<commit_message>
24_02_2021 con Memoria Escrita 2
</commit_message>
<xml_diff>
--- a/Memoria_Proyecto.docx
+++ b/Memoria_Proyecto.docx
@@ -676,7 +676,17 @@
           <w:vertAlign w:val="subscript"/>
           <w:lang w:val="es-ES"/>
         </w:rPr>
-        <w:t>mysqli_real_escape_string</w:t>
+        <w:t>mysqli_real_escape_</w:t>
+      </w:r>
+      <w:proofErr w:type="gramStart"/>
+      <w:r>
+        <w:rPr>
+          <w:sz w:val="32"/>
+          <w:szCs w:val="32"/>
+          <w:vertAlign w:val="subscript"/>
+          <w:lang w:val="es-ES"/>
+        </w:rPr>
+        <w:t>string</w:t>
       </w:r>
       <w:proofErr w:type="spellEnd"/>
       <w:r>
@@ -686,7 +696,17 @@
           <w:vertAlign w:val="subscript"/>
           <w:lang w:val="es-ES"/>
         </w:rPr>
-        <w:t xml:space="preserve">  Se hace una consulta a la base de datos mediante </w:t>
+        <w:t xml:space="preserve">  Se</w:t>
+      </w:r>
+      <w:proofErr w:type="gramEnd"/>
+      <w:r>
+        <w:rPr>
+          <w:sz w:val="32"/>
+          <w:szCs w:val="32"/>
+          <w:vertAlign w:val="subscript"/>
+          <w:lang w:val="es-ES"/>
+        </w:rPr>
+        <w:t xml:space="preserve"> hace una consulta a la base de datos mediante </w:t>
       </w:r>
       <w:proofErr w:type="spellStart"/>
       <w:r>
@@ -1029,14 +1049,6 @@
     <w:p>
       <w:pPr>
         <w:rPr>
-          <w:sz w:val="32"/>
-          <w:szCs w:val="32"/>
-          <w:vertAlign w:val="subscript"/>
-          <w:lang w:val="es-ES"/>
-        </w:rPr>
-      </w:pPr>
-      <w:r>
-        <w:rPr>
           <w:b/>
           <w:bCs/>
           <w:sz w:val="32"/>
@@ -1044,8 +1056,17 @@
           <w:vertAlign w:val="subscript"/>
           <w:lang w:val="es-ES"/>
         </w:rPr>
-        <w:t>Crear Tarea :</w:t>
-      </w:r>
+      </w:pPr>
+    </w:p>
+    <w:p>
+      <w:pPr>
+        <w:rPr>
+          <w:sz w:val="32"/>
+          <w:szCs w:val="32"/>
+          <w:vertAlign w:val="subscript"/>
+          <w:lang w:val="es-ES"/>
+        </w:rPr>
+      </w:pPr>
       <w:r>
         <w:rPr>
           <w:b/>
@@ -1055,6 +1076,30 @@
           <w:vertAlign w:val="subscript"/>
           <w:lang w:val="es-ES"/>
         </w:rPr>
+        <w:t xml:space="preserve">Crear </w:t>
+      </w:r>
+      <w:proofErr w:type="gramStart"/>
+      <w:r>
+        <w:rPr>
+          <w:b/>
+          <w:bCs/>
+          <w:sz w:val="32"/>
+          <w:szCs w:val="32"/>
+          <w:vertAlign w:val="subscript"/>
+          <w:lang w:val="es-ES"/>
+        </w:rPr>
+        <w:t>Tarea :</w:t>
+      </w:r>
+      <w:proofErr w:type="gramEnd"/>
+      <w:r>
+        <w:rPr>
+          <w:b/>
+          <w:bCs/>
+          <w:sz w:val="32"/>
+          <w:szCs w:val="32"/>
+          <w:vertAlign w:val="subscript"/>
+          <w:lang w:val="es-ES"/>
+        </w:rPr>
         <w:t xml:space="preserve"> </w:t>
       </w:r>
       <w:r>
@@ -1084,26 +1129,113 @@
         </w:rPr>
         <w:t>El “Nombre” es obligatorio por lo que si no se introduce mostrará una advertencia. Dispone de 12 campos para indicar como realizar la tarea indicada. Estos campos son opcionales por lo que no es obligatorio rellenarlos.</w:t>
       </w:r>
-    </w:p>
-    <w:p>
-      <w:pPr>
-        <w:rPr>
-          <w:sz w:val="32"/>
-          <w:szCs w:val="32"/>
-          <w:vertAlign w:val="subscript"/>
-          <w:lang w:val="es-ES"/>
-        </w:rPr>
-      </w:pPr>
-    </w:p>
-    <w:p>
-      <w:pPr>
-        <w:rPr>
-          <w:sz w:val="32"/>
-          <w:szCs w:val="32"/>
-          <w:vertAlign w:val="subscript"/>
-          <w:lang w:val="es-ES"/>
-        </w:rPr>
-      </w:pPr>
+      <w:r>
+        <w:rPr>
+          <w:sz w:val="32"/>
+          <w:szCs w:val="32"/>
+          <w:vertAlign w:val="subscript"/>
+          <w:lang w:val="es-ES"/>
+        </w:rPr>
+        <w:t xml:space="preserve"> </w:t>
+      </w:r>
+      <w:r>
+        <w:rPr>
+          <w:sz w:val="32"/>
+          <w:szCs w:val="32"/>
+          <w:vertAlign w:val="subscript"/>
+          <w:lang w:val="es-ES"/>
+        </w:rPr>
+        <w:t>L</w:t>
+      </w:r>
+      <w:r>
+        <w:rPr>
+          <w:sz w:val="32"/>
+          <w:szCs w:val="32"/>
+          <w:vertAlign w:val="subscript"/>
+          <w:lang w:val="es-ES"/>
+        </w:rPr>
+        <w:t xml:space="preserve">os datos del formulario se envían a </w:t>
+      </w:r>
+      <w:proofErr w:type="spellStart"/>
+      <w:r>
+        <w:rPr>
+          <w:sz w:val="32"/>
+          <w:szCs w:val="32"/>
+          <w:vertAlign w:val="subscript"/>
+          <w:lang w:val="es-ES"/>
+        </w:rPr>
+        <w:t>bbdd</w:t>
+      </w:r>
+      <w:proofErr w:type="spellEnd"/>
+      <w:r>
+        <w:rPr>
+          <w:sz w:val="32"/>
+          <w:szCs w:val="32"/>
+          <w:vertAlign w:val="subscript"/>
+          <w:lang w:val="es-ES"/>
+        </w:rPr>
+        <w:t>/</w:t>
+      </w:r>
+      <w:proofErr w:type="spellStart"/>
+      <w:r>
+        <w:rPr>
+          <w:sz w:val="32"/>
+          <w:szCs w:val="32"/>
+          <w:vertAlign w:val="subscript"/>
+          <w:lang w:val="es-ES"/>
+        </w:rPr>
+        <w:t>opciones_tareas.php</w:t>
+      </w:r>
+      <w:proofErr w:type="spellEnd"/>
+      <w:r>
+        <w:rPr>
+          <w:sz w:val="32"/>
+          <w:szCs w:val="32"/>
+          <w:vertAlign w:val="subscript"/>
+          <w:lang w:val="es-ES"/>
+        </w:rPr>
+        <w:t xml:space="preserve"> Crea un objeto de la Clase Tarea y con la función </w:t>
+      </w:r>
+      <w:proofErr w:type="spellStart"/>
+      <w:proofErr w:type="gramStart"/>
+      <w:r>
+        <w:rPr>
+          <w:sz w:val="32"/>
+          <w:szCs w:val="32"/>
+          <w:vertAlign w:val="subscript"/>
+          <w:lang w:val="es-ES"/>
+        </w:rPr>
+        <w:t>crearTarea</w:t>
+      </w:r>
+      <w:proofErr w:type="spellEnd"/>
+      <w:r>
+        <w:rPr>
+          <w:sz w:val="32"/>
+          <w:szCs w:val="32"/>
+          <w:vertAlign w:val="subscript"/>
+          <w:lang w:val="es-ES"/>
+        </w:rPr>
+        <w:t>(</w:t>
+      </w:r>
+      <w:proofErr w:type="gramEnd"/>
+      <w:r>
+        <w:rPr>
+          <w:sz w:val="32"/>
+          <w:szCs w:val="32"/>
+          <w:vertAlign w:val="subscript"/>
+          <w:lang w:val="es-ES"/>
+        </w:rPr>
+        <w:t xml:space="preserve">) guarda los datos en la tabla “tarea”. </w:t>
+      </w:r>
+      <w:r>
+        <w:rPr>
+          <w:sz w:val="32"/>
+          <w:szCs w:val="32"/>
+          <w:vertAlign w:val="subscript"/>
+          <w:lang w:val="es-ES"/>
+        </w:rPr>
+        <w:t>Nos indica con una alerta si la tarea ha sido creada o no.</w:t>
+      </w:r>
     </w:p>
     <w:p>
       <w:pPr>
@@ -1150,7 +1282,16 @@
           <w:vertAlign w:val="subscript"/>
           <w:lang w:val="es-ES"/>
         </w:rPr>
-        <w:t xml:space="preserve">Comprobar que no se </w:t>
+        <w:t>Se comprueba</w:t>
+      </w:r>
+      <w:r>
+        <w:rPr>
+          <w:sz w:val="32"/>
+          <w:szCs w:val="32"/>
+          <w:vertAlign w:val="subscript"/>
+          <w:lang w:val="es-ES"/>
+        </w:rPr>
+        <w:t xml:space="preserve"> que no se </w:t>
       </w:r>
       <w:r>
         <w:rPr>
@@ -1161,6 +1302,718 @@
         </w:rPr>
         <w:t>guarda la Tarea sin poner el Nombre.</w:t>
       </w:r>
+    </w:p>
+    <w:p>
+      <w:pPr>
+        <w:rPr>
+          <w:sz w:val="32"/>
+          <w:szCs w:val="32"/>
+          <w:vertAlign w:val="subscript"/>
+          <w:lang w:val="es-ES"/>
+        </w:rPr>
+      </w:pPr>
+      <w:r>
+        <w:rPr>
+          <w:sz w:val="32"/>
+          <w:szCs w:val="32"/>
+          <w:vertAlign w:val="subscript"/>
+          <w:lang w:val="es-ES"/>
+        </w:rPr>
+        <w:t>Se comprueba que las alertas manden el mensaje correcto de cada acción.</w:t>
+      </w:r>
+    </w:p>
+    <w:p>
+      <w:pPr>
+        <w:rPr>
+          <w:sz w:val="32"/>
+          <w:szCs w:val="32"/>
+          <w:vertAlign w:val="subscript"/>
+          <w:lang w:val="es-ES"/>
+        </w:rPr>
+      </w:pPr>
+      <w:r>
+        <w:rPr>
+          <w:sz w:val="32"/>
+          <w:szCs w:val="32"/>
+          <w:vertAlign w:val="subscript"/>
+          <w:lang w:val="es-ES"/>
+        </w:rPr>
+        <w:t>Se comprueba que el formulario “Nueva Tarea” se despliegue y repliegue correctamente.</w:t>
+      </w:r>
+    </w:p>
+    <w:p>
+      <w:pPr>
+        <w:rPr>
+          <w:sz w:val="32"/>
+          <w:szCs w:val="32"/>
+          <w:vertAlign w:val="subscript"/>
+          <w:lang w:val="es-ES"/>
+        </w:rPr>
+      </w:pPr>
+    </w:p>
+    <w:p>
+      <w:pPr>
+        <w:rPr>
+          <w:sz w:val="32"/>
+          <w:szCs w:val="32"/>
+          <w:vertAlign w:val="subscript"/>
+          <w:lang w:val="es-ES"/>
+        </w:rPr>
+      </w:pPr>
+      <w:r>
+        <w:rPr>
+          <w:b/>
+          <w:bCs/>
+          <w:sz w:val="32"/>
+          <w:szCs w:val="32"/>
+          <w:vertAlign w:val="subscript"/>
+          <w:lang w:val="es-ES"/>
+        </w:rPr>
+        <w:t>Modificar Tarea:</w:t>
+      </w:r>
+      <w:r>
+        <w:rPr>
+          <w:b/>
+          <w:bCs/>
+          <w:sz w:val="32"/>
+          <w:szCs w:val="32"/>
+          <w:vertAlign w:val="subscript"/>
+          <w:lang w:val="es-ES"/>
+        </w:rPr>
+        <w:t xml:space="preserve"> </w:t>
+      </w:r>
+      <w:r>
+        <w:rPr>
+          <w:sz w:val="32"/>
+          <w:szCs w:val="32"/>
+          <w:vertAlign w:val="subscript"/>
+          <w:lang w:val="es-ES"/>
+        </w:rPr>
+        <w:t>Al hacer clic sobre el botón “</w:t>
+      </w:r>
+      <w:proofErr w:type="spellStart"/>
+      <w:r>
+        <w:rPr>
+          <w:sz w:val="32"/>
+          <w:szCs w:val="32"/>
+          <w:vertAlign w:val="subscript"/>
+          <w:lang w:val="es-ES"/>
+        </w:rPr>
+        <w:t>Mofificar</w:t>
+      </w:r>
+      <w:proofErr w:type="spellEnd"/>
+      <w:r>
+        <w:rPr>
+          <w:sz w:val="32"/>
+          <w:szCs w:val="32"/>
+          <w:vertAlign w:val="subscript"/>
+          <w:lang w:val="es-ES"/>
+        </w:rPr>
+        <w:t xml:space="preserve">” se despliega el formulario con título “Modificar Tarea”. Se pueden modificar todos los campos menos el “ID” porque es la clave </w:t>
+      </w:r>
+      <w:r>
+        <w:rPr>
+          <w:sz w:val="32"/>
+          <w:szCs w:val="32"/>
+          <w:vertAlign w:val="subscript"/>
+          <w:lang w:val="es-ES"/>
+        </w:rPr>
+        <w:lastRenderedPageBreak/>
+        <w:t>primaria.</w:t>
+      </w:r>
+      <w:r>
+        <w:rPr>
+          <w:sz w:val="32"/>
+          <w:szCs w:val="32"/>
+          <w:vertAlign w:val="subscript"/>
+          <w:lang w:val="es-ES"/>
+        </w:rPr>
+        <w:t xml:space="preserve"> Al hacer clic sobre</w:t>
+      </w:r>
+      <w:r>
+        <w:rPr>
+          <w:sz w:val="32"/>
+          <w:szCs w:val="32"/>
+          <w:vertAlign w:val="subscript"/>
+          <w:lang w:val="es-ES"/>
+        </w:rPr>
+        <w:t xml:space="preserve"> el botón “Modificar”, los datos se envían a </w:t>
+      </w:r>
+      <w:proofErr w:type="spellStart"/>
+      <w:r>
+        <w:rPr>
+          <w:sz w:val="32"/>
+          <w:szCs w:val="32"/>
+          <w:vertAlign w:val="subscript"/>
+          <w:lang w:val="es-ES"/>
+        </w:rPr>
+        <w:t>bbdd</w:t>
+      </w:r>
+      <w:proofErr w:type="spellEnd"/>
+      <w:r>
+        <w:rPr>
+          <w:sz w:val="32"/>
+          <w:szCs w:val="32"/>
+          <w:vertAlign w:val="subscript"/>
+          <w:lang w:val="es-ES"/>
+        </w:rPr>
+        <w:t>/</w:t>
+      </w:r>
+      <w:proofErr w:type="spellStart"/>
+      <w:r>
+        <w:rPr>
+          <w:sz w:val="32"/>
+          <w:szCs w:val="32"/>
+          <w:vertAlign w:val="subscript"/>
+          <w:lang w:val="es-ES"/>
+        </w:rPr>
+        <w:t>opciones_tareas.php</w:t>
+      </w:r>
+      <w:proofErr w:type="spellEnd"/>
+      <w:r>
+        <w:rPr>
+          <w:sz w:val="32"/>
+          <w:szCs w:val="32"/>
+          <w:vertAlign w:val="subscript"/>
+          <w:lang w:val="es-ES"/>
+        </w:rPr>
+        <w:t xml:space="preserve"> </w:t>
+      </w:r>
+      <w:r>
+        <w:rPr>
+          <w:sz w:val="32"/>
+          <w:szCs w:val="32"/>
+          <w:vertAlign w:val="subscript"/>
+          <w:lang w:val="es-ES"/>
+        </w:rPr>
+        <w:t xml:space="preserve">Se crea un objeto de la Clase Tarea y con la función </w:t>
+      </w:r>
+      <w:proofErr w:type="spellStart"/>
+      <w:proofErr w:type="gramStart"/>
+      <w:r>
+        <w:rPr>
+          <w:sz w:val="32"/>
+          <w:szCs w:val="32"/>
+          <w:vertAlign w:val="subscript"/>
+          <w:lang w:val="es-ES"/>
+        </w:rPr>
+        <w:t>modificarTarea</w:t>
+      </w:r>
+      <w:proofErr w:type="spellEnd"/>
+      <w:r>
+        <w:rPr>
+          <w:sz w:val="32"/>
+          <w:szCs w:val="32"/>
+          <w:vertAlign w:val="subscript"/>
+          <w:lang w:val="es-ES"/>
+        </w:rPr>
+        <w:t>(</w:t>
+      </w:r>
+      <w:proofErr w:type="gramEnd"/>
+      <w:r>
+        <w:rPr>
+          <w:sz w:val="32"/>
+          <w:szCs w:val="32"/>
+          <w:vertAlign w:val="subscript"/>
+          <w:lang w:val="es-ES"/>
+        </w:rPr>
+        <w:t xml:space="preserve">) guarda los datos modificados en la tabla “tarea”. Lanza una alerta indicando </w:t>
+      </w:r>
+      <w:r>
+        <w:rPr>
+          <w:sz w:val="32"/>
+          <w:szCs w:val="32"/>
+          <w:vertAlign w:val="subscript"/>
+          <w:lang w:val="es-ES"/>
+        </w:rPr>
+        <w:t>si se ha realizado la acción o no.</w:t>
+      </w:r>
+    </w:p>
+    <w:p>
+      <w:pPr>
+        <w:rPr>
+          <w:sz w:val="32"/>
+          <w:szCs w:val="32"/>
+          <w:u w:val="single"/>
+          <w:vertAlign w:val="subscript"/>
+          <w:lang w:val="es-ES"/>
+        </w:rPr>
+      </w:pPr>
+      <w:r>
+        <w:rPr>
+          <w:sz w:val="32"/>
+          <w:szCs w:val="32"/>
+          <w:u w:val="single"/>
+          <w:vertAlign w:val="subscript"/>
+          <w:lang w:val="es-ES"/>
+        </w:rPr>
+        <w:t>Pruebas:</w:t>
+      </w:r>
+    </w:p>
+    <w:p>
+      <w:pPr>
+        <w:rPr>
+          <w:sz w:val="32"/>
+          <w:szCs w:val="32"/>
+          <w:vertAlign w:val="subscript"/>
+          <w:lang w:val="es-ES"/>
+        </w:rPr>
+      </w:pPr>
+      <w:r>
+        <w:rPr>
+          <w:sz w:val="32"/>
+          <w:szCs w:val="32"/>
+          <w:vertAlign w:val="subscript"/>
+          <w:lang w:val="es-ES"/>
+        </w:rPr>
+        <w:t>Se comprueba que no se puede modificar el ID.</w:t>
+      </w:r>
+    </w:p>
+    <w:p>
+      <w:pPr>
+        <w:rPr>
+          <w:sz w:val="32"/>
+          <w:szCs w:val="32"/>
+          <w:vertAlign w:val="subscript"/>
+          <w:lang w:val="es-ES"/>
+        </w:rPr>
+      </w:pPr>
+      <w:r>
+        <w:rPr>
+          <w:sz w:val="32"/>
+          <w:szCs w:val="32"/>
+          <w:vertAlign w:val="subscript"/>
+          <w:lang w:val="es-ES"/>
+        </w:rPr>
+        <w:t>Se prueba a mandar con campos vacíos.</w:t>
+      </w:r>
+    </w:p>
+    <w:p>
+      <w:pPr>
+        <w:rPr>
+          <w:sz w:val="32"/>
+          <w:szCs w:val="32"/>
+          <w:vertAlign w:val="subscript"/>
+          <w:lang w:val="es-ES"/>
+        </w:rPr>
+      </w:pPr>
+      <w:r>
+        <w:rPr>
+          <w:sz w:val="32"/>
+          <w:szCs w:val="32"/>
+          <w:vertAlign w:val="subscript"/>
+          <w:lang w:val="es-ES"/>
+        </w:rPr>
+        <w:t>Se comprueba que el mensaje de las alertas corresponde con la acción realizada.</w:t>
+      </w:r>
+    </w:p>
+    <w:p>
+      <w:pPr>
+        <w:rPr>
+          <w:sz w:val="32"/>
+          <w:szCs w:val="32"/>
+          <w:vertAlign w:val="subscript"/>
+          <w:lang w:val="es-ES"/>
+        </w:rPr>
+      </w:pPr>
+      <w:r>
+        <w:rPr>
+          <w:sz w:val="32"/>
+          <w:szCs w:val="32"/>
+          <w:vertAlign w:val="subscript"/>
+          <w:lang w:val="es-ES"/>
+        </w:rPr>
+        <w:t>Se comprueba que el formulario “</w:t>
+      </w:r>
+      <w:r>
+        <w:rPr>
+          <w:sz w:val="32"/>
+          <w:szCs w:val="32"/>
+          <w:vertAlign w:val="subscript"/>
+          <w:lang w:val="es-ES"/>
+        </w:rPr>
+        <w:t>Modificar</w:t>
+      </w:r>
+      <w:r>
+        <w:rPr>
+          <w:sz w:val="32"/>
+          <w:szCs w:val="32"/>
+          <w:vertAlign w:val="subscript"/>
+          <w:lang w:val="es-ES"/>
+        </w:rPr>
+        <w:t xml:space="preserve"> Tarea” se despliegue y repliegue correctamente.</w:t>
+      </w:r>
+    </w:p>
+    <w:p>
+      <w:pPr>
+        <w:rPr>
+          <w:sz w:val="32"/>
+          <w:szCs w:val="32"/>
+          <w:vertAlign w:val="subscript"/>
+          <w:lang w:val="es-ES"/>
+        </w:rPr>
+      </w:pPr>
+    </w:p>
+    <w:p>
+      <w:pPr>
+        <w:rPr>
+          <w:sz w:val="32"/>
+          <w:szCs w:val="32"/>
+          <w:vertAlign w:val="subscript"/>
+          <w:lang w:val="es-ES"/>
+        </w:rPr>
+      </w:pPr>
+      <w:r>
+        <w:rPr>
+          <w:b/>
+          <w:bCs/>
+          <w:sz w:val="32"/>
+          <w:szCs w:val="32"/>
+          <w:vertAlign w:val="subscript"/>
+          <w:lang w:val="es-ES"/>
+        </w:rPr>
+        <w:t xml:space="preserve">Eliminar Tarea: </w:t>
+      </w:r>
+      <w:r>
+        <w:rPr>
+          <w:sz w:val="32"/>
+          <w:szCs w:val="32"/>
+          <w:vertAlign w:val="subscript"/>
+          <w:lang w:val="es-ES"/>
+        </w:rPr>
+        <w:t xml:space="preserve">Al hacer clic sobre el botón “Eliminar” se envía el ID de la tarea seleccionada a </w:t>
+      </w:r>
+      <w:proofErr w:type="spellStart"/>
+      <w:r>
+        <w:rPr>
+          <w:sz w:val="32"/>
+          <w:szCs w:val="32"/>
+          <w:vertAlign w:val="subscript"/>
+          <w:lang w:val="es-ES"/>
+        </w:rPr>
+        <w:t>bbdd</w:t>
+      </w:r>
+      <w:proofErr w:type="spellEnd"/>
+      <w:r>
+        <w:rPr>
+          <w:sz w:val="32"/>
+          <w:szCs w:val="32"/>
+          <w:vertAlign w:val="subscript"/>
+          <w:lang w:val="es-ES"/>
+        </w:rPr>
+        <w:t>/</w:t>
+      </w:r>
+      <w:proofErr w:type="spellStart"/>
+      <w:r>
+        <w:rPr>
+          <w:sz w:val="32"/>
+          <w:szCs w:val="32"/>
+          <w:vertAlign w:val="subscript"/>
+          <w:lang w:val="es-ES"/>
+        </w:rPr>
+        <w:t>opciones_tareas.php</w:t>
+      </w:r>
+      <w:proofErr w:type="spellEnd"/>
+      <w:r>
+        <w:rPr>
+          <w:sz w:val="32"/>
+          <w:szCs w:val="32"/>
+          <w:vertAlign w:val="subscript"/>
+          <w:lang w:val="es-ES"/>
+        </w:rPr>
+        <w:t xml:space="preserve"> Se crea un objeto de la Clase Tarea y se llama a la función </w:t>
+      </w:r>
+      <w:proofErr w:type="spellStart"/>
+      <w:proofErr w:type="gramStart"/>
+      <w:r>
+        <w:rPr>
+          <w:sz w:val="32"/>
+          <w:szCs w:val="32"/>
+          <w:vertAlign w:val="subscript"/>
+          <w:lang w:val="es-ES"/>
+        </w:rPr>
+        <w:t>eliminarTarea</w:t>
+      </w:r>
+      <w:proofErr w:type="spellEnd"/>
+      <w:r>
+        <w:rPr>
+          <w:sz w:val="32"/>
+          <w:szCs w:val="32"/>
+          <w:vertAlign w:val="subscript"/>
+          <w:lang w:val="es-ES"/>
+        </w:rPr>
+        <w:t>(</w:t>
+      </w:r>
+      <w:proofErr w:type="gramEnd"/>
+      <w:r>
+        <w:rPr>
+          <w:sz w:val="32"/>
+          <w:szCs w:val="32"/>
+          <w:vertAlign w:val="subscript"/>
+          <w:lang w:val="es-ES"/>
+        </w:rPr>
+        <w:t>) que elimina el registro de la tabla “tarea”. Lanza una alerta indicando si la tarea ha sido eliminada o no.</w:t>
+      </w:r>
+    </w:p>
+    <w:p>
+      <w:pPr>
+        <w:rPr>
+          <w:sz w:val="32"/>
+          <w:szCs w:val="32"/>
+          <w:u w:val="single"/>
+          <w:vertAlign w:val="subscript"/>
+          <w:lang w:val="es-ES"/>
+        </w:rPr>
+      </w:pPr>
+      <w:r>
+        <w:rPr>
+          <w:sz w:val="32"/>
+          <w:szCs w:val="32"/>
+          <w:u w:val="single"/>
+          <w:vertAlign w:val="subscript"/>
+          <w:lang w:val="es-ES"/>
+        </w:rPr>
+        <w:t>Pruebas:</w:t>
+      </w:r>
+    </w:p>
+    <w:p>
+      <w:pPr>
+        <w:rPr>
+          <w:sz w:val="32"/>
+          <w:szCs w:val="32"/>
+          <w:vertAlign w:val="subscript"/>
+          <w:lang w:val="es-ES"/>
+        </w:rPr>
+      </w:pPr>
+      <w:r>
+        <w:rPr>
+          <w:sz w:val="32"/>
+          <w:szCs w:val="32"/>
+          <w:vertAlign w:val="subscript"/>
+          <w:lang w:val="es-ES"/>
+        </w:rPr>
+        <w:t>Se comprueba que se elimina la tarea de la tabla.</w:t>
+      </w:r>
+    </w:p>
+    <w:p>
+      <w:pPr>
+        <w:rPr>
+          <w:sz w:val="32"/>
+          <w:szCs w:val="32"/>
+          <w:vertAlign w:val="subscript"/>
+          <w:lang w:val="es-ES"/>
+        </w:rPr>
+      </w:pPr>
+      <w:r>
+        <w:rPr>
+          <w:sz w:val="32"/>
+          <w:szCs w:val="32"/>
+          <w:vertAlign w:val="subscript"/>
+          <w:lang w:val="es-ES"/>
+        </w:rPr>
+        <w:t>Se comprueba que las alertas corresponden con la acción realizada.</w:t>
+      </w:r>
+    </w:p>
+    <w:p>
+      <w:pPr>
+        <w:rPr>
+          <w:sz w:val="32"/>
+          <w:szCs w:val="32"/>
+          <w:vertAlign w:val="subscript"/>
+          <w:lang w:val="es-ES"/>
+        </w:rPr>
+      </w:pPr>
+    </w:p>
+    <w:p>
+      <w:pPr>
+        <w:rPr>
+          <w:b/>
+          <w:bCs/>
+          <w:sz w:val="32"/>
+          <w:szCs w:val="32"/>
+          <w:vertAlign w:val="subscript"/>
+          <w:lang w:val="es-ES"/>
+        </w:rPr>
+      </w:pPr>
+      <w:r>
+        <w:rPr>
+          <w:b/>
+          <w:bCs/>
+          <w:sz w:val="32"/>
+          <w:szCs w:val="32"/>
+          <w:vertAlign w:val="subscript"/>
+          <w:lang w:val="es-ES"/>
+        </w:rPr>
+        <w:t>Asignar:</w:t>
+      </w:r>
+    </w:p>
+    <w:p>
+      <w:pPr>
+        <w:rPr>
+          <w:b/>
+          <w:bCs/>
+          <w:sz w:val="32"/>
+          <w:szCs w:val="32"/>
+          <w:vertAlign w:val="subscript"/>
+          <w:lang w:val="es-ES"/>
+        </w:rPr>
+      </w:pPr>
+    </w:p>
+    <w:p>
+      <w:pPr>
+        <w:rPr>
+          <w:b/>
+          <w:bCs/>
+          <w:sz w:val="32"/>
+          <w:szCs w:val="32"/>
+          <w:vertAlign w:val="subscript"/>
+          <w:lang w:val="es-ES"/>
+        </w:rPr>
+      </w:pPr>
+      <w:r>
+        <w:rPr>
+          <w:b/>
+          <w:bCs/>
+          <w:sz w:val="32"/>
+          <w:szCs w:val="32"/>
+          <w:vertAlign w:val="subscript"/>
+          <w:lang w:val="es-ES"/>
+        </w:rPr>
+        <w:t>Tareas Asignadas:</w:t>
+      </w:r>
+    </w:p>
+    <w:p>
+      <w:pPr>
+        <w:rPr>
+          <w:b/>
+          <w:bCs/>
+          <w:sz w:val="32"/>
+          <w:szCs w:val="32"/>
+          <w:vertAlign w:val="subscript"/>
+          <w:lang w:val="es-ES"/>
+        </w:rPr>
+      </w:pPr>
+    </w:p>
+    <w:p>
+      <w:pPr>
+        <w:rPr>
+          <w:b/>
+          <w:bCs/>
+          <w:sz w:val="32"/>
+          <w:szCs w:val="32"/>
+          <w:vertAlign w:val="subscript"/>
+          <w:lang w:val="es-ES"/>
+        </w:rPr>
+      </w:pPr>
+      <w:r>
+        <w:rPr>
+          <w:b/>
+          <w:bCs/>
+          <w:sz w:val="32"/>
+          <w:szCs w:val="32"/>
+          <w:vertAlign w:val="subscript"/>
+          <w:lang w:val="es-ES"/>
+        </w:rPr>
+        <w:t>Menú:</w:t>
+      </w:r>
+    </w:p>
+    <w:p>
+      <w:pPr>
+        <w:rPr>
+          <w:sz w:val="32"/>
+          <w:szCs w:val="32"/>
+          <w:u w:val="single"/>
+          <w:vertAlign w:val="subscript"/>
+          <w:lang w:val="es-ES"/>
+        </w:rPr>
+      </w:pPr>
+    </w:p>
+    <w:p>
+      <w:pPr>
+        <w:rPr>
+          <w:sz w:val="32"/>
+          <w:szCs w:val="32"/>
+          <w:vertAlign w:val="subscript"/>
+          <w:lang w:val="es-ES"/>
+        </w:rPr>
+      </w:pPr>
+    </w:p>
+    <w:p>
+      <w:pPr>
+        <w:rPr>
+          <w:sz w:val="32"/>
+          <w:szCs w:val="32"/>
+          <w:vertAlign w:val="subscript"/>
+          <w:lang w:val="es-ES"/>
+        </w:rPr>
+      </w:pPr>
+    </w:p>
+    <w:p>
+      <w:pPr>
+        <w:rPr>
+          <w:b/>
+          <w:bCs/>
+          <w:sz w:val="32"/>
+          <w:szCs w:val="32"/>
+          <w:vertAlign w:val="subscript"/>
+          <w:lang w:val="es-ES"/>
+        </w:rPr>
+      </w:pPr>
+    </w:p>
+    <w:p>
+      <w:pPr>
+        <w:rPr>
+          <w:b/>
+          <w:bCs/>
+          <w:sz w:val="32"/>
+          <w:szCs w:val="32"/>
+          <w:vertAlign w:val="subscript"/>
+          <w:lang w:val="es-ES"/>
+        </w:rPr>
+      </w:pPr>
+    </w:p>
+    <w:p>
+      <w:pPr>
+        <w:rPr>
+          <w:b/>
+          <w:bCs/>
+          <w:sz w:val="32"/>
+          <w:szCs w:val="32"/>
+          <w:u w:val="single"/>
+          <w:vertAlign w:val="subscript"/>
+          <w:lang w:val="es-ES"/>
+        </w:rPr>
+      </w:pPr>
+    </w:p>
+    <w:p>
+      <w:pPr>
+        <w:rPr>
+          <w:sz w:val="32"/>
+          <w:szCs w:val="32"/>
+          <w:vertAlign w:val="subscript"/>
+          <w:lang w:val="es-ES"/>
+        </w:rPr>
+      </w:pPr>
+    </w:p>
+    <w:p>
+      <w:pPr>
+        <w:rPr>
+          <w:sz w:val="32"/>
+          <w:szCs w:val="32"/>
+          <w:vertAlign w:val="subscript"/>
+          <w:lang w:val="es-ES"/>
+        </w:rPr>
+      </w:pPr>
+    </w:p>
+    <w:p>
+      <w:pPr>
+        <w:rPr>
+          <w:sz w:val="32"/>
+          <w:szCs w:val="32"/>
+          <w:vertAlign w:val="subscript"/>
+          <w:lang w:val="es-ES"/>
+        </w:rPr>
+      </w:pPr>
     </w:p>
     <w:p>
       <w:pPr>

</xml_diff>

<commit_message>
No programación. Sólo documentación
</commit_message>
<xml_diff>
--- a/Memoria_Proyecto.docx
+++ b/Memoria_Proyecto.docx
@@ -117,7 +117,17 @@
           <w:szCs w:val="56"/>
           <w:lang w:val="en-GB"/>
         </w:rPr>
-        <w:t>t_GIRA</w:t>
+        <w:t>a</w:t>
+      </w:r>
+      <w:r>
+        <w:rPr>
+          <w:b/>
+          <w:color w:val="434343"/>
+          <w:sz w:val="56"/>
+          <w:szCs w:val="56"/>
+          <w:lang w:val="en-GB"/>
+        </w:rPr>
+        <w:t>_GIRA</w:t>
       </w:r>
       <w:proofErr w:type="spellEnd"/>
     </w:p>
@@ -356,16 +366,22 @@
     <w:p>
       <w:pPr>
         <w:rPr>
-          <w:sz w:val="32"/>
-          <w:szCs w:val="32"/>
-          <w:vertAlign w:val="subscript"/>
-          <w:lang w:val="es-ES"/>
-        </w:rPr>
-      </w:pPr>
-      <w:r>
-        <w:rPr>
-          <w:sz w:val="32"/>
-          <w:szCs w:val="32"/>
+          <w:b/>
+          <w:bCs/>
+          <w:color w:val="1F497D" w:themeColor="text2"/>
+          <w:sz w:val="40"/>
+          <w:szCs w:val="40"/>
+          <w:vertAlign w:val="subscript"/>
+          <w:lang w:val="es-ES"/>
+        </w:rPr>
+      </w:pPr>
+      <w:r>
+        <w:rPr>
+          <w:b/>
+          <w:bCs/>
+          <w:color w:val="1F497D" w:themeColor="text2"/>
+          <w:sz w:val="40"/>
+          <w:szCs w:val="40"/>
           <w:vertAlign w:val="subscript"/>
           <w:lang w:val="es-ES"/>
         </w:rPr>
@@ -381,6 +397,2656 @@
           <w:lang w:val="es-ES"/>
         </w:rPr>
       </w:pPr>
+      <w:r>
+        <w:rPr>
+          <w:sz w:val="32"/>
+          <w:szCs w:val="32"/>
+          <w:vertAlign w:val="subscript"/>
+          <w:lang w:val="es-ES"/>
+        </w:rPr>
+        <w:t>-Introducción</w:t>
+      </w:r>
+    </w:p>
+    <w:p>
+      <w:pPr>
+        <w:rPr>
+          <w:sz w:val="32"/>
+          <w:szCs w:val="32"/>
+          <w:vertAlign w:val="subscript"/>
+          <w:lang w:val="es-ES"/>
+        </w:rPr>
+      </w:pPr>
+      <w:r>
+        <w:rPr>
+          <w:sz w:val="32"/>
+          <w:szCs w:val="32"/>
+          <w:vertAlign w:val="subscript"/>
+          <w:lang w:val="es-ES"/>
+        </w:rPr>
+        <w:t>-Motivación</w:t>
+      </w:r>
+    </w:p>
+    <w:p>
+      <w:pPr>
+        <w:rPr>
+          <w:sz w:val="32"/>
+          <w:szCs w:val="32"/>
+          <w:vertAlign w:val="subscript"/>
+          <w:lang w:val="es-ES"/>
+        </w:rPr>
+      </w:pPr>
+      <w:r>
+        <w:rPr>
+          <w:sz w:val="32"/>
+          <w:szCs w:val="32"/>
+          <w:vertAlign w:val="subscript"/>
+          <w:lang w:val="es-ES"/>
+        </w:rPr>
+        <w:t>-</w:t>
+      </w:r>
+      <w:proofErr w:type="spellStart"/>
+      <w:r>
+        <w:rPr>
+          <w:sz w:val="32"/>
+          <w:szCs w:val="32"/>
+          <w:vertAlign w:val="subscript"/>
+          <w:lang w:val="es-ES"/>
+        </w:rPr>
+        <w:t>Abstract</w:t>
+      </w:r>
+      <w:proofErr w:type="spellEnd"/>
+    </w:p>
+    <w:p>
+      <w:pPr>
+        <w:rPr>
+          <w:sz w:val="32"/>
+          <w:szCs w:val="32"/>
+          <w:vertAlign w:val="subscript"/>
+          <w:lang w:val="es-ES"/>
+        </w:rPr>
+      </w:pPr>
+      <w:r>
+        <w:rPr>
+          <w:sz w:val="32"/>
+          <w:szCs w:val="32"/>
+          <w:vertAlign w:val="subscript"/>
+          <w:lang w:val="es-ES"/>
+        </w:rPr>
+        <w:t xml:space="preserve">-Objetivos </w:t>
+      </w:r>
+      <w:proofErr w:type="gramStart"/>
+      <w:r>
+        <w:rPr>
+          <w:sz w:val="32"/>
+          <w:szCs w:val="32"/>
+          <w:vertAlign w:val="subscript"/>
+          <w:lang w:val="es-ES"/>
+        </w:rPr>
+        <w:t>propuestos(</w:t>
+      </w:r>
+      <w:proofErr w:type="gramEnd"/>
+      <w:r>
+        <w:rPr>
+          <w:sz w:val="32"/>
+          <w:szCs w:val="32"/>
+          <w:vertAlign w:val="subscript"/>
+          <w:lang w:val="es-ES"/>
+        </w:rPr>
+        <w:t>generales y específicos)</w:t>
+      </w:r>
+    </w:p>
+    <w:p>
+      <w:pPr>
+        <w:rPr>
+          <w:sz w:val="32"/>
+          <w:szCs w:val="32"/>
+          <w:vertAlign w:val="subscript"/>
+          <w:lang w:val="es-ES"/>
+        </w:rPr>
+      </w:pPr>
+      <w:r>
+        <w:rPr>
+          <w:sz w:val="32"/>
+          <w:szCs w:val="32"/>
+          <w:vertAlign w:val="subscript"/>
+          <w:lang w:val="es-ES"/>
+        </w:rPr>
+        <w:t>-Metodología utilizada</w:t>
+      </w:r>
+    </w:p>
+    <w:p>
+      <w:pPr>
+        <w:rPr>
+          <w:sz w:val="32"/>
+          <w:szCs w:val="32"/>
+          <w:vertAlign w:val="subscript"/>
+          <w:lang w:val="es-ES"/>
+        </w:rPr>
+      </w:pPr>
+      <w:r>
+        <w:rPr>
+          <w:sz w:val="32"/>
+          <w:szCs w:val="32"/>
+          <w:vertAlign w:val="subscript"/>
+          <w:lang w:val="es-ES"/>
+        </w:rPr>
+        <w:t>-Tecnologías y herramientas utilizadas en el proyecto</w:t>
+      </w:r>
+    </w:p>
+    <w:p>
+      <w:pPr>
+        <w:rPr>
+          <w:sz w:val="32"/>
+          <w:szCs w:val="32"/>
+          <w:vertAlign w:val="subscript"/>
+          <w:lang w:val="es-ES"/>
+        </w:rPr>
+      </w:pPr>
+      <w:r>
+        <w:rPr>
+          <w:sz w:val="32"/>
+          <w:szCs w:val="32"/>
+          <w:vertAlign w:val="subscript"/>
+          <w:lang w:val="es-ES"/>
+        </w:rPr>
+        <w:t>-Estimación de recursos y planificación</w:t>
+      </w:r>
+    </w:p>
+    <w:p>
+      <w:pPr>
+        <w:rPr>
+          <w:sz w:val="32"/>
+          <w:szCs w:val="32"/>
+          <w:vertAlign w:val="subscript"/>
+          <w:lang w:val="es-ES"/>
+        </w:rPr>
+      </w:pPr>
+      <w:r>
+        <w:rPr>
+          <w:sz w:val="32"/>
+          <w:szCs w:val="32"/>
+          <w:vertAlign w:val="subscript"/>
+          <w:lang w:val="es-ES"/>
+        </w:rPr>
+        <w:t>-Análisis</w:t>
+      </w:r>
+    </w:p>
+    <w:p>
+      <w:pPr>
+        <w:rPr>
+          <w:sz w:val="32"/>
+          <w:szCs w:val="32"/>
+          <w:vertAlign w:val="subscript"/>
+          <w:lang w:val="es-ES"/>
+        </w:rPr>
+      </w:pPr>
+      <w:r>
+        <w:rPr>
+          <w:sz w:val="32"/>
+          <w:szCs w:val="32"/>
+          <w:vertAlign w:val="subscript"/>
+          <w:lang w:val="es-ES"/>
+        </w:rPr>
+        <w:t>-Diseño</w:t>
+      </w:r>
+    </w:p>
+    <w:p>
+      <w:pPr>
+        <w:rPr>
+          <w:sz w:val="32"/>
+          <w:szCs w:val="32"/>
+          <w:vertAlign w:val="subscript"/>
+          <w:lang w:val="es-ES"/>
+        </w:rPr>
+      </w:pPr>
+      <w:r>
+        <w:rPr>
+          <w:sz w:val="32"/>
+          <w:szCs w:val="32"/>
+          <w:vertAlign w:val="subscript"/>
+          <w:lang w:val="es-ES"/>
+        </w:rPr>
+        <w:t>-Despliegue y pruebas</w:t>
+      </w:r>
+    </w:p>
+    <w:p>
+      <w:pPr>
+        <w:rPr>
+          <w:sz w:val="32"/>
+          <w:szCs w:val="32"/>
+          <w:vertAlign w:val="subscript"/>
+          <w:lang w:val="es-ES"/>
+        </w:rPr>
+      </w:pPr>
+      <w:r>
+        <w:rPr>
+          <w:sz w:val="32"/>
+          <w:szCs w:val="32"/>
+          <w:vertAlign w:val="subscript"/>
+          <w:lang w:val="es-ES"/>
+        </w:rPr>
+        <w:t>-Conclusiones</w:t>
+      </w:r>
+    </w:p>
+    <w:p>
+      <w:pPr>
+        <w:rPr>
+          <w:sz w:val="32"/>
+          <w:szCs w:val="32"/>
+          <w:vertAlign w:val="subscript"/>
+          <w:lang w:val="es-ES"/>
+        </w:rPr>
+      </w:pPr>
+      <w:r>
+        <w:rPr>
+          <w:sz w:val="32"/>
+          <w:szCs w:val="32"/>
+          <w:vertAlign w:val="subscript"/>
+          <w:lang w:val="es-ES"/>
+        </w:rPr>
+        <w:t>-Vías futuras</w:t>
+      </w:r>
+    </w:p>
+    <w:p>
+      <w:pPr>
+        <w:rPr>
+          <w:sz w:val="32"/>
+          <w:szCs w:val="32"/>
+          <w:vertAlign w:val="subscript"/>
+          <w:lang w:val="es-ES"/>
+        </w:rPr>
+      </w:pPr>
+      <w:r>
+        <w:rPr>
+          <w:sz w:val="32"/>
+          <w:szCs w:val="32"/>
+          <w:vertAlign w:val="subscript"/>
+          <w:lang w:val="es-ES"/>
+        </w:rPr>
+        <w:t>-Glosario</w:t>
+      </w:r>
+    </w:p>
+    <w:p>
+      <w:pPr>
+        <w:rPr>
+          <w:sz w:val="32"/>
+          <w:szCs w:val="32"/>
+          <w:vertAlign w:val="subscript"/>
+          <w:lang w:val="es-ES"/>
+        </w:rPr>
+      </w:pPr>
+      <w:r>
+        <w:rPr>
+          <w:sz w:val="32"/>
+          <w:szCs w:val="32"/>
+          <w:vertAlign w:val="subscript"/>
+          <w:lang w:val="es-ES"/>
+        </w:rPr>
+        <w:t>-Bibliografía/Webgrafía</w:t>
+      </w:r>
+    </w:p>
+    <w:p>
+      <w:pPr>
+        <w:rPr>
+          <w:sz w:val="32"/>
+          <w:szCs w:val="32"/>
+          <w:vertAlign w:val="subscript"/>
+          <w:lang w:val="es-ES"/>
+        </w:rPr>
+      </w:pPr>
+      <w:r>
+        <w:rPr>
+          <w:sz w:val="32"/>
+          <w:szCs w:val="32"/>
+          <w:vertAlign w:val="subscript"/>
+          <w:lang w:val="es-ES"/>
+        </w:rPr>
+        <w:t>-Anexos</w:t>
+      </w:r>
+    </w:p>
+    <w:p>
+      <w:pPr>
+        <w:rPr>
+          <w:b/>
+          <w:bCs/>
+          <w:color w:val="1F497D" w:themeColor="text2"/>
+          <w:sz w:val="40"/>
+          <w:szCs w:val="40"/>
+          <w:vertAlign w:val="subscript"/>
+          <w:lang w:val="es-ES"/>
+        </w:rPr>
+      </w:pPr>
+      <w:r>
+        <w:rPr>
+          <w:b/>
+          <w:bCs/>
+          <w:color w:val="1F497D" w:themeColor="text2"/>
+          <w:sz w:val="40"/>
+          <w:szCs w:val="40"/>
+          <w:vertAlign w:val="subscript"/>
+          <w:lang w:val="es-ES"/>
+        </w:rPr>
+        <w:t>INTRODUCCION</w:t>
+      </w:r>
+    </w:p>
+    <w:p>
+      <w:pPr>
+        <w:rPr>
+          <w:b/>
+          <w:bCs/>
+          <w:color w:val="000000" w:themeColor="text1"/>
+          <w:sz w:val="28"/>
+          <w:vertAlign w:val="subscript"/>
+          <w:lang w:val="es-ES"/>
+        </w:rPr>
+      </w:pPr>
+      <w:r>
+        <w:rPr>
+          <w:b/>
+          <w:bCs/>
+          <w:color w:val="000000" w:themeColor="text1"/>
+          <w:sz w:val="28"/>
+          <w:vertAlign w:val="subscript"/>
+          <w:lang w:val="es-ES"/>
+        </w:rPr>
+        <w:t>La idea surge de la necesidad de controlar las tareas que se asignan a los trabajadores y poder prescindir de papel.</w:t>
+      </w:r>
+      <w:r>
+        <w:rPr>
+          <w:b/>
+          <w:bCs/>
+          <w:color w:val="000000" w:themeColor="text1"/>
+          <w:sz w:val="28"/>
+          <w:vertAlign w:val="subscript"/>
+          <w:lang w:val="es-ES"/>
+        </w:rPr>
+        <w:t xml:space="preserve"> </w:t>
+      </w:r>
+    </w:p>
+    <w:p>
+      <w:pPr>
+        <w:rPr>
+          <w:b/>
+          <w:bCs/>
+          <w:color w:val="000000" w:themeColor="text1"/>
+          <w:sz w:val="28"/>
+          <w:vertAlign w:val="subscript"/>
+          <w:lang w:val="es-ES"/>
+        </w:rPr>
+      </w:pPr>
+      <w:r>
+        <w:rPr>
+          <w:b/>
+          <w:bCs/>
+          <w:color w:val="000000" w:themeColor="text1"/>
+          <w:sz w:val="28"/>
+          <w:vertAlign w:val="subscript"/>
+          <w:lang w:val="es-ES"/>
+        </w:rPr>
+        <w:lastRenderedPageBreak/>
+        <w:t xml:space="preserve">En la empresa en la que trabajo actualmente, disponemos de un sistema para guardar las tareas que vamos realizando, pero a día de hoy, no disponemos de ningún sistema fiable para adjudicar tareas a los trabajadores de forma clara y fiable. Utilizamos Skype para adjudicar las tareas a los trabajadores, pero no es un método efectivo ni práctico, ya que no quedan todas reflejadas de forma clara y en un lugar accesible de manera rápida. </w:t>
+      </w:r>
+    </w:p>
+    <w:p>
+      <w:pPr>
+        <w:rPr>
+          <w:b/>
+          <w:bCs/>
+          <w:color w:val="000000" w:themeColor="text1"/>
+          <w:sz w:val="28"/>
+          <w:vertAlign w:val="subscript"/>
+          <w:lang w:val="es-ES"/>
+        </w:rPr>
+      </w:pPr>
+      <w:r>
+        <w:rPr>
+          <w:b/>
+          <w:bCs/>
+          <w:color w:val="000000" w:themeColor="text1"/>
+          <w:sz w:val="28"/>
+          <w:vertAlign w:val="subscript"/>
+          <w:lang w:val="es-ES"/>
+        </w:rPr>
+        <w:t xml:space="preserve">Personalmente comencé a utilizar “ASANA”, que es una web donde puedes crear tareas de forma rápida y que dispone de una interfaz gráfica fácil de entender. Por desgracia, los responsables de la empresa no quieren que se guarden datos de usuarios fuera de los servidores propios. </w:t>
+      </w:r>
+    </w:p>
+    <w:p>
+      <w:pPr>
+        <w:rPr>
+          <w:b/>
+          <w:bCs/>
+          <w:color w:val="000000" w:themeColor="text1"/>
+          <w:sz w:val="28"/>
+          <w:vertAlign w:val="subscript"/>
+          <w:lang w:val="es-ES"/>
+        </w:rPr>
+      </w:pPr>
+      <w:r>
+        <w:rPr>
+          <w:b/>
+          <w:bCs/>
+          <w:color w:val="000000" w:themeColor="text1"/>
+          <w:sz w:val="28"/>
+          <w:vertAlign w:val="subscript"/>
+          <w:lang w:val="es-ES"/>
+        </w:rPr>
+        <w:t xml:space="preserve">Fue aquí cuando nació la idea de crear este sistema, denominado </w:t>
+      </w:r>
+      <w:proofErr w:type="spellStart"/>
+      <w:r>
+        <w:rPr>
+          <w:b/>
+          <w:bCs/>
+          <w:color w:val="000000" w:themeColor="text1"/>
+          <w:sz w:val="28"/>
+          <w:vertAlign w:val="subscript"/>
+          <w:lang w:val="es-ES"/>
+        </w:rPr>
+        <w:t>a_GIRA</w:t>
+      </w:r>
+      <w:proofErr w:type="spellEnd"/>
+      <w:r>
+        <w:rPr>
+          <w:b/>
+          <w:bCs/>
+          <w:color w:val="000000" w:themeColor="text1"/>
+          <w:sz w:val="28"/>
+          <w:vertAlign w:val="subscript"/>
+          <w:lang w:val="es-ES"/>
+        </w:rPr>
+        <w:t xml:space="preserve">. En la empresa se utiliza la inicial del nombre del empleado que crea la aplicación y la denominación GIRA, que son las siglas de la empresa. De ahí el nombre de la aplicación que aquí se presenta. </w:t>
+      </w:r>
+    </w:p>
+    <w:p>
+      <w:pPr>
+        <w:rPr>
+          <w:b/>
+          <w:bCs/>
+          <w:color w:val="000000" w:themeColor="text1"/>
+          <w:sz w:val="28"/>
+          <w:vertAlign w:val="subscript"/>
+          <w:lang w:val="es-ES"/>
+        </w:rPr>
+      </w:pPr>
+      <w:r>
+        <w:rPr>
+          <w:b/>
+          <w:bCs/>
+          <w:color w:val="000000" w:themeColor="text1"/>
+          <w:sz w:val="28"/>
+          <w:vertAlign w:val="subscript"/>
+          <w:lang w:val="es-ES"/>
+        </w:rPr>
+        <w:t xml:space="preserve">El administrador podrá crear, modificar y eliminar tareas que luego podrá adjudicar a los empleados de una manera muy sencilla. </w:t>
+      </w:r>
+      <w:proofErr w:type="gramStart"/>
+      <w:r>
+        <w:rPr>
+          <w:b/>
+          <w:bCs/>
+          <w:color w:val="000000" w:themeColor="text1"/>
+          <w:sz w:val="28"/>
+          <w:vertAlign w:val="subscript"/>
+          <w:lang w:val="es-ES"/>
+        </w:rPr>
+        <w:t>Además</w:t>
+      </w:r>
+      <w:proofErr w:type="gramEnd"/>
+      <w:r>
+        <w:rPr>
+          <w:b/>
+          <w:bCs/>
+          <w:color w:val="000000" w:themeColor="text1"/>
+          <w:sz w:val="28"/>
+          <w:vertAlign w:val="subscript"/>
+          <w:lang w:val="es-ES"/>
+        </w:rPr>
+        <w:t xml:space="preserve"> podrá ver cuando estas tareas estén concluidas. También podrá crear, modificar y eliminar clientes. De la misma manera, también podrá crear, modificar y eliminar usuarios(empleados). </w:t>
+      </w:r>
+    </w:p>
+    <w:p>
+      <w:pPr>
+        <w:rPr>
+          <w:b/>
+          <w:bCs/>
+          <w:color w:val="000000" w:themeColor="text1"/>
+          <w:sz w:val="28"/>
+          <w:vertAlign w:val="subscript"/>
+          <w:lang w:val="es-ES"/>
+        </w:rPr>
+      </w:pPr>
+      <w:r>
+        <w:rPr>
+          <w:b/>
+          <w:bCs/>
+          <w:color w:val="000000" w:themeColor="text1"/>
+          <w:sz w:val="28"/>
+          <w:vertAlign w:val="subscript"/>
+          <w:lang w:val="es-ES"/>
+        </w:rPr>
+        <w:t>El usuario(empleado) dispone de un menú en el que aparece una tabla con las tareas que tiene asignadas. También dispone de un botón que le da acceso a un listado de clientes. De la misma manera, también dispone de un botón que le da acceso a un listado con los datos de los usuarios. Cuando pulse en el botón comenzar, se desplegarán los datos del cliente y los pasos de la tarea. Estos pasos se podrán ir marcando según se vayan realizando para llevar un control. Una vez terminada la tarea, el usuario puede hacer clic en el botón Terminar Tarea y automáticamente la tarea desaparecerá de su lista de tareas pendientes y al administrador le aparecerá como tarea Realizada. Si el administrador lo desea, puede eliminar de la tabla las tareas que ya se han realizado.</w:t>
+      </w:r>
+    </w:p>
+    <w:p>
+      <w:pPr>
+        <w:rPr>
+          <w:b/>
+          <w:bCs/>
+          <w:color w:val="1F497D" w:themeColor="text2"/>
+          <w:sz w:val="40"/>
+          <w:szCs w:val="40"/>
+          <w:vertAlign w:val="subscript"/>
+          <w:lang w:val="es-ES"/>
+        </w:rPr>
+      </w:pPr>
+      <w:r>
+        <w:rPr>
+          <w:b/>
+          <w:bCs/>
+          <w:color w:val="1F497D" w:themeColor="text2"/>
+          <w:sz w:val="40"/>
+          <w:szCs w:val="40"/>
+          <w:vertAlign w:val="subscript"/>
+          <w:lang w:val="es-ES"/>
+        </w:rPr>
+        <w:t>MOTIVACION</w:t>
+      </w:r>
+    </w:p>
+    <w:p>
+      <w:pPr>
+        <w:rPr>
+          <w:b/>
+          <w:bCs/>
+          <w:color w:val="1F497D" w:themeColor="text2"/>
+          <w:sz w:val="40"/>
+          <w:szCs w:val="40"/>
+          <w:vertAlign w:val="subscript"/>
+          <w:lang w:val="es-ES"/>
+        </w:rPr>
+      </w:pPr>
+    </w:p>
+    <w:p>
+      <w:pPr>
+        <w:rPr>
+          <w:b/>
+          <w:bCs/>
+          <w:color w:val="1F497D" w:themeColor="text2"/>
+          <w:sz w:val="40"/>
+          <w:szCs w:val="40"/>
+          <w:vertAlign w:val="subscript"/>
+          <w:lang w:val="es-ES"/>
+        </w:rPr>
+      </w:pPr>
+      <w:r>
+        <w:rPr>
+          <w:b/>
+          <w:bCs/>
+          <w:color w:val="1F497D" w:themeColor="text2"/>
+          <w:sz w:val="40"/>
+          <w:szCs w:val="40"/>
+          <w:vertAlign w:val="subscript"/>
+          <w:lang w:val="es-ES"/>
+        </w:rPr>
+        <w:t>ABSTRACT</w:t>
+      </w:r>
+    </w:p>
+    <w:p>
+      <w:pPr>
+        <w:rPr>
+          <w:b/>
+          <w:bCs/>
+          <w:color w:val="1F497D" w:themeColor="text2"/>
+          <w:sz w:val="40"/>
+          <w:szCs w:val="40"/>
+          <w:vertAlign w:val="subscript"/>
+          <w:lang w:val="es-ES"/>
+        </w:rPr>
+      </w:pPr>
+      <w:r>
+        <w:rPr>
+          <w:b/>
+          <w:bCs/>
+          <w:color w:val="1F497D" w:themeColor="text2"/>
+          <w:sz w:val="40"/>
+          <w:szCs w:val="40"/>
+          <w:vertAlign w:val="subscript"/>
+          <w:lang w:val="es-ES"/>
+        </w:rPr>
+        <w:lastRenderedPageBreak/>
+        <w:t xml:space="preserve">OBJETIVOS </w:t>
+      </w:r>
+      <w:proofErr w:type="gramStart"/>
+      <w:r>
+        <w:rPr>
+          <w:b/>
+          <w:bCs/>
+          <w:color w:val="1F497D" w:themeColor="text2"/>
+          <w:sz w:val="40"/>
+          <w:szCs w:val="40"/>
+          <w:vertAlign w:val="subscript"/>
+          <w:lang w:val="es-ES"/>
+        </w:rPr>
+        <w:t>PROPUESTOS(</w:t>
+      </w:r>
+      <w:proofErr w:type="gramEnd"/>
+      <w:r>
+        <w:rPr>
+          <w:b/>
+          <w:bCs/>
+          <w:color w:val="1F497D" w:themeColor="text2"/>
+          <w:sz w:val="40"/>
+          <w:szCs w:val="40"/>
+          <w:vertAlign w:val="subscript"/>
+          <w:lang w:val="es-ES"/>
+        </w:rPr>
+        <w:t>GENERALES Y ESPECIFICOS)</w:t>
+      </w:r>
+    </w:p>
+    <w:p>
+      <w:pPr>
+        <w:rPr>
+          <w:b/>
+          <w:bCs/>
+          <w:color w:val="1F497D" w:themeColor="text2"/>
+          <w:sz w:val="40"/>
+          <w:szCs w:val="40"/>
+          <w:vertAlign w:val="subscript"/>
+          <w:lang w:val="es-ES"/>
+        </w:rPr>
+      </w:pPr>
+      <w:r>
+        <w:rPr>
+          <w:b/>
+          <w:bCs/>
+          <w:color w:val="1F497D" w:themeColor="text2"/>
+          <w:sz w:val="40"/>
+          <w:szCs w:val="40"/>
+          <w:vertAlign w:val="subscript"/>
+          <w:lang w:val="es-ES"/>
+        </w:rPr>
+        <w:t>METODOLOGIA UTILIZADA</w:t>
+      </w:r>
+    </w:p>
+    <w:p>
+      <w:pPr>
+        <w:rPr>
+          <w:b/>
+          <w:bCs/>
+          <w:color w:val="1F497D" w:themeColor="text2"/>
+          <w:sz w:val="40"/>
+          <w:szCs w:val="40"/>
+          <w:vertAlign w:val="subscript"/>
+          <w:lang w:val="es-ES"/>
+        </w:rPr>
+      </w:pPr>
+      <w:r>
+        <w:rPr>
+          <w:b/>
+          <w:bCs/>
+          <w:color w:val="1F497D" w:themeColor="text2"/>
+          <w:sz w:val="40"/>
+          <w:szCs w:val="40"/>
+          <w:vertAlign w:val="subscript"/>
+          <w:lang w:val="es-ES"/>
+        </w:rPr>
+        <w:t>TECNOLOGIAS Y HERRAMIENTAS UTILIZADAS EN EL PROYECTO</w:t>
+      </w:r>
+    </w:p>
+    <w:p>
+      <w:pPr>
+        <w:rPr>
+          <w:b/>
+          <w:bCs/>
+          <w:color w:val="1F497D" w:themeColor="text2"/>
+          <w:sz w:val="40"/>
+          <w:szCs w:val="40"/>
+          <w:vertAlign w:val="subscript"/>
+          <w:lang w:val="es-ES"/>
+        </w:rPr>
+      </w:pPr>
+      <w:r>
+        <w:rPr>
+          <w:b/>
+          <w:bCs/>
+          <w:color w:val="1F497D" w:themeColor="text2"/>
+          <w:sz w:val="40"/>
+          <w:szCs w:val="40"/>
+          <w:vertAlign w:val="subscript"/>
+          <w:lang w:val="es-ES"/>
+        </w:rPr>
+        <w:t>ESTIMACION DE RECURSOS Y PLANIFICACION</w:t>
+      </w:r>
+    </w:p>
+    <w:p>
+      <w:pPr>
+        <w:rPr>
+          <w:b/>
+          <w:bCs/>
+          <w:color w:val="1F497D" w:themeColor="text2"/>
+          <w:sz w:val="40"/>
+          <w:szCs w:val="40"/>
+          <w:vertAlign w:val="subscript"/>
+          <w:lang w:val="es-ES"/>
+        </w:rPr>
+      </w:pPr>
+      <w:r>
+        <w:rPr>
+          <w:b/>
+          <w:bCs/>
+          <w:color w:val="1F497D" w:themeColor="text2"/>
+          <w:sz w:val="40"/>
+          <w:szCs w:val="40"/>
+          <w:vertAlign w:val="subscript"/>
+          <w:lang w:val="es-ES"/>
+        </w:rPr>
+        <w:t>ANALISIS</w:t>
+      </w:r>
+    </w:p>
+    <w:p>
+      <w:pPr>
+        <w:rPr>
+          <w:b/>
+          <w:bCs/>
+          <w:color w:val="1F497D" w:themeColor="text2"/>
+          <w:sz w:val="40"/>
+          <w:szCs w:val="40"/>
+          <w:vertAlign w:val="subscript"/>
+          <w:lang w:val="es-ES"/>
+        </w:rPr>
+      </w:pPr>
+      <w:r>
+        <w:rPr>
+          <w:b/>
+          <w:bCs/>
+          <w:color w:val="1F497D" w:themeColor="text2"/>
+          <w:sz w:val="40"/>
+          <w:szCs w:val="40"/>
+          <w:vertAlign w:val="subscript"/>
+          <w:lang w:val="es-ES"/>
+        </w:rPr>
+        <w:t>DISEÑO</w:t>
+      </w:r>
+    </w:p>
+    <w:p>
+      <w:pPr>
+        <w:rPr>
+          <w:b/>
+          <w:bCs/>
+          <w:color w:val="FF0000"/>
+          <w:sz w:val="32"/>
+          <w:szCs w:val="32"/>
+          <w:vertAlign w:val="subscript"/>
+          <w:lang w:val="es-ES"/>
+        </w:rPr>
+      </w:pPr>
+      <w:r>
+        <w:rPr>
+          <w:b/>
+          <w:bCs/>
+          <w:color w:val="FF0000"/>
+          <w:sz w:val="32"/>
+          <w:szCs w:val="32"/>
+          <w:vertAlign w:val="subscript"/>
+          <w:lang w:val="es-ES"/>
+        </w:rPr>
+        <w:t>1 - LOGIN</w:t>
+      </w:r>
+    </w:p>
+    <w:p>
+      <w:pPr>
+        <w:rPr>
+          <w:sz w:val="32"/>
+          <w:szCs w:val="32"/>
+          <w:vertAlign w:val="subscript"/>
+          <w:lang w:val="es-ES"/>
+        </w:rPr>
+      </w:pPr>
+      <w:r>
+        <w:rPr>
+          <w:sz w:val="32"/>
+          <w:szCs w:val="32"/>
+          <w:vertAlign w:val="subscript"/>
+          <w:lang w:val="es-ES"/>
+        </w:rPr>
+        <w:t>Cuando se inicia el aplicativo carga est</w:t>
+      </w:r>
+      <w:r>
+        <w:rPr>
+          <w:sz w:val="32"/>
+          <w:szCs w:val="32"/>
+          <w:vertAlign w:val="subscript"/>
+          <w:lang w:val="es-ES"/>
+        </w:rPr>
+        <w:t>e archivo</w:t>
+      </w:r>
+      <w:r>
+        <w:rPr>
+          <w:sz w:val="32"/>
+          <w:szCs w:val="32"/>
+          <w:vertAlign w:val="subscript"/>
+          <w:lang w:val="es-ES"/>
+        </w:rPr>
+        <w:t xml:space="preserve"> (</w:t>
+      </w:r>
+      <w:proofErr w:type="spellStart"/>
+      <w:r>
+        <w:rPr>
+          <w:sz w:val="32"/>
+          <w:szCs w:val="32"/>
+          <w:vertAlign w:val="subscript"/>
+          <w:lang w:val="es-ES"/>
+        </w:rPr>
+        <w:t>index.php</w:t>
+      </w:r>
+      <w:proofErr w:type="spellEnd"/>
+      <w:r>
+        <w:rPr>
+          <w:sz w:val="32"/>
+          <w:szCs w:val="32"/>
+          <w:vertAlign w:val="subscript"/>
+          <w:lang w:val="es-ES"/>
+        </w:rPr>
+        <w:t xml:space="preserve">). </w:t>
+      </w:r>
+    </w:p>
+    <w:p>
+      <w:pPr>
+        <w:rPr>
+          <w:sz w:val="32"/>
+          <w:szCs w:val="32"/>
+          <w:vertAlign w:val="subscript"/>
+          <w:lang w:val="es-ES"/>
+        </w:rPr>
+      </w:pPr>
+      <w:r>
+        <w:rPr>
+          <w:sz w:val="32"/>
+          <w:szCs w:val="32"/>
+          <w:vertAlign w:val="subscript"/>
+          <w:lang w:val="es-ES"/>
+        </w:rPr>
+        <w:t xml:space="preserve">El usuario Introducirá las credenciales. Una vez recogidos los datos se envían mediante el método POST a </w:t>
+      </w:r>
+      <w:proofErr w:type="spellStart"/>
+      <w:r>
+        <w:rPr>
+          <w:sz w:val="32"/>
+          <w:szCs w:val="32"/>
+          <w:vertAlign w:val="subscript"/>
+          <w:lang w:val="es-ES"/>
+        </w:rPr>
+        <w:t>bbdd</w:t>
+      </w:r>
+      <w:proofErr w:type="spellEnd"/>
+      <w:r>
+        <w:rPr>
+          <w:sz w:val="32"/>
+          <w:szCs w:val="32"/>
+          <w:vertAlign w:val="subscript"/>
+          <w:lang w:val="es-ES"/>
+        </w:rPr>
+        <w:t>/</w:t>
+      </w:r>
+      <w:proofErr w:type="spellStart"/>
+      <w:r>
+        <w:rPr>
+          <w:sz w:val="32"/>
+          <w:szCs w:val="32"/>
+          <w:vertAlign w:val="subscript"/>
+          <w:lang w:val="es-ES"/>
+        </w:rPr>
+        <w:t>login.php</w:t>
+      </w:r>
+      <w:proofErr w:type="spellEnd"/>
+      <w:r>
+        <w:rPr>
+          <w:sz w:val="32"/>
+          <w:szCs w:val="32"/>
+          <w:vertAlign w:val="subscript"/>
+          <w:lang w:val="es-ES"/>
+        </w:rPr>
+        <w:t xml:space="preserve"> </w:t>
+      </w:r>
+    </w:p>
+    <w:p>
+      <w:pPr>
+        <w:rPr>
+          <w:sz w:val="32"/>
+          <w:szCs w:val="32"/>
+          <w:vertAlign w:val="subscript"/>
+          <w:lang w:val="es-ES"/>
+        </w:rPr>
+      </w:pPr>
+      <w:r>
+        <w:rPr>
+          <w:sz w:val="32"/>
+          <w:szCs w:val="32"/>
+          <w:vertAlign w:val="subscript"/>
+          <w:lang w:val="es-ES"/>
+        </w:rPr>
+        <w:t xml:space="preserve">En este archivo se reciben los parámetros email y </w:t>
+      </w:r>
+      <w:proofErr w:type="spellStart"/>
+      <w:r>
+        <w:rPr>
+          <w:sz w:val="32"/>
+          <w:szCs w:val="32"/>
+          <w:vertAlign w:val="subscript"/>
+          <w:lang w:val="es-ES"/>
+        </w:rPr>
+        <w:t>password</w:t>
+      </w:r>
+      <w:proofErr w:type="spellEnd"/>
+      <w:r>
+        <w:rPr>
+          <w:sz w:val="32"/>
+          <w:szCs w:val="32"/>
+          <w:vertAlign w:val="subscript"/>
+          <w:lang w:val="es-ES"/>
+        </w:rPr>
+        <w:t xml:space="preserve">. Se escapan los caracteres especiales para evitar inyección SQL mediante el método </w:t>
+      </w:r>
+      <w:proofErr w:type="spellStart"/>
+      <w:r>
+        <w:rPr>
+          <w:sz w:val="32"/>
+          <w:szCs w:val="32"/>
+          <w:vertAlign w:val="subscript"/>
+          <w:lang w:val="es-ES"/>
+        </w:rPr>
+        <w:t>mysqli_real_escape_</w:t>
+      </w:r>
+      <w:proofErr w:type="gramStart"/>
+      <w:r>
+        <w:rPr>
+          <w:sz w:val="32"/>
+          <w:szCs w:val="32"/>
+          <w:vertAlign w:val="subscript"/>
+          <w:lang w:val="es-ES"/>
+        </w:rPr>
+        <w:t>string</w:t>
+      </w:r>
+      <w:proofErr w:type="spellEnd"/>
+      <w:r>
+        <w:rPr>
+          <w:sz w:val="32"/>
+          <w:szCs w:val="32"/>
+          <w:vertAlign w:val="subscript"/>
+          <w:lang w:val="es-ES"/>
+        </w:rPr>
+        <w:t xml:space="preserve">  Se</w:t>
+      </w:r>
+      <w:proofErr w:type="gramEnd"/>
+      <w:r>
+        <w:rPr>
+          <w:sz w:val="32"/>
+          <w:szCs w:val="32"/>
+          <w:vertAlign w:val="subscript"/>
+          <w:lang w:val="es-ES"/>
+        </w:rPr>
+        <w:t xml:space="preserve"> hace una consulta a la base de datos mediante </w:t>
+      </w:r>
+      <w:proofErr w:type="spellStart"/>
+      <w:r>
+        <w:rPr>
+          <w:sz w:val="32"/>
+          <w:szCs w:val="32"/>
+          <w:vertAlign w:val="subscript"/>
+          <w:lang w:val="es-ES"/>
+        </w:rPr>
+        <w:t>mysqli_query</w:t>
+      </w:r>
+      <w:proofErr w:type="spellEnd"/>
+      <w:r>
+        <w:rPr>
+          <w:sz w:val="32"/>
+          <w:szCs w:val="32"/>
+          <w:vertAlign w:val="subscript"/>
+          <w:lang w:val="es-ES"/>
+        </w:rPr>
+        <w:t xml:space="preserve"> preguntando si existe </w:t>
+      </w:r>
+      <w:r>
+        <w:rPr>
+          <w:sz w:val="32"/>
+          <w:szCs w:val="32"/>
+          <w:vertAlign w:val="subscript"/>
+          <w:lang w:val="es-ES"/>
+        </w:rPr>
+        <w:t xml:space="preserve">el email. Si no existe el email se crea una sesión y se envía de nuevo al formulario de </w:t>
+      </w:r>
+      <w:proofErr w:type="spellStart"/>
+      <w:r>
+        <w:rPr>
+          <w:sz w:val="32"/>
+          <w:szCs w:val="32"/>
+          <w:vertAlign w:val="subscript"/>
+          <w:lang w:val="es-ES"/>
+        </w:rPr>
+        <w:t>login</w:t>
+      </w:r>
+      <w:proofErr w:type="spellEnd"/>
+      <w:r>
+        <w:rPr>
+          <w:sz w:val="32"/>
+          <w:szCs w:val="32"/>
+          <w:vertAlign w:val="subscript"/>
+          <w:lang w:val="es-ES"/>
+        </w:rPr>
+        <w:t xml:space="preserve"> mostrando una alerta. En caso de que existe el email se procede a comprobar la contraseña. Como las contraseñas se guardan cifradas hay que utilizar el método </w:t>
+      </w:r>
+      <w:proofErr w:type="spellStart"/>
+      <w:r>
+        <w:rPr>
+          <w:sz w:val="32"/>
+          <w:szCs w:val="32"/>
+          <w:vertAlign w:val="subscript"/>
+          <w:lang w:val="es-ES"/>
+        </w:rPr>
+        <w:t>password_verify</w:t>
+      </w:r>
+      <w:proofErr w:type="spellEnd"/>
+      <w:r>
+        <w:rPr>
+          <w:sz w:val="32"/>
+          <w:szCs w:val="32"/>
+          <w:vertAlign w:val="subscript"/>
+          <w:lang w:val="es-ES"/>
+        </w:rPr>
+        <w:t xml:space="preserve"> que comprueba la contraseña que recibimos del </w:t>
+      </w:r>
+      <w:proofErr w:type="spellStart"/>
+      <w:r>
+        <w:rPr>
+          <w:sz w:val="32"/>
+          <w:szCs w:val="32"/>
+          <w:vertAlign w:val="subscript"/>
+          <w:lang w:val="es-ES"/>
+        </w:rPr>
+        <w:t>login</w:t>
+      </w:r>
+      <w:proofErr w:type="spellEnd"/>
+      <w:r>
+        <w:rPr>
+          <w:sz w:val="32"/>
+          <w:szCs w:val="32"/>
+          <w:vertAlign w:val="subscript"/>
+          <w:lang w:val="es-ES"/>
+        </w:rPr>
+        <w:t xml:space="preserve"> con la contraseña guardada. En caso de que la contraseña sea incorrecta, se envía de nuevo al </w:t>
+      </w:r>
+      <w:proofErr w:type="spellStart"/>
+      <w:r>
+        <w:rPr>
+          <w:sz w:val="32"/>
+          <w:szCs w:val="32"/>
+          <w:vertAlign w:val="subscript"/>
+          <w:lang w:val="es-ES"/>
+        </w:rPr>
+        <w:t>login</w:t>
+      </w:r>
+      <w:proofErr w:type="spellEnd"/>
+      <w:r>
+        <w:rPr>
+          <w:sz w:val="32"/>
+          <w:szCs w:val="32"/>
+          <w:vertAlign w:val="subscript"/>
+          <w:lang w:val="es-ES"/>
+        </w:rPr>
+        <w:t xml:space="preserve"> y se lanza una alerta. Si la contraseña es correcta, nos encontramos con que puede ser un administrador o un usuario. Si tiene rol de administrador se crea una sesión(administrador) y se le envía al menú del administrador (</w:t>
+      </w:r>
+      <w:proofErr w:type="spellStart"/>
+      <w:r>
+        <w:rPr>
+          <w:sz w:val="32"/>
+          <w:szCs w:val="32"/>
+          <w:vertAlign w:val="subscript"/>
+          <w:lang w:val="es-ES"/>
+        </w:rPr>
+        <w:t>menu_administrador.php</w:t>
+      </w:r>
+      <w:proofErr w:type="spellEnd"/>
+      <w:r>
+        <w:rPr>
+          <w:sz w:val="32"/>
+          <w:szCs w:val="32"/>
+          <w:vertAlign w:val="subscript"/>
+          <w:lang w:val="es-ES"/>
+        </w:rPr>
+        <w:t>. Si es un usuario, se crea una sesión(usuario) y se le envía al menú de usuario (</w:t>
+      </w:r>
+      <w:proofErr w:type="spellStart"/>
+      <w:r>
+        <w:rPr>
+          <w:sz w:val="32"/>
+          <w:szCs w:val="32"/>
+          <w:vertAlign w:val="subscript"/>
+          <w:lang w:val="es-ES"/>
+        </w:rPr>
+        <w:t>menú_usuario.php</w:t>
+      </w:r>
+      <w:proofErr w:type="spellEnd"/>
+    </w:p>
+    <w:p>
+      <w:pPr>
+        <w:rPr>
+          <w:b/>
+          <w:bCs/>
+          <w:color w:val="FF0000"/>
+          <w:sz w:val="32"/>
+          <w:szCs w:val="32"/>
+          <w:vertAlign w:val="subscript"/>
+          <w:lang w:val="es-ES"/>
+        </w:rPr>
+      </w:pPr>
+      <w:r>
+        <w:rPr>
+          <w:b/>
+          <w:bCs/>
+          <w:color w:val="FF0000"/>
+          <w:sz w:val="32"/>
+          <w:szCs w:val="32"/>
+          <w:vertAlign w:val="subscript"/>
+          <w:lang w:val="es-ES"/>
+        </w:rPr>
+        <w:t>2</w:t>
+      </w:r>
+      <w:r>
+        <w:rPr>
+          <w:b/>
+          <w:bCs/>
+          <w:color w:val="FF0000"/>
+          <w:sz w:val="32"/>
+          <w:szCs w:val="32"/>
+          <w:vertAlign w:val="subscript"/>
+          <w:lang w:val="es-ES"/>
+        </w:rPr>
+        <w:t xml:space="preserve"> </w:t>
+      </w:r>
+      <w:r>
+        <w:rPr>
+          <w:b/>
+          <w:bCs/>
+          <w:color w:val="FF0000"/>
+          <w:sz w:val="32"/>
+          <w:szCs w:val="32"/>
+          <w:vertAlign w:val="subscript"/>
+          <w:lang w:val="es-ES"/>
+        </w:rPr>
+        <w:t>–</w:t>
+      </w:r>
+      <w:r>
+        <w:rPr>
+          <w:b/>
+          <w:bCs/>
+          <w:color w:val="FF0000"/>
+          <w:sz w:val="32"/>
+          <w:szCs w:val="32"/>
+          <w:vertAlign w:val="subscript"/>
+          <w:lang w:val="es-ES"/>
+        </w:rPr>
+        <w:t xml:space="preserve"> </w:t>
+      </w:r>
+      <w:r>
+        <w:rPr>
+          <w:b/>
+          <w:bCs/>
+          <w:color w:val="FF0000"/>
+          <w:sz w:val="32"/>
+          <w:szCs w:val="32"/>
+          <w:vertAlign w:val="subscript"/>
+          <w:lang w:val="es-ES"/>
+        </w:rPr>
+        <w:t>MENU ADMINISTRADOR</w:t>
+      </w:r>
+    </w:p>
+    <w:p>
+      <w:pPr>
+        <w:rPr>
+          <w:color w:val="000000" w:themeColor="text1"/>
+          <w:sz w:val="32"/>
+          <w:szCs w:val="32"/>
+          <w:vertAlign w:val="subscript"/>
+          <w:lang w:val="es-ES"/>
+        </w:rPr>
+      </w:pPr>
+      <w:r>
+        <w:rPr>
+          <w:color w:val="000000" w:themeColor="text1"/>
+          <w:sz w:val="32"/>
+          <w:szCs w:val="32"/>
+          <w:vertAlign w:val="subscript"/>
+          <w:lang w:val="es-ES"/>
+        </w:rPr>
+        <w:lastRenderedPageBreak/>
+        <w:t xml:space="preserve">Si el usuario al </w:t>
+      </w:r>
+      <w:proofErr w:type="spellStart"/>
+      <w:r>
+        <w:rPr>
+          <w:color w:val="000000" w:themeColor="text1"/>
+          <w:sz w:val="32"/>
+          <w:szCs w:val="32"/>
+          <w:vertAlign w:val="subscript"/>
+          <w:lang w:val="es-ES"/>
+        </w:rPr>
+        <w:t>logearse</w:t>
+      </w:r>
+      <w:proofErr w:type="spellEnd"/>
+      <w:r>
+        <w:rPr>
+          <w:color w:val="000000" w:themeColor="text1"/>
+          <w:sz w:val="32"/>
+          <w:szCs w:val="32"/>
+          <w:vertAlign w:val="subscript"/>
+          <w:lang w:val="es-ES"/>
+        </w:rPr>
+        <w:t xml:space="preserve"> tiene rol de administrador, se le redirige al Menú del Administrador(</w:t>
+      </w:r>
+      <w:proofErr w:type="spellStart"/>
+      <w:r>
+        <w:rPr>
+          <w:color w:val="000000" w:themeColor="text1"/>
+          <w:sz w:val="32"/>
+          <w:szCs w:val="32"/>
+          <w:vertAlign w:val="subscript"/>
+          <w:lang w:val="es-ES"/>
+        </w:rPr>
+        <w:t>menú_administrador.php</w:t>
+      </w:r>
+      <w:proofErr w:type="spellEnd"/>
+      <w:r>
+        <w:rPr>
+          <w:color w:val="000000" w:themeColor="text1"/>
+          <w:sz w:val="32"/>
+          <w:szCs w:val="32"/>
+          <w:vertAlign w:val="subscript"/>
+          <w:lang w:val="es-ES"/>
+        </w:rPr>
+        <w:t>)</w:t>
+      </w:r>
+    </w:p>
+    <w:p>
+      <w:pPr>
+        <w:rPr>
+          <w:color w:val="000000" w:themeColor="text1"/>
+          <w:sz w:val="32"/>
+          <w:szCs w:val="32"/>
+          <w:vertAlign w:val="subscript"/>
+          <w:lang w:val="es-ES"/>
+        </w:rPr>
+      </w:pPr>
+      <w:r>
+        <w:rPr>
+          <w:color w:val="000000" w:themeColor="text1"/>
+          <w:sz w:val="32"/>
+          <w:szCs w:val="32"/>
+          <w:vertAlign w:val="subscript"/>
+          <w:lang w:val="es-ES"/>
+        </w:rPr>
+        <w:t xml:space="preserve">En este menú se encontrarán con 5 botones. En un futuro se pueden incluir más funcionalidades. El botón TAREAS redirige a </w:t>
+      </w:r>
+      <w:r>
+        <w:rPr>
+          <w:color w:val="000000" w:themeColor="text1"/>
+          <w:sz w:val="32"/>
+          <w:szCs w:val="32"/>
+          <w:vertAlign w:val="subscript"/>
+          <w:lang w:val="es-ES"/>
+        </w:rPr>
+        <w:t xml:space="preserve">la página </w:t>
+      </w:r>
+      <w:proofErr w:type="spellStart"/>
+      <w:r>
+        <w:rPr>
+          <w:color w:val="000000" w:themeColor="text1"/>
+          <w:sz w:val="32"/>
+          <w:szCs w:val="32"/>
+          <w:vertAlign w:val="subscript"/>
+          <w:lang w:val="es-ES"/>
+        </w:rPr>
+        <w:t>tareas.php</w:t>
+      </w:r>
+      <w:proofErr w:type="spellEnd"/>
+      <w:r>
+        <w:rPr>
+          <w:color w:val="000000" w:themeColor="text1"/>
+          <w:sz w:val="32"/>
+          <w:szCs w:val="32"/>
+          <w:vertAlign w:val="subscript"/>
+          <w:lang w:val="es-ES"/>
+        </w:rPr>
+        <w:t xml:space="preserve"> El botón USUARIOS redirige a la página </w:t>
+      </w:r>
+      <w:proofErr w:type="spellStart"/>
+      <w:r>
+        <w:rPr>
+          <w:color w:val="000000" w:themeColor="text1"/>
+          <w:sz w:val="32"/>
+          <w:szCs w:val="32"/>
+          <w:vertAlign w:val="subscript"/>
+          <w:lang w:val="es-ES"/>
+        </w:rPr>
+        <w:t>usuarios.php</w:t>
+      </w:r>
+      <w:proofErr w:type="spellEnd"/>
+      <w:r>
+        <w:rPr>
+          <w:color w:val="000000" w:themeColor="text1"/>
+          <w:sz w:val="32"/>
+          <w:szCs w:val="32"/>
+          <w:vertAlign w:val="subscript"/>
+          <w:lang w:val="es-ES"/>
+        </w:rPr>
+        <w:t xml:space="preserve"> El botón CLIENTES redirige a la página </w:t>
+      </w:r>
+      <w:proofErr w:type="spellStart"/>
+      <w:r>
+        <w:rPr>
+          <w:color w:val="000000" w:themeColor="text1"/>
+          <w:sz w:val="32"/>
+          <w:szCs w:val="32"/>
+          <w:vertAlign w:val="subscript"/>
+          <w:lang w:val="es-ES"/>
+        </w:rPr>
+        <w:t>clientes.php</w:t>
+      </w:r>
+      <w:proofErr w:type="spellEnd"/>
+      <w:r>
+        <w:rPr>
+          <w:color w:val="000000" w:themeColor="text1"/>
+          <w:sz w:val="32"/>
+          <w:szCs w:val="32"/>
+          <w:vertAlign w:val="subscript"/>
+          <w:lang w:val="es-ES"/>
+        </w:rPr>
+        <w:t xml:space="preserve"> El botón CONFIGURACION redirige a la página </w:t>
+      </w:r>
+      <w:proofErr w:type="spellStart"/>
+      <w:r>
+        <w:rPr>
+          <w:color w:val="000000" w:themeColor="text1"/>
+          <w:sz w:val="32"/>
+          <w:szCs w:val="32"/>
+          <w:vertAlign w:val="subscript"/>
+          <w:lang w:val="es-ES"/>
+        </w:rPr>
+        <w:t>configuración.php</w:t>
+      </w:r>
+      <w:proofErr w:type="spellEnd"/>
+      <w:r>
+        <w:rPr>
+          <w:color w:val="000000" w:themeColor="text1"/>
+          <w:sz w:val="32"/>
+          <w:szCs w:val="32"/>
+          <w:vertAlign w:val="subscript"/>
+          <w:lang w:val="es-ES"/>
+        </w:rPr>
+        <w:t xml:space="preserve"> y el botón CERRAR SESION redirige al archivo </w:t>
+      </w:r>
+      <w:proofErr w:type="spellStart"/>
+      <w:r>
+        <w:rPr>
+          <w:color w:val="000000" w:themeColor="text1"/>
+          <w:sz w:val="32"/>
+          <w:szCs w:val="32"/>
+          <w:vertAlign w:val="subscript"/>
+          <w:lang w:val="es-ES"/>
+        </w:rPr>
+        <w:t>bbdd</w:t>
+      </w:r>
+      <w:proofErr w:type="spellEnd"/>
+      <w:r>
+        <w:rPr>
+          <w:color w:val="000000" w:themeColor="text1"/>
+          <w:sz w:val="32"/>
+          <w:szCs w:val="32"/>
+          <w:vertAlign w:val="subscript"/>
+          <w:lang w:val="es-ES"/>
+        </w:rPr>
+        <w:t>/</w:t>
+      </w:r>
+      <w:proofErr w:type="spellStart"/>
+      <w:r>
+        <w:rPr>
+          <w:color w:val="000000" w:themeColor="text1"/>
+          <w:sz w:val="32"/>
+          <w:szCs w:val="32"/>
+          <w:vertAlign w:val="subscript"/>
+          <w:lang w:val="es-ES"/>
+        </w:rPr>
+        <w:t>cerrar_sesion.php</w:t>
+      </w:r>
+      <w:proofErr w:type="spellEnd"/>
+    </w:p>
+    <w:p>
+      <w:pPr>
+        <w:rPr>
+          <w:color w:val="000000" w:themeColor="text1"/>
+          <w:sz w:val="32"/>
+          <w:szCs w:val="32"/>
+          <w:vertAlign w:val="subscript"/>
+          <w:lang w:val="es-ES"/>
+        </w:rPr>
+      </w:pPr>
+      <w:r>
+        <w:rPr>
+          <w:color w:val="000000" w:themeColor="text1"/>
+          <w:sz w:val="32"/>
+          <w:szCs w:val="32"/>
+          <w:vertAlign w:val="subscript"/>
+          <w:lang w:val="es-ES"/>
+        </w:rPr>
+        <w:t>El hecho de que los botones TAREAS, USUARIOS, CLIENTES y CONFIGURACION redirijan a otras páginas se debe a la necesidad de descargar visualmente de una elevada cantidad de menús, formularios y demás elementos visuales. Además, de esta manera, se otorga a la aplicación de un mayor orden en su desarrollo y facilitará, en un futuro, su mantenimiento, así como también quitará dificultad a otros posibles programadores a la hora de descifrar el código y encontrar de una manera más efectiva dónde se encuentra cada sección.</w:t>
+      </w:r>
+    </w:p>
+    <w:p>
+      <w:pPr>
+        <w:rPr>
+          <w:b/>
+          <w:bCs/>
+          <w:color w:val="FF0000"/>
+          <w:sz w:val="32"/>
+          <w:szCs w:val="32"/>
+          <w:vertAlign w:val="subscript"/>
+          <w:lang w:val="es-ES"/>
+        </w:rPr>
+      </w:pPr>
+      <w:r>
+        <w:rPr>
+          <w:b/>
+          <w:bCs/>
+          <w:color w:val="FF0000"/>
+          <w:sz w:val="32"/>
+          <w:szCs w:val="32"/>
+          <w:vertAlign w:val="subscript"/>
+          <w:lang w:val="es-ES"/>
+        </w:rPr>
+        <w:t>Tareas</w:t>
+      </w:r>
+    </w:p>
+    <w:p>
+      <w:pPr>
+        <w:rPr>
+          <w:sz w:val="32"/>
+          <w:szCs w:val="32"/>
+          <w:vertAlign w:val="subscript"/>
+          <w:lang w:val="es-ES"/>
+        </w:rPr>
+      </w:pPr>
+      <w:r>
+        <w:rPr>
+          <w:sz w:val="32"/>
+          <w:szCs w:val="32"/>
+          <w:vertAlign w:val="subscript"/>
+          <w:lang w:val="es-ES"/>
+        </w:rPr>
+        <w:t>Desde esta página</w:t>
+      </w:r>
+      <w:r>
+        <w:rPr>
+          <w:sz w:val="32"/>
+          <w:szCs w:val="32"/>
+          <w:vertAlign w:val="subscript"/>
+          <w:lang w:val="es-ES"/>
+        </w:rPr>
+        <w:t>, el administrador podrá</w:t>
+      </w:r>
+      <w:r>
+        <w:rPr>
+          <w:sz w:val="32"/>
+          <w:szCs w:val="32"/>
+          <w:vertAlign w:val="subscript"/>
+          <w:lang w:val="es-ES"/>
+        </w:rPr>
+        <w:t xml:space="preserve"> crear</w:t>
+      </w:r>
+      <w:r>
+        <w:rPr>
+          <w:sz w:val="32"/>
+          <w:szCs w:val="32"/>
+          <w:vertAlign w:val="subscript"/>
+          <w:lang w:val="es-ES"/>
+        </w:rPr>
+        <w:t xml:space="preserve"> tareas (botón CREAR TAREA)</w:t>
+      </w:r>
+      <w:r>
+        <w:rPr>
+          <w:sz w:val="32"/>
+          <w:szCs w:val="32"/>
+          <w:vertAlign w:val="subscript"/>
+          <w:lang w:val="es-ES"/>
+        </w:rPr>
+        <w:t>, modificar</w:t>
+      </w:r>
+      <w:r>
+        <w:rPr>
+          <w:sz w:val="32"/>
+          <w:szCs w:val="32"/>
+          <w:vertAlign w:val="subscript"/>
+          <w:lang w:val="es-ES"/>
+        </w:rPr>
+        <w:t xml:space="preserve"> tareas (botón MODIFICAR TAREAS)</w:t>
+      </w:r>
+      <w:r>
+        <w:rPr>
+          <w:sz w:val="32"/>
+          <w:szCs w:val="32"/>
+          <w:vertAlign w:val="subscript"/>
+          <w:lang w:val="es-ES"/>
+        </w:rPr>
+        <w:t>, eliminar</w:t>
+      </w:r>
+      <w:r>
+        <w:rPr>
+          <w:sz w:val="32"/>
+          <w:szCs w:val="32"/>
+          <w:vertAlign w:val="subscript"/>
+          <w:lang w:val="es-ES"/>
+        </w:rPr>
+        <w:t xml:space="preserve"> tareas (botón ELIMINAR TAREAS) y cerrar la sesión (botón CERRAR SESION) que le devolverá al formulario de </w:t>
+      </w:r>
+      <w:proofErr w:type="spellStart"/>
+      <w:r>
+        <w:rPr>
+          <w:sz w:val="32"/>
+          <w:szCs w:val="32"/>
+          <w:vertAlign w:val="subscript"/>
+          <w:lang w:val="es-ES"/>
+        </w:rPr>
+        <w:t>Login</w:t>
+      </w:r>
+      <w:proofErr w:type="spellEnd"/>
+      <w:r>
+        <w:rPr>
+          <w:sz w:val="32"/>
+          <w:szCs w:val="32"/>
+          <w:vertAlign w:val="subscript"/>
+          <w:lang w:val="es-ES"/>
+        </w:rPr>
+        <w:t xml:space="preserve">. </w:t>
+      </w:r>
+      <w:r>
+        <w:rPr>
+          <w:sz w:val="32"/>
+          <w:szCs w:val="32"/>
+          <w:vertAlign w:val="subscript"/>
+          <w:lang w:val="es-ES"/>
+        </w:rPr>
+        <w:t xml:space="preserve">También dispone de un botón </w:t>
+      </w:r>
+      <w:r>
+        <w:rPr>
+          <w:sz w:val="32"/>
+          <w:szCs w:val="32"/>
+          <w:vertAlign w:val="subscript"/>
+          <w:lang w:val="es-ES"/>
+        </w:rPr>
+        <w:t xml:space="preserve">(MENU) </w:t>
+      </w:r>
+      <w:r>
+        <w:rPr>
+          <w:sz w:val="32"/>
+          <w:szCs w:val="32"/>
+          <w:vertAlign w:val="subscript"/>
+          <w:lang w:val="es-ES"/>
+        </w:rPr>
+        <w:t>para volver al “Menú del Administrador”</w:t>
+      </w:r>
+      <w:r>
+        <w:rPr>
+          <w:sz w:val="32"/>
+          <w:szCs w:val="32"/>
+          <w:vertAlign w:val="subscript"/>
+          <w:lang w:val="es-ES"/>
+        </w:rPr>
+        <w:t xml:space="preserve"> y otro, denominado TAREAS ASIGNADAS, que le redirigirá a la página </w:t>
+      </w:r>
+      <w:proofErr w:type="spellStart"/>
+      <w:r>
+        <w:rPr>
+          <w:sz w:val="32"/>
+          <w:szCs w:val="32"/>
+          <w:vertAlign w:val="subscript"/>
+          <w:lang w:val="es-ES"/>
+        </w:rPr>
+        <w:t>tareas_asignadas.php</w:t>
+      </w:r>
+      <w:proofErr w:type="spellEnd"/>
+      <w:r>
+        <w:rPr>
+          <w:sz w:val="32"/>
+          <w:szCs w:val="32"/>
+          <w:vertAlign w:val="subscript"/>
+          <w:lang w:val="es-ES"/>
+        </w:rPr>
+        <w:t xml:space="preserve"> El hecho de que este último botón redirija a otra página se debe a que el administrador pueda tener un visionado más claro de las tareas asignadas a los usuarios.</w:t>
+      </w:r>
+    </w:p>
+    <w:p>
+      <w:pPr>
+        <w:rPr>
+          <w:sz w:val="32"/>
+          <w:szCs w:val="32"/>
+          <w:vertAlign w:val="subscript"/>
+          <w:lang w:val="es-ES"/>
+        </w:rPr>
+      </w:pPr>
+      <w:r>
+        <w:rPr>
+          <w:sz w:val="32"/>
+          <w:szCs w:val="32"/>
+          <w:vertAlign w:val="subscript"/>
+          <w:lang w:val="es-ES"/>
+        </w:rPr>
+        <w:t xml:space="preserve">El administrador dispone de una tabla desde la que puede visualizar las tareas creadas. Al lado de cada tarea aparecen tres botones. </w:t>
+      </w:r>
+    </w:p>
+    <w:p>
+      <w:pPr>
+        <w:rPr>
+          <w:sz w:val="32"/>
+          <w:szCs w:val="32"/>
+          <w:vertAlign w:val="subscript"/>
+          <w:lang w:val="es-ES"/>
+        </w:rPr>
+      </w:pPr>
+      <w:r>
+        <w:rPr>
+          <w:sz w:val="32"/>
+          <w:szCs w:val="32"/>
+          <w:vertAlign w:val="subscript"/>
+          <w:lang w:val="es-ES"/>
+        </w:rPr>
+        <w:lastRenderedPageBreak/>
+        <w:t xml:space="preserve">Botón ASIGNAR: Se despliega un formulario en el que se muestra el nombre de la tarea (para comprobar que es la tarea que se quiere asignar), un menú desplegable en el que elegir el cliente sobre el que se realizará la tarea </w:t>
+      </w:r>
+      <w:proofErr w:type="gramStart"/>
+      <w:r>
+        <w:rPr>
+          <w:sz w:val="32"/>
+          <w:szCs w:val="32"/>
+          <w:vertAlign w:val="subscript"/>
+          <w:lang w:val="es-ES"/>
+        </w:rPr>
+        <w:t>y</w:t>
+      </w:r>
+      <w:proofErr w:type="gramEnd"/>
+      <w:r>
+        <w:rPr>
+          <w:sz w:val="32"/>
+          <w:szCs w:val="32"/>
+          <w:vertAlign w:val="subscript"/>
+          <w:lang w:val="es-ES"/>
+        </w:rPr>
+        <w:t xml:space="preserve"> por último, otro menú desplegable para adjudicar la tarea a un usuario.</w:t>
+      </w:r>
+    </w:p>
+    <w:p>
+      <w:pPr>
+        <w:rPr>
+          <w:sz w:val="32"/>
+          <w:szCs w:val="32"/>
+          <w:vertAlign w:val="subscript"/>
+          <w:lang w:val="es-ES"/>
+        </w:rPr>
+      </w:pPr>
+      <w:r>
+        <w:rPr>
+          <w:sz w:val="32"/>
+          <w:szCs w:val="32"/>
+          <w:vertAlign w:val="subscript"/>
+          <w:lang w:val="es-ES"/>
+        </w:rPr>
+        <w:t xml:space="preserve">Botón MODIFICAR: </w:t>
+      </w:r>
+    </w:p>
+    <w:p>
+      <w:pPr>
+        <w:rPr>
+          <w:color w:val="000000" w:themeColor="text1"/>
+          <w:sz w:val="32"/>
+          <w:szCs w:val="32"/>
+          <w:vertAlign w:val="subscript"/>
+          <w:lang w:val="es-ES"/>
+        </w:rPr>
+      </w:pPr>
+    </w:p>
+    <w:p>
+      <w:pPr>
+        <w:rPr>
+          <w:b/>
+          <w:bCs/>
+          <w:color w:val="FF0000"/>
+          <w:sz w:val="32"/>
+          <w:szCs w:val="32"/>
+          <w:vertAlign w:val="subscript"/>
+          <w:lang w:val="es-ES"/>
+        </w:rPr>
+      </w:pPr>
+    </w:p>
+    <w:p>
+      <w:pPr>
+        <w:rPr>
+          <w:sz w:val="32"/>
+          <w:szCs w:val="32"/>
+          <w:vertAlign w:val="subscript"/>
+          <w:lang w:val="es-ES"/>
+        </w:rPr>
+      </w:pPr>
+    </w:p>
+    <w:p>
+      <w:pPr>
+        <w:rPr>
+          <w:b/>
+          <w:bCs/>
+          <w:color w:val="1F497D" w:themeColor="text2"/>
+          <w:sz w:val="40"/>
+          <w:szCs w:val="40"/>
+          <w:vertAlign w:val="subscript"/>
+          <w:lang w:val="es-ES"/>
+        </w:rPr>
+      </w:pPr>
+    </w:p>
+    <w:p>
+      <w:pPr>
+        <w:rPr>
+          <w:b/>
+          <w:bCs/>
+          <w:color w:val="1F497D" w:themeColor="text2"/>
+          <w:sz w:val="40"/>
+          <w:szCs w:val="40"/>
+          <w:vertAlign w:val="subscript"/>
+          <w:lang w:val="es-ES"/>
+        </w:rPr>
+      </w:pPr>
+      <w:r>
+        <w:rPr>
+          <w:b/>
+          <w:bCs/>
+          <w:color w:val="1F497D" w:themeColor="text2"/>
+          <w:sz w:val="40"/>
+          <w:szCs w:val="40"/>
+          <w:vertAlign w:val="subscript"/>
+          <w:lang w:val="es-ES"/>
+        </w:rPr>
+        <w:t>DESPLIEGUE Y PRUEBAS</w:t>
+      </w:r>
+    </w:p>
+    <w:p>
+      <w:pPr>
+        <w:rPr>
+          <w:b/>
+          <w:bCs/>
+          <w:color w:val="000000" w:themeColor="text1"/>
+          <w:szCs w:val="22"/>
+          <w:vertAlign w:val="subscript"/>
+          <w:lang w:val="es-ES"/>
+        </w:rPr>
+      </w:pPr>
+      <w:r>
+        <w:rPr>
+          <w:b/>
+          <w:bCs/>
+          <w:color w:val="000000" w:themeColor="text1"/>
+          <w:szCs w:val="22"/>
+          <w:vertAlign w:val="subscript"/>
+          <w:lang w:val="es-ES"/>
+        </w:rPr>
+        <w:t>-LOGIN</w:t>
+      </w:r>
+    </w:p>
+    <w:p>
+      <w:pPr>
+        <w:rPr>
+          <w:b/>
+          <w:bCs/>
+          <w:color w:val="000000" w:themeColor="text1"/>
+          <w:szCs w:val="22"/>
+          <w:vertAlign w:val="subscript"/>
+          <w:lang w:val="es-ES"/>
+        </w:rPr>
+      </w:pPr>
+      <w:r>
+        <w:rPr>
+          <w:b/>
+          <w:bCs/>
+          <w:color w:val="000000" w:themeColor="text1"/>
+          <w:szCs w:val="22"/>
+          <w:vertAlign w:val="subscript"/>
+          <w:lang w:val="es-ES"/>
+        </w:rPr>
+        <w:t>En esta</w:t>
+      </w:r>
+      <w:r>
+        <w:rPr>
+          <w:b/>
+          <w:bCs/>
+          <w:color w:val="000000" w:themeColor="text1"/>
+          <w:szCs w:val="22"/>
+          <w:vertAlign w:val="subscript"/>
+          <w:lang w:val="es-ES"/>
+        </w:rPr>
+        <w:t>s</w:t>
+      </w:r>
+      <w:r>
+        <w:rPr>
+          <w:b/>
+          <w:bCs/>
+          <w:color w:val="000000" w:themeColor="text1"/>
+          <w:szCs w:val="22"/>
+          <w:vertAlign w:val="subscript"/>
+          <w:lang w:val="es-ES"/>
+        </w:rPr>
+        <w:t xml:space="preserve"> prueba</w:t>
+      </w:r>
+      <w:r>
+        <w:rPr>
+          <w:b/>
+          <w:bCs/>
+          <w:color w:val="000000" w:themeColor="text1"/>
+          <w:szCs w:val="22"/>
+          <w:vertAlign w:val="subscript"/>
+          <w:lang w:val="es-ES"/>
+        </w:rPr>
+        <w:t>s</w:t>
+      </w:r>
+      <w:r>
+        <w:rPr>
+          <w:b/>
+          <w:bCs/>
+          <w:color w:val="000000" w:themeColor="text1"/>
+          <w:szCs w:val="22"/>
+          <w:vertAlign w:val="subscript"/>
+          <w:lang w:val="es-ES"/>
+        </w:rPr>
+        <w:t xml:space="preserve"> se analizan los archivos </w:t>
+      </w:r>
+      <w:proofErr w:type="spellStart"/>
+      <w:r>
+        <w:rPr>
+          <w:b/>
+          <w:bCs/>
+          <w:color w:val="000000" w:themeColor="text1"/>
+          <w:szCs w:val="22"/>
+          <w:vertAlign w:val="subscript"/>
+          <w:lang w:val="es-ES"/>
+        </w:rPr>
+        <w:t>index.php</w:t>
+      </w:r>
+      <w:proofErr w:type="spellEnd"/>
+      <w:r>
+        <w:rPr>
+          <w:b/>
+          <w:bCs/>
+          <w:color w:val="000000" w:themeColor="text1"/>
+          <w:szCs w:val="22"/>
+          <w:vertAlign w:val="subscript"/>
+          <w:lang w:val="es-ES"/>
+        </w:rPr>
+        <w:t xml:space="preserve"> y </w:t>
+      </w:r>
+      <w:proofErr w:type="spellStart"/>
+      <w:r>
+        <w:rPr>
+          <w:b/>
+          <w:bCs/>
+          <w:color w:val="000000" w:themeColor="text1"/>
+          <w:szCs w:val="22"/>
+          <w:vertAlign w:val="subscript"/>
+          <w:lang w:val="es-ES"/>
+        </w:rPr>
+        <w:t>bbdd</w:t>
+      </w:r>
+      <w:proofErr w:type="spellEnd"/>
+      <w:r>
+        <w:rPr>
+          <w:b/>
+          <w:bCs/>
+          <w:color w:val="000000" w:themeColor="text1"/>
+          <w:szCs w:val="22"/>
+          <w:vertAlign w:val="subscript"/>
+          <w:lang w:val="es-ES"/>
+        </w:rPr>
+        <w:t>/</w:t>
+      </w:r>
+      <w:proofErr w:type="spellStart"/>
+      <w:r>
+        <w:rPr>
+          <w:b/>
+          <w:bCs/>
+          <w:color w:val="000000" w:themeColor="text1"/>
+          <w:szCs w:val="22"/>
+          <w:vertAlign w:val="subscript"/>
+          <w:lang w:val="es-ES"/>
+        </w:rPr>
+        <w:t>login.php</w:t>
+      </w:r>
+      <w:proofErr w:type="spellEnd"/>
+    </w:p>
+    <w:p>
+      <w:pPr>
+        <w:rPr>
+          <w:b/>
+          <w:bCs/>
+          <w:color w:val="000000" w:themeColor="text1"/>
+          <w:szCs w:val="22"/>
+          <w:vertAlign w:val="subscript"/>
+          <w:lang w:val="es-ES"/>
+        </w:rPr>
+      </w:pPr>
+      <w:r>
+        <w:rPr>
+          <w:b/>
+          <w:bCs/>
+          <w:color w:val="000000" w:themeColor="text1"/>
+          <w:szCs w:val="22"/>
+          <w:vertAlign w:val="subscript"/>
+          <w:lang w:val="es-ES"/>
+        </w:rPr>
+        <w:t>Acceder solo con el email: No es posible. Lanza la alerta de que es necesaria la contraseña.</w:t>
+      </w:r>
+    </w:p>
+    <w:p>
+      <w:pPr>
+        <w:rPr>
+          <w:b/>
+          <w:bCs/>
+          <w:color w:val="000000" w:themeColor="text1"/>
+          <w:szCs w:val="22"/>
+          <w:vertAlign w:val="subscript"/>
+          <w:lang w:val="es-ES"/>
+        </w:rPr>
+      </w:pPr>
+      <w:r>
+        <w:rPr>
+          <w:b/>
+          <w:bCs/>
+          <w:color w:val="000000" w:themeColor="text1"/>
+          <w:szCs w:val="22"/>
+          <w:vertAlign w:val="subscript"/>
+          <w:lang w:val="es-ES"/>
+        </w:rPr>
+        <w:t>Acceder solo con la contraseña. No es posible. Lanza la alerta de que es necesario el email.</w:t>
+      </w:r>
+    </w:p>
+    <w:p>
+      <w:pPr>
+        <w:rPr>
+          <w:b/>
+          <w:bCs/>
+          <w:color w:val="000000" w:themeColor="text1"/>
+          <w:szCs w:val="22"/>
+          <w:vertAlign w:val="subscript"/>
+          <w:lang w:val="es-ES"/>
+        </w:rPr>
+      </w:pPr>
+      <w:r>
+        <w:rPr>
+          <w:b/>
+          <w:bCs/>
+          <w:color w:val="000000" w:themeColor="text1"/>
+          <w:szCs w:val="22"/>
+          <w:vertAlign w:val="subscript"/>
+          <w:lang w:val="es-ES"/>
+        </w:rPr>
+        <w:t>Acceder sin email ni contraseña. No es posible. Lanza las alertas de necesario email y contraseña.</w:t>
+      </w:r>
+    </w:p>
+    <w:p>
+      <w:pPr>
+        <w:rPr>
+          <w:b/>
+          <w:bCs/>
+          <w:color w:val="000000" w:themeColor="text1"/>
+          <w:szCs w:val="22"/>
+          <w:vertAlign w:val="subscript"/>
+          <w:lang w:val="es-ES"/>
+        </w:rPr>
+      </w:pPr>
+      <w:r>
+        <w:rPr>
+          <w:b/>
+          <w:bCs/>
+          <w:color w:val="000000" w:themeColor="text1"/>
+          <w:szCs w:val="22"/>
+          <w:vertAlign w:val="subscript"/>
+          <w:lang w:val="es-ES"/>
+        </w:rPr>
+        <w:t>-MENU ADMINISTRADOR</w:t>
+      </w:r>
+    </w:p>
+    <w:p>
+      <w:pPr>
+        <w:rPr>
+          <w:b/>
+          <w:bCs/>
+          <w:color w:val="000000" w:themeColor="text1"/>
+          <w:szCs w:val="22"/>
+          <w:vertAlign w:val="subscript"/>
+          <w:lang w:val="es-ES"/>
+        </w:rPr>
+      </w:pPr>
+      <w:r>
+        <w:rPr>
+          <w:b/>
+          <w:bCs/>
+          <w:color w:val="000000" w:themeColor="text1"/>
+          <w:szCs w:val="22"/>
+          <w:vertAlign w:val="subscript"/>
+          <w:lang w:val="es-ES"/>
+        </w:rPr>
+        <w:t xml:space="preserve">En estas pruebas se analiza el fichero </w:t>
+      </w:r>
+      <w:proofErr w:type="spellStart"/>
+      <w:r>
+        <w:rPr>
+          <w:b/>
+          <w:bCs/>
+          <w:color w:val="000000" w:themeColor="text1"/>
+          <w:szCs w:val="22"/>
+          <w:vertAlign w:val="subscript"/>
+          <w:lang w:val="es-ES"/>
+        </w:rPr>
+        <w:t>menú_administrador.php</w:t>
+      </w:r>
+      <w:proofErr w:type="spellEnd"/>
+    </w:p>
+    <w:p>
+      <w:pPr>
+        <w:rPr>
+          <w:b/>
+          <w:bCs/>
+          <w:color w:val="000000" w:themeColor="text1"/>
+          <w:szCs w:val="22"/>
+          <w:vertAlign w:val="subscript"/>
+          <w:lang w:val="es-ES"/>
+        </w:rPr>
+      </w:pPr>
+      <w:r>
+        <w:rPr>
+          <w:b/>
+          <w:bCs/>
+          <w:color w:val="000000" w:themeColor="text1"/>
+          <w:szCs w:val="22"/>
+          <w:vertAlign w:val="subscript"/>
+          <w:lang w:val="es-ES"/>
+        </w:rPr>
+        <w:t>Acceder</w:t>
+      </w:r>
+      <w:r>
+        <w:rPr>
+          <w:b/>
+          <w:bCs/>
+          <w:color w:val="000000" w:themeColor="text1"/>
+          <w:szCs w:val="22"/>
+          <w:vertAlign w:val="subscript"/>
+          <w:lang w:val="es-ES"/>
+        </w:rPr>
+        <w:t xml:space="preserve"> al fichero </w:t>
+      </w:r>
+      <w:proofErr w:type="spellStart"/>
+      <w:r>
+        <w:rPr>
+          <w:b/>
+          <w:bCs/>
+          <w:color w:val="000000" w:themeColor="text1"/>
+          <w:szCs w:val="22"/>
+          <w:vertAlign w:val="subscript"/>
+          <w:lang w:val="es-ES"/>
+        </w:rPr>
+        <w:t>menú_administrador.php</w:t>
+      </w:r>
+      <w:proofErr w:type="spellEnd"/>
+      <w:r>
+        <w:rPr>
+          <w:b/>
+          <w:bCs/>
+          <w:color w:val="000000" w:themeColor="text1"/>
+          <w:szCs w:val="22"/>
+          <w:vertAlign w:val="subscript"/>
+          <w:lang w:val="es-ES"/>
+        </w:rPr>
+        <w:t xml:space="preserve"> sin </w:t>
+      </w:r>
+      <w:proofErr w:type="spellStart"/>
+      <w:r>
+        <w:rPr>
+          <w:b/>
+          <w:bCs/>
+          <w:color w:val="000000" w:themeColor="text1"/>
+          <w:szCs w:val="22"/>
+          <w:vertAlign w:val="subscript"/>
+          <w:lang w:val="es-ES"/>
+        </w:rPr>
+        <w:t>logerase</w:t>
+      </w:r>
+      <w:proofErr w:type="spellEnd"/>
+      <w:r>
+        <w:rPr>
+          <w:b/>
+          <w:bCs/>
+          <w:color w:val="000000" w:themeColor="text1"/>
+          <w:szCs w:val="22"/>
+          <w:vertAlign w:val="subscript"/>
+          <w:lang w:val="es-ES"/>
+        </w:rPr>
+        <w:t xml:space="preserve">. No es posible. Al </w:t>
+      </w:r>
+      <w:proofErr w:type="spellStart"/>
+      <w:r>
+        <w:rPr>
+          <w:b/>
+          <w:bCs/>
+          <w:color w:val="000000" w:themeColor="text1"/>
+          <w:szCs w:val="22"/>
+          <w:vertAlign w:val="subscript"/>
+          <w:lang w:val="es-ES"/>
+        </w:rPr>
+        <w:t>logearse</w:t>
+      </w:r>
+      <w:proofErr w:type="spellEnd"/>
+      <w:r>
+        <w:rPr>
+          <w:b/>
+          <w:bCs/>
+          <w:color w:val="000000" w:themeColor="text1"/>
+          <w:szCs w:val="22"/>
+          <w:vertAlign w:val="subscript"/>
+          <w:lang w:val="es-ES"/>
+        </w:rPr>
+        <w:t xml:space="preserve"> se crea una sesión. Se comprueba si existe la sesión. Si no existe la sesión se reenvía al </w:t>
+      </w:r>
+      <w:proofErr w:type="spellStart"/>
+      <w:r>
+        <w:rPr>
+          <w:b/>
+          <w:bCs/>
+          <w:color w:val="000000" w:themeColor="text1"/>
+          <w:szCs w:val="22"/>
+          <w:vertAlign w:val="subscript"/>
+          <w:lang w:val="es-ES"/>
+        </w:rPr>
+        <w:t>Login</w:t>
+      </w:r>
+      <w:proofErr w:type="spellEnd"/>
+      <w:r>
+        <w:rPr>
+          <w:b/>
+          <w:bCs/>
+          <w:color w:val="000000" w:themeColor="text1"/>
+          <w:szCs w:val="22"/>
+          <w:vertAlign w:val="subscript"/>
+          <w:lang w:val="es-ES"/>
+        </w:rPr>
+        <w:t>.</w:t>
+      </w:r>
+    </w:p>
+    <w:p>
+      <w:pPr>
+        <w:rPr>
+          <w:b/>
+          <w:bCs/>
+          <w:color w:val="000000" w:themeColor="text1"/>
+          <w:szCs w:val="22"/>
+          <w:vertAlign w:val="subscript"/>
+          <w:lang w:val="es-ES"/>
+        </w:rPr>
+      </w:pPr>
+      <w:r>
+        <w:rPr>
+          <w:b/>
+          <w:bCs/>
+          <w:color w:val="000000" w:themeColor="text1"/>
+          <w:szCs w:val="22"/>
+          <w:vertAlign w:val="subscript"/>
+          <w:lang w:val="es-ES"/>
+        </w:rPr>
+        <w:t xml:space="preserve">Botón TAREAS: Se comprueba que dirija a </w:t>
+      </w:r>
+      <w:proofErr w:type="spellStart"/>
+      <w:r>
+        <w:rPr>
+          <w:b/>
+          <w:bCs/>
+          <w:color w:val="000000" w:themeColor="text1"/>
+          <w:szCs w:val="22"/>
+          <w:vertAlign w:val="subscript"/>
+          <w:lang w:val="es-ES"/>
+        </w:rPr>
+        <w:t>tareas.php</w:t>
+      </w:r>
+      <w:proofErr w:type="spellEnd"/>
+    </w:p>
+    <w:p>
+      <w:pPr>
+        <w:rPr>
+          <w:b/>
+          <w:bCs/>
+          <w:color w:val="000000" w:themeColor="text1"/>
+          <w:szCs w:val="22"/>
+          <w:vertAlign w:val="subscript"/>
+          <w:lang w:val="es-ES"/>
+        </w:rPr>
+      </w:pPr>
+      <w:r>
+        <w:rPr>
+          <w:b/>
+          <w:bCs/>
+          <w:color w:val="000000" w:themeColor="text1"/>
+          <w:szCs w:val="22"/>
+          <w:vertAlign w:val="subscript"/>
+          <w:lang w:val="es-ES"/>
+        </w:rPr>
+        <w:t xml:space="preserve">Botón USUARIOS:  Se comprueba que dirija a </w:t>
+      </w:r>
+      <w:proofErr w:type="spellStart"/>
+      <w:r>
+        <w:rPr>
+          <w:b/>
+          <w:bCs/>
+          <w:color w:val="000000" w:themeColor="text1"/>
+          <w:szCs w:val="22"/>
+          <w:vertAlign w:val="subscript"/>
+          <w:lang w:val="es-ES"/>
+        </w:rPr>
+        <w:t>usuarios.php</w:t>
+      </w:r>
+      <w:proofErr w:type="spellEnd"/>
+    </w:p>
+    <w:p>
+      <w:pPr>
+        <w:rPr>
+          <w:b/>
+          <w:bCs/>
+          <w:color w:val="000000" w:themeColor="text1"/>
+          <w:szCs w:val="22"/>
+          <w:vertAlign w:val="subscript"/>
+          <w:lang w:val="es-ES"/>
+        </w:rPr>
+      </w:pPr>
+      <w:r>
+        <w:rPr>
+          <w:b/>
+          <w:bCs/>
+          <w:color w:val="000000" w:themeColor="text1"/>
+          <w:szCs w:val="22"/>
+          <w:vertAlign w:val="subscript"/>
+          <w:lang w:val="es-ES"/>
+        </w:rPr>
+        <w:t xml:space="preserve">Botón CLIENTES: Se comprueba que dirija a </w:t>
+      </w:r>
+      <w:proofErr w:type="spellStart"/>
+      <w:r>
+        <w:rPr>
+          <w:b/>
+          <w:bCs/>
+          <w:color w:val="000000" w:themeColor="text1"/>
+          <w:szCs w:val="22"/>
+          <w:vertAlign w:val="subscript"/>
+          <w:lang w:val="es-ES"/>
+        </w:rPr>
+        <w:t>clientes.php</w:t>
+      </w:r>
+      <w:proofErr w:type="spellEnd"/>
+    </w:p>
+    <w:p>
+      <w:pPr>
+        <w:rPr>
+          <w:b/>
+          <w:bCs/>
+          <w:color w:val="000000" w:themeColor="text1"/>
+          <w:szCs w:val="22"/>
+          <w:vertAlign w:val="subscript"/>
+          <w:lang w:val="es-ES"/>
+        </w:rPr>
+      </w:pPr>
+      <w:r>
+        <w:rPr>
+          <w:b/>
+          <w:bCs/>
+          <w:color w:val="000000" w:themeColor="text1"/>
+          <w:szCs w:val="22"/>
+          <w:vertAlign w:val="subscript"/>
+          <w:lang w:val="es-ES"/>
+        </w:rPr>
+        <w:t xml:space="preserve">Botón CONFIGURACION: Se comprueba que dirija a </w:t>
+      </w:r>
+      <w:proofErr w:type="spellStart"/>
+      <w:r>
+        <w:rPr>
+          <w:b/>
+          <w:bCs/>
+          <w:color w:val="000000" w:themeColor="text1"/>
+          <w:szCs w:val="22"/>
+          <w:vertAlign w:val="subscript"/>
+          <w:lang w:val="es-ES"/>
+        </w:rPr>
+        <w:t>configuración.php</w:t>
+      </w:r>
+      <w:proofErr w:type="spellEnd"/>
+    </w:p>
+    <w:p>
+      <w:pPr>
+        <w:rPr>
+          <w:b/>
+          <w:bCs/>
+          <w:color w:val="000000" w:themeColor="text1"/>
+          <w:szCs w:val="22"/>
+          <w:vertAlign w:val="subscript"/>
+          <w:lang w:val="es-ES"/>
+        </w:rPr>
+      </w:pPr>
+      <w:r>
+        <w:rPr>
+          <w:b/>
+          <w:bCs/>
+          <w:color w:val="000000" w:themeColor="text1"/>
+          <w:szCs w:val="22"/>
+          <w:vertAlign w:val="subscript"/>
+          <w:lang w:val="es-ES"/>
+        </w:rPr>
+        <w:t xml:space="preserve">Botón CERRAR SESION: Se comprueba que cierra la sesión enviando al usuario al </w:t>
+      </w:r>
+      <w:proofErr w:type="spellStart"/>
+      <w:r>
+        <w:rPr>
+          <w:b/>
+          <w:bCs/>
+          <w:color w:val="000000" w:themeColor="text1"/>
+          <w:szCs w:val="22"/>
+          <w:vertAlign w:val="subscript"/>
+          <w:lang w:val="es-ES"/>
+        </w:rPr>
+        <w:t>Login</w:t>
+      </w:r>
+      <w:proofErr w:type="spellEnd"/>
+      <w:r>
+        <w:rPr>
+          <w:b/>
+          <w:bCs/>
+          <w:color w:val="000000" w:themeColor="text1"/>
+          <w:szCs w:val="22"/>
+          <w:vertAlign w:val="subscript"/>
+          <w:lang w:val="es-ES"/>
+        </w:rPr>
+        <w:t>.</w:t>
+      </w:r>
+    </w:p>
+    <w:p>
+      <w:pPr>
+        <w:rPr>
+          <w:b/>
+          <w:bCs/>
+          <w:color w:val="000000" w:themeColor="text1"/>
+          <w:szCs w:val="22"/>
+          <w:vertAlign w:val="subscript"/>
+          <w:lang w:val="es-ES"/>
+        </w:rPr>
+      </w:pPr>
+      <w:r>
+        <w:rPr>
+          <w:b/>
+          <w:bCs/>
+          <w:color w:val="000000" w:themeColor="text1"/>
+          <w:szCs w:val="22"/>
+          <w:vertAlign w:val="subscript"/>
+          <w:lang w:val="es-ES"/>
+        </w:rPr>
+        <w:t>-TAREAS</w:t>
+      </w:r>
+    </w:p>
+    <w:p>
+      <w:pPr>
+        <w:rPr>
+          <w:b/>
+          <w:bCs/>
+          <w:color w:val="000000" w:themeColor="text1"/>
+          <w:szCs w:val="22"/>
+          <w:vertAlign w:val="subscript"/>
+          <w:lang w:val="es-ES"/>
+        </w:rPr>
+      </w:pPr>
+      <w:r>
+        <w:rPr>
+          <w:b/>
+          <w:bCs/>
+          <w:color w:val="000000" w:themeColor="text1"/>
+          <w:szCs w:val="22"/>
+          <w:vertAlign w:val="subscript"/>
+          <w:lang w:val="es-ES"/>
+        </w:rPr>
+        <w:t xml:space="preserve">En estas pruebas se analiza el fichero </w:t>
+      </w:r>
+      <w:proofErr w:type="spellStart"/>
+      <w:r>
+        <w:rPr>
+          <w:b/>
+          <w:bCs/>
+          <w:color w:val="000000" w:themeColor="text1"/>
+          <w:szCs w:val="22"/>
+          <w:vertAlign w:val="subscript"/>
+          <w:lang w:val="es-ES"/>
+        </w:rPr>
+        <w:t>tareas.php</w:t>
+      </w:r>
+      <w:proofErr w:type="spellEnd"/>
+    </w:p>
+    <w:p>
+      <w:pPr>
+        <w:rPr>
+          <w:b/>
+          <w:bCs/>
+          <w:color w:val="000000" w:themeColor="text1"/>
+          <w:szCs w:val="22"/>
+          <w:vertAlign w:val="subscript"/>
+          <w:lang w:val="es-ES"/>
+        </w:rPr>
+      </w:pPr>
+      <w:r>
+        <w:rPr>
+          <w:b/>
+          <w:bCs/>
+          <w:color w:val="000000" w:themeColor="text1"/>
+          <w:szCs w:val="22"/>
+          <w:vertAlign w:val="subscript"/>
+          <w:lang w:val="es-ES"/>
+        </w:rPr>
+        <w:t xml:space="preserve">Botón CREAR TAREA: Se comprueba que el formulario se despliegue y se repliegue de forma correcta. También se comprueba que se cree la tarea y que si no se rellena el campo “Nombre” salte un aviso ya que este campo es obligatorio. </w:t>
+      </w:r>
+      <w:proofErr w:type="gramStart"/>
+      <w:r>
+        <w:rPr>
+          <w:b/>
+          <w:bCs/>
+          <w:color w:val="000000" w:themeColor="text1"/>
+          <w:szCs w:val="22"/>
+          <w:vertAlign w:val="subscript"/>
+          <w:lang w:val="es-ES"/>
+        </w:rPr>
+        <w:t>Además</w:t>
+      </w:r>
+      <w:proofErr w:type="gramEnd"/>
+      <w:r>
+        <w:rPr>
+          <w:b/>
+          <w:bCs/>
+          <w:color w:val="000000" w:themeColor="text1"/>
+          <w:szCs w:val="22"/>
+          <w:vertAlign w:val="subscript"/>
+          <w:lang w:val="es-ES"/>
+        </w:rPr>
+        <w:t xml:space="preserve"> se comprueba que salte una alerta avisando de si se ha creado la tarea o no.  Para concluir, se comprueba que la tarea se refleje en la tabla.</w:t>
+      </w:r>
+    </w:p>
+    <w:p>
+      <w:pPr>
+        <w:rPr>
+          <w:b/>
+          <w:bCs/>
+          <w:color w:val="000000" w:themeColor="text1"/>
+          <w:szCs w:val="22"/>
+          <w:vertAlign w:val="subscript"/>
+          <w:lang w:val="es-ES"/>
+        </w:rPr>
+      </w:pPr>
+    </w:p>
+    <w:p>
+      <w:pPr>
+        <w:rPr>
+          <w:b/>
+          <w:bCs/>
+          <w:color w:val="000000" w:themeColor="text1"/>
+          <w:szCs w:val="22"/>
+          <w:vertAlign w:val="subscript"/>
+          <w:lang w:val="es-ES"/>
+        </w:rPr>
+      </w:pPr>
+    </w:p>
+    <w:p>
+      <w:pPr>
+        <w:rPr>
+          <w:b/>
+          <w:bCs/>
+          <w:color w:val="1F497D" w:themeColor="text2"/>
+          <w:sz w:val="40"/>
+          <w:szCs w:val="40"/>
+          <w:vertAlign w:val="subscript"/>
+          <w:lang w:val="es-ES"/>
+        </w:rPr>
+      </w:pPr>
+    </w:p>
+    <w:p>
+      <w:pPr>
+        <w:rPr>
+          <w:b/>
+          <w:bCs/>
+          <w:color w:val="1F497D" w:themeColor="text2"/>
+          <w:sz w:val="40"/>
+          <w:szCs w:val="40"/>
+          <w:vertAlign w:val="subscript"/>
+          <w:lang w:val="es-ES"/>
+        </w:rPr>
+      </w:pPr>
+      <w:r>
+        <w:rPr>
+          <w:b/>
+          <w:bCs/>
+          <w:color w:val="1F497D" w:themeColor="text2"/>
+          <w:sz w:val="40"/>
+          <w:szCs w:val="40"/>
+          <w:vertAlign w:val="subscript"/>
+          <w:lang w:val="es-ES"/>
+        </w:rPr>
+        <w:t>CONCLUSIONES</w:t>
+      </w:r>
+    </w:p>
+    <w:p>
+      <w:pPr>
+        <w:rPr>
+          <w:b/>
+          <w:bCs/>
+          <w:color w:val="1F497D" w:themeColor="text2"/>
+          <w:sz w:val="40"/>
+          <w:szCs w:val="40"/>
+          <w:vertAlign w:val="subscript"/>
+          <w:lang w:val="es-ES"/>
+        </w:rPr>
+      </w:pPr>
+      <w:r>
+        <w:rPr>
+          <w:b/>
+          <w:bCs/>
+          <w:color w:val="1F497D" w:themeColor="text2"/>
+          <w:sz w:val="40"/>
+          <w:szCs w:val="40"/>
+          <w:vertAlign w:val="subscript"/>
+          <w:lang w:val="es-ES"/>
+        </w:rPr>
+        <w:t>VIAS FUTURAS</w:t>
+      </w:r>
+    </w:p>
+    <w:p>
+      <w:pPr>
+        <w:rPr>
+          <w:b/>
+          <w:bCs/>
+          <w:color w:val="1F497D" w:themeColor="text2"/>
+          <w:sz w:val="40"/>
+          <w:szCs w:val="40"/>
+          <w:vertAlign w:val="subscript"/>
+          <w:lang w:val="es-ES"/>
+        </w:rPr>
+      </w:pPr>
+      <w:r>
+        <w:rPr>
+          <w:b/>
+          <w:bCs/>
+          <w:color w:val="1F497D" w:themeColor="text2"/>
+          <w:sz w:val="40"/>
+          <w:szCs w:val="40"/>
+          <w:vertAlign w:val="subscript"/>
+          <w:lang w:val="es-ES"/>
+        </w:rPr>
+        <w:t>GLOSARIO</w:t>
+      </w:r>
+    </w:p>
+    <w:p>
+      <w:pPr>
+        <w:rPr>
+          <w:b/>
+          <w:bCs/>
+          <w:color w:val="1F497D" w:themeColor="text2"/>
+          <w:sz w:val="40"/>
+          <w:szCs w:val="40"/>
+          <w:vertAlign w:val="subscript"/>
+          <w:lang w:val="es-ES"/>
+        </w:rPr>
+      </w:pPr>
+      <w:r>
+        <w:rPr>
+          <w:b/>
+          <w:bCs/>
+          <w:color w:val="1F497D" w:themeColor="text2"/>
+          <w:sz w:val="40"/>
+          <w:szCs w:val="40"/>
+          <w:vertAlign w:val="subscript"/>
+          <w:lang w:val="es-ES"/>
+        </w:rPr>
+        <w:t>BIBLIOGRAFIA/WEBGRAFIA</w:t>
+      </w:r>
+    </w:p>
+    <w:p>
+      <w:pPr>
+        <w:rPr>
+          <w:sz w:val="32"/>
+          <w:szCs w:val="32"/>
+          <w:vertAlign w:val="subscript"/>
+          <w:lang w:val="es-ES"/>
+        </w:rPr>
+      </w:pPr>
+      <w:r>
+        <w:rPr>
+          <w:b/>
+          <w:bCs/>
+          <w:color w:val="1F497D" w:themeColor="text2"/>
+          <w:sz w:val="40"/>
+          <w:szCs w:val="40"/>
+          <w:vertAlign w:val="subscript"/>
+          <w:lang w:val="es-ES"/>
+        </w:rPr>
+        <w:t>ANEXOS</w:t>
+      </w:r>
+    </w:p>
+    <w:p>
+      <w:pPr>
+        <w:rPr>
+          <w:sz w:val="32"/>
+          <w:szCs w:val="32"/>
+          <w:vertAlign w:val="subscript"/>
+          <w:lang w:val="es-ES"/>
+        </w:rPr>
+      </w:pPr>
     </w:p>
     <w:p>
       <w:pPr>
@@ -453,604 +3119,6 @@
     <w:p>
       <w:pPr>
         <w:rPr>
-          <w:b/>
-          <w:bCs/>
-          <w:color w:val="FF0000"/>
-          <w:sz w:val="32"/>
-          <w:szCs w:val="32"/>
-          <w:vertAlign w:val="subscript"/>
-          <w:lang w:val="es-ES"/>
-        </w:rPr>
-      </w:pPr>
-      <w:r>
-        <w:rPr>
-          <w:b/>
-          <w:bCs/>
-          <w:color w:val="FF0000"/>
-          <w:sz w:val="32"/>
-          <w:szCs w:val="32"/>
-          <w:vertAlign w:val="subscript"/>
-          <w:lang w:val="es-ES"/>
-        </w:rPr>
-        <w:t xml:space="preserve">1 - </w:t>
-      </w:r>
-      <w:r>
-        <w:rPr>
-          <w:b/>
-          <w:bCs/>
-          <w:color w:val="FF0000"/>
-          <w:sz w:val="32"/>
-          <w:szCs w:val="32"/>
-          <w:vertAlign w:val="subscript"/>
-          <w:lang w:val="es-ES"/>
-        </w:rPr>
-        <w:t>LOGIN</w:t>
-      </w:r>
-    </w:p>
-    <w:p>
-      <w:pPr>
-        <w:rPr>
-          <w:sz w:val="32"/>
-          <w:szCs w:val="32"/>
-          <w:vertAlign w:val="subscript"/>
-          <w:lang w:val="es-ES"/>
-        </w:rPr>
-      </w:pPr>
-      <w:r>
-        <w:rPr>
-          <w:sz w:val="32"/>
-          <w:szCs w:val="32"/>
-          <w:vertAlign w:val="subscript"/>
-          <w:lang w:val="es-ES"/>
-        </w:rPr>
-        <w:t>Cuando se inicia el aplicativo carga esta sección</w:t>
-      </w:r>
-      <w:r>
-        <w:rPr>
-          <w:sz w:val="32"/>
-          <w:szCs w:val="32"/>
-          <w:vertAlign w:val="subscript"/>
-          <w:lang w:val="es-ES"/>
-        </w:rPr>
-        <w:t xml:space="preserve"> (</w:t>
-      </w:r>
-      <w:proofErr w:type="spellStart"/>
-      <w:r>
-        <w:rPr>
-          <w:sz w:val="32"/>
-          <w:szCs w:val="32"/>
-          <w:vertAlign w:val="subscript"/>
-          <w:lang w:val="es-ES"/>
-        </w:rPr>
-        <w:t>index.php</w:t>
-      </w:r>
-      <w:proofErr w:type="spellEnd"/>
-      <w:r>
-        <w:rPr>
-          <w:sz w:val="32"/>
-          <w:szCs w:val="32"/>
-          <w:vertAlign w:val="subscript"/>
-          <w:lang w:val="es-ES"/>
-        </w:rPr>
-        <w:t>)</w:t>
-      </w:r>
-      <w:r>
-        <w:rPr>
-          <w:sz w:val="32"/>
-          <w:szCs w:val="32"/>
-          <w:vertAlign w:val="subscript"/>
-          <w:lang w:val="es-ES"/>
-        </w:rPr>
-        <w:t xml:space="preserve">. </w:t>
-      </w:r>
-    </w:p>
-    <w:p>
-      <w:pPr>
-        <w:rPr>
-          <w:sz w:val="32"/>
-          <w:szCs w:val="32"/>
-          <w:vertAlign w:val="subscript"/>
-          <w:lang w:val="es-ES"/>
-        </w:rPr>
-      </w:pPr>
-      <w:r>
-        <w:rPr>
-          <w:sz w:val="32"/>
-          <w:szCs w:val="32"/>
-          <w:vertAlign w:val="subscript"/>
-          <w:lang w:val="es-ES"/>
-        </w:rPr>
-        <w:t xml:space="preserve">El usuario </w:t>
-      </w:r>
-      <w:r>
-        <w:rPr>
-          <w:sz w:val="32"/>
-          <w:szCs w:val="32"/>
-          <w:vertAlign w:val="subscript"/>
-          <w:lang w:val="es-ES"/>
-        </w:rPr>
-        <w:t>I</w:t>
-      </w:r>
-      <w:r>
-        <w:rPr>
-          <w:sz w:val="32"/>
-          <w:szCs w:val="32"/>
-          <w:vertAlign w:val="subscript"/>
-          <w:lang w:val="es-ES"/>
-        </w:rPr>
-        <w:t xml:space="preserve">ntroducirá las credenciales. Una vez recogidos los datos se envían </w:t>
-      </w:r>
-      <w:r>
-        <w:rPr>
-          <w:sz w:val="32"/>
-          <w:szCs w:val="32"/>
-          <w:vertAlign w:val="subscript"/>
-          <w:lang w:val="es-ES"/>
-        </w:rPr>
-        <w:t xml:space="preserve">mediante el método POST a </w:t>
-      </w:r>
-      <w:proofErr w:type="spellStart"/>
-      <w:r>
-        <w:rPr>
-          <w:sz w:val="32"/>
-          <w:szCs w:val="32"/>
-          <w:vertAlign w:val="subscript"/>
-          <w:lang w:val="es-ES"/>
-        </w:rPr>
-        <w:t>bbdd</w:t>
-      </w:r>
-      <w:proofErr w:type="spellEnd"/>
-      <w:r>
-        <w:rPr>
-          <w:sz w:val="32"/>
-          <w:szCs w:val="32"/>
-          <w:vertAlign w:val="subscript"/>
-          <w:lang w:val="es-ES"/>
-        </w:rPr>
-        <w:t>/</w:t>
-      </w:r>
-      <w:proofErr w:type="spellStart"/>
-      <w:r>
-        <w:rPr>
-          <w:sz w:val="32"/>
-          <w:szCs w:val="32"/>
-          <w:vertAlign w:val="subscript"/>
-          <w:lang w:val="es-ES"/>
-        </w:rPr>
-        <w:t>login.php</w:t>
-      </w:r>
-      <w:proofErr w:type="spellEnd"/>
-      <w:r>
-        <w:rPr>
-          <w:sz w:val="32"/>
-          <w:szCs w:val="32"/>
-          <w:vertAlign w:val="subscript"/>
-          <w:lang w:val="es-ES"/>
-        </w:rPr>
-        <w:t xml:space="preserve"> </w:t>
-      </w:r>
-    </w:p>
-    <w:p>
-      <w:pPr>
-        <w:rPr>
-          <w:sz w:val="32"/>
-          <w:szCs w:val="32"/>
-          <w:vertAlign w:val="subscript"/>
-          <w:lang w:val="es-ES"/>
-        </w:rPr>
-      </w:pPr>
-      <w:r>
-        <w:rPr>
-          <w:sz w:val="32"/>
-          <w:szCs w:val="32"/>
-          <w:vertAlign w:val="subscript"/>
-          <w:lang w:val="es-ES"/>
-        </w:rPr>
-        <w:t xml:space="preserve">En este archivo se reciben los parámetros email y </w:t>
-      </w:r>
-      <w:proofErr w:type="spellStart"/>
-      <w:r>
-        <w:rPr>
-          <w:sz w:val="32"/>
-          <w:szCs w:val="32"/>
-          <w:vertAlign w:val="subscript"/>
-          <w:lang w:val="es-ES"/>
-        </w:rPr>
-        <w:t>password</w:t>
-      </w:r>
-      <w:proofErr w:type="spellEnd"/>
-      <w:r>
-        <w:rPr>
-          <w:sz w:val="32"/>
-          <w:szCs w:val="32"/>
-          <w:vertAlign w:val="subscript"/>
-          <w:lang w:val="es-ES"/>
-        </w:rPr>
-        <w:t xml:space="preserve">. Se escapan los caracteres especiales para evitar inyección SQL mediante el método </w:t>
-      </w:r>
-      <w:proofErr w:type="spellStart"/>
-      <w:r>
-        <w:rPr>
-          <w:sz w:val="32"/>
-          <w:szCs w:val="32"/>
-          <w:vertAlign w:val="subscript"/>
-          <w:lang w:val="es-ES"/>
-        </w:rPr>
-        <w:t>mysqli_real_escape_</w:t>
-      </w:r>
-      <w:proofErr w:type="gramStart"/>
-      <w:r>
-        <w:rPr>
-          <w:sz w:val="32"/>
-          <w:szCs w:val="32"/>
-          <w:vertAlign w:val="subscript"/>
-          <w:lang w:val="es-ES"/>
-        </w:rPr>
-        <w:t>string</w:t>
-      </w:r>
-      <w:proofErr w:type="spellEnd"/>
-      <w:r>
-        <w:rPr>
-          <w:sz w:val="32"/>
-          <w:szCs w:val="32"/>
-          <w:vertAlign w:val="subscript"/>
-          <w:lang w:val="es-ES"/>
-        </w:rPr>
-        <w:t xml:space="preserve">  Se</w:t>
-      </w:r>
-      <w:proofErr w:type="gramEnd"/>
-      <w:r>
-        <w:rPr>
-          <w:sz w:val="32"/>
-          <w:szCs w:val="32"/>
-          <w:vertAlign w:val="subscript"/>
-          <w:lang w:val="es-ES"/>
-        </w:rPr>
-        <w:t xml:space="preserve"> hace una consulta a la base de datos mediante </w:t>
-      </w:r>
-      <w:proofErr w:type="spellStart"/>
-      <w:r>
-        <w:rPr>
-          <w:sz w:val="32"/>
-          <w:szCs w:val="32"/>
-          <w:vertAlign w:val="subscript"/>
-          <w:lang w:val="es-ES"/>
-        </w:rPr>
-        <w:t>mysqli_query</w:t>
-      </w:r>
-      <w:proofErr w:type="spellEnd"/>
-      <w:r>
-        <w:rPr>
-          <w:sz w:val="32"/>
-          <w:szCs w:val="32"/>
-          <w:vertAlign w:val="subscript"/>
-          <w:lang w:val="es-ES"/>
-        </w:rPr>
-        <w:t xml:space="preserve"> preguntando si existe ese usuario con esa contraseña. En caso de que la respuesta sea negativa, se redirige al formulario de </w:t>
-      </w:r>
-      <w:proofErr w:type="spellStart"/>
-      <w:r>
-        <w:rPr>
-          <w:sz w:val="32"/>
-          <w:szCs w:val="32"/>
-          <w:vertAlign w:val="subscript"/>
-          <w:lang w:val="es-ES"/>
-        </w:rPr>
-        <w:t>login</w:t>
-      </w:r>
-      <w:proofErr w:type="spellEnd"/>
-      <w:r>
-        <w:rPr>
-          <w:sz w:val="32"/>
-          <w:szCs w:val="32"/>
-          <w:vertAlign w:val="subscript"/>
-          <w:lang w:val="es-ES"/>
-        </w:rPr>
-        <w:t>. En caso de que la respuesta sea afirmativa, se pasa a comprobar el rol que tiene el usuario definido en la base de datos en la tabla “usuarios”. Este rol puede ser “</w:t>
-      </w:r>
-      <w:proofErr w:type="spellStart"/>
-      <w:r>
-        <w:rPr>
-          <w:sz w:val="32"/>
-          <w:szCs w:val="32"/>
-          <w:vertAlign w:val="subscript"/>
-          <w:lang w:val="es-ES"/>
-        </w:rPr>
-        <w:t>admin</w:t>
-      </w:r>
-      <w:proofErr w:type="spellEnd"/>
-      <w:r>
-        <w:rPr>
-          <w:sz w:val="32"/>
-          <w:szCs w:val="32"/>
-          <w:vertAlign w:val="subscript"/>
-          <w:lang w:val="es-ES"/>
-        </w:rPr>
-        <w:t>” o “usuario”. En caso de que el rol sea “</w:t>
-      </w:r>
-      <w:proofErr w:type="spellStart"/>
-      <w:r>
-        <w:rPr>
-          <w:sz w:val="32"/>
-          <w:szCs w:val="32"/>
-          <w:vertAlign w:val="subscript"/>
-          <w:lang w:val="es-ES"/>
-        </w:rPr>
-        <w:t>admin</w:t>
-      </w:r>
-      <w:proofErr w:type="spellEnd"/>
-      <w:r>
-        <w:rPr>
-          <w:sz w:val="32"/>
-          <w:szCs w:val="32"/>
-          <w:vertAlign w:val="subscript"/>
-          <w:lang w:val="es-ES"/>
-        </w:rPr>
-        <w:t>”, se crea una sesión llamada “</w:t>
-      </w:r>
-      <w:proofErr w:type="spellStart"/>
-      <w:r>
-        <w:rPr>
-          <w:sz w:val="32"/>
-          <w:szCs w:val="32"/>
-          <w:vertAlign w:val="subscript"/>
-          <w:lang w:val="es-ES"/>
-        </w:rPr>
-        <w:t>admin</w:t>
-      </w:r>
-      <w:proofErr w:type="spellEnd"/>
-      <w:r>
-        <w:rPr>
-          <w:sz w:val="32"/>
-          <w:szCs w:val="32"/>
-          <w:vertAlign w:val="subscript"/>
-          <w:lang w:val="es-ES"/>
-        </w:rPr>
-        <w:t xml:space="preserve">” y se redirige al menú del administrador </w:t>
-      </w:r>
-      <w:r>
-        <w:rPr>
-          <w:sz w:val="32"/>
-          <w:szCs w:val="32"/>
-          <w:vertAlign w:val="subscript"/>
-          <w:lang w:val="es-ES"/>
-        </w:rPr>
-        <w:lastRenderedPageBreak/>
-        <w:t>(administrador/</w:t>
-      </w:r>
-      <w:proofErr w:type="spellStart"/>
-      <w:r>
-        <w:rPr>
-          <w:sz w:val="32"/>
-          <w:szCs w:val="32"/>
-          <w:vertAlign w:val="subscript"/>
-          <w:lang w:val="es-ES"/>
-        </w:rPr>
-        <w:t>menu_administrador.php</w:t>
-      </w:r>
-      <w:proofErr w:type="spellEnd"/>
-      <w:r>
-        <w:rPr>
-          <w:sz w:val="32"/>
-          <w:szCs w:val="32"/>
-          <w:vertAlign w:val="subscript"/>
-          <w:lang w:val="es-ES"/>
-        </w:rPr>
-        <w:t>). En el caso de que el rol sea “usuario” se crea una sesión llamada “usuario” y se redirige al menú del usuario (usuario/</w:t>
-      </w:r>
-      <w:proofErr w:type="spellStart"/>
-      <w:r>
-        <w:rPr>
-          <w:sz w:val="32"/>
-          <w:szCs w:val="32"/>
-          <w:vertAlign w:val="subscript"/>
-          <w:lang w:val="es-ES"/>
-        </w:rPr>
-        <w:t>menu_usuario.php</w:t>
-      </w:r>
-      <w:proofErr w:type="spellEnd"/>
-      <w:r>
-        <w:rPr>
-          <w:sz w:val="32"/>
-          <w:szCs w:val="32"/>
-          <w:vertAlign w:val="subscript"/>
-          <w:lang w:val="es-ES"/>
-        </w:rPr>
-        <w:t>).</w:t>
-      </w:r>
-    </w:p>
-    <w:p>
-      <w:pPr>
-        <w:rPr>
-          <w:sz w:val="32"/>
-          <w:szCs w:val="32"/>
-          <w:vertAlign w:val="subscript"/>
-          <w:lang w:val="es-ES"/>
-        </w:rPr>
-      </w:pPr>
-    </w:p>
-    <w:p>
-      <w:pPr>
-        <w:rPr>
-          <w:sz w:val="32"/>
-          <w:szCs w:val="32"/>
-          <w:vertAlign w:val="subscript"/>
-          <w:lang w:val="es-ES"/>
-        </w:rPr>
-      </w:pPr>
-      <w:r>
-        <w:rPr>
-          <w:sz w:val="32"/>
-          <w:szCs w:val="32"/>
-          <w:vertAlign w:val="subscript"/>
-          <w:lang w:val="es-ES"/>
-        </w:rPr>
-        <w:t>Pruebas</w:t>
-      </w:r>
-    </w:p>
-    <w:p>
-      <w:pPr>
-        <w:rPr>
-          <w:sz w:val="32"/>
-          <w:szCs w:val="32"/>
-          <w:vertAlign w:val="subscript"/>
-          <w:lang w:val="es-ES"/>
-        </w:rPr>
-      </w:pPr>
-    </w:p>
-    <w:p>
-      <w:pPr>
-        <w:pStyle w:val="Prrafodelista"/>
-        <w:numPr>
-          <w:ilvl w:val="1"/>
-          <w:numId w:val="2"/>
-        </w:numPr>
-        <w:rPr>
-          <w:b/>
-          <w:bCs/>
-          <w:color w:val="FF0000"/>
-          <w:sz w:val="32"/>
-          <w:szCs w:val="32"/>
-          <w:vertAlign w:val="subscript"/>
-          <w:lang w:val="es-ES"/>
-        </w:rPr>
-      </w:pPr>
-      <w:r>
-        <w:rPr>
-          <w:b/>
-          <w:bCs/>
-          <w:color w:val="FF0000"/>
-          <w:sz w:val="32"/>
-          <w:szCs w:val="32"/>
-          <w:vertAlign w:val="subscript"/>
-          <w:lang w:val="es-ES"/>
-        </w:rPr>
-        <w:t xml:space="preserve">- </w:t>
-      </w:r>
-      <w:r>
-        <w:rPr>
-          <w:b/>
-          <w:bCs/>
-          <w:color w:val="FF0000"/>
-          <w:sz w:val="32"/>
-          <w:szCs w:val="32"/>
-          <w:vertAlign w:val="subscript"/>
-          <w:lang w:val="es-ES"/>
-        </w:rPr>
-        <w:t>MENU ADMINISTRADOR</w:t>
-      </w:r>
-    </w:p>
-    <w:p>
-      <w:pPr>
-        <w:pStyle w:val="Prrafodelista"/>
-        <w:numPr>
-          <w:ilvl w:val="2"/>
-          <w:numId w:val="2"/>
-        </w:numPr>
-        <w:rPr>
-          <w:b/>
-          <w:bCs/>
-          <w:color w:val="FF0000"/>
-          <w:sz w:val="32"/>
-          <w:szCs w:val="32"/>
-          <w:vertAlign w:val="subscript"/>
-          <w:lang w:val="es-ES"/>
-        </w:rPr>
-      </w:pPr>
-      <w:r>
-        <w:rPr>
-          <w:b/>
-          <w:bCs/>
-          <w:color w:val="FF0000"/>
-          <w:sz w:val="32"/>
-          <w:szCs w:val="32"/>
-          <w:vertAlign w:val="subscript"/>
-          <w:lang w:val="es-ES"/>
-        </w:rPr>
-        <w:t>–</w:t>
-      </w:r>
-      <w:r>
-        <w:rPr>
-          <w:b/>
-          <w:bCs/>
-          <w:color w:val="FF0000"/>
-          <w:sz w:val="32"/>
-          <w:szCs w:val="32"/>
-          <w:vertAlign w:val="subscript"/>
-          <w:lang w:val="es-ES"/>
-        </w:rPr>
-        <w:t xml:space="preserve"> Tareas</w:t>
-      </w:r>
-    </w:p>
-    <w:p>
-      <w:pPr>
-        <w:rPr>
-          <w:sz w:val="32"/>
-          <w:szCs w:val="32"/>
-          <w:vertAlign w:val="subscript"/>
-          <w:lang w:val="es-ES"/>
-        </w:rPr>
-      </w:pPr>
-      <w:r>
-        <w:rPr>
-          <w:sz w:val="32"/>
-          <w:szCs w:val="32"/>
-          <w:vertAlign w:val="subscript"/>
-          <w:lang w:val="es-ES"/>
-        </w:rPr>
-        <w:t>Desde esta página se pueden crear, modificar, eliminar</w:t>
-      </w:r>
-      <w:r>
-        <w:rPr>
-          <w:sz w:val="32"/>
-          <w:szCs w:val="32"/>
-          <w:vertAlign w:val="subscript"/>
-          <w:lang w:val="es-ES"/>
-        </w:rPr>
-        <w:t xml:space="preserve">, </w:t>
-      </w:r>
-      <w:r>
-        <w:rPr>
-          <w:sz w:val="32"/>
-          <w:szCs w:val="32"/>
-          <w:vertAlign w:val="subscript"/>
-          <w:lang w:val="es-ES"/>
-        </w:rPr>
-        <w:t xml:space="preserve">asignar tareas a los </w:t>
-      </w:r>
-      <w:r>
-        <w:rPr>
-          <w:sz w:val="32"/>
-          <w:szCs w:val="32"/>
-          <w:vertAlign w:val="subscript"/>
-          <w:lang w:val="es-ES"/>
-        </w:rPr>
-        <w:t>usuarios y ver las tareas que están asignadas a los usuarios</w:t>
-      </w:r>
-      <w:r>
-        <w:rPr>
-          <w:sz w:val="32"/>
-          <w:szCs w:val="32"/>
-          <w:vertAlign w:val="subscript"/>
-          <w:lang w:val="es-ES"/>
-        </w:rPr>
-        <w:t>.</w:t>
-      </w:r>
-      <w:r>
-        <w:rPr>
-          <w:sz w:val="32"/>
-          <w:szCs w:val="32"/>
-          <w:vertAlign w:val="subscript"/>
-          <w:lang w:val="es-ES"/>
-        </w:rPr>
-        <w:t xml:space="preserve"> También dispone de un botón para volver al “Menú del Administrador”. </w:t>
-      </w:r>
-    </w:p>
-    <w:p>
-      <w:pPr>
-        <w:rPr>
-          <w:b/>
-          <w:bCs/>
           <w:sz w:val="32"/>
           <w:szCs w:val="32"/>
           <w:vertAlign w:val="subscript"/>
@@ -1338,6 +3406,7 @@
           <w:vertAlign w:val="subscript"/>
           <w:lang w:val="es-ES"/>
         </w:rPr>
+        <w:lastRenderedPageBreak/>
         <w:t>Se comprueba que el formulario “Nueva Tarea” se despliegue y repliegue correctamente.</w:t>
       </w:r>
     </w:p>
@@ -1409,17 +3478,7 @@
           <w:vertAlign w:val="subscript"/>
           <w:lang w:val="es-ES"/>
         </w:rPr>
-        <w:t xml:space="preserve">” se despliega el formulario con título “Modificar Tarea”. Se pueden modificar todos los campos menos el “ID” porque es la clave </w:t>
-      </w:r>
-      <w:r>
-        <w:rPr>
-          <w:sz w:val="32"/>
-          <w:szCs w:val="32"/>
-          <w:vertAlign w:val="subscript"/>
-          <w:lang w:val="es-ES"/>
-        </w:rPr>
-        <w:lastRenderedPageBreak/>
-        <w:t>primaria.</w:t>
+        <w:t>” se despliega el formulario con título “Modificar Tarea”. Se pueden modificar todos los campos menos el “ID” porque es la clave primaria.</w:t>
       </w:r>
       <w:r>
         <w:rPr>
@@ -1623,25 +3682,7 @@
           <w:vertAlign w:val="subscript"/>
           <w:lang w:val="es-ES"/>
         </w:rPr>
-        <w:t>Se comprueba que el formulario “</w:t>
-      </w:r>
-      <w:r>
-        <w:rPr>
-          <w:sz w:val="32"/>
-          <w:szCs w:val="32"/>
-          <w:vertAlign w:val="subscript"/>
-          <w:lang w:val="es-ES"/>
-        </w:rPr>
-        <w:t>Modificar</w:t>
-      </w:r>
-      <w:r>
-        <w:rPr>
-          <w:sz w:val="32"/>
-          <w:szCs w:val="32"/>
-          <w:vertAlign w:val="subscript"/>
-          <w:lang w:val="es-ES"/>
-        </w:rPr>
-        <w:t xml:space="preserve"> Tarea” se despliegue y repliegue correctamente.</w:t>
+        <w:t>Se comprueba que el formulario “Modificar Tarea” se despliegue y repliegue correctamente.</w:t>
       </w:r>
     </w:p>
     <w:p>

</xml_diff>

<commit_message>
Listado Usuarios, Listado Clientes
</commit_message>
<xml_diff>
--- a/Memoria_Proyecto.docx
+++ b/Memoria_Proyecto.docx
@@ -732,6 +732,151 @@
     <w:p>
       <w:pPr>
         <w:rPr>
+          <w:color w:val="000000" w:themeColor="text1"/>
+          <w:szCs w:val="22"/>
+          <w:vertAlign w:val="subscript"/>
+          <w:lang w:val="es-ES"/>
+        </w:rPr>
+      </w:pPr>
+      <w:r>
+        <w:rPr>
+          <w:color w:val="000000" w:themeColor="text1"/>
+          <w:szCs w:val="22"/>
+          <w:vertAlign w:val="subscript"/>
+          <w:lang w:val="es-ES"/>
+        </w:rPr>
+        <w:t xml:space="preserve">La idea surge de la necesidad de controlar las tareas que se asignan a los trabajadores y poder prescindir de papel. </w:t>
+      </w:r>
+    </w:p>
+    <w:p>
+      <w:pPr>
+        <w:rPr>
+          <w:color w:val="000000" w:themeColor="text1"/>
+          <w:szCs w:val="22"/>
+          <w:vertAlign w:val="subscript"/>
+          <w:lang w:val="es-ES"/>
+        </w:rPr>
+      </w:pPr>
+      <w:r>
+        <w:rPr>
+          <w:color w:val="000000" w:themeColor="text1"/>
+          <w:szCs w:val="22"/>
+          <w:vertAlign w:val="subscript"/>
+          <w:lang w:val="es-ES"/>
+        </w:rPr>
+        <w:t xml:space="preserve">En la empresa en la que trabajo actualmente, disponemos de un sistema para guardar las tareas que vamos realizando, pero a día de hoy, no disponemos de ningún sistema fiable para adjudicar tareas a los trabajadores de forma clara y fiable. Utilizamos Skype para adjudicar las tareas a </w:t>
+      </w:r>
+      <w:r>
+        <w:rPr>
+          <w:color w:val="000000" w:themeColor="text1"/>
+          <w:szCs w:val="22"/>
+          <w:vertAlign w:val="subscript"/>
+          <w:lang w:val="es-ES"/>
+        </w:rPr>
+        <w:lastRenderedPageBreak/>
+        <w:t xml:space="preserve">los trabajadores, pero no es un método efectivo ni práctico, ya que no quedan todas reflejadas de forma clara y en un lugar accesible de manera rápida. </w:t>
+      </w:r>
+    </w:p>
+    <w:p>
+      <w:pPr>
+        <w:rPr>
+          <w:color w:val="000000" w:themeColor="text1"/>
+          <w:szCs w:val="22"/>
+          <w:vertAlign w:val="subscript"/>
+          <w:lang w:val="es-ES"/>
+        </w:rPr>
+      </w:pPr>
+      <w:r>
+        <w:rPr>
+          <w:color w:val="000000" w:themeColor="text1"/>
+          <w:szCs w:val="22"/>
+          <w:vertAlign w:val="subscript"/>
+          <w:lang w:val="es-ES"/>
+        </w:rPr>
+        <w:t xml:space="preserve">Personalmente comencé a utilizar “ASANA”, que es una web donde puedes crear tareas de forma rápida y que dispone de una interfaz gráfica fácil de entender. Por desgracia, los responsables de la empresa no quieren que se guarden datos de usuarios fuera de los servidores propios. </w:t>
+      </w:r>
+    </w:p>
+    <w:p>
+      <w:pPr>
+        <w:rPr>
+          <w:color w:val="000000" w:themeColor="text1"/>
+          <w:szCs w:val="22"/>
+          <w:vertAlign w:val="subscript"/>
+          <w:lang w:val="es-ES"/>
+        </w:rPr>
+      </w:pPr>
+      <w:r>
+        <w:rPr>
+          <w:color w:val="000000" w:themeColor="text1"/>
+          <w:szCs w:val="22"/>
+          <w:vertAlign w:val="subscript"/>
+          <w:lang w:val="es-ES"/>
+        </w:rPr>
+        <w:t xml:space="preserve">Fue aquí cuando nació la idea de crear este sistema, denominado </w:t>
+      </w:r>
+      <w:proofErr w:type="spellStart"/>
+      <w:r>
+        <w:rPr>
+          <w:color w:val="000000" w:themeColor="text1"/>
+          <w:szCs w:val="22"/>
+          <w:vertAlign w:val="subscript"/>
+          <w:lang w:val="es-ES"/>
+        </w:rPr>
+        <w:t>a_GIRA</w:t>
+      </w:r>
+      <w:proofErr w:type="spellEnd"/>
+      <w:r>
+        <w:rPr>
+          <w:color w:val="000000" w:themeColor="text1"/>
+          <w:szCs w:val="22"/>
+          <w:vertAlign w:val="subscript"/>
+          <w:lang w:val="es-ES"/>
+        </w:rPr>
+        <w:t xml:space="preserve">. En la empresa se utiliza la inicial del nombre del empleado que crea la aplicación y la denominación GIRA, que son las siglas de la empresa. De ahí el nombre de la aplicación que aquí se presenta. </w:t>
+      </w:r>
+    </w:p>
+    <w:p>
+      <w:pPr>
+        <w:rPr>
+          <w:color w:val="000000" w:themeColor="text1"/>
+          <w:szCs w:val="22"/>
+          <w:vertAlign w:val="subscript"/>
+          <w:lang w:val="es-ES"/>
+        </w:rPr>
+      </w:pPr>
+      <w:r>
+        <w:rPr>
+          <w:color w:val="000000" w:themeColor="text1"/>
+          <w:szCs w:val="22"/>
+          <w:vertAlign w:val="subscript"/>
+          <w:lang w:val="es-ES"/>
+        </w:rPr>
+        <w:t xml:space="preserve">El administrador podrá crear, modificar y eliminar tareas que luego podrá adjudicar a los empleados de una manera muy sencilla. </w:t>
+      </w:r>
+      <w:proofErr w:type="gramStart"/>
+      <w:r>
+        <w:rPr>
+          <w:color w:val="000000" w:themeColor="text1"/>
+          <w:szCs w:val="22"/>
+          <w:vertAlign w:val="subscript"/>
+          <w:lang w:val="es-ES"/>
+        </w:rPr>
+        <w:t>Además</w:t>
+      </w:r>
+      <w:proofErr w:type="gramEnd"/>
+      <w:r>
+        <w:rPr>
+          <w:color w:val="000000" w:themeColor="text1"/>
+          <w:szCs w:val="22"/>
+          <w:vertAlign w:val="subscript"/>
+          <w:lang w:val="es-ES"/>
+        </w:rPr>
+        <w:t xml:space="preserve"> podrá ver cuando estas tareas estén concluidas. También podrá crear, modificar y eliminar clientes. De la misma manera, también podrá crear, modificar y eliminar usuarios(empleados). </w:t>
+      </w:r>
+    </w:p>
+    <w:p>
+      <w:pPr>
+        <w:rPr>
           <w:b/>
           <w:bCs/>
           <w:color w:val="000000" w:themeColor="text1"/>
@@ -742,185 +887,8 @@
       </w:pPr>
       <w:r>
         <w:rPr>
-          <w:b/>
-          <w:bCs/>
-          <w:color w:val="000000" w:themeColor="text1"/>
-          <w:sz w:val="28"/>
-          <w:vertAlign w:val="subscript"/>
-          <w:lang w:val="es-ES"/>
-        </w:rPr>
-        <w:t>La idea surge de la necesidad de controlar las tareas que se asignan a los trabajadores y poder prescindir de papel.</w:t>
-      </w:r>
-      <w:r>
-        <w:rPr>
-          <w:b/>
-          <w:bCs/>
-          <w:color w:val="000000" w:themeColor="text1"/>
-          <w:sz w:val="28"/>
-          <w:vertAlign w:val="subscript"/>
-          <w:lang w:val="es-ES"/>
-        </w:rPr>
-        <w:t xml:space="preserve"> </w:t>
-      </w:r>
-    </w:p>
-    <w:p>
-      <w:pPr>
-        <w:rPr>
-          <w:b/>
-          <w:bCs/>
-          <w:color w:val="000000" w:themeColor="text1"/>
-          <w:sz w:val="28"/>
-          <w:vertAlign w:val="subscript"/>
-          <w:lang w:val="es-ES"/>
-        </w:rPr>
-      </w:pPr>
-      <w:r>
-        <w:rPr>
-          <w:b/>
-          <w:bCs/>
-          <w:color w:val="000000" w:themeColor="text1"/>
-          <w:sz w:val="28"/>
-          <w:vertAlign w:val="subscript"/>
-          <w:lang w:val="es-ES"/>
-        </w:rPr>
-        <w:lastRenderedPageBreak/>
-        <w:t xml:space="preserve">En la empresa en la que trabajo actualmente, disponemos de un sistema para guardar las tareas que vamos realizando, pero a día de hoy, no disponemos de ningún sistema fiable para adjudicar tareas a los trabajadores de forma clara y fiable. Utilizamos Skype para adjudicar las tareas a los trabajadores, pero no es un método efectivo ni práctico, ya que no quedan todas reflejadas de forma clara y en un lugar accesible de manera rápida. </w:t>
-      </w:r>
-    </w:p>
-    <w:p>
-      <w:pPr>
-        <w:rPr>
-          <w:b/>
-          <w:bCs/>
-          <w:color w:val="000000" w:themeColor="text1"/>
-          <w:sz w:val="28"/>
-          <w:vertAlign w:val="subscript"/>
-          <w:lang w:val="es-ES"/>
-        </w:rPr>
-      </w:pPr>
-      <w:r>
-        <w:rPr>
-          <w:b/>
-          <w:bCs/>
-          <w:color w:val="000000" w:themeColor="text1"/>
-          <w:sz w:val="28"/>
-          <w:vertAlign w:val="subscript"/>
-          <w:lang w:val="es-ES"/>
-        </w:rPr>
-        <w:t xml:space="preserve">Personalmente comencé a utilizar “ASANA”, que es una web donde puedes crear tareas de forma rápida y que dispone de una interfaz gráfica fácil de entender. Por desgracia, los responsables de la empresa no quieren que se guarden datos de usuarios fuera de los servidores propios. </w:t>
-      </w:r>
-    </w:p>
-    <w:p>
-      <w:pPr>
-        <w:rPr>
-          <w:b/>
-          <w:bCs/>
-          <w:color w:val="000000" w:themeColor="text1"/>
-          <w:sz w:val="28"/>
-          <w:vertAlign w:val="subscript"/>
-          <w:lang w:val="es-ES"/>
-        </w:rPr>
-      </w:pPr>
-      <w:r>
-        <w:rPr>
-          <w:b/>
-          <w:bCs/>
-          <w:color w:val="000000" w:themeColor="text1"/>
-          <w:sz w:val="28"/>
-          <w:vertAlign w:val="subscript"/>
-          <w:lang w:val="es-ES"/>
-        </w:rPr>
-        <w:t xml:space="preserve">Fue aquí cuando nació la idea de crear este sistema, denominado </w:t>
-      </w:r>
-      <w:proofErr w:type="spellStart"/>
-      <w:r>
-        <w:rPr>
-          <w:b/>
-          <w:bCs/>
-          <w:color w:val="000000" w:themeColor="text1"/>
-          <w:sz w:val="28"/>
-          <w:vertAlign w:val="subscript"/>
-          <w:lang w:val="es-ES"/>
-        </w:rPr>
-        <w:t>a_GIRA</w:t>
-      </w:r>
-      <w:proofErr w:type="spellEnd"/>
-      <w:r>
-        <w:rPr>
-          <w:b/>
-          <w:bCs/>
-          <w:color w:val="000000" w:themeColor="text1"/>
-          <w:sz w:val="28"/>
-          <w:vertAlign w:val="subscript"/>
-          <w:lang w:val="es-ES"/>
-        </w:rPr>
-        <w:t xml:space="preserve">. En la empresa se utiliza la inicial del nombre del empleado que crea la aplicación y la denominación GIRA, que son las siglas de la empresa. De ahí el nombre de la aplicación que aquí se presenta. </w:t>
-      </w:r>
-    </w:p>
-    <w:p>
-      <w:pPr>
-        <w:rPr>
-          <w:b/>
-          <w:bCs/>
-          <w:color w:val="000000" w:themeColor="text1"/>
-          <w:sz w:val="28"/>
-          <w:vertAlign w:val="subscript"/>
-          <w:lang w:val="es-ES"/>
-        </w:rPr>
-      </w:pPr>
-      <w:r>
-        <w:rPr>
-          <w:b/>
-          <w:bCs/>
-          <w:color w:val="000000" w:themeColor="text1"/>
-          <w:sz w:val="28"/>
-          <w:vertAlign w:val="subscript"/>
-          <w:lang w:val="es-ES"/>
-        </w:rPr>
-        <w:t xml:space="preserve">El administrador podrá crear, modificar y eliminar tareas que luego podrá adjudicar a los empleados de una manera muy sencilla. </w:t>
-      </w:r>
-      <w:proofErr w:type="gramStart"/>
-      <w:r>
-        <w:rPr>
-          <w:b/>
-          <w:bCs/>
-          <w:color w:val="000000" w:themeColor="text1"/>
-          <w:sz w:val="28"/>
-          <w:vertAlign w:val="subscript"/>
-          <w:lang w:val="es-ES"/>
-        </w:rPr>
-        <w:t>Además</w:t>
-      </w:r>
-      <w:proofErr w:type="gramEnd"/>
-      <w:r>
-        <w:rPr>
-          <w:b/>
-          <w:bCs/>
-          <w:color w:val="000000" w:themeColor="text1"/>
-          <w:sz w:val="28"/>
-          <w:vertAlign w:val="subscript"/>
-          <w:lang w:val="es-ES"/>
-        </w:rPr>
-        <w:t xml:space="preserve"> podrá ver cuando estas tareas estén concluidas. También podrá crear, modificar y eliminar clientes. De la misma manera, también podrá crear, modificar y eliminar usuarios(empleados). </w:t>
-      </w:r>
-    </w:p>
-    <w:p>
-      <w:pPr>
-        <w:rPr>
-          <w:b/>
-          <w:bCs/>
-          <w:color w:val="000000" w:themeColor="text1"/>
-          <w:sz w:val="28"/>
-          <w:vertAlign w:val="subscript"/>
-          <w:lang w:val="es-ES"/>
-        </w:rPr>
-      </w:pPr>
-      <w:r>
-        <w:rPr>
-          <w:b/>
-          <w:bCs/>
-          <w:color w:val="000000" w:themeColor="text1"/>
-          <w:sz w:val="28"/>
+          <w:color w:val="000000" w:themeColor="text1"/>
+          <w:szCs w:val="22"/>
           <w:vertAlign w:val="subscript"/>
           <w:lang w:val="es-ES"/>
         </w:rPr>
@@ -1012,7 +980,6 @@
           <w:vertAlign w:val="subscript"/>
           <w:lang w:val="es-ES"/>
         </w:rPr>
-        <w:lastRenderedPageBreak/>
         <w:t xml:space="preserve">OBJETIVOS </w:t>
       </w:r>
       <w:proofErr w:type="gramStart"/>
@@ -1195,34 +1162,1101 @@
     <w:p>
       <w:pPr>
         <w:rPr>
-          <w:sz w:val="32"/>
-          <w:szCs w:val="32"/>
-          <w:vertAlign w:val="subscript"/>
-          <w:lang w:val="es-ES"/>
-        </w:rPr>
-      </w:pPr>
-      <w:r>
-        <w:rPr>
-          <w:sz w:val="32"/>
-          <w:szCs w:val="32"/>
-          <w:vertAlign w:val="subscript"/>
-          <w:lang w:val="es-ES"/>
-        </w:rPr>
-        <w:t>Cuando se inicia el aplicativo carga est</w:t>
-      </w:r>
-      <w:r>
-        <w:rPr>
-          <w:sz w:val="32"/>
-          <w:szCs w:val="32"/>
-          <w:vertAlign w:val="subscript"/>
-          <w:lang w:val="es-ES"/>
-        </w:rPr>
-        <w:t>e archivo</w:t>
-      </w:r>
-      <w:r>
-        <w:rPr>
-          <w:sz w:val="32"/>
-          <w:szCs w:val="32"/>
+          <w:szCs w:val="22"/>
+          <w:vertAlign w:val="subscript"/>
+          <w:lang w:val="es-ES"/>
+        </w:rPr>
+      </w:pPr>
+      <w:r>
+        <w:rPr>
+          <w:szCs w:val="22"/>
+          <w:vertAlign w:val="subscript"/>
+          <w:lang w:val="es-ES"/>
+        </w:rPr>
+        <w:t>Cuando se inicia el aplicativo carga este archivo (</w:t>
+      </w:r>
+      <w:proofErr w:type="spellStart"/>
+      <w:r>
+        <w:rPr>
+          <w:szCs w:val="22"/>
+          <w:vertAlign w:val="subscript"/>
+          <w:lang w:val="es-ES"/>
+        </w:rPr>
+        <w:t>index.php</w:t>
+      </w:r>
+      <w:proofErr w:type="spellEnd"/>
+      <w:r>
+        <w:rPr>
+          <w:szCs w:val="22"/>
+          <w:vertAlign w:val="subscript"/>
+          <w:lang w:val="es-ES"/>
+        </w:rPr>
+        <w:t xml:space="preserve">). </w:t>
+      </w:r>
+    </w:p>
+    <w:p>
+      <w:pPr>
+        <w:rPr>
+          <w:szCs w:val="22"/>
+          <w:vertAlign w:val="subscript"/>
+          <w:lang w:val="es-ES"/>
+        </w:rPr>
+      </w:pPr>
+      <w:r>
+        <w:rPr>
+          <w:szCs w:val="22"/>
+          <w:vertAlign w:val="subscript"/>
+          <w:lang w:val="es-ES"/>
+        </w:rPr>
+        <w:t xml:space="preserve">El usuario Introducirá las credenciales. Una vez recogidos los datos se envían mediante el método POST a </w:t>
+      </w:r>
+      <w:proofErr w:type="spellStart"/>
+      <w:r>
+        <w:rPr>
+          <w:szCs w:val="22"/>
+          <w:vertAlign w:val="subscript"/>
+          <w:lang w:val="es-ES"/>
+        </w:rPr>
+        <w:t>bbdd</w:t>
+      </w:r>
+      <w:proofErr w:type="spellEnd"/>
+      <w:r>
+        <w:rPr>
+          <w:szCs w:val="22"/>
+          <w:vertAlign w:val="subscript"/>
+          <w:lang w:val="es-ES"/>
+        </w:rPr>
+        <w:t>/</w:t>
+      </w:r>
+      <w:proofErr w:type="spellStart"/>
+      <w:r>
+        <w:rPr>
+          <w:szCs w:val="22"/>
+          <w:vertAlign w:val="subscript"/>
+          <w:lang w:val="es-ES"/>
+        </w:rPr>
+        <w:t>login.php</w:t>
+      </w:r>
+      <w:proofErr w:type="spellEnd"/>
+      <w:r>
+        <w:rPr>
+          <w:szCs w:val="22"/>
+          <w:vertAlign w:val="subscript"/>
+          <w:lang w:val="es-ES"/>
+        </w:rPr>
+        <w:t xml:space="preserve"> </w:t>
+      </w:r>
+    </w:p>
+    <w:p>
+      <w:pPr>
+        <w:rPr>
+          <w:szCs w:val="22"/>
+          <w:vertAlign w:val="subscript"/>
+          <w:lang w:val="es-ES"/>
+        </w:rPr>
+      </w:pPr>
+      <w:r>
+        <w:rPr>
+          <w:szCs w:val="22"/>
+          <w:vertAlign w:val="subscript"/>
+          <w:lang w:val="es-ES"/>
+        </w:rPr>
+        <w:lastRenderedPageBreak/>
+        <w:t xml:space="preserve">En este archivo se reciben los parámetros email y </w:t>
+      </w:r>
+      <w:proofErr w:type="spellStart"/>
+      <w:r>
+        <w:rPr>
+          <w:szCs w:val="22"/>
+          <w:vertAlign w:val="subscript"/>
+          <w:lang w:val="es-ES"/>
+        </w:rPr>
+        <w:t>password</w:t>
+      </w:r>
+      <w:proofErr w:type="spellEnd"/>
+      <w:r>
+        <w:rPr>
+          <w:szCs w:val="22"/>
+          <w:vertAlign w:val="subscript"/>
+          <w:lang w:val="es-ES"/>
+        </w:rPr>
+        <w:t xml:space="preserve">. Se escapan los caracteres especiales para evitar inyección SQL mediante el método </w:t>
+      </w:r>
+      <w:proofErr w:type="spellStart"/>
+      <w:r>
+        <w:rPr>
+          <w:szCs w:val="22"/>
+          <w:vertAlign w:val="subscript"/>
+          <w:lang w:val="es-ES"/>
+        </w:rPr>
+        <w:t>mysqli_real_escape_</w:t>
+      </w:r>
+      <w:proofErr w:type="gramStart"/>
+      <w:r>
+        <w:rPr>
+          <w:szCs w:val="22"/>
+          <w:vertAlign w:val="subscript"/>
+          <w:lang w:val="es-ES"/>
+        </w:rPr>
+        <w:t>string</w:t>
+      </w:r>
+      <w:proofErr w:type="spellEnd"/>
+      <w:r>
+        <w:rPr>
+          <w:szCs w:val="22"/>
+          <w:vertAlign w:val="subscript"/>
+          <w:lang w:val="es-ES"/>
+        </w:rPr>
+        <w:t xml:space="preserve">  Se</w:t>
+      </w:r>
+      <w:proofErr w:type="gramEnd"/>
+      <w:r>
+        <w:rPr>
+          <w:szCs w:val="22"/>
+          <w:vertAlign w:val="subscript"/>
+          <w:lang w:val="es-ES"/>
+        </w:rPr>
+        <w:t xml:space="preserve"> hace una consulta a la base de datos mediante </w:t>
+      </w:r>
+      <w:proofErr w:type="spellStart"/>
+      <w:r>
+        <w:rPr>
+          <w:szCs w:val="22"/>
+          <w:vertAlign w:val="subscript"/>
+          <w:lang w:val="es-ES"/>
+        </w:rPr>
+        <w:t>mysqli_query</w:t>
+      </w:r>
+      <w:proofErr w:type="spellEnd"/>
+      <w:r>
+        <w:rPr>
+          <w:szCs w:val="22"/>
+          <w:vertAlign w:val="subscript"/>
+          <w:lang w:val="es-ES"/>
+        </w:rPr>
+        <w:t xml:space="preserve"> preguntando si existe el email. Si no existe el email se crea una sesión y se envía de nuevo al formulario de </w:t>
+      </w:r>
+      <w:proofErr w:type="spellStart"/>
+      <w:r>
+        <w:rPr>
+          <w:szCs w:val="22"/>
+          <w:vertAlign w:val="subscript"/>
+          <w:lang w:val="es-ES"/>
+        </w:rPr>
+        <w:t>login</w:t>
+      </w:r>
+      <w:proofErr w:type="spellEnd"/>
+      <w:r>
+        <w:rPr>
+          <w:szCs w:val="22"/>
+          <w:vertAlign w:val="subscript"/>
+          <w:lang w:val="es-ES"/>
+        </w:rPr>
+        <w:t xml:space="preserve"> mostrando una alerta. En caso de que existe el email se procede a comprobar la contraseña. Como las contraseñas se guardan cifradas hay que utilizar el método </w:t>
+      </w:r>
+      <w:proofErr w:type="spellStart"/>
+      <w:r>
+        <w:rPr>
+          <w:szCs w:val="22"/>
+          <w:vertAlign w:val="subscript"/>
+          <w:lang w:val="es-ES"/>
+        </w:rPr>
+        <w:t>password_verify</w:t>
+      </w:r>
+      <w:proofErr w:type="spellEnd"/>
+      <w:r>
+        <w:rPr>
+          <w:szCs w:val="22"/>
+          <w:vertAlign w:val="subscript"/>
+          <w:lang w:val="es-ES"/>
+        </w:rPr>
+        <w:t xml:space="preserve"> que comprueba la contraseña que recibimos del </w:t>
+      </w:r>
+      <w:proofErr w:type="spellStart"/>
+      <w:r>
+        <w:rPr>
+          <w:szCs w:val="22"/>
+          <w:vertAlign w:val="subscript"/>
+          <w:lang w:val="es-ES"/>
+        </w:rPr>
+        <w:t>login</w:t>
+      </w:r>
+      <w:proofErr w:type="spellEnd"/>
+      <w:r>
+        <w:rPr>
+          <w:szCs w:val="22"/>
+          <w:vertAlign w:val="subscript"/>
+          <w:lang w:val="es-ES"/>
+        </w:rPr>
+        <w:t xml:space="preserve"> con la contraseña guardada. En caso de que la contraseña sea incorrecta, se envía de nuevo al </w:t>
+      </w:r>
+      <w:proofErr w:type="spellStart"/>
+      <w:r>
+        <w:rPr>
+          <w:szCs w:val="22"/>
+          <w:vertAlign w:val="subscript"/>
+          <w:lang w:val="es-ES"/>
+        </w:rPr>
+        <w:t>login</w:t>
+      </w:r>
+      <w:proofErr w:type="spellEnd"/>
+      <w:r>
+        <w:rPr>
+          <w:szCs w:val="22"/>
+          <w:vertAlign w:val="subscript"/>
+          <w:lang w:val="es-ES"/>
+        </w:rPr>
+        <w:t xml:space="preserve"> y se lanza una alerta. Si la contraseña es correcta, nos encontramos con que puede ser un administrador o un usuario. Si tiene rol de administrador se crea una sesión(administrador) y se le envía al menú del administrador (</w:t>
+      </w:r>
+      <w:proofErr w:type="spellStart"/>
+      <w:r>
+        <w:rPr>
+          <w:szCs w:val="22"/>
+          <w:vertAlign w:val="subscript"/>
+          <w:lang w:val="es-ES"/>
+        </w:rPr>
+        <w:t>menu_administrador.php</w:t>
+      </w:r>
+      <w:proofErr w:type="spellEnd"/>
+      <w:r>
+        <w:rPr>
+          <w:szCs w:val="22"/>
+          <w:vertAlign w:val="subscript"/>
+          <w:lang w:val="es-ES"/>
+        </w:rPr>
+        <w:t>. Si es un usuario, se crea una sesión(usuario) y se le envía al menú de usuario (</w:t>
+      </w:r>
+      <w:proofErr w:type="spellStart"/>
+      <w:r>
+        <w:rPr>
+          <w:szCs w:val="22"/>
+          <w:vertAlign w:val="subscript"/>
+          <w:lang w:val="es-ES"/>
+        </w:rPr>
+        <w:t>menú_usuario.php</w:t>
+      </w:r>
+      <w:proofErr w:type="spellEnd"/>
+    </w:p>
+    <w:p>
+      <w:pPr>
+        <w:rPr>
+          <w:b/>
+          <w:bCs/>
+          <w:color w:val="FF0000"/>
+          <w:sz w:val="32"/>
+          <w:szCs w:val="32"/>
+          <w:vertAlign w:val="subscript"/>
+          <w:lang w:val="es-ES"/>
+        </w:rPr>
+      </w:pPr>
+      <w:r>
+        <w:rPr>
+          <w:b/>
+          <w:bCs/>
+          <w:color w:val="FF0000"/>
+          <w:sz w:val="32"/>
+          <w:szCs w:val="32"/>
+          <w:vertAlign w:val="subscript"/>
+          <w:lang w:val="es-ES"/>
+        </w:rPr>
+        <w:t>2</w:t>
+      </w:r>
+      <w:r>
+        <w:rPr>
+          <w:b/>
+          <w:bCs/>
+          <w:color w:val="FF0000"/>
+          <w:sz w:val="32"/>
+          <w:szCs w:val="32"/>
+          <w:vertAlign w:val="subscript"/>
+          <w:lang w:val="es-ES"/>
+        </w:rPr>
+        <w:t xml:space="preserve"> </w:t>
+      </w:r>
+      <w:r>
+        <w:rPr>
+          <w:b/>
+          <w:bCs/>
+          <w:color w:val="FF0000"/>
+          <w:sz w:val="32"/>
+          <w:szCs w:val="32"/>
+          <w:vertAlign w:val="subscript"/>
+          <w:lang w:val="es-ES"/>
+        </w:rPr>
+        <w:t>–</w:t>
+      </w:r>
+      <w:r>
+        <w:rPr>
+          <w:b/>
+          <w:bCs/>
+          <w:color w:val="FF0000"/>
+          <w:sz w:val="32"/>
+          <w:szCs w:val="32"/>
+          <w:vertAlign w:val="subscript"/>
+          <w:lang w:val="es-ES"/>
+        </w:rPr>
+        <w:t xml:space="preserve"> </w:t>
+      </w:r>
+      <w:r>
+        <w:rPr>
+          <w:b/>
+          <w:bCs/>
+          <w:color w:val="FF0000"/>
+          <w:sz w:val="32"/>
+          <w:szCs w:val="32"/>
+          <w:vertAlign w:val="subscript"/>
+          <w:lang w:val="es-ES"/>
+        </w:rPr>
+        <w:t>MENU ADMINISTRADOR</w:t>
+      </w:r>
+    </w:p>
+    <w:p>
+      <w:pPr>
+        <w:rPr>
+          <w:color w:val="000000" w:themeColor="text1"/>
+          <w:szCs w:val="22"/>
+          <w:vertAlign w:val="subscript"/>
+          <w:lang w:val="es-ES"/>
+        </w:rPr>
+      </w:pPr>
+      <w:r>
+        <w:rPr>
+          <w:color w:val="000000" w:themeColor="text1"/>
+          <w:szCs w:val="22"/>
+          <w:vertAlign w:val="subscript"/>
+          <w:lang w:val="es-ES"/>
+        </w:rPr>
+        <w:t xml:space="preserve">Si el usuario al </w:t>
+      </w:r>
+      <w:proofErr w:type="spellStart"/>
+      <w:r>
+        <w:rPr>
+          <w:color w:val="000000" w:themeColor="text1"/>
+          <w:szCs w:val="22"/>
+          <w:vertAlign w:val="subscript"/>
+          <w:lang w:val="es-ES"/>
+        </w:rPr>
+        <w:t>logearse</w:t>
+      </w:r>
+      <w:proofErr w:type="spellEnd"/>
+      <w:r>
+        <w:rPr>
+          <w:color w:val="000000" w:themeColor="text1"/>
+          <w:szCs w:val="22"/>
+          <w:vertAlign w:val="subscript"/>
+          <w:lang w:val="es-ES"/>
+        </w:rPr>
+        <w:t xml:space="preserve"> tiene rol de administrador, se le redirige al Menú del Administrador(</w:t>
+      </w:r>
+      <w:proofErr w:type="spellStart"/>
+      <w:r>
+        <w:rPr>
+          <w:color w:val="000000" w:themeColor="text1"/>
+          <w:szCs w:val="22"/>
+          <w:vertAlign w:val="subscript"/>
+          <w:lang w:val="es-ES"/>
+        </w:rPr>
+        <w:t>menú_administrador.php</w:t>
+      </w:r>
+      <w:proofErr w:type="spellEnd"/>
+      <w:r>
+        <w:rPr>
+          <w:color w:val="000000" w:themeColor="text1"/>
+          <w:szCs w:val="22"/>
+          <w:vertAlign w:val="subscript"/>
+          <w:lang w:val="es-ES"/>
+        </w:rPr>
+        <w:t>)</w:t>
+      </w:r>
+    </w:p>
+    <w:p>
+      <w:pPr>
+        <w:rPr>
+          <w:color w:val="000000" w:themeColor="text1"/>
+          <w:szCs w:val="22"/>
+          <w:vertAlign w:val="subscript"/>
+          <w:lang w:val="es-ES"/>
+        </w:rPr>
+      </w:pPr>
+      <w:r>
+        <w:rPr>
+          <w:color w:val="000000" w:themeColor="text1"/>
+          <w:szCs w:val="22"/>
+          <w:vertAlign w:val="subscript"/>
+          <w:lang w:val="es-ES"/>
+        </w:rPr>
+        <w:t xml:space="preserve">En este menú se encontrarán con 5 botones. En un futuro se pueden incluir más funcionalidades. El botón TAREAS redirige a </w:t>
+      </w:r>
+      <w:r>
+        <w:rPr>
+          <w:color w:val="000000" w:themeColor="text1"/>
+          <w:szCs w:val="22"/>
+          <w:vertAlign w:val="subscript"/>
+          <w:lang w:val="es-ES"/>
+        </w:rPr>
+        <w:t xml:space="preserve">la página </w:t>
+      </w:r>
+      <w:proofErr w:type="spellStart"/>
+      <w:r>
+        <w:rPr>
+          <w:color w:val="000000" w:themeColor="text1"/>
+          <w:szCs w:val="22"/>
+          <w:vertAlign w:val="subscript"/>
+          <w:lang w:val="es-ES"/>
+        </w:rPr>
+        <w:t>tareas.php</w:t>
+      </w:r>
+      <w:proofErr w:type="spellEnd"/>
+      <w:r>
+        <w:rPr>
+          <w:color w:val="000000" w:themeColor="text1"/>
+          <w:szCs w:val="22"/>
+          <w:vertAlign w:val="subscript"/>
+          <w:lang w:val="es-ES"/>
+        </w:rPr>
+        <w:t xml:space="preserve"> El botón USUARIOS redirige a la página </w:t>
+      </w:r>
+      <w:proofErr w:type="spellStart"/>
+      <w:r>
+        <w:rPr>
+          <w:color w:val="000000" w:themeColor="text1"/>
+          <w:szCs w:val="22"/>
+          <w:vertAlign w:val="subscript"/>
+          <w:lang w:val="es-ES"/>
+        </w:rPr>
+        <w:t>usuarios.php</w:t>
+      </w:r>
+      <w:proofErr w:type="spellEnd"/>
+      <w:r>
+        <w:rPr>
+          <w:color w:val="000000" w:themeColor="text1"/>
+          <w:szCs w:val="22"/>
+          <w:vertAlign w:val="subscript"/>
+          <w:lang w:val="es-ES"/>
+        </w:rPr>
+        <w:t xml:space="preserve"> El botón CLIENTES redirige a la página </w:t>
+      </w:r>
+      <w:proofErr w:type="spellStart"/>
+      <w:r>
+        <w:rPr>
+          <w:color w:val="000000" w:themeColor="text1"/>
+          <w:szCs w:val="22"/>
+          <w:vertAlign w:val="subscript"/>
+          <w:lang w:val="es-ES"/>
+        </w:rPr>
+        <w:t>clientes.php</w:t>
+      </w:r>
+      <w:proofErr w:type="spellEnd"/>
+      <w:r>
+        <w:rPr>
+          <w:color w:val="000000" w:themeColor="text1"/>
+          <w:szCs w:val="22"/>
+          <w:vertAlign w:val="subscript"/>
+          <w:lang w:val="es-ES"/>
+        </w:rPr>
+        <w:t xml:space="preserve"> El botón CONFIGURACION redirige a la página </w:t>
+      </w:r>
+      <w:proofErr w:type="spellStart"/>
+      <w:r>
+        <w:rPr>
+          <w:color w:val="000000" w:themeColor="text1"/>
+          <w:szCs w:val="22"/>
+          <w:vertAlign w:val="subscript"/>
+          <w:lang w:val="es-ES"/>
+        </w:rPr>
+        <w:t>configuración.php</w:t>
+      </w:r>
+      <w:proofErr w:type="spellEnd"/>
+      <w:r>
+        <w:rPr>
+          <w:color w:val="000000" w:themeColor="text1"/>
+          <w:szCs w:val="22"/>
+          <w:vertAlign w:val="subscript"/>
+          <w:lang w:val="es-ES"/>
+        </w:rPr>
+        <w:t xml:space="preserve"> y el botón CERRAR SESION redirige al archivo </w:t>
+      </w:r>
+      <w:proofErr w:type="spellStart"/>
+      <w:r>
+        <w:rPr>
+          <w:color w:val="000000" w:themeColor="text1"/>
+          <w:szCs w:val="22"/>
+          <w:vertAlign w:val="subscript"/>
+          <w:lang w:val="es-ES"/>
+        </w:rPr>
+        <w:t>bbdd</w:t>
+      </w:r>
+      <w:proofErr w:type="spellEnd"/>
+      <w:r>
+        <w:rPr>
+          <w:color w:val="000000" w:themeColor="text1"/>
+          <w:szCs w:val="22"/>
+          <w:vertAlign w:val="subscript"/>
+          <w:lang w:val="es-ES"/>
+        </w:rPr>
+        <w:t>/</w:t>
+      </w:r>
+      <w:proofErr w:type="spellStart"/>
+      <w:r>
+        <w:rPr>
+          <w:color w:val="000000" w:themeColor="text1"/>
+          <w:szCs w:val="22"/>
+          <w:vertAlign w:val="subscript"/>
+          <w:lang w:val="es-ES"/>
+        </w:rPr>
+        <w:t>cerrar_sesion.php</w:t>
+      </w:r>
+      <w:proofErr w:type="spellEnd"/>
+    </w:p>
+    <w:p>
+      <w:pPr>
+        <w:rPr>
+          <w:color w:val="000000" w:themeColor="text1"/>
+          <w:sz w:val="32"/>
+          <w:szCs w:val="32"/>
+          <w:vertAlign w:val="subscript"/>
+          <w:lang w:val="es-ES"/>
+        </w:rPr>
+      </w:pPr>
+      <w:r>
+        <w:rPr>
+          <w:color w:val="000000" w:themeColor="text1"/>
+          <w:szCs w:val="22"/>
+          <w:vertAlign w:val="subscript"/>
+          <w:lang w:val="es-ES"/>
+        </w:rPr>
+        <w:t>El hecho de que los botones TAREAS, USUARIOS, CLIENTES y CONFIGURACION redirijan a otras páginas se debe a la necesidad de descargar visualmente de una elevada cantidad de menús, formularios y demás elementos visuales. Además, de esta manera, se otorga a la aplicación de un mayor orden en su desarrollo y facilitará, en un futuro, su mantenimiento, así como también quitará dificultad a otros posibles programadores a la hora de descifrar el código y encontrar de una manera más efectiva dónde se encuentra cada sección.</w:t>
+      </w:r>
+    </w:p>
+    <w:p>
+      <w:pPr>
+        <w:rPr>
+          <w:b/>
+          <w:bCs/>
+          <w:color w:val="FF0000"/>
+          <w:sz w:val="32"/>
+          <w:szCs w:val="32"/>
+          <w:vertAlign w:val="subscript"/>
+          <w:lang w:val="es-ES"/>
+        </w:rPr>
+      </w:pPr>
+      <w:r>
+        <w:rPr>
+          <w:b/>
+          <w:bCs/>
+          <w:color w:val="FF0000"/>
+          <w:sz w:val="32"/>
+          <w:szCs w:val="32"/>
+          <w:vertAlign w:val="subscript"/>
+          <w:lang w:val="es-ES"/>
+        </w:rPr>
+        <w:t>2.1-</w:t>
+      </w:r>
+      <w:r>
+        <w:rPr>
+          <w:b/>
+          <w:bCs/>
+          <w:color w:val="FF0000"/>
+          <w:sz w:val="32"/>
+          <w:szCs w:val="32"/>
+          <w:vertAlign w:val="subscript"/>
+          <w:lang w:val="es-ES"/>
+        </w:rPr>
+        <w:t>Tareas</w:t>
+      </w:r>
+    </w:p>
+    <w:p>
+      <w:pPr>
+        <w:rPr>
+          <w:szCs w:val="22"/>
+          <w:vertAlign w:val="subscript"/>
+          <w:lang w:val="es-ES"/>
+        </w:rPr>
+      </w:pPr>
+      <w:r>
+        <w:rPr>
+          <w:szCs w:val="22"/>
+          <w:vertAlign w:val="subscript"/>
+          <w:lang w:val="es-ES"/>
+        </w:rPr>
+        <w:t xml:space="preserve">Desde esta página, el administrador podrá crear tareas (botón CREAR TAREA), modificar tareas (botón MODIFICAR TAREAS), eliminar tareas (botón ELIMINAR TAREAS) y cerrar la sesión (botón CERRAR SESION) que le devolverá al formulario de </w:t>
+      </w:r>
+      <w:proofErr w:type="spellStart"/>
+      <w:r>
+        <w:rPr>
+          <w:szCs w:val="22"/>
+          <w:vertAlign w:val="subscript"/>
+          <w:lang w:val="es-ES"/>
+        </w:rPr>
+        <w:t>Login</w:t>
+      </w:r>
+      <w:proofErr w:type="spellEnd"/>
+      <w:r>
+        <w:rPr>
+          <w:szCs w:val="22"/>
+          <w:vertAlign w:val="subscript"/>
+          <w:lang w:val="es-ES"/>
+        </w:rPr>
+        <w:t xml:space="preserve">. También dispone de un botón (MENU) para volver al “Menú del Administrador” y otro, denominado TAREAS ASIGNADAS, que le redirigirá a la página </w:t>
+      </w:r>
+      <w:proofErr w:type="spellStart"/>
+      <w:r>
+        <w:rPr>
+          <w:szCs w:val="22"/>
+          <w:vertAlign w:val="subscript"/>
+          <w:lang w:val="es-ES"/>
+        </w:rPr>
+        <w:t>tareas_asignadas.php</w:t>
+      </w:r>
+      <w:proofErr w:type="spellEnd"/>
+      <w:r>
+        <w:rPr>
+          <w:szCs w:val="22"/>
+          <w:vertAlign w:val="subscript"/>
+          <w:lang w:val="es-ES"/>
+        </w:rPr>
+        <w:t xml:space="preserve"> El hecho de que este último botón redirija a otra página se debe a que el administrador pueda tener un visionado más claro de las tareas asignadas a los usuarios.</w:t>
+      </w:r>
+    </w:p>
+    <w:p>
+      <w:pPr>
+        <w:rPr>
+          <w:szCs w:val="22"/>
+          <w:vertAlign w:val="subscript"/>
+          <w:lang w:val="es-ES"/>
+        </w:rPr>
+      </w:pPr>
+      <w:r>
+        <w:rPr>
+          <w:szCs w:val="22"/>
+          <w:vertAlign w:val="subscript"/>
+          <w:lang w:val="es-ES"/>
+        </w:rPr>
+        <w:t xml:space="preserve">El administrador dispone de una tabla desde la que puede visualizar las tareas creadas. Al lado de cada tarea aparecen tres botones. </w:t>
+      </w:r>
+    </w:p>
+    <w:p>
+      <w:pPr>
+        <w:rPr>
+          <w:szCs w:val="22"/>
+          <w:vertAlign w:val="subscript"/>
+          <w:lang w:val="es-ES"/>
+        </w:rPr>
+      </w:pPr>
+      <w:r>
+        <w:rPr>
+          <w:szCs w:val="22"/>
+          <w:vertAlign w:val="subscript"/>
+          <w:lang w:val="es-ES"/>
+        </w:rPr>
+        <w:t xml:space="preserve">Botón </w:t>
+      </w:r>
+      <w:r>
+        <w:rPr>
+          <w:b/>
+          <w:bCs/>
+          <w:szCs w:val="22"/>
+          <w:vertAlign w:val="subscript"/>
+          <w:lang w:val="es-ES"/>
+        </w:rPr>
+        <w:t>ASIGNAR</w:t>
+      </w:r>
+      <w:r>
+        <w:rPr>
+          <w:szCs w:val="22"/>
+          <w:vertAlign w:val="subscript"/>
+          <w:lang w:val="es-ES"/>
+        </w:rPr>
+        <w:t>: Se despliega un formulario</w:t>
+      </w:r>
+      <w:r>
+        <w:rPr>
+          <w:szCs w:val="22"/>
+          <w:vertAlign w:val="subscript"/>
+          <w:lang w:val="es-ES"/>
+        </w:rPr>
+        <w:t xml:space="preserve"> llamado “Asignar Tarea”</w:t>
+      </w:r>
+      <w:r>
+        <w:rPr>
+          <w:szCs w:val="22"/>
+          <w:vertAlign w:val="subscript"/>
+          <w:lang w:val="es-ES"/>
+        </w:rPr>
+        <w:t xml:space="preserve"> en el que se muestra el nombre de la tarea (para comprobar que es la tarea que se quiere asignar), un menú desplegable</w:t>
+      </w:r>
+      <w:r>
+        <w:rPr>
+          <w:sz w:val="32"/>
+          <w:szCs w:val="32"/>
+          <w:vertAlign w:val="subscript"/>
+          <w:lang w:val="es-ES"/>
+        </w:rPr>
+        <w:t xml:space="preserve"> </w:t>
+      </w:r>
+      <w:r>
+        <w:rPr>
+          <w:szCs w:val="22"/>
+          <w:vertAlign w:val="subscript"/>
+          <w:lang w:val="es-ES"/>
+        </w:rPr>
+        <w:t xml:space="preserve">en el que elegir el cliente sobre el que se realizará la tarea </w:t>
+      </w:r>
+      <w:proofErr w:type="gramStart"/>
+      <w:r>
+        <w:rPr>
+          <w:szCs w:val="22"/>
+          <w:vertAlign w:val="subscript"/>
+          <w:lang w:val="es-ES"/>
+        </w:rPr>
+        <w:t>y</w:t>
+      </w:r>
+      <w:proofErr w:type="gramEnd"/>
+      <w:r>
+        <w:rPr>
+          <w:szCs w:val="22"/>
+          <w:vertAlign w:val="subscript"/>
+          <w:lang w:val="es-ES"/>
+        </w:rPr>
+        <w:t xml:space="preserve"> por último, otro menú desplegable para adjudicar la tarea a un usuario.</w:t>
+      </w:r>
+      <w:r>
+        <w:rPr>
+          <w:szCs w:val="22"/>
+          <w:vertAlign w:val="subscript"/>
+          <w:lang w:val="es-ES"/>
+        </w:rPr>
+        <w:t xml:space="preserve"> Se podrá cerrar el formulario sin adjudicar la tarea si se desea.</w:t>
+      </w:r>
+      <w:r>
+        <w:rPr>
+          <w:szCs w:val="22"/>
+          <w:vertAlign w:val="subscript"/>
+          <w:lang w:val="es-ES"/>
+        </w:rPr>
+        <w:t xml:space="preserve"> Una vez se pulse en el botón “Asignar”, la aplicación lanzará un mensaje indicando si se ha podido asignar la tarea o si no se ha podido asignar la tarea.</w:t>
+      </w:r>
+    </w:p>
+    <w:p>
+      <w:pPr>
+        <w:rPr>
+          <w:szCs w:val="22"/>
+          <w:vertAlign w:val="subscript"/>
+          <w:lang w:val="es-ES"/>
+        </w:rPr>
+      </w:pPr>
+      <w:r>
+        <w:rPr>
+          <w:szCs w:val="22"/>
+          <w:vertAlign w:val="subscript"/>
+          <w:lang w:val="es-ES"/>
+        </w:rPr>
+        <w:t xml:space="preserve">Botón </w:t>
+      </w:r>
+      <w:r>
+        <w:rPr>
+          <w:b/>
+          <w:bCs/>
+          <w:szCs w:val="22"/>
+          <w:vertAlign w:val="subscript"/>
+          <w:lang w:val="es-ES"/>
+        </w:rPr>
+        <w:t>MODIFICAR</w:t>
+      </w:r>
+      <w:r>
+        <w:rPr>
+          <w:szCs w:val="22"/>
+          <w:vertAlign w:val="subscript"/>
+          <w:lang w:val="es-ES"/>
+        </w:rPr>
+        <w:t xml:space="preserve">: </w:t>
+      </w:r>
+      <w:r>
+        <w:rPr>
+          <w:szCs w:val="22"/>
+          <w:vertAlign w:val="subscript"/>
+          <w:lang w:val="es-ES"/>
+        </w:rPr>
+        <w:t>Se despliega un formulario llamado “Modificar Tarea” con los datos de la tarea seleccionada. Se podrán modificar todos los campos excepto el ID. Si se desea se puede cerrar</w:t>
+      </w:r>
+      <w:r>
+        <w:rPr>
+          <w:sz w:val="32"/>
+          <w:szCs w:val="32"/>
+          <w:vertAlign w:val="subscript"/>
+          <w:lang w:val="es-ES"/>
+        </w:rPr>
+        <w:t xml:space="preserve"> </w:t>
+      </w:r>
+      <w:r>
+        <w:rPr>
+          <w:szCs w:val="22"/>
+          <w:vertAlign w:val="subscript"/>
+          <w:lang w:val="es-ES"/>
+        </w:rPr>
+        <w:t>el formulario sin realizar ningún cambio. Una vez se pulse el botón “Modificar”, se lanzará una alerta indicando si se ha podido modificar la tarea o si no se ha podido modificar.</w:t>
+      </w:r>
+    </w:p>
+    <w:p>
+      <w:pPr>
+        <w:rPr>
+          <w:szCs w:val="22"/>
+          <w:vertAlign w:val="subscript"/>
+          <w:lang w:val="es-ES"/>
+        </w:rPr>
+      </w:pPr>
+      <w:r>
+        <w:rPr>
+          <w:szCs w:val="22"/>
+          <w:vertAlign w:val="subscript"/>
+          <w:lang w:val="es-ES"/>
+        </w:rPr>
+        <w:t xml:space="preserve">Botón </w:t>
+      </w:r>
+      <w:r>
+        <w:rPr>
+          <w:b/>
+          <w:bCs/>
+          <w:szCs w:val="22"/>
+          <w:vertAlign w:val="subscript"/>
+          <w:lang w:val="es-ES"/>
+        </w:rPr>
+        <w:t>ELIMINAR</w:t>
+      </w:r>
+      <w:r>
+        <w:rPr>
+          <w:szCs w:val="22"/>
+          <w:vertAlign w:val="subscript"/>
+          <w:lang w:val="es-ES"/>
+        </w:rPr>
+        <w:t>: Al pulsarlo se elimina la tarea adjunta. Se lanzará una alerta indicando si se ha podido eliminar la tarea o si no se ha podido eliminar la tarea.</w:t>
+      </w:r>
+    </w:p>
+    <w:p>
+      <w:pPr>
+        <w:rPr>
+          <w:szCs w:val="22"/>
+          <w:vertAlign w:val="subscript"/>
+          <w:lang w:val="es-ES"/>
+        </w:rPr>
+      </w:pPr>
+      <w:r>
+        <w:rPr>
+          <w:szCs w:val="22"/>
+          <w:vertAlign w:val="subscript"/>
+          <w:lang w:val="es-ES"/>
+        </w:rPr>
+        <w:t>Fuera de la tabla se encuentran los siguientes botones:</w:t>
+      </w:r>
+    </w:p>
+    <w:p>
+      <w:pPr>
+        <w:rPr>
+          <w:szCs w:val="22"/>
+          <w:vertAlign w:val="subscript"/>
+          <w:lang w:val="es-ES"/>
+        </w:rPr>
+      </w:pPr>
+      <w:r>
+        <w:rPr>
+          <w:szCs w:val="22"/>
+          <w:vertAlign w:val="subscript"/>
+          <w:lang w:val="es-ES"/>
+        </w:rPr>
+        <w:lastRenderedPageBreak/>
+        <w:t xml:space="preserve">Botón </w:t>
+      </w:r>
+      <w:r>
+        <w:rPr>
+          <w:b/>
+          <w:bCs/>
+          <w:szCs w:val="22"/>
+          <w:vertAlign w:val="subscript"/>
+          <w:lang w:val="es-ES"/>
+        </w:rPr>
+        <w:t>CREAR TAREA</w:t>
+      </w:r>
+      <w:r>
+        <w:rPr>
+          <w:szCs w:val="22"/>
+          <w:vertAlign w:val="subscript"/>
+          <w:lang w:val="es-ES"/>
+        </w:rPr>
+        <w:t xml:space="preserve">: Si se pulsa despliega un formulario llamado “Nueva Tarea”. De momento está configurado para introducir el nombre e incluir hasta 12 pasos. Se ha dejado preparado para posteriormente poder incluir mas pasos si se demanda y de esta manera contribuir a la que la aplicación sea escalable. El único campo requerido es el “Nombre”. Una vez se pulse en el </w:t>
+      </w:r>
+      <w:proofErr w:type="gramStart"/>
+      <w:r>
+        <w:rPr>
+          <w:szCs w:val="22"/>
+          <w:vertAlign w:val="subscript"/>
+          <w:lang w:val="es-ES"/>
+        </w:rPr>
+        <w:t>botón  “</w:t>
+      </w:r>
+      <w:proofErr w:type="gramEnd"/>
+      <w:r>
+        <w:rPr>
+          <w:szCs w:val="22"/>
+          <w:vertAlign w:val="subscript"/>
+          <w:lang w:val="es-ES"/>
+        </w:rPr>
+        <w:t>Crear”, se lanzará una alerta indicando si se ha creado la “Nueva Tarea” o si no ha podido crearse.</w:t>
+      </w:r>
+    </w:p>
+    <w:p>
+      <w:pPr>
+        <w:rPr>
+          <w:szCs w:val="22"/>
+          <w:vertAlign w:val="subscript"/>
+          <w:lang w:val="es-ES"/>
+        </w:rPr>
+      </w:pPr>
+      <w:r>
+        <w:rPr>
+          <w:szCs w:val="22"/>
+          <w:vertAlign w:val="subscript"/>
+          <w:lang w:val="es-ES"/>
+        </w:rPr>
+        <w:t xml:space="preserve">Botón </w:t>
+      </w:r>
+      <w:r>
+        <w:rPr>
+          <w:b/>
+          <w:bCs/>
+          <w:szCs w:val="22"/>
+          <w:vertAlign w:val="subscript"/>
+          <w:lang w:val="es-ES"/>
+        </w:rPr>
+        <w:t>TAREAS ASIGNADAS</w:t>
+      </w:r>
+      <w:r>
+        <w:rPr>
+          <w:szCs w:val="22"/>
+          <w:vertAlign w:val="subscript"/>
+          <w:lang w:val="es-ES"/>
+        </w:rPr>
+        <w:t>: Si se pulsa el botón dirigirá a la página “</w:t>
+      </w:r>
+      <w:proofErr w:type="spellStart"/>
+      <w:r>
+        <w:rPr>
+          <w:szCs w:val="22"/>
+          <w:vertAlign w:val="subscript"/>
+          <w:lang w:val="es-ES"/>
+        </w:rPr>
+        <w:t>tareas_asignadas.php</w:t>
+      </w:r>
+      <w:proofErr w:type="spellEnd"/>
+      <w:r>
+        <w:rPr>
+          <w:szCs w:val="22"/>
+          <w:vertAlign w:val="subscript"/>
+          <w:lang w:val="es-ES"/>
+        </w:rPr>
+        <w:t>” que se detalla más adelante.</w:t>
+      </w:r>
+    </w:p>
+    <w:p>
+      <w:pPr>
+        <w:rPr>
+          <w:szCs w:val="22"/>
+          <w:vertAlign w:val="subscript"/>
+          <w:lang w:val="es-ES"/>
+        </w:rPr>
+      </w:pPr>
+      <w:r>
+        <w:rPr>
+          <w:szCs w:val="22"/>
+          <w:vertAlign w:val="subscript"/>
+          <w:lang w:val="es-ES"/>
+        </w:rPr>
+        <w:t xml:space="preserve">Botón </w:t>
+      </w:r>
+      <w:r>
+        <w:rPr>
+          <w:b/>
+          <w:bCs/>
+          <w:szCs w:val="22"/>
+          <w:vertAlign w:val="subscript"/>
+          <w:lang w:val="es-ES"/>
+        </w:rPr>
+        <w:t>MENU</w:t>
+      </w:r>
+      <w:r>
+        <w:rPr>
+          <w:szCs w:val="22"/>
+          <w:vertAlign w:val="subscript"/>
+          <w:lang w:val="es-ES"/>
+        </w:rPr>
+        <w:t>: Al pulsarlo redirige al “Menú del Administrador” (</w:t>
+      </w:r>
+      <w:proofErr w:type="spellStart"/>
+      <w:r>
+        <w:rPr>
+          <w:szCs w:val="22"/>
+          <w:vertAlign w:val="subscript"/>
+          <w:lang w:val="es-ES"/>
+        </w:rPr>
+        <w:t>menu_administrador.php</w:t>
+      </w:r>
+      <w:proofErr w:type="spellEnd"/>
+      <w:r>
+        <w:rPr>
+          <w:szCs w:val="22"/>
+          <w:vertAlign w:val="subscript"/>
+          <w:lang w:val="es-ES"/>
+        </w:rPr>
+        <w:t>).</w:t>
+      </w:r>
+    </w:p>
+    <w:p>
+      <w:pPr>
+        <w:rPr>
+          <w:sz w:val="32"/>
+          <w:szCs w:val="32"/>
+          <w:vertAlign w:val="subscript"/>
+          <w:lang w:val="es-ES"/>
+        </w:rPr>
+      </w:pPr>
+      <w:r>
+        <w:rPr>
+          <w:szCs w:val="22"/>
+          <w:vertAlign w:val="subscript"/>
+          <w:lang w:val="es-ES"/>
+        </w:rPr>
+        <w:t xml:space="preserve">Botón </w:t>
+      </w:r>
+      <w:r>
+        <w:rPr>
+          <w:b/>
+          <w:bCs/>
+          <w:szCs w:val="22"/>
+          <w:vertAlign w:val="subscript"/>
+          <w:lang w:val="es-ES"/>
+        </w:rPr>
+        <w:t>CERRAR SESION</w:t>
+      </w:r>
+      <w:r>
+        <w:rPr>
+          <w:szCs w:val="22"/>
+          <w:vertAlign w:val="subscript"/>
+          <w:lang w:val="es-ES"/>
+        </w:rPr>
+        <w:t xml:space="preserve">: Al pulsar el botón se destruye la sesión de administrador y se redirige al formulario de </w:t>
+      </w:r>
+      <w:proofErr w:type="spellStart"/>
+      <w:r>
+        <w:rPr>
+          <w:szCs w:val="22"/>
+          <w:vertAlign w:val="subscript"/>
+          <w:lang w:val="es-ES"/>
+        </w:rPr>
+        <w:t>login</w:t>
+      </w:r>
+      <w:proofErr w:type="spellEnd"/>
+      <w:r>
+        <w:rPr>
+          <w:szCs w:val="22"/>
           <w:vertAlign w:val="subscript"/>
           <w:lang w:val="es-ES"/>
         </w:rPr>
@@ -1231,8 +2265,7 @@
       <w:proofErr w:type="spellStart"/>
       <w:r>
         <w:rPr>
-          <w:sz w:val="32"/>
-          <w:szCs w:val="32"/>
+          <w:szCs w:val="22"/>
           <w:vertAlign w:val="subscript"/>
           <w:lang w:val="es-ES"/>
         </w:rPr>
@@ -1241,864 +2274,289 @@
       <w:proofErr w:type="spellEnd"/>
       <w:r>
         <w:rPr>
-          <w:sz w:val="32"/>
-          <w:szCs w:val="32"/>
-          <w:vertAlign w:val="subscript"/>
-          <w:lang w:val="es-ES"/>
-        </w:rPr>
-        <w:t xml:space="preserve">). </w:t>
-      </w:r>
-    </w:p>
-    <w:p>
-      <w:pPr>
-        <w:rPr>
-          <w:sz w:val="32"/>
-          <w:szCs w:val="32"/>
-          <w:vertAlign w:val="subscript"/>
-          <w:lang w:val="es-ES"/>
-        </w:rPr>
-      </w:pPr>
-      <w:r>
-        <w:rPr>
-          <w:sz w:val="32"/>
-          <w:szCs w:val="32"/>
-          <w:vertAlign w:val="subscript"/>
-          <w:lang w:val="es-ES"/>
-        </w:rPr>
-        <w:t xml:space="preserve">El usuario Introducirá las credenciales. Una vez recogidos los datos se envían mediante el método POST a </w:t>
+          <w:szCs w:val="22"/>
+          <w:vertAlign w:val="subscript"/>
+          <w:lang w:val="es-ES"/>
+        </w:rPr>
+        <w:t>).</w:t>
+      </w:r>
+    </w:p>
+    <w:p>
+      <w:pPr>
+        <w:rPr>
+          <w:b/>
+          <w:bCs/>
+          <w:color w:val="FF0000"/>
+          <w:sz w:val="32"/>
+          <w:szCs w:val="32"/>
+          <w:vertAlign w:val="subscript"/>
+          <w:lang w:val="es-ES"/>
+        </w:rPr>
+      </w:pPr>
+      <w:r>
+        <w:rPr>
+          <w:b/>
+          <w:bCs/>
+          <w:color w:val="FF0000"/>
+          <w:sz w:val="32"/>
+          <w:szCs w:val="32"/>
+          <w:vertAlign w:val="subscript"/>
+          <w:lang w:val="es-ES"/>
+        </w:rPr>
+        <w:t>2.1</w:t>
+      </w:r>
+      <w:r>
+        <w:rPr>
+          <w:b/>
+          <w:bCs/>
+          <w:color w:val="FF0000"/>
+          <w:sz w:val="32"/>
+          <w:szCs w:val="32"/>
+          <w:vertAlign w:val="subscript"/>
+          <w:lang w:val="es-ES"/>
+        </w:rPr>
+        <w:t>.1</w:t>
+      </w:r>
+      <w:r>
+        <w:rPr>
+          <w:b/>
+          <w:bCs/>
+          <w:color w:val="FF0000"/>
+          <w:sz w:val="32"/>
+          <w:szCs w:val="32"/>
+          <w:vertAlign w:val="subscript"/>
+          <w:lang w:val="es-ES"/>
+        </w:rPr>
+        <w:t>-</w:t>
+      </w:r>
+      <w:r>
+        <w:rPr>
+          <w:b/>
+          <w:bCs/>
+          <w:color w:val="FF0000"/>
+          <w:sz w:val="32"/>
+          <w:szCs w:val="32"/>
+          <w:vertAlign w:val="subscript"/>
+          <w:lang w:val="es-ES"/>
+        </w:rPr>
+        <w:t>Tareas</w:t>
+      </w:r>
+      <w:r>
+        <w:rPr>
+          <w:b/>
+          <w:bCs/>
+          <w:color w:val="FF0000"/>
+          <w:sz w:val="32"/>
+          <w:szCs w:val="32"/>
+          <w:vertAlign w:val="subscript"/>
+          <w:lang w:val="es-ES"/>
+        </w:rPr>
+        <w:t xml:space="preserve"> Asignadas</w:t>
+      </w:r>
+    </w:p>
+    <w:p>
+      <w:pPr>
+        <w:rPr>
+          <w:color w:val="000000" w:themeColor="text1"/>
+          <w:szCs w:val="22"/>
+          <w:vertAlign w:val="subscript"/>
+          <w:lang w:val="es-ES"/>
+        </w:rPr>
+      </w:pPr>
+      <w:r>
+        <w:rPr>
+          <w:color w:val="000000" w:themeColor="text1"/>
+          <w:szCs w:val="22"/>
+          <w:vertAlign w:val="subscript"/>
+          <w:lang w:val="es-ES"/>
+        </w:rPr>
+        <w:t xml:space="preserve">Esta página corresponde con </w:t>
       </w:r>
       <w:proofErr w:type="spellStart"/>
       <w:r>
         <w:rPr>
-          <w:sz w:val="32"/>
-          <w:szCs w:val="32"/>
-          <w:vertAlign w:val="subscript"/>
-          <w:lang w:val="es-ES"/>
-        </w:rPr>
-        <w:t>bbdd</w:t>
+          <w:color w:val="000000" w:themeColor="text1"/>
+          <w:szCs w:val="22"/>
+          <w:vertAlign w:val="subscript"/>
+          <w:lang w:val="es-ES"/>
+        </w:rPr>
+        <w:t>tareas_asignadas.php</w:t>
       </w:r>
       <w:proofErr w:type="spellEnd"/>
       <w:r>
         <w:rPr>
-          <w:sz w:val="32"/>
-          <w:szCs w:val="32"/>
-          <w:vertAlign w:val="subscript"/>
-          <w:lang w:val="es-ES"/>
-        </w:rPr>
-        <w:t>/</w:t>
+          <w:color w:val="000000" w:themeColor="text1"/>
+          <w:szCs w:val="22"/>
+          <w:vertAlign w:val="subscript"/>
+          <w:lang w:val="es-ES"/>
+        </w:rPr>
+        <w:t xml:space="preserve"> </w:t>
+      </w:r>
+      <w:r>
+        <w:rPr>
+          <w:color w:val="000000" w:themeColor="text1"/>
+          <w:szCs w:val="22"/>
+          <w:vertAlign w:val="subscript"/>
+          <w:lang w:val="es-ES"/>
+        </w:rPr>
+        <w:t xml:space="preserve">Se muestra una tabla en la que se aprecia el ID, el usuario al que se le asignó la tarea, el cliente sobre el </w:t>
+      </w:r>
+      <w:r>
+        <w:rPr>
+          <w:color w:val="000000" w:themeColor="text1"/>
+          <w:szCs w:val="22"/>
+          <w:vertAlign w:val="subscript"/>
+          <w:lang w:val="es-ES"/>
+        </w:rPr>
+        <w:t>se realiza la tarea, la fecha en la que se asignó la tarea y un estado. El estado puede ser “REALIZADO”, si el usuario marcó la tarea como finalizada, o “PENDIENTE”, si el usuario todavía no ha realizado la tarea.</w:t>
+      </w:r>
+      <w:r>
+        <w:rPr>
+          <w:color w:val="000000" w:themeColor="text1"/>
+          <w:szCs w:val="22"/>
+          <w:vertAlign w:val="subscript"/>
+          <w:lang w:val="es-ES"/>
+        </w:rPr>
+        <w:t xml:space="preserve"> También dispone de un botón denominado “Eliminar” que si se pulsa elimina de la tabla la tarea. Además, si se pulsa ese botón la aplicación lanzará una alerta indicando si se ha eliminado la tarea o si no se ha eliminado la tarea.</w:t>
+      </w:r>
+    </w:p>
+    <w:p>
+      <w:pPr>
+        <w:rPr>
+          <w:color w:val="000000" w:themeColor="text1"/>
+          <w:szCs w:val="22"/>
+          <w:vertAlign w:val="subscript"/>
+          <w:lang w:val="es-ES"/>
+        </w:rPr>
+      </w:pPr>
+      <w:r>
+        <w:rPr>
+          <w:color w:val="000000" w:themeColor="text1"/>
+          <w:szCs w:val="22"/>
+          <w:vertAlign w:val="subscript"/>
+          <w:lang w:val="es-ES"/>
+        </w:rPr>
+        <w:t xml:space="preserve">Esta página también cuenta con un botón </w:t>
+      </w:r>
+      <w:r>
+        <w:rPr>
+          <w:b/>
+          <w:bCs/>
+          <w:color w:val="000000" w:themeColor="text1"/>
+          <w:szCs w:val="22"/>
+          <w:vertAlign w:val="subscript"/>
+          <w:lang w:val="es-ES"/>
+        </w:rPr>
+        <w:t>VOLVER</w:t>
+      </w:r>
+      <w:r>
+        <w:rPr>
+          <w:color w:val="000000" w:themeColor="text1"/>
+          <w:szCs w:val="22"/>
+          <w:vertAlign w:val="subscript"/>
+          <w:lang w:val="es-ES"/>
+        </w:rPr>
+        <w:t>, el cual dirigirá a la página de Tareas (</w:t>
       </w:r>
       <w:proofErr w:type="spellStart"/>
       <w:r>
         <w:rPr>
-          <w:sz w:val="32"/>
-          <w:szCs w:val="32"/>
-          <w:vertAlign w:val="subscript"/>
-          <w:lang w:val="es-ES"/>
-        </w:rPr>
-        <w:t>login.php</w:t>
+          <w:color w:val="000000" w:themeColor="text1"/>
+          <w:szCs w:val="22"/>
+          <w:vertAlign w:val="subscript"/>
+          <w:lang w:val="es-ES"/>
+        </w:rPr>
+        <w:t>tareas.php</w:t>
       </w:r>
       <w:proofErr w:type="spellEnd"/>
       <w:r>
         <w:rPr>
-          <w:sz w:val="32"/>
-          <w:szCs w:val="32"/>
-          <w:vertAlign w:val="subscript"/>
-          <w:lang w:val="es-ES"/>
-        </w:rPr>
-        <w:t xml:space="preserve"> </w:t>
-      </w:r>
-    </w:p>
-    <w:p>
-      <w:pPr>
-        <w:rPr>
-          <w:sz w:val="32"/>
-          <w:szCs w:val="32"/>
-          <w:vertAlign w:val="subscript"/>
-          <w:lang w:val="es-ES"/>
-        </w:rPr>
-      </w:pPr>
-      <w:r>
-        <w:rPr>
-          <w:sz w:val="32"/>
-          <w:szCs w:val="32"/>
-          <w:vertAlign w:val="subscript"/>
-          <w:lang w:val="es-ES"/>
-        </w:rPr>
-        <w:t xml:space="preserve">En este archivo se reciben los parámetros email y </w:t>
+          <w:color w:val="000000" w:themeColor="text1"/>
+          <w:szCs w:val="22"/>
+          <w:vertAlign w:val="subscript"/>
+          <w:lang w:val="es-ES"/>
+        </w:rPr>
+        <w:t xml:space="preserve">). Por </w:t>
+      </w:r>
+      <w:proofErr w:type="gramStart"/>
+      <w:r>
+        <w:rPr>
+          <w:color w:val="000000" w:themeColor="text1"/>
+          <w:szCs w:val="22"/>
+          <w:vertAlign w:val="subscript"/>
+          <w:lang w:val="es-ES"/>
+        </w:rPr>
+        <w:t>último</w:t>
+      </w:r>
+      <w:proofErr w:type="gramEnd"/>
+      <w:r>
+        <w:rPr>
+          <w:color w:val="000000" w:themeColor="text1"/>
+          <w:szCs w:val="22"/>
+          <w:vertAlign w:val="subscript"/>
+          <w:lang w:val="es-ES"/>
+        </w:rPr>
+        <w:t xml:space="preserve"> se encuentra el botón </w:t>
+      </w:r>
+      <w:r>
+        <w:rPr>
+          <w:b/>
+          <w:bCs/>
+          <w:color w:val="000000" w:themeColor="text1"/>
+          <w:szCs w:val="22"/>
+          <w:vertAlign w:val="subscript"/>
+          <w:lang w:val="es-ES"/>
+        </w:rPr>
+        <w:t>CERRAR SESION</w:t>
+      </w:r>
+      <w:r>
+        <w:rPr>
+          <w:color w:val="000000" w:themeColor="text1"/>
+          <w:szCs w:val="22"/>
+          <w:vertAlign w:val="subscript"/>
+          <w:lang w:val="es-ES"/>
+        </w:rPr>
+        <w:t xml:space="preserve">, el cual una vez se pulsa, destruye la sesión del administrador y redirige a la página de </w:t>
       </w:r>
       <w:proofErr w:type="spellStart"/>
       <w:r>
         <w:rPr>
-          <w:sz w:val="32"/>
-          <w:szCs w:val="32"/>
-          <w:vertAlign w:val="subscript"/>
-          <w:lang w:val="es-ES"/>
-        </w:rPr>
-        <w:t>password</w:t>
+          <w:color w:val="000000" w:themeColor="text1"/>
+          <w:szCs w:val="22"/>
+          <w:vertAlign w:val="subscript"/>
+          <w:lang w:val="es-ES"/>
+        </w:rPr>
+        <w:t>login</w:t>
       </w:r>
       <w:proofErr w:type="spellEnd"/>
       <w:r>
         <w:rPr>
-          <w:sz w:val="32"/>
-          <w:szCs w:val="32"/>
-          <w:vertAlign w:val="subscript"/>
-          <w:lang w:val="es-ES"/>
-        </w:rPr>
-        <w:t xml:space="preserve">. Se escapan los caracteres especiales para evitar inyección SQL mediante el método </w:t>
+          <w:color w:val="000000" w:themeColor="text1"/>
+          <w:szCs w:val="22"/>
+          <w:vertAlign w:val="subscript"/>
+          <w:lang w:val="es-ES"/>
+        </w:rPr>
+        <w:t xml:space="preserve"> (</w:t>
       </w:r>
       <w:proofErr w:type="spellStart"/>
       <w:r>
         <w:rPr>
-          <w:sz w:val="32"/>
-          <w:szCs w:val="32"/>
-          <w:vertAlign w:val="subscript"/>
-          <w:lang w:val="es-ES"/>
-        </w:rPr>
-        <w:t>mysqli_real_escape_</w:t>
-      </w:r>
-      <w:proofErr w:type="gramStart"/>
-      <w:r>
-        <w:rPr>
-          <w:sz w:val="32"/>
-          <w:szCs w:val="32"/>
-          <w:vertAlign w:val="subscript"/>
-          <w:lang w:val="es-ES"/>
-        </w:rPr>
-        <w:t>string</w:t>
+          <w:color w:val="000000" w:themeColor="text1"/>
+          <w:szCs w:val="22"/>
+          <w:vertAlign w:val="subscript"/>
+          <w:lang w:val="es-ES"/>
+        </w:rPr>
+        <w:t>index.php</w:t>
       </w:r>
       <w:proofErr w:type="spellEnd"/>
       <w:r>
         <w:rPr>
-          <w:sz w:val="32"/>
-          <w:szCs w:val="32"/>
-          <w:vertAlign w:val="subscript"/>
-          <w:lang w:val="es-ES"/>
-        </w:rPr>
-        <w:t xml:space="preserve">  Se</w:t>
-      </w:r>
-      <w:proofErr w:type="gramEnd"/>
-      <w:r>
-        <w:rPr>
-          <w:sz w:val="32"/>
-          <w:szCs w:val="32"/>
-          <w:vertAlign w:val="subscript"/>
-          <w:lang w:val="es-ES"/>
-        </w:rPr>
-        <w:t xml:space="preserve"> hace una consulta a la base de datos mediante </w:t>
-      </w:r>
-      <w:proofErr w:type="spellStart"/>
-      <w:r>
-        <w:rPr>
-          <w:sz w:val="32"/>
-          <w:szCs w:val="32"/>
-          <w:vertAlign w:val="subscript"/>
-          <w:lang w:val="es-ES"/>
-        </w:rPr>
-        <w:t>mysqli_query</w:t>
-      </w:r>
-      <w:proofErr w:type="spellEnd"/>
-      <w:r>
-        <w:rPr>
-          <w:sz w:val="32"/>
-          <w:szCs w:val="32"/>
-          <w:vertAlign w:val="subscript"/>
-          <w:lang w:val="es-ES"/>
-        </w:rPr>
-        <w:t xml:space="preserve"> preguntando si existe </w:t>
-      </w:r>
-      <w:r>
-        <w:rPr>
-          <w:sz w:val="32"/>
-          <w:szCs w:val="32"/>
-          <w:vertAlign w:val="subscript"/>
-          <w:lang w:val="es-ES"/>
-        </w:rPr>
-        <w:t xml:space="preserve">el email. Si no existe el email se crea una sesión y se envía de nuevo al formulario de </w:t>
-      </w:r>
-      <w:proofErr w:type="spellStart"/>
-      <w:r>
-        <w:rPr>
-          <w:sz w:val="32"/>
-          <w:szCs w:val="32"/>
-          <w:vertAlign w:val="subscript"/>
-          <w:lang w:val="es-ES"/>
-        </w:rPr>
-        <w:t>login</w:t>
-      </w:r>
-      <w:proofErr w:type="spellEnd"/>
-      <w:r>
-        <w:rPr>
-          <w:sz w:val="32"/>
-          <w:szCs w:val="32"/>
-          <w:vertAlign w:val="subscript"/>
-          <w:lang w:val="es-ES"/>
-        </w:rPr>
-        <w:t xml:space="preserve"> mostrando una alerta. En caso de que existe el email se procede a comprobar la contraseña. Como las contraseñas se guardan cifradas hay que utilizar el método </w:t>
-      </w:r>
-      <w:proofErr w:type="spellStart"/>
-      <w:r>
-        <w:rPr>
-          <w:sz w:val="32"/>
-          <w:szCs w:val="32"/>
-          <w:vertAlign w:val="subscript"/>
-          <w:lang w:val="es-ES"/>
-        </w:rPr>
-        <w:t>password_verify</w:t>
-      </w:r>
-      <w:proofErr w:type="spellEnd"/>
-      <w:r>
-        <w:rPr>
-          <w:sz w:val="32"/>
-          <w:szCs w:val="32"/>
-          <w:vertAlign w:val="subscript"/>
-          <w:lang w:val="es-ES"/>
-        </w:rPr>
-        <w:t xml:space="preserve"> que comprueba la contraseña que recibimos del </w:t>
-      </w:r>
-      <w:proofErr w:type="spellStart"/>
-      <w:r>
-        <w:rPr>
-          <w:sz w:val="32"/>
-          <w:szCs w:val="32"/>
-          <w:vertAlign w:val="subscript"/>
-          <w:lang w:val="es-ES"/>
-        </w:rPr>
-        <w:t>login</w:t>
-      </w:r>
-      <w:proofErr w:type="spellEnd"/>
-      <w:r>
-        <w:rPr>
-          <w:sz w:val="32"/>
-          <w:szCs w:val="32"/>
-          <w:vertAlign w:val="subscript"/>
-          <w:lang w:val="es-ES"/>
-        </w:rPr>
-        <w:t xml:space="preserve"> con la contraseña guardada. En caso de que la contraseña sea incorrecta, se envía de nuevo al </w:t>
-      </w:r>
-      <w:proofErr w:type="spellStart"/>
-      <w:r>
-        <w:rPr>
-          <w:sz w:val="32"/>
-          <w:szCs w:val="32"/>
-          <w:vertAlign w:val="subscript"/>
-          <w:lang w:val="es-ES"/>
-        </w:rPr>
-        <w:t>login</w:t>
-      </w:r>
-      <w:proofErr w:type="spellEnd"/>
-      <w:r>
-        <w:rPr>
-          <w:sz w:val="32"/>
-          <w:szCs w:val="32"/>
-          <w:vertAlign w:val="subscript"/>
-          <w:lang w:val="es-ES"/>
-        </w:rPr>
-        <w:t xml:space="preserve"> y se lanza una alerta. Si la contraseña es correcta, nos encontramos con que puede ser un administrador o un usuario. Si tiene rol de administrador se crea una sesión(administrador) y se le envía al menú del administrador (</w:t>
-      </w:r>
-      <w:proofErr w:type="spellStart"/>
-      <w:r>
-        <w:rPr>
-          <w:sz w:val="32"/>
-          <w:szCs w:val="32"/>
-          <w:vertAlign w:val="subscript"/>
-          <w:lang w:val="es-ES"/>
-        </w:rPr>
-        <w:t>menu_administrador.php</w:t>
-      </w:r>
-      <w:proofErr w:type="spellEnd"/>
-      <w:r>
-        <w:rPr>
-          <w:sz w:val="32"/>
-          <w:szCs w:val="32"/>
-          <w:vertAlign w:val="subscript"/>
-          <w:lang w:val="es-ES"/>
-        </w:rPr>
-        <w:t>. Si es un usuario, se crea una sesión(usuario) y se le envía al menú de usuario (</w:t>
-      </w:r>
-      <w:proofErr w:type="spellStart"/>
-      <w:r>
-        <w:rPr>
-          <w:sz w:val="32"/>
-          <w:szCs w:val="32"/>
-          <w:vertAlign w:val="subscript"/>
-          <w:lang w:val="es-ES"/>
-        </w:rPr>
-        <w:t>menú_usuario.php</w:t>
-      </w:r>
-      <w:proofErr w:type="spellEnd"/>
-    </w:p>
-    <w:p>
-      <w:pPr>
-        <w:rPr>
-          <w:b/>
-          <w:bCs/>
-          <w:color w:val="FF0000"/>
-          <w:sz w:val="32"/>
-          <w:szCs w:val="32"/>
-          <w:vertAlign w:val="subscript"/>
-          <w:lang w:val="es-ES"/>
-        </w:rPr>
-      </w:pPr>
-      <w:r>
-        <w:rPr>
-          <w:b/>
-          <w:bCs/>
-          <w:color w:val="FF0000"/>
-          <w:sz w:val="32"/>
-          <w:szCs w:val="32"/>
-          <w:vertAlign w:val="subscript"/>
-          <w:lang w:val="es-ES"/>
-        </w:rPr>
-        <w:t>2</w:t>
-      </w:r>
-      <w:r>
-        <w:rPr>
-          <w:b/>
-          <w:bCs/>
-          <w:color w:val="FF0000"/>
-          <w:sz w:val="32"/>
-          <w:szCs w:val="32"/>
-          <w:vertAlign w:val="subscript"/>
-          <w:lang w:val="es-ES"/>
-        </w:rPr>
-        <w:t xml:space="preserve"> </w:t>
-      </w:r>
-      <w:r>
-        <w:rPr>
-          <w:b/>
-          <w:bCs/>
-          <w:color w:val="FF0000"/>
-          <w:sz w:val="32"/>
-          <w:szCs w:val="32"/>
-          <w:vertAlign w:val="subscript"/>
-          <w:lang w:val="es-ES"/>
-        </w:rPr>
-        <w:t>–</w:t>
-      </w:r>
-      <w:r>
-        <w:rPr>
-          <w:b/>
-          <w:bCs/>
-          <w:color w:val="FF0000"/>
-          <w:sz w:val="32"/>
-          <w:szCs w:val="32"/>
-          <w:vertAlign w:val="subscript"/>
-          <w:lang w:val="es-ES"/>
-        </w:rPr>
-        <w:t xml:space="preserve"> </w:t>
-      </w:r>
-      <w:r>
-        <w:rPr>
-          <w:b/>
-          <w:bCs/>
-          <w:color w:val="FF0000"/>
-          <w:sz w:val="32"/>
-          <w:szCs w:val="32"/>
-          <w:vertAlign w:val="subscript"/>
-          <w:lang w:val="es-ES"/>
-        </w:rPr>
-        <w:t>MENU ADMINISTRADOR</w:t>
-      </w:r>
-    </w:p>
-    <w:p>
-      <w:pPr>
-        <w:rPr>
-          <w:color w:val="000000" w:themeColor="text1"/>
-          <w:sz w:val="32"/>
-          <w:szCs w:val="32"/>
-          <w:vertAlign w:val="subscript"/>
-          <w:lang w:val="es-ES"/>
-        </w:rPr>
-      </w:pPr>
-      <w:r>
-        <w:rPr>
-          <w:color w:val="000000" w:themeColor="text1"/>
-          <w:sz w:val="32"/>
-          <w:szCs w:val="32"/>
-          <w:vertAlign w:val="subscript"/>
-          <w:lang w:val="es-ES"/>
-        </w:rPr>
-        <w:lastRenderedPageBreak/>
-        <w:t xml:space="preserve">Si el usuario al </w:t>
-      </w:r>
-      <w:proofErr w:type="spellStart"/>
-      <w:r>
-        <w:rPr>
-          <w:color w:val="000000" w:themeColor="text1"/>
-          <w:sz w:val="32"/>
-          <w:szCs w:val="32"/>
-          <w:vertAlign w:val="subscript"/>
-          <w:lang w:val="es-ES"/>
-        </w:rPr>
-        <w:t>logearse</w:t>
-      </w:r>
-      <w:proofErr w:type="spellEnd"/>
-      <w:r>
-        <w:rPr>
-          <w:color w:val="000000" w:themeColor="text1"/>
-          <w:sz w:val="32"/>
-          <w:szCs w:val="32"/>
-          <w:vertAlign w:val="subscript"/>
-          <w:lang w:val="es-ES"/>
-        </w:rPr>
-        <w:t xml:space="preserve"> tiene rol de administrador, se le redirige al Menú del Administrador(</w:t>
-      </w:r>
-      <w:proofErr w:type="spellStart"/>
-      <w:r>
-        <w:rPr>
-          <w:color w:val="000000" w:themeColor="text1"/>
-          <w:sz w:val="32"/>
-          <w:szCs w:val="32"/>
-          <w:vertAlign w:val="subscript"/>
-          <w:lang w:val="es-ES"/>
-        </w:rPr>
-        <w:t>menú_administrador.php</w:t>
-      </w:r>
-      <w:proofErr w:type="spellEnd"/>
-      <w:r>
-        <w:rPr>
-          <w:color w:val="000000" w:themeColor="text1"/>
-          <w:sz w:val="32"/>
-          <w:szCs w:val="32"/>
-          <w:vertAlign w:val="subscript"/>
-          <w:lang w:val="es-ES"/>
-        </w:rPr>
-        <w:t>)</w:t>
-      </w:r>
-    </w:p>
-    <w:p>
-      <w:pPr>
-        <w:rPr>
-          <w:color w:val="000000" w:themeColor="text1"/>
-          <w:sz w:val="32"/>
-          <w:szCs w:val="32"/>
-          <w:vertAlign w:val="subscript"/>
-          <w:lang w:val="es-ES"/>
-        </w:rPr>
-      </w:pPr>
-      <w:r>
-        <w:rPr>
-          <w:color w:val="000000" w:themeColor="text1"/>
-          <w:sz w:val="32"/>
-          <w:szCs w:val="32"/>
-          <w:vertAlign w:val="subscript"/>
-          <w:lang w:val="es-ES"/>
-        </w:rPr>
-        <w:t xml:space="preserve">En este menú se encontrarán con 5 botones. En un futuro se pueden incluir más funcionalidades. El botón TAREAS redirige a </w:t>
-      </w:r>
-      <w:r>
-        <w:rPr>
-          <w:color w:val="000000" w:themeColor="text1"/>
-          <w:sz w:val="32"/>
-          <w:szCs w:val="32"/>
-          <w:vertAlign w:val="subscript"/>
-          <w:lang w:val="es-ES"/>
-        </w:rPr>
-        <w:t xml:space="preserve">la página </w:t>
-      </w:r>
-      <w:proofErr w:type="spellStart"/>
-      <w:r>
-        <w:rPr>
-          <w:color w:val="000000" w:themeColor="text1"/>
-          <w:sz w:val="32"/>
-          <w:szCs w:val="32"/>
-          <w:vertAlign w:val="subscript"/>
-          <w:lang w:val="es-ES"/>
-        </w:rPr>
-        <w:t>tareas.php</w:t>
-      </w:r>
-      <w:proofErr w:type="spellEnd"/>
-      <w:r>
-        <w:rPr>
-          <w:color w:val="000000" w:themeColor="text1"/>
-          <w:sz w:val="32"/>
-          <w:szCs w:val="32"/>
-          <w:vertAlign w:val="subscript"/>
-          <w:lang w:val="es-ES"/>
-        </w:rPr>
-        <w:t xml:space="preserve"> El botón USUARIOS redirige a la página </w:t>
-      </w:r>
-      <w:proofErr w:type="spellStart"/>
-      <w:r>
-        <w:rPr>
-          <w:color w:val="000000" w:themeColor="text1"/>
-          <w:sz w:val="32"/>
-          <w:szCs w:val="32"/>
-          <w:vertAlign w:val="subscript"/>
-          <w:lang w:val="es-ES"/>
-        </w:rPr>
-        <w:t>usuarios.php</w:t>
-      </w:r>
-      <w:proofErr w:type="spellEnd"/>
-      <w:r>
-        <w:rPr>
-          <w:color w:val="000000" w:themeColor="text1"/>
-          <w:sz w:val="32"/>
-          <w:szCs w:val="32"/>
-          <w:vertAlign w:val="subscript"/>
-          <w:lang w:val="es-ES"/>
-        </w:rPr>
-        <w:t xml:space="preserve"> El botón CLIENTES redirige a la página </w:t>
-      </w:r>
-      <w:proofErr w:type="spellStart"/>
-      <w:r>
-        <w:rPr>
-          <w:color w:val="000000" w:themeColor="text1"/>
-          <w:sz w:val="32"/>
-          <w:szCs w:val="32"/>
-          <w:vertAlign w:val="subscript"/>
-          <w:lang w:val="es-ES"/>
-        </w:rPr>
-        <w:t>clientes.php</w:t>
-      </w:r>
-      <w:proofErr w:type="spellEnd"/>
-      <w:r>
-        <w:rPr>
-          <w:color w:val="000000" w:themeColor="text1"/>
-          <w:sz w:val="32"/>
-          <w:szCs w:val="32"/>
-          <w:vertAlign w:val="subscript"/>
-          <w:lang w:val="es-ES"/>
-        </w:rPr>
-        <w:t xml:space="preserve"> El botón CONFIGURACION redirige a la página </w:t>
-      </w:r>
-      <w:proofErr w:type="spellStart"/>
-      <w:r>
-        <w:rPr>
-          <w:color w:val="000000" w:themeColor="text1"/>
-          <w:sz w:val="32"/>
-          <w:szCs w:val="32"/>
-          <w:vertAlign w:val="subscript"/>
-          <w:lang w:val="es-ES"/>
-        </w:rPr>
-        <w:t>configuración.php</w:t>
-      </w:r>
-      <w:proofErr w:type="spellEnd"/>
-      <w:r>
-        <w:rPr>
-          <w:color w:val="000000" w:themeColor="text1"/>
-          <w:sz w:val="32"/>
-          <w:szCs w:val="32"/>
-          <w:vertAlign w:val="subscript"/>
-          <w:lang w:val="es-ES"/>
-        </w:rPr>
-        <w:t xml:space="preserve"> y el botón CERRAR SESION redirige al archivo </w:t>
-      </w:r>
-      <w:proofErr w:type="spellStart"/>
-      <w:r>
-        <w:rPr>
-          <w:color w:val="000000" w:themeColor="text1"/>
-          <w:sz w:val="32"/>
-          <w:szCs w:val="32"/>
-          <w:vertAlign w:val="subscript"/>
-          <w:lang w:val="es-ES"/>
-        </w:rPr>
-        <w:t>bbdd</w:t>
-      </w:r>
-      <w:proofErr w:type="spellEnd"/>
-      <w:r>
-        <w:rPr>
-          <w:color w:val="000000" w:themeColor="text1"/>
-          <w:sz w:val="32"/>
-          <w:szCs w:val="32"/>
-          <w:vertAlign w:val="subscript"/>
-          <w:lang w:val="es-ES"/>
-        </w:rPr>
-        <w:t>/</w:t>
-      </w:r>
-      <w:proofErr w:type="spellStart"/>
-      <w:r>
-        <w:rPr>
-          <w:color w:val="000000" w:themeColor="text1"/>
-          <w:sz w:val="32"/>
-          <w:szCs w:val="32"/>
-          <w:vertAlign w:val="subscript"/>
-          <w:lang w:val="es-ES"/>
-        </w:rPr>
-        <w:t>cerrar_sesion.php</w:t>
-      </w:r>
-      <w:proofErr w:type="spellEnd"/>
-    </w:p>
-    <w:p>
-      <w:pPr>
-        <w:rPr>
-          <w:color w:val="000000" w:themeColor="text1"/>
-          <w:sz w:val="32"/>
-          <w:szCs w:val="32"/>
-          <w:vertAlign w:val="subscript"/>
-          <w:lang w:val="es-ES"/>
-        </w:rPr>
-      </w:pPr>
-      <w:r>
-        <w:rPr>
-          <w:color w:val="000000" w:themeColor="text1"/>
-          <w:sz w:val="32"/>
-          <w:szCs w:val="32"/>
-          <w:vertAlign w:val="subscript"/>
-          <w:lang w:val="es-ES"/>
-        </w:rPr>
-        <w:t>El hecho de que los botones TAREAS, USUARIOS, CLIENTES y CONFIGURACION redirijan a otras páginas se debe a la necesidad de descargar visualmente de una elevada cantidad de menús, formularios y demás elementos visuales. Además, de esta manera, se otorga a la aplicación de un mayor orden en su desarrollo y facilitará, en un futuro, su mantenimiento, así como también quitará dificultad a otros posibles programadores a la hora de descifrar el código y encontrar de una manera más efectiva dónde se encuentra cada sección.</w:t>
-      </w:r>
-    </w:p>
-    <w:p>
-      <w:pPr>
-        <w:rPr>
-          <w:b/>
-          <w:bCs/>
-          <w:color w:val="FF0000"/>
-          <w:sz w:val="32"/>
-          <w:szCs w:val="32"/>
-          <w:vertAlign w:val="subscript"/>
-          <w:lang w:val="es-ES"/>
-        </w:rPr>
-      </w:pPr>
-      <w:r>
-        <w:rPr>
-          <w:b/>
-          <w:bCs/>
-          <w:color w:val="FF0000"/>
-          <w:sz w:val="32"/>
-          <w:szCs w:val="32"/>
-          <w:vertAlign w:val="subscript"/>
-          <w:lang w:val="es-ES"/>
-        </w:rPr>
-        <w:t>Tareas</w:t>
-      </w:r>
-    </w:p>
-    <w:p>
-      <w:pPr>
-        <w:rPr>
-          <w:sz w:val="32"/>
-          <w:szCs w:val="32"/>
-          <w:vertAlign w:val="subscript"/>
-          <w:lang w:val="es-ES"/>
-        </w:rPr>
-      </w:pPr>
-      <w:r>
-        <w:rPr>
-          <w:sz w:val="32"/>
-          <w:szCs w:val="32"/>
-          <w:vertAlign w:val="subscript"/>
-          <w:lang w:val="es-ES"/>
-        </w:rPr>
-        <w:t>Desde esta página</w:t>
-      </w:r>
-      <w:r>
-        <w:rPr>
-          <w:sz w:val="32"/>
-          <w:szCs w:val="32"/>
-          <w:vertAlign w:val="subscript"/>
-          <w:lang w:val="es-ES"/>
-        </w:rPr>
-        <w:t>, el administrador podrá</w:t>
-      </w:r>
-      <w:r>
-        <w:rPr>
-          <w:sz w:val="32"/>
-          <w:szCs w:val="32"/>
-          <w:vertAlign w:val="subscript"/>
-          <w:lang w:val="es-ES"/>
-        </w:rPr>
-        <w:t xml:space="preserve"> crear</w:t>
-      </w:r>
-      <w:r>
-        <w:rPr>
-          <w:sz w:val="32"/>
-          <w:szCs w:val="32"/>
-          <w:vertAlign w:val="subscript"/>
-          <w:lang w:val="es-ES"/>
-        </w:rPr>
-        <w:t xml:space="preserve"> tareas (botón CREAR TAREA)</w:t>
-      </w:r>
-      <w:r>
-        <w:rPr>
-          <w:sz w:val="32"/>
-          <w:szCs w:val="32"/>
-          <w:vertAlign w:val="subscript"/>
-          <w:lang w:val="es-ES"/>
-        </w:rPr>
-        <w:t>, modificar</w:t>
-      </w:r>
-      <w:r>
-        <w:rPr>
-          <w:sz w:val="32"/>
-          <w:szCs w:val="32"/>
-          <w:vertAlign w:val="subscript"/>
-          <w:lang w:val="es-ES"/>
-        </w:rPr>
-        <w:t xml:space="preserve"> tareas (botón MODIFICAR TAREAS)</w:t>
-      </w:r>
-      <w:r>
-        <w:rPr>
-          <w:sz w:val="32"/>
-          <w:szCs w:val="32"/>
-          <w:vertAlign w:val="subscript"/>
-          <w:lang w:val="es-ES"/>
-        </w:rPr>
-        <w:t>, eliminar</w:t>
-      </w:r>
-      <w:r>
-        <w:rPr>
-          <w:sz w:val="32"/>
-          <w:szCs w:val="32"/>
-          <w:vertAlign w:val="subscript"/>
-          <w:lang w:val="es-ES"/>
-        </w:rPr>
-        <w:t xml:space="preserve"> tareas (botón ELIMINAR TAREAS) y cerrar la sesión (botón CERRAR SESION) que le devolverá al formulario de </w:t>
-      </w:r>
-      <w:proofErr w:type="spellStart"/>
-      <w:r>
-        <w:rPr>
-          <w:sz w:val="32"/>
-          <w:szCs w:val="32"/>
-          <w:vertAlign w:val="subscript"/>
-          <w:lang w:val="es-ES"/>
-        </w:rPr>
-        <w:t>Login</w:t>
-      </w:r>
-      <w:proofErr w:type="spellEnd"/>
-      <w:r>
-        <w:rPr>
-          <w:sz w:val="32"/>
-          <w:szCs w:val="32"/>
-          <w:vertAlign w:val="subscript"/>
-          <w:lang w:val="es-ES"/>
-        </w:rPr>
-        <w:t xml:space="preserve">. </w:t>
-      </w:r>
-      <w:r>
-        <w:rPr>
-          <w:sz w:val="32"/>
-          <w:szCs w:val="32"/>
-          <w:vertAlign w:val="subscript"/>
-          <w:lang w:val="es-ES"/>
-        </w:rPr>
-        <w:t xml:space="preserve">También dispone de un botón </w:t>
-      </w:r>
-      <w:r>
-        <w:rPr>
-          <w:sz w:val="32"/>
-          <w:szCs w:val="32"/>
-          <w:vertAlign w:val="subscript"/>
-          <w:lang w:val="es-ES"/>
-        </w:rPr>
-        <w:t xml:space="preserve">(MENU) </w:t>
-      </w:r>
-      <w:r>
-        <w:rPr>
-          <w:sz w:val="32"/>
-          <w:szCs w:val="32"/>
-          <w:vertAlign w:val="subscript"/>
-          <w:lang w:val="es-ES"/>
-        </w:rPr>
-        <w:t>para volver al “Menú del Administrador”</w:t>
-      </w:r>
-      <w:r>
-        <w:rPr>
-          <w:sz w:val="32"/>
-          <w:szCs w:val="32"/>
-          <w:vertAlign w:val="subscript"/>
-          <w:lang w:val="es-ES"/>
-        </w:rPr>
-        <w:t xml:space="preserve"> y otro, denominado TAREAS ASIGNADAS, que le redirigirá a la página </w:t>
-      </w:r>
-      <w:proofErr w:type="spellStart"/>
-      <w:r>
-        <w:rPr>
-          <w:sz w:val="32"/>
-          <w:szCs w:val="32"/>
-          <w:vertAlign w:val="subscript"/>
-          <w:lang w:val="es-ES"/>
-        </w:rPr>
-        <w:t>tareas_asignadas.php</w:t>
-      </w:r>
-      <w:proofErr w:type="spellEnd"/>
-      <w:r>
-        <w:rPr>
-          <w:sz w:val="32"/>
-          <w:szCs w:val="32"/>
-          <w:vertAlign w:val="subscript"/>
-          <w:lang w:val="es-ES"/>
-        </w:rPr>
-        <w:t xml:space="preserve"> El hecho de que este último botón redirija a otra página se debe a que el administrador pueda tener un visionado más claro de las tareas asignadas a los usuarios.</w:t>
-      </w:r>
-    </w:p>
-    <w:p>
-      <w:pPr>
-        <w:rPr>
-          <w:sz w:val="32"/>
-          <w:szCs w:val="32"/>
-          <w:vertAlign w:val="subscript"/>
-          <w:lang w:val="es-ES"/>
-        </w:rPr>
-      </w:pPr>
-      <w:r>
-        <w:rPr>
-          <w:sz w:val="32"/>
-          <w:szCs w:val="32"/>
-          <w:vertAlign w:val="subscript"/>
-          <w:lang w:val="es-ES"/>
-        </w:rPr>
-        <w:t xml:space="preserve">El administrador dispone de una tabla desde la que puede visualizar las tareas creadas. Al lado de cada tarea aparecen tres botones. </w:t>
-      </w:r>
-    </w:p>
-    <w:p>
-      <w:pPr>
-        <w:rPr>
-          <w:sz w:val="32"/>
-          <w:szCs w:val="32"/>
-          <w:vertAlign w:val="subscript"/>
-          <w:lang w:val="es-ES"/>
-        </w:rPr>
-      </w:pPr>
-      <w:r>
-        <w:rPr>
-          <w:sz w:val="32"/>
-          <w:szCs w:val="32"/>
-          <w:vertAlign w:val="subscript"/>
-          <w:lang w:val="es-ES"/>
-        </w:rPr>
-        <w:lastRenderedPageBreak/>
-        <w:t xml:space="preserve">Botón ASIGNAR: Se despliega un formulario en el que se muestra el nombre de la tarea (para comprobar que es la tarea que se quiere asignar), un menú desplegable en el que elegir el cliente sobre el que se realizará la tarea </w:t>
-      </w:r>
-      <w:proofErr w:type="gramStart"/>
-      <w:r>
-        <w:rPr>
-          <w:sz w:val="32"/>
-          <w:szCs w:val="32"/>
-          <w:vertAlign w:val="subscript"/>
-          <w:lang w:val="es-ES"/>
-        </w:rPr>
-        <w:t>y</w:t>
-      </w:r>
-      <w:proofErr w:type="gramEnd"/>
-      <w:r>
-        <w:rPr>
-          <w:sz w:val="32"/>
-          <w:szCs w:val="32"/>
-          <w:vertAlign w:val="subscript"/>
-          <w:lang w:val="es-ES"/>
-        </w:rPr>
-        <w:t xml:space="preserve"> por último, otro menú desplegable para adjudicar la tarea a un usuario.</w:t>
-      </w:r>
-    </w:p>
-    <w:p>
-      <w:pPr>
-        <w:rPr>
-          <w:sz w:val="32"/>
-          <w:szCs w:val="32"/>
-          <w:vertAlign w:val="subscript"/>
-          <w:lang w:val="es-ES"/>
-        </w:rPr>
-      </w:pPr>
-      <w:r>
-        <w:rPr>
-          <w:sz w:val="32"/>
-          <w:szCs w:val="32"/>
-          <w:vertAlign w:val="subscript"/>
-          <w:lang w:val="es-ES"/>
-        </w:rPr>
-        <w:t xml:space="preserve">Botón MODIFICAR: </w:t>
+          <w:color w:val="000000" w:themeColor="text1"/>
+          <w:szCs w:val="22"/>
+          <w:vertAlign w:val="subscript"/>
+          <w:lang w:val="es-ES"/>
+        </w:rPr>
+        <w:t>).</w:t>
       </w:r>
     </w:p>
     <w:p>
@@ -2176,18 +2634,14 @@
     <w:p>
       <w:pPr>
         <w:rPr>
-          <w:b/>
-          <w:bCs/>
-          <w:color w:val="000000" w:themeColor="text1"/>
-          <w:szCs w:val="22"/>
-          <w:vertAlign w:val="subscript"/>
-          <w:lang w:val="es-ES"/>
-        </w:rPr>
-      </w:pPr>
-      <w:r>
-        <w:rPr>
-          <w:b/>
-          <w:bCs/>
+          <w:color w:val="000000" w:themeColor="text1"/>
+          <w:szCs w:val="22"/>
+          <w:vertAlign w:val="subscript"/>
+          <w:lang w:val="es-ES"/>
+        </w:rPr>
+      </w:pPr>
+      <w:r>
+        <w:rPr>
           <w:color w:val="000000" w:themeColor="text1"/>
           <w:szCs w:val="22"/>
           <w:vertAlign w:val="subscript"/>
@@ -2195,22 +2649,47 @@
         </w:rPr>
         <w:t>-LOGIN</w:t>
       </w:r>
-    </w:p>
-    <w:p>
-      <w:pPr>
-        <w:rPr>
-          <w:b/>
-          <w:bCs/>
-          <w:color w:val="000000" w:themeColor="text1"/>
-          <w:szCs w:val="22"/>
-          <w:vertAlign w:val="subscript"/>
-          <w:lang w:val="es-ES"/>
-        </w:rPr>
-      </w:pPr>
-      <w:r>
-        <w:rPr>
-          <w:b/>
-          <w:bCs/>
+      <w:r>
+        <w:rPr>
+          <w:color w:val="000000" w:themeColor="text1"/>
+          <w:szCs w:val="22"/>
+          <w:vertAlign w:val="subscript"/>
+          <w:lang w:val="es-ES"/>
+        </w:rPr>
+        <w:t xml:space="preserve"> (</w:t>
+      </w:r>
+      <w:proofErr w:type="spellStart"/>
+      <w:r>
+        <w:rPr>
+          <w:color w:val="000000" w:themeColor="text1"/>
+          <w:szCs w:val="22"/>
+          <w:vertAlign w:val="subscript"/>
+          <w:lang w:val="es-ES"/>
+        </w:rPr>
+        <w:t>index.php</w:t>
+      </w:r>
+      <w:proofErr w:type="spellEnd"/>
+      <w:r>
+        <w:rPr>
+          <w:color w:val="000000" w:themeColor="text1"/>
+          <w:szCs w:val="22"/>
+          <w:vertAlign w:val="subscript"/>
+          <w:lang w:val="es-ES"/>
+        </w:rPr>
+        <w:t>)</w:t>
+      </w:r>
+    </w:p>
+    <w:p>
+      <w:pPr>
+        <w:rPr>
+          <w:color w:val="000000" w:themeColor="text1"/>
+          <w:szCs w:val="22"/>
+          <w:vertAlign w:val="subscript"/>
+          <w:lang w:val="es-ES"/>
+        </w:rPr>
+      </w:pPr>
+      <w:r>
+        <w:rPr>
           <w:color w:val="000000" w:themeColor="text1"/>
           <w:szCs w:val="22"/>
           <w:vertAlign w:val="subscript"/>
@@ -2220,8 +2699,6 @@
       </w:r>
       <w:r>
         <w:rPr>
-          <w:b/>
-          <w:bCs/>
           <w:color w:val="000000" w:themeColor="text1"/>
           <w:szCs w:val="22"/>
           <w:vertAlign w:val="subscript"/>
@@ -2231,8 +2708,6 @@
       </w:r>
       <w:r>
         <w:rPr>
-          <w:b/>
-          <w:bCs/>
           <w:color w:val="000000" w:themeColor="text1"/>
           <w:szCs w:val="22"/>
           <w:vertAlign w:val="subscript"/>
@@ -2242,8 +2717,6 @@
       </w:r>
       <w:r>
         <w:rPr>
-          <w:b/>
-          <w:bCs/>
           <w:color w:val="000000" w:themeColor="text1"/>
           <w:szCs w:val="22"/>
           <w:vertAlign w:val="subscript"/>
@@ -2253,8 +2726,6 @@
       </w:r>
       <w:r>
         <w:rPr>
-          <w:b/>
-          <w:bCs/>
           <w:color w:val="000000" w:themeColor="text1"/>
           <w:szCs w:val="22"/>
           <w:vertAlign w:val="subscript"/>
@@ -2265,8 +2736,6 @@
       <w:proofErr w:type="spellStart"/>
       <w:r>
         <w:rPr>
-          <w:b/>
-          <w:bCs/>
           <w:color w:val="000000" w:themeColor="text1"/>
           <w:szCs w:val="22"/>
           <w:vertAlign w:val="subscript"/>
@@ -2277,8 +2746,6 @@
       <w:proofErr w:type="spellEnd"/>
       <w:r>
         <w:rPr>
-          <w:b/>
-          <w:bCs/>
           <w:color w:val="000000" w:themeColor="text1"/>
           <w:szCs w:val="22"/>
           <w:vertAlign w:val="subscript"/>
@@ -2289,8 +2756,6 @@
       <w:proofErr w:type="spellStart"/>
       <w:r>
         <w:rPr>
-          <w:b/>
-          <w:bCs/>
           <w:color w:val="000000" w:themeColor="text1"/>
           <w:szCs w:val="22"/>
           <w:vertAlign w:val="subscript"/>
@@ -2301,8 +2766,6 @@
       <w:proofErr w:type="spellEnd"/>
       <w:r>
         <w:rPr>
-          <w:b/>
-          <w:bCs/>
           <w:color w:val="000000" w:themeColor="text1"/>
           <w:szCs w:val="22"/>
           <w:vertAlign w:val="subscript"/>
@@ -2313,8 +2776,6 @@
       <w:proofErr w:type="spellStart"/>
       <w:r>
         <w:rPr>
-          <w:b/>
-          <w:bCs/>
           <w:color w:val="000000" w:themeColor="text1"/>
           <w:szCs w:val="22"/>
           <w:vertAlign w:val="subscript"/>
@@ -2327,18 +2788,14 @@
     <w:p>
       <w:pPr>
         <w:rPr>
-          <w:b/>
-          <w:bCs/>
-          <w:color w:val="000000" w:themeColor="text1"/>
-          <w:szCs w:val="22"/>
-          <w:vertAlign w:val="subscript"/>
-          <w:lang w:val="es-ES"/>
-        </w:rPr>
-      </w:pPr>
-      <w:r>
-        <w:rPr>
-          <w:b/>
-          <w:bCs/>
+          <w:color w:val="000000" w:themeColor="text1"/>
+          <w:szCs w:val="22"/>
+          <w:vertAlign w:val="subscript"/>
+          <w:lang w:val="es-ES"/>
+        </w:rPr>
+      </w:pPr>
+      <w:r>
+        <w:rPr>
           <w:color w:val="000000" w:themeColor="text1"/>
           <w:szCs w:val="22"/>
           <w:vertAlign w:val="subscript"/>
@@ -2350,18 +2807,14 @@
     <w:p>
       <w:pPr>
         <w:rPr>
-          <w:b/>
-          <w:bCs/>
-          <w:color w:val="000000" w:themeColor="text1"/>
-          <w:szCs w:val="22"/>
-          <w:vertAlign w:val="subscript"/>
-          <w:lang w:val="es-ES"/>
-        </w:rPr>
-      </w:pPr>
-      <w:r>
-        <w:rPr>
-          <w:b/>
-          <w:bCs/>
+          <w:color w:val="000000" w:themeColor="text1"/>
+          <w:szCs w:val="22"/>
+          <w:vertAlign w:val="subscript"/>
+          <w:lang w:val="es-ES"/>
+        </w:rPr>
+      </w:pPr>
+      <w:r>
+        <w:rPr>
           <w:color w:val="000000" w:themeColor="text1"/>
           <w:szCs w:val="22"/>
           <w:vertAlign w:val="subscript"/>
@@ -2373,18 +2826,14 @@
     <w:p>
       <w:pPr>
         <w:rPr>
-          <w:b/>
-          <w:bCs/>
-          <w:color w:val="000000" w:themeColor="text1"/>
-          <w:szCs w:val="22"/>
-          <w:vertAlign w:val="subscript"/>
-          <w:lang w:val="es-ES"/>
-        </w:rPr>
-      </w:pPr>
-      <w:r>
-        <w:rPr>
-          <w:b/>
-          <w:bCs/>
+          <w:color w:val="000000" w:themeColor="text1"/>
+          <w:szCs w:val="22"/>
+          <w:vertAlign w:val="subscript"/>
+          <w:lang w:val="es-ES"/>
+        </w:rPr>
+      </w:pPr>
+      <w:r>
+        <w:rPr>
           <w:color w:val="000000" w:themeColor="text1"/>
           <w:szCs w:val="22"/>
           <w:vertAlign w:val="subscript"/>
@@ -2396,18 +2845,14 @@
     <w:p>
       <w:pPr>
         <w:rPr>
-          <w:b/>
-          <w:bCs/>
-          <w:color w:val="000000" w:themeColor="text1"/>
-          <w:szCs w:val="22"/>
-          <w:vertAlign w:val="subscript"/>
-          <w:lang w:val="es-ES"/>
-        </w:rPr>
-      </w:pPr>
-      <w:r>
-        <w:rPr>
-          <w:b/>
-          <w:bCs/>
+          <w:color w:val="000000" w:themeColor="text1"/>
+          <w:szCs w:val="22"/>
+          <w:vertAlign w:val="subscript"/>
+          <w:lang w:val="es-ES"/>
+        </w:rPr>
+      </w:pPr>
+      <w:r>
+        <w:rPr>
           <w:color w:val="000000" w:themeColor="text1"/>
           <w:szCs w:val="22"/>
           <w:vertAlign w:val="subscript"/>
@@ -2415,22 +2860,47 @@
         </w:rPr>
         <w:t>-MENU ADMINISTRADOR</w:t>
       </w:r>
-    </w:p>
-    <w:p>
-      <w:pPr>
-        <w:rPr>
-          <w:b/>
-          <w:bCs/>
-          <w:color w:val="000000" w:themeColor="text1"/>
-          <w:szCs w:val="22"/>
-          <w:vertAlign w:val="subscript"/>
-          <w:lang w:val="es-ES"/>
-        </w:rPr>
-      </w:pPr>
-      <w:r>
-        <w:rPr>
-          <w:b/>
-          <w:bCs/>
+      <w:r>
+        <w:rPr>
+          <w:color w:val="000000" w:themeColor="text1"/>
+          <w:szCs w:val="22"/>
+          <w:vertAlign w:val="subscript"/>
+          <w:lang w:val="es-ES"/>
+        </w:rPr>
+        <w:t xml:space="preserve"> (</w:t>
+      </w:r>
+      <w:proofErr w:type="spellStart"/>
+      <w:r>
+        <w:rPr>
+          <w:color w:val="000000" w:themeColor="text1"/>
+          <w:szCs w:val="22"/>
+          <w:vertAlign w:val="subscript"/>
+          <w:lang w:val="es-ES"/>
+        </w:rPr>
+        <w:t>menu_administrador.php</w:t>
+      </w:r>
+      <w:proofErr w:type="spellEnd"/>
+      <w:r>
+        <w:rPr>
+          <w:color w:val="000000" w:themeColor="text1"/>
+          <w:szCs w:val="22"/>
+          <w:vertAlign w:val="subscript"/>
+          <w:lang w:val="es-ES"/>
+        </w:rPr>
+        <w:t>)</w:t>
+      </w:r>
+    </w:p>
+    <w:p>
+      <w:pPr>
+        <w:rPr>
+          <w:color w:val="000000" w:themeColor="text1"/>
+          <w:szCs w:val="22"/>
+          <w:vertAlign w:val="subscript"/>
+          <w:lang w:val="es-ES"/>
+        </w:rPr>
+      </w:pPr>
+      <w:r>
+        <w:rPr>
           <w:color w:val="000000" w:themeColor="text1"/>
           <w:szCs w:val="22"/>
           <w:vertAlign w:val="subscript"/>
@@ -2441,8 +2911,6 @@
       <w:proofErr w:type="spellStart"/>
       <w:r>
         <w:rPr>
-          <w:b/>
-          <w:bCs/>
           <w:color w:val="000000" w:themeColor="text1"/>
           <w:szCs w:val="22"/>
           <w:vertAlign w:val="subscript"/>
@@ -2455,18 +2923,14 @@
     <w:p>
       <w:pPr>
         <w:rPr>
-          <w:b/>
-          <w:bCs/>
-          <w:color w:val="000000" w:themeColor="text1"/>
-          <w:szCs w:val="22"/>
-          <w:vertAlign w:val="subscript"/>
-          <w:lang w:val="es-ES"/>
-        </w:rPr>
-      </w:pPr>
-      <w:r>
-        <w:rPr>
-          <w:b/>
-          <w:bCs/>
+          <w:color w:val="000000" w:themeColor="text1"/>
+          <w:szCs w:val="22"/>
+          <w:vertAlign w:val="subscript"/>
+          <w:lang w:val="es-ES"/>
+        </w:rPr>
+      </w:pPr>
+      <w:r>
+        <w:rPr>
           <w:color w:val="000000" w:themeColor="text1"/>
           <w:szCs w:val="22"/>
           <w:vertAlign w:val="subscript"/>
@@ -2476,8 +2940,6 @@
       </w:r>
       <w:r>
         <w:rPr>
-          <w:b/>
-          <w:bCs/>
           <w:color w:val="000000" w:themeColor="text1"/>
           <w:szCs w:val="22"/>
           <w:vertAlign w:val="subscript"/>
@@ -2488,8 +2950,6 @@
       <w:proofErr w:type="spellStart"/>
       <w:r>
         <w:rPr>
-          <w:b/>
-          <w:bCs/>
           <w:color w:val="000000" w:themeColor="text1"/>
           <w:szCs w:val="22"/>
           <w:vertAlign w:val="subscript"/>
@@ -2500,8 +2960,6 @@
       <w:proofErr w:type="spellEnd"/>
       <w:r>
         <w:rPr>
-          <w:b/>
-          <w:bCs/>
           <w:color w:val="000000" w:themeColor="text1"/>
           <w:szCs w:val="22"/>
           <w:vertAlign w:val="subscript"/>
@@ -2512,8 +2970,6 @@
       <w:proofErr w:type="spellStart"/>
       <w:r>
         <w:rPr>
-          <w:b/>
-          <w:bCs/>
           <w:color w:val="000000" w:themeColor="text1"/>
           <w:szCs w:val="22"/>
           <w:vertAlign w:val="subscript"/>
@@ -2524,8 +2980,6 @@
       <w:proofErr w:type="spellEnd"/>
       <w:r>
         <w:rPr>
-          <w:b/>
-          <w:bCs/>
           <w:color w:val="000000" w:themeColor="text1"/>
           <w:szCs w:val="22"/>
           <w:vertAlign w:val="subscript"/>
@@ -2536,8 +2990,6 @@
       <w:proofErr w:type="spellStart"/>
       <w:r>
         <w:rPr>
-          <w:b/>
-          <w:bCs/>
           <w:color w:val="000000" w:themeColor="text1"/>
           <w:szCs w:val="22"/>
           <w:vertAlign w:val="subscript"/>
@@ -2548,8 +3000,6 @@
       <w:proofErr w:type="spellEnd"/>
       <w:r>
         <w:rPr>
-          <w:b/>
-          <w:bCs/>
           <w:color w:val="000000" w:themeColor="text1"/>
           <w:szCs w:val="22"/>
           <w:vertAlign w:val="subscript"/>
@@ -2560,8 +3010,6 @@
       <w:proofErr w:type="spellStart"/>
       <w:r>
         <w:rPr>
-          <w:b/>
-          <w:bCs/>
           <w:color w:val="000000" w:themeColor="text1"/>
           <w:szCs w:val="22"/>
           <w:vertAlign w:val="subscript"/>
@@ -2572,8 +3020,6 @@
       <w:proofErr w:type="spellEnd"/>
       <w:r>
         <w:rPr>
-          <w:b/>
-          <w:bCs/>
           <w:color w:val="000000" w:themeColor="text1"/>
           <w:szCs w:val="22"/>
           <w:vertAlign w:val="subscript"/>
@@ -2585,18 +3031,14 @@
     <w:p>
       <w:pPr>
         <w:rPr>
-          <w:b/>
-          <w:bCs/>
-          <w:color w:val="000000" w:themeColor="text1"/>
-          <w:szCs w:val="22"/>
-          <w:vertAlign w:val="subscript"/>
-          <w:lang w:val="es-ES"/>
-        </w:rPr>
-      </w:pPr>
-      <w:r>
-        <w:rPr>
-          <w:b/>
-          <w:bCs/>
+          <w:color w:val="000000" w:themeColor="text1"/>
+          <w:szCs w:val="22"/>
+          <w:vertAlign w:val="subscript"/>
+          <w:lang w:val="es-ES"/>
+        </w:rPr>
+      </w:pPr>
+      <w:r>
+        <w:rPr>
           <w:color w:val="000000" w:themeColor="text1"/>
           <w:szCs w:val="22"/>
           <w:vertAlign w:val="subscript"/>
@@ -2607,8 +3049,6 @@
       <w:proofErr w:type="spellStart"/>
       <w:r>
         <w:rPr>
-          <w:b/>
-          <w:bCs/>
           <w:color w:val="000000" w:themeColor="text1"/>
           <w:szCs w:val="22"/>
           <w:vertAlign w:val="subscript"/>
@@ -2621,18 +3061,14 @@
     <w:p>
       <w:pPr>
         <w:rPr>
-          <w:b/>
-          <w:bCs/>
-          <w:color w:val="000000" w:themeColor="text1"/>
-          <w:szCs w:val="22"/>
-          <w:vertAlign w:val="subscript"/>
-          <w:lang w:val="es-ES"/>
-        </w:rPr>
-      </w:pPr>
-      <w:r>
-        <w:rPr>
-          <w:b/>
-          <w:bCs/>
+          <w:color w:val="000000" w:themeColor="text1"/>
+          <w:szCs w:val="22"/>
+          <w:vertAlign w:val="subscript"/>
+          <w:lang w:val="es-ES"/>
+        </w:rPr>
+      </w:pPr>
+      <w:r>
+        <w:rPr>
           <w:color w:val="000000" w:themeColor="text1"/>
           <w:szCs w:val="22"/>
           <w:vertAlign w:val="subscript"/>
@@ -2643,8 +3079,6 @@
       <w:proofErr w:type="spellStart"/>
       <w:r>
         <w:rPr>
-          <w:b/>
-          <w:bCs/>
           <w:color w:val="000000" w:themeColor="text1"/>
           <w:szCs w:val="22"/>
           <w:vertAlign w:val="subscript"/>
@@ -2657,18 +3091,14 @@
     <w:p>
       <w:pPr>
         <w:rPr>
-          <w:b/>
-          <w:bCs/>
-          <w:color w:val="000000" w:themeColor="text1"/>
-          <w:szCs w:val="22"/>
-          <w:vertAlign w:val="subscript"/>
-          <w:lang w:val="es-ES"/>
-        </w:rPr>
-      </w:pPr>
-      <w:r>
-        <w:rPr>
-          <w:b/>
-          <w:bCs/>
+          <w:color w:val="000000" w:themeColor="text1"/>
+          <w:szCs w:val="22"/>
+          <w:vertAlign w:val="subscript"/>
+          <w:lang w:val="es-ES"/>
+        </w:rPr>
+      </w:pPr>
+      <w:r>
+        <w:rPr>
           <w:color w:val="000000" w:themeColor="text1"/>
           <w:szCs w:val="22"/>
           <w:vertAlign w:val="subscript"/>
@@ -2679,8 +3109,6 @@
       <w:proofErr w:type="spellStart"/>
       <w:r>
         <w:rPr>
-          <w:b/>
-          <w:bCs/>
           <w:color w:val="000000" w:themeColor="text1"/>
           <w:szCs w:val="22"/>
           <w:vertAlign w:val="subscript"/>
@@ -2693,30 +3121,25 @@
     <w:p>
       <w:pPr>
         <w:rPr>
-          <w:b/>
-          <w:bCs/>
-          <w:color w:val="000000" w:themeColor="text1"/>
-          <w:szCs w:val="22"/>
-          <w:vertAlign w:val="subscript"/>
-          <w:lang w:val="es-ES"/>
-        </w:rPr>
-      </w:pPr>
-      <w:r>
-        <w:rPr>
-          <w:b/>
-          <w:bCs/>
-          <w:color w:val="000000" w:themeColor="text1"/>
-          <w:szCs w:val="22"/>
-          <w:vertAlign w:val="subscript"/>
-          <w:lang w:val="es-ES"/>
-        </w:rPr>
+          <w:color w:val="000000" w:themeColor="text1"/>
+          <w:szCs w:val="22"/>
+          <w:vertAlign w:val="subscript"/>
+          <w:lang w:val="es-ES"/>
+        </w:rPr>
+      </w:pPr>
+      <w:r>
+        <w:rPr>
+          <w:color w:val="000000" w:themeColor="text1"/>
+          <w:szCs w:val="22"/>
+          <w:vertAlign w:val="subscript"/>
+          <w:lang w:val="es-ES"/>
+        </w:rPr>
+        <w:lastRenderedPageBreak/>
         <w:t xml:space="preserve">Botón CONFIGURACION: Se comprueba que dirija a </w:t>
       </w:r>
       <w:proofErr w:type="spellStart"/>
       <w:r>
         <w:rPr>
-          <w:b/>
-          <w:bCs/>
           <w:color w:val="000000" w:themeColor="text1"/>
           <w:szCs w:val="22"/>
           <w:vertAlign w:val="subscript"/>
@@ -2729,18 +3152,14 @@
     <w:p>
       <w:pPr>
         <w:rPr>
-          <w:b/>
-          <w:bCs/>
-          <w:color w:val="000000" w:themeColor="text1"/>
-          <w:szCs w:val="22"/>
-          <w:vertAlign w:val="subscript"/>
-          <w:lang w:val="es-ES"/>
-        </w:rPr>
-      </w:pPr>
-      <w:r>
-        <w:rPr>
-          <w:b/>
-          <w:bCs/>
+          <w:color w:val="000000" w:themeColor="text1"/>
+          <w:szCs w:val="22"/>
+          <w:vertAlign w:val="subscript"/>
+          <w:lang w:val="es-ES"/>
+        </w:rPr>
+      </w:pPr>
+      <w:r>
+        <w:rPr>
           <w:color w:val="000000" w:themeColor="text1"/>
           <w:szCs w:val="22"/>
           <w:vertAlign w:val="subscript"/>
@@ -2751,8 +3170,6 @@
       <w:proofErr w:type="spellStart"/>
       <w:r>
         <w:rPr>
-          <w:b/>
-          <w:bCs/>
           <w:color w:val="000000" w:themeColor="text1"/>
           <w:szCs w:val="22"/>
           <w:vertAlign w:val="subscript"/>
@@ -2763,8 +3180,6 @@
       <w:proofErr w:type="spellEnd"/>
       <w:r>
         <w:rPr>
-          <w:b/>
-          <w:bCs/>
           <w:color w:val="000000" w:themeColor="text1"/>
           <w:szCs w:val="22"/>
           <w:vertAlign w:val="subscript"/>
@@ -2776,18 +3191,14 @@
     <w:p>
       <w:pPr>
         <w:rPr>
-          <w:b/>
-          <w:bCs/>
-          <w:color w:val="000000" w:themeColor="text1"/>
-          <w:szCs w:val="22"/>
-          <w:vertAlign w:val="subscript"/>
-          <w:lang w:val="es-ES"/>
-        </w:rPr>
-      </w:pPr>
-      <w:r>
-        <w:rPr>
-          <w:b/>
-          <w:bCs/>
+          <w:color w:val="000000" w:themeColor="text1"/>
+          <w:szCs w:val="22"/>
+          <w:vertAlign w:val="subscript"/>
+          <w:lang w:val="es-ES"/>
+        </w:rPr>
+      </w:pPr>
+      <w:r>
+        <w:rPr>
           <w:color w:val="000000" w:themeColor="text1"/>
           <w:szCs w:val="22"/>
           <w:vertAlign w:val="subscript"/>
@@ -2795,22 +3206,47 @@
         </w:rPr>
         <w:t>-TAREAS</w:t>
       </w:r>
-    </w:p>
-    <w:p>
-      <w:pPr>
-        <w:rPr>
-          <w:b/>
-          <w:bCs/>
-          <w:color w:val="000000" w:themeColor="text1"/>
-          <w:szCs w:val="22"/>
-          <w:vertAlign w:val="subscript"/>
-          <w:lang w:val="es-ES"/>
-        </w:rPr>
-      </w:pPr>
-      <w:r>
-        <w:rPr>
-          <w:b/>
-          <w:bCs/>
+      <w:r>
+        <w:rPr>
+          <w:color w:val="000000" w:themeColor="text1"/>
+          <w:szCs w:val="22"/>
+          <w:vertAlign w:val="subscript"/>
+          <w:lang w:val="es-ES"/>
+        </w:rPr>
+        <w:t xml:space="preserve"> (</w:t>
+      </w:r>
+      <w:proofErr w:type="spellStart"/>
+      <w:r>
+        <w:rPr>
+          <w:color w:val="000000" w:themeColor="text1"/>
+          <w:szCs w:val="22"/>
+          <w:vertAlign w:val="subscript"/>
+          <w:lang w:val="es-ES"/>
+        </w:rPr>
+        <w:t>tareas.php</w:t>
+      </w:r>
+      <w:proofErr w:type="spellEnd"/>
+      <w:r>
+        <w:rPr>
+          <w:color w:val="000000" w:themeColor="text1"/>
+          <w:szCs w:val="22"/>
+          <w:vertAlign w:val="subscript"/>
+          <w:lang w:val="es-ES"/>
+        </w:rPr>
+        <w:t>)</w:t>
+      </w:r>
+    </w:p>
+    <w:p>
+      <w:pPr>
+        <w:rPr>
+          <w:color w:val="000000" w:themeColor="text1"/>
+          <w:szCs w:val="22"/>
+          <w:vertAlign w:val="subscript"/>
+          <w:lang w:val="es-ES"/>
+        </w:rPr>
+      </w:pPr>
+      <w:r>
+        <w:rPr>
           <w:color w:val="000000" w:themeColor="text1"/>
           <w:szCs w:val="22"/>
           <w:vertAlign w:val="subscript"/>
@@ -2821,8 +3257,6 @@
       <w:proofErr w:type="spellStart"/>
       <w:r>
         <w:rPr>
-          <w:b/>
-          <w:bCs/>
           <w:color w:val="000000" w:themeColor="text1"/>
           <w:szCs w:val="22"/>
           <w:vertAlign w:val="subscript"/>
@@ -2835,42 +3269,32 @@
     <w:p>
       <w:pPr>
         <w:rPr>
-          <w:b/>
-          <w:bCs/>
-          <w:color w:val="000000" w:themeColor="text1"/>
-          <w:szCs w:val="22"/>
-          <w:vertAlign w:val="subscript"/>
-          <w:lang w:val="es-ES"/>
-        </w:rPr>
-      </w:pPr>
-      <w:r>
-        <w:rPr>
-          <w:b/>
-          <w:bCs/>
-          <w:color w:val="000000" w:themeColor="text1"/>
-          <w:szCs w:val="22"/>
-          <w:vertAlign w:val="subscript"/>
-          <w:lang w:val="es-ES"/>
-        </w:rPr>
-        <w:t xml:space="preserve">Botón CREAR TAREA: Se comprueba que el formulario se despliegue y se repliegue de forma correcta. También se comprueba que se cree la tarea y que si no se rellena el campo “Nombre” salte un aviso ya que este campo es obligatorio. </w:t>
-      </w:r>
-      <w:proofErr w:type="gramStart"/>
-      <w:r>
-        <w:rPr>
-          <w:b/>
-          <w:bCs/>
-          <w:color w:val="000000" w:themeColor="text1"/>
-          <w:szCs w:val="22"/>
-          <w:vertAlign w:val="subscript"/>
-          <w:lang w:val="es-ES"/>
-        </w:rPr>
-        <w:t>Además</w:t>
-      </w:r>
-      <w:proofErr w:type="gramEnd"/>
-      <w:r>
-        <w:rPr>
-          <w:b/>
-          <w:bCs/>
+          <w:color w:val="000000" w:themeColor="text1"/>
+          <w:szCs w:val="22"/>
+          <w:vertAlign w:val="subscript"/>
+          <w:lang w:val="es-ES"/>
+        </w:rPr>
+      </w:pPr>
+      <w:r>
+        <w:rPr>
+          <w:color w:val="000000" w:themeColor="text1"/>
+          <w:szCs w:val="22"/>
+          <w:vertAlign w:val="subscript"/>
+          <w:lang w:val="es-ES"/>
+        </w:rPr>
+        <w:t>Botón CREAR TAREA: Se comprueba que el formulario se despliegue y se repliegue de forma correcta. También se comprueba que se cree la tarea y que si no se rellena el campo “Nombre” salte un aviso ya que este campo es obligatorio. Además</w:t>
+      </w:r>
+      <w:r>
+        <w:rPr>
+          <w:color w:val="000000" w:themeColor="text1"/>
+          <w:szCs w:val="22"/>
+          <w:vertAlign w:val="subscript"/>
+          <w:lang w:val="es-ES"/>
+        </w:rPr>
+        <w:t>,</w:t>
+      </w:r>
+      <w:r>
+        <w:rPr>
           <w:color w:val="000000" w:themeColor="text1"/>
           <w:szCs w:val="22"/>
           <w:vertAlign w:val="subscript"/>
@@ -2878,6 +3302,36 @@
         </w:rPr>
         <w:t xml:space="preserve"> se comprueba que salte una alerta avisando de si se ha creado la tarea o no.  Para concluir, se comprueba que la tarea se refleje en la tabla.</w:t>
       </w:r>
+    </w:p>
+    <w:p>
+      <w:pPr>
+        <w:rPr>
+          <w:color w:val="000000" w:themeColor="text1"/>
+          <w:szCs w:val="22"/>
+          <w:vertAlign w:val="subscript"/>
+          <w:lang w:val="es-ES"/>
+        </w:rPr>
+      </w:pPr>
+      <w:r>
+        <w:rPr>
+          <w:color w:val="000000" w:themeColor="text1"/>
+          <w:szCs w:val="22"/>
+          <w:vertAlign w:val="subscript"/>
+          <w:lang w:val="es-ES"/>
+        </w:rPr>
+        <w:t>Botón ASIGNAR: Se comprueba que se despliegue y repliegue el formulario “Asignar Tarea” de manera correcta. Se comprueba que en “Cliente” aparezcan todos los clientes de la tabla “clientes” y que en “Asignar a” aparezcan todos los usuarios de la tabla “usuarios”. Se comprueba que la alerta que lance al pulsar el botón “Asignar” sea la correcta en función de si se puede asignar la tarea o si surge un error y no se puede asignar la tarea.</w:t>
+      </w:r>
+    </w:p>
+    <w:p>
+      <w:pPr>
+        <w:rPr>
+          <w:color w:val="000000" w:themeColor="text1"/>
+          <w:sz w:val="32"/>
+          <w:szCs w:val="32"/>
+          <w:vertAlign w:val="subscript"/>
+          <w:lang w:val="es-ES"/>
+        </w:rPr>
+      </w:pPr>
     </w:p>
     <w:p>
       <w:pPr>
@@ -3144,6 +3598,7 @@
           <w:vertAlign w:val="subscript"/>
           <w:lang w:val="es-ES"/>
         </w:rPr>
+        <w:lastRenderedPageBreak/>
         <w:t xml:space="preserve">Crear </w:t>
       </w:r>
       <w:proofErr w:type="gramStart"/>
@@ -3406,7 +3861,6 @@
           <w:vertAlign w:val="subscript"/>
           <w:lang w:val="es-ES"/>
         </w:rPr>
-        <w:lastRenderedPageBreak/>
         <w:t>Se comprueba que el formulario “Nueva Tarea” se despliegue y repliegue correctamente.</w:t>
       </w:r>
     </w:p>
@@ -3423,664 +3877,9 @@
     <w:p>
       <w:pPr>
         <w:rPr>
-          <w:sz w:val="32"/>
-          <w:szCs w:val="32"/>
-          <w:vertAlign w:val="subscript"/>
-          <w:lang w:val="es-ES"/>
-        </w:rPr>
-      </w:pPr>
-      <w:r>
-        <w:rPr>
-          <w:b/>
-          <w:bCs/>
-          <w:sz w:val="32"/>
-          <w:szCs w:val="32"/>
-          <w:vertAlign w:val="subscript"/>
-          <w:lang w:val="es-ES"/>
-        </w:rPr>
-        <w:t>Modificar Tarea:</w:t>
-      </w:r>
-      <w:r>
-        <w:rPr>
-          <w:b/>
-          <w:bCs/>
-          <w:sz w:val="32"/>
-          <w:szCs w:val="32"/>
-          <w:vertAlign w:val="subscript"/>
-          <w:lang w:val="es-ES"/>
-        </w:rPr>
-        <w:t xml:space="preserve"> </w:t>
-      </w:r>
-      <w:r>
-        <w:rPr>
-          <w:sz w:val="32"/>
-          <w:szCs w:val="32"/>
-          <w:vertAlign w:val="subscript"/>
-          <w:lang w:val="es-ES"/>
-        </w:rPr>
-        <w:t>Al hacer clic sobre el botón “</w:t>
-      </w:r>
-      <w:proofErr w:type="spellStart"/>
-      <w:r>
-        <w:rPr>
-          <w:sz w:val="32"/>
-          <w:szCs w:val="32"/>
-          <w:vertAlign w:val="subscript"/>
-          <w:lang w:val="es-ES"/>
-        </w:rPr>
-        <w:t>Mofificar</w:t>
-      </w:r>
-      <w:proofErr w:type="spellEnd"/>
-      <w:r>
-        <w:rPr>
-          <w:sz w:val="32"/>
-          <w:szCs w:val="32"/>
-          <w:vertAlign w:val="subscript"/>
-          <w:lang w:val="es-ES"/>
-        </w:rPr>
-        <w:t>” se despliega el formulario con título “Modificar Tarea”. Se pueden modificar todos los campos menos el “ID” porque es la clave primaria.</w:t>
-      </w:r>
-      <w:r>
-        <w:rPr>
-          <w:sz w:val="32"/>
-          <w:szCs w:val="32"/>
-          <w:vertAlign w:val="subscript"/>
-          <w:lang w:val="es-ES"/>
-        </w:rPr>
-        <w:t xml:space="preserve"> Al hacer clic sobre</w:t>
-      </w:r>
-      <w:r>
-        <w:rPr>
-          <w:sz w:val="32"/>
-          <w:szCs w:val="32"/>
-          <w:vertAlign w:val="subscript"/>
-          <w:lang w:val="es-ES"/>
-        </w:rPr>
-        <w:t xml:space="preserve"> el botón “Modificar”, los datos se envían a </w:t>
-      </w:r>
-      <w:proofErr w:type="spellStart"/>
-      <w:r>
-        <w:rPr>
-          <w:sz w:val="32"/>
-          <w:szCs w:val="32"/>
-          <w:vertAlign w:val="subscript"/>
-          <w:lang w:val="es-ES"/>
-        </w:rPr>
-        <w:t>bbdd</w:t>
-      </w:r>
-      <w:proofErr w:type="spellEnd"/>
-      <w:r>
-        <w:rPr>
-          <w:sz w:val="32"/>
-          <w:szCs w:val="32"/>
-          <w:vertAlign w:val="subscript"/>
-          <w:lang w:val="es-ES"/>
-        </w:rPr>
-        <w:t>/</w:t>
-      </w:r>
-      <w:proofErr w:type="spellStart"/>
-      <w:r>
-        <w:rPr>
-          <w:sz w:val="32"/>
-          <w:szCs w:val="32"/>
-          <w:vertAlign w:val="subscript"/>
-          <w:lang w:val="es-ES"/>
-        </w:rPr>
-        <w:t>opciones_tareas.php</w:t>
-      </w:r>
-      <w:proofErr w:type="spellEnd"/>
-      <w:r>
-        <w:rPr>
-          <w:sz w:val="32"/>
-          <w:szCs w:val="32"/>
-          <w:vertAlign w:val="subscript"/>
-          <w:lang w:val="es-ES"/>
-        </w:rPr>
-        <w:t xml:space="preserve"> </w:t>
-      </w:r>
-      <w:r>
-        <w:rPr>
-          <w:sz w:val="32"/>
-          <w:szCs w:val="32"/>
-          <w:vertAlign w:val="subscript"/>
-          <w:lang w:val="es-ES"/>
-        </w:rPr>
-        <w:t xml:space="preserve">Se crea un objeto de la Clase Tarea y con la función </w:t>
-      </w:r>
-      <w:proofErr w:type="spellStart"/>
-      <w:proofErr w:type="gramStart"/>
-      <w:r>
-        <w:rPr>
-          <w:sz w:val="32"/>
-          <w:szCs w:val="32"/>
-          <w:vertAlign w:val="subscript"/>
-          <w:lang w:val="es-ES"/>
-        </w:rPr>
-        <w:t>modificarTarea</w:t>
-      </w:r>
-      <w:proofErr w:type="spellEnd"/>
-      <w:r>
-        <w:rPr>
-          <w:sz w:val="32"/>
-          <w:szCs w:val="32"/>
-          <w:vertAlign w:val="subscript"/>
-          <w:lang w:val="es-ES"/>
-        </w:rPr>
-        <w:t>(</w:t>
-      </w:r>
-      <w:proofErr w:type="gramEnd"/>
-      <w:r>
-        <w:rPr>
-          <w:sz w:val="32"/>
-          <w:szCs w:val="32"/>
-          <w:vertAlign w:val="subscript"/>
-          <w:lang w:val="es-ES"/>
-        </w:rPr>
-        <w:t xml:space="preserve">) guarda los datos modificados en la tabla “tarea”. Lanza una alerta indicando </w:t>
-      </w:r>
-      <w:r>
-        <w:rPr>
-          <w:sz w:val="32"/>
-          <w:szCs w:val="32"/>
-          <w:vertAlign w:val="subscript"/>
-          <w:lang w:val="es-ES"/>
-        </w:rPr>
-        <w:t>si se ha realizado la acción o no.</w:t>
-      </w:r>
-    </w:p>
-    <w:p>
-      <w:pPr>
-        <w:rPr>
-          <w:sz w:val="32"/>
-          <w:szCs w:val="32"/>
-          <w:u w:val="single"/>
-          <w:vertAlign w:val="subscript"/>
-          <w:lang w:val="es-ES"/>
-        </w:rPr>
-      </w:pPr>
-      <w:r>
-        <w:rPr>
-          <w:sz w:val="32"/>
-          <w:szCs w:val="32"/>
-          <w:u w:val="single"/>
-          <w:vertAlign w:val="subscript"/>
-          <w:lang w:val="es-ES"/>
-        </w:rPr>
-        <w:t>Pruebas:</w:t>
-      </w:r>
-    </w:p>
-    <w:p>
-      <w:pPr>
-        <w:rPr>
-          <w:sz w:val="32"/>
-          <w:szCs w:val="32"/>
-          <w:vertAlign w:val="subscript"/>
-          <w:lang w:val="es-ES"/>
-        </w:rPr>
-      </w:pPr>
-      <w:r>
-        <w:rPr>
-          <w:sz w:val="32"/>
-          <w:szCs w:val="32"/>
-          <w:vertAlign w:val="subscript"/>
-          <w:lang w:val="es-ES"/>
-        </w:rPr>
-        <w:t>Se comprueba que no se puede modificar el ID.</w:t>
-      </w:r>
-    </w:p>
-    <w:p>
-      <w:pPr>
-        <w:rPr>
-          <w:sz w:val="32"/>
-          <w:szCs w:val="32"/>
-          <w:vertAlign w:val="subscript"/>
-          <w:lang w:val="es-ES"/>
-        </w:rPr>
-      </w:pPr>
-      <w:r>
-        <w:rPr>
-          <w:sz w:val="32"/>
-          <w:szCs w:val="32"/>
-          <w:vertAlign w:val="subscript"/>
-          <w:lang w:val="es-ES"/>
-        </w:rPr>
-        <w:t>Se prueba a mandar con campos vacíos.</w:t>
-      </w:r>
-    </w:p>
-    <w:p>
-      <w:pPr>
-        <w:rPr>
-          <w:sz w:val="32"/>
-          <w:szCs w:val="32"/>
-          <w:vertAlign w:val="subscript"/>
-          <w:lang w:val="es-ES"/>
-        </w:rPr>
-      </w:pPr>
-      <w:r>
-        <w:rPr>
-          <w:sz w:val="32"/>
-          <w:szCs w:val="32"/>
-          <w:vertAlign w:val="subscript"/>
-          <w:lang w:val="es-ES"/>
-        </w:rPr>
-        <w:t>Se comprueba que el mensaje de las alertas corresponde con la acción realizada.</w:t>
-      </w:r>
-    </w:p>
-    <w:p>
-      <w:pPr>
-        <w:rPr>
-          <w:sz w:val="32"/>
-          <w:szCs w:val="32"/>
-          <w:vertAlign w:val="subscript"/>
-          <w:lang w:val="es-ES"/>
-        </w:rPr>
-      </w:pPr>
-      <w:r>
-        <w:rPr>
-          <w:sz w:val="32"/>
-          <w:szCs w:val="32"/>
-          <w:vertAlign w:val="subscript"/>
-          <w:lang w:val="es-ES"/>
-        </w:rPr>
-        <w:t>Se comprueba que el formulario “Modificar Tarea” se despliegue y repliegue correctamente.</w:t>
-      </w:r>
-    </w:p>
-    <w:p>
-      <w:pPr>
-        <w:rPr>
-          <w:sz w:val="32"/>
-          <w:szCs w:val="32"/>
-          <w:vertAlign w:val="subscript"/>
-          <w:lang w:val="es-ES"/>
-        </w:rPr>
-      </w:pPr>
-    </w:p>
-    <w:p>
-      <w:pPr>
-        <w:rPr>
-          <w:sz w:val="32"/>
-          <w:szCs w:val="32"/>
-          <w:vertAlign w:val="subscript"/>
-          <w:lang w:val="es-ES"/>
-        </w:rPr>
-      </w:pPr>
-      <w:r>
-        <w:rPr>
-          <w:b/>
-          <w:bCs/>
-          <w:sz w:val="32"/>
-          <w:szCs w:val="32"/>
-          <w:vertAlign w:val="subscript"/>
-          <w:lang w:val="es-ES"/>
-        </w:rPr>
-        <w:t xml:space="preserve">Eliminar Tarea: </w:t>
-      </w:r>
-      <w:r>
-        <w:rPr>
-          <w:sz w:val="32"/>
-          <w:szCs w:val="32"/>
-          <w:vertAlign w:val="subscript"/>
-          <w:lang w:val="es-ES"/>
-        </w:rPr>
-        <w:t xml:space="preserve">Al hacer clic sobre el botón “Eliminar” se envía el ID de la tarea seleccionada a </w:t>
-      </w:r>
-      <w:proofErr w:type="spellStart"/>
-      <w:r>
-        <w:rPr>
-          <w:sz w:val="32"/>
-          <w:szCs w:val="32"/>
-          <w:vertAlign w:val="subscript"/>
-          <w:lang w:val="es-ES"/>
-        </w:rPr>
-        <w:t>bbdd</w:t>
-      </w:r>
-      <w:proofErr w:type="spellEnd"/>
-      <w:r>
-        <w:rPr>
-          <w:sz w:val="32"/>
-          <w:szCs w:val="32"/>
-          <w:vertAlign w:val="subscript"/>
-          <w:lang w:val="es-ES"/>
-        </w:rPr>
-        <w:t>/</w:t>
-      </w:r>
-      <w:proofErr w:type="spellStart"/>
-      <w:r>
-        <w:rPr>
-          <w:sz w:val="32"/>
-          <w:szCs w:val="32"/>
-          <w:vertAlign w:val="subscript"/>
-          <w:lang w:val="es-ES"/>
-        </w:rPr>
-        <w:t>opciones_tareas.php</w:t>
-      </w:r>
-      <w:proofErr w:type="spellEnd"/>
-      <w:r>
-        <w:rPr>
-          <w:sz w:val="32"/>
-          <w:szCs w:val="32"/>
-          <w:vertAlign w:val="subscript"/>
-          <w:lang w:val="es-ES"/>
-        </w:rPr>
-        <w:t xml:space="preserve"> Se crea un objeto de la Clase Tarea y se llama a la función </w:t>
-      </w:r>
-      <w:proofErr w:type="spellStart"/>
-      <w:proofErr w:type="gramStart"/>
-      <w:r>
-        <w:rPr>
-          <w:sz w:val="32"/>
-          <w:szCs w:val="32"/>
-          <w:vertAlign w:val="subscript"/>
-          <w:lang w:val="es-ES"/>
-        </w:rPr>
-        <w:t>eliminarTarea</w:t>
-      </w:r>
-      <w:proofErr w:type="spellEnd"/>
-      <w:r>
-        <w:rPr>
-          <w:sz w:val="32"/>
-          <w:szCs w:val="32"/>
-          <w:vertAlign w:val="subscript"/>
-          <w:lang w:val="es-ES"/>
-        </w:rPr>
-        <w:t>(</w:t>
-      </w:r>
-      <w:proofErr w:type="gramEnd"/>
-      <w:r>
-        <w:rPr>
-          <w:sz w:val="32"/>
-          <w:szCs w:val="32"/>
-          <w:vertAlign w:val="subscript"/>
-          <w:lang w:val="es-ES"/>
-        </w:rPr>
-        <w:t>) que elimina el registro de la tabla “tarea”. Lanza una alerta indicando si la tarea ha sido eliminada o no.</w:t>
-      </w:r>
-    </w:p>
-    <w:p>
-      <w:pPr>
-        <w:rPr>
-          <w:sz w:val="32"/>
-          <w:szCs w:val="32"/>
-          <w:u w:val="single"/>
-          <w:vertAlign w:val="subscript"/>
-          <w:lang w:val="es-ES"/>
-        </w:rPr>
-      </w:pPr>
-      <w:r>
-        <w:rPr>
-          <w:sz w:val="32"/>
-          <w:szCs w:val="32"/>
-          <w:u w:val="single"/>
-          <w:vertAlign w:val="subscript"/>
-          <w:lang w:val="es-ES"/>
-        </w:rPr>
-        <w:t>Pruebas:</w:t>
-      </w:r>
-    </w:p>
-    <w:p>
-      <w:pPr>
-        <w:rPr>
-          <w:sz w:val="32"/>
-          <w:szCs w:val="32"/>
-          <w:vertAlign w:val="subscript"/>
-          <w:lang w:val="es-ES"/>
-        </w:rPr>
-      </w:pPr>
-      <w:r>
-        <w:rPr>
-          <w:sz w:val="32"/>
-          <w:szCs w:val="32"/>
-          <w:vertAlign w:val="subscript"/>
-          <w:lang w:val="es-ES"/>
-        </w:rPr>
-        <w:t>Se comprueba que se elimina la tarea de la tabla.</w:t>
-      </w:r>
-    </w:p>
-    <w:p>
-      <w:pPr>
-        <w:rPr>
-          <w:sz w:val="32"/>
-          <w:szCs w:val="32"/>
-          <w:vertAlign w:val="subscript"/>
-          <w:lang w:val="es-ES"/>
-        </w:rPr>
-      </w:pPr>
-      <w:r>
-        <w:rPr>
-          <w:sz w:val="32"/>
-          <w:szCs w:val="32"/>
-          <w:vertAlign w:val="subscript"/>
-          <w:lang w:val="es-ES"/>
-        </w:rPr>
-        <w:t>Se comprueba que las alertas corresponden con la acción realizada.</w:t>
-      </w:r>
-    </w:p>
-    <w:p>
-      <w:pPr>
-        <w:rPr>
-          <w:sz w:val="32"/>
-          <w:szCs w:val="32"/>
-          <w:vertAlign w:val="subscript"/>
-          <w:lang w:val="es-ES"/>
-        </w:rPr>
-      </w:pPr>
-    </w:p>
-    <w:p>
-      <w:pPr>
-        <w:rPr>
-          <w:b/>
-          <w:bCs/>
-          <w:sz w:val="32"/>
-          <w:szCs w:val="32"/>
-          <w:vertAlign w:val="subscript"/>
-          <w:lang w:val="es-ES"/>
-        </w:rPr>
-      </w:pPr>
-      <w:r>
-        <w:rPr>
-          <w:b/>
-          <w:bCs/>
-          <w:sz w:val="32"/>
-          <w:szCs w:val="32"/>
-          <w:vertAlign w:val="subscript"/>
-          <w:lang w:val="es-ES"/>
-        </w:rPr>
-        <w:t>Asignar:</w:t>
-      </w:r>
-    </w:p>
-    <w:p>
-      <w:pPr>
-        <w:rPr>
-          <w:b/>
-          <w:bCs/>
-          <w:sz w:val="32"/>
-          <w:szCs w:val="32"/>
-          <w:vertAlign w:val="subscript"/>
-          <w:lang w:val="es-ES"/>
-        </w:rPr>
-      </w:pPr>
-    </w:p>
-    <w:p>
-      <w:pPr>
-        <w:rPr>
-          <w:b/>
-          <w:bCs/>
-          <w:sz w:val="32"/>
-          <w:szCs w:val="32"/>
-          <w:vertAlign w:val="subscript"/>
-          <w:lang w:val="es-ES"/>
-        </w:rPr>
-      </w:pPr>
-      <w:r>
-        <w:rPr>
-          <w:b/>
-          <w:bCs/>
-          <w:sz w:val="32"/>
-          <w:szCs w:val="32"/>
-          <w:vertAlign w:val="subscript"/>
-          <w:lang w:val="es-ES"/>
-        </w:rPr>
-        <w:t>Tareas Asignadas:</w:t>
-      </w:r>
-    </w:p>
-    <w:p>
-      <w:pPr>
-        <w:rPr>
-          <w:b/>
-          <w:bCs/>
-          <w:sz w:val="32"/>
-          <w:szCs w:val="32"/>
-          <w:vertAlign w:val="subscript"/>
-          <w:lang w:val="es-ES"/>
-        </w:rPr>
-      </w:pPr>
-    </w:p>
-    <w:p>
-      <w:pPr>
-        <w:rPr>
-          <w:b/>
-          <w:bCs/>
-          <w:sz w:val="32"/>
-          <w:szCs w:val="32"/>
-          <w:vertAlign w:val="subscript"/>
-          <w:lang w:val="es-ES"/>
-        </w:rPr>
-      </w:pPr>
-      <w:r>
-        <w:rPr>
-          <w:b/>
-          <w:bCs/>
-          <w:sz w:val="32"/>
-          <w:szCs w:val="32"/>
-          <w:vertAlign w:val="subscript"/>
-          <w:lang w:val="es-ES"/>
-        </w:rPr>
-        <w:t>Menú:</w:t>
-      </w:r>
-    </w:p>
-    <w:p>
-      <w:pPr>
-        <w:rPr>
-          <w:sz w:val="32"/>
-          <w:szCs w:val="32"/>
-          <w:u w:val="single"/>
-          <w:vertAlign w:val="subscript"/>
-          <w:lang w:val="es-ES"/>
-        </w:rPr>
-      </w:pPr>
-    </w:p>
-    <w:p>
-      <w:pPr>
-        <w:rPr>
-          <w:sz w:val="32"/>
-          <w:szCs w:val="32"/>
-          <w:vertAlign w:val="subscript"/>
-          <w:lang w:val="es-ES"/>
-        </w:rPr>
-      </w:pPr>
-    </w:p>
-    <w:p>
-      <w:pPr>
-        <w:rPr>
-          <w:sz w:val="32"/>
-          <w:szCs w:val="32"/>
-          <w:vertAlign w:val="subscript"/>
-          <w:lang w:val="es-ES"/>
-        </w:rPr>
-      </w:pPr>
-    </w:p>
-    <w:p>
-      <w:pPr>
-        <w:rPr>
-          <w:b/>
-          <w:bCs/>
-          <w:sz w:val="32"/>
-          <w:szCs w:val="32"/>
-          <w:vertAlign w:val="subscript"/>
-          <w:lang w:val="es-ES"/>
-        </w:rPr>
-      </w:pPr>
-    </w:p>
-    <w:p>
-      <w:pPr>
-        <w:rPr>
-          <w:b/>
-          <w:bCs/>
-          <w:sz w:val="32"/>
-          <w:szCs w:val="32"/>
-          <w:vertAlign w:val="subscript"/>
-          <w:lang w:val="es-ES"/>
-        </w:rPr>
-      </w:pPr>
-    </w:p>
-    <w:p>
-      <w:pPr>
-        <w:rPr>
-          <w:b/>
-          <w:bCs/>
-          <w:sz w:val="32"/>
-          <w:szCs w:val="32"/>
-          <w:u w:val="single"/>
-          <w:vertAlign w:val="subscript"/>
-          <w:lang w:val="es-ES"/>
-        </w:rPr>
-      </w:pPr>
-    </w:p>
-    <w:p>
-      <w:pPr>
-        <w:rPr>
-          <w:sz w:val="32"/>
-          <w:szCs w:val="32"/>
-          <w:vertAlign w:val="subscript"/>
-          <w:lang w:val="es-ES"/>
-        </w:rPr>
-      </w:pPr>
-    </w:p>
-    <w:p>
-      <w:pPr>
-        <w:rPr>
-          <w:sz w:val="32"/>
-          <w:szCs w:val="32"/>
-          <w:vertAlign w:val="subscript"/>
-          <w:lang w:val="es-ES"/>
-        </w:rPr>
-      </w:pPr>
-    </w:p>
-    <w:p>
-      <w:pPr>
-        <w:rPr>
-          <w:sz w:val="32"/>
-          <w:szCs w:val="32"/>
-          <w:vertAlign w:val="subscript"/>
-          <w:lang w:val="es-ES"/>
-        </w:rPr>
-      </w:pPr>
-    </w:p>
-    <w:p>
-      <w:pPr>
-        <w:rPr>
-          <w:sz w:val="32"/>
-          <w:szCs w:val="32"/>
-          <w:vertAlign w:val="subscript"/>
-          <w:lang w:val="es-ES"/>
-        </w:rPr>
-      </w:pPr>
-    </w:p>
-    <w:p>
-      <w:pPr>
-        <w:rPr>
-          <w:sz w:val="32"/>
-          <w:szCs w:val="32"/>
-          <w:vertAlign w:val="subscript"/>
-          <w:lang w:val="es-ES"/>
-        </w:rPr>
-      </w:pPr>
-    </w:p>
-    <w:p>
-      <w:pPr>
-        <w:rPr>
-          <w:b/>
-          <w:bCs/>
+          <w:b/>
+          <w:bCs/>
+          <w:color w:val="FF0000"/>
           <w:sz w:val="32"/>
           <w:szCs w:val="32"/>
           <w:vertAlign w:val="subscript"/>
@@ -4115,109 +3914,6 @@
           <w:vertAlign w:val="subscript"/>
           <w:lang w:val="es-ES"/>
         </w:rPr>
-        <w:t>– Usuarios</w:t>
-      </w:r>
-    </w:p>
-    <w:p>
-      <w:pPr>
-        <w:pStyle w:val="Prrafodelista"/>
-        <w:numPr>
-          <w:ilvl w:val="2"/>
-          <w:numId w:val="2"/>
-        </w:numPr>
-        <w:rPr>
-          <w:b/>
-          <w:bCs/>
-          <w:color w:val="FF0000"/>
-          <w:sz w:val="32"/>
-          <w:szCs w:val="32"/>
-          <w:vertAlign w:val="subscript"/>
-          <w:lang w:val="es-ES"/>
-        </w:rPr>
-      </w:pPr>
-      <w:r>
-        <w:rPr>
-          <w:b/>
-          <w:bCs/>
-          <w:color w:val="FF0000"/>
-          <w:sz w:val="32"/>
-          <w:szCs w:val="32"/>
-          <w:vertAlign w:val="subscript"/>
-          <w:lang w:val="es-ES"/>
-        </w:rPr>
-        <w:t>– Clientes</w:t>
-      </w:r>
-    </w:p>
-    <w:p>
-      <w:pPr>
-        <w:pStyle w:val="Prrafodelista"/>
-        <w:numPr>
-          <w:ilvl w:val="2"/>
-          <w:numId w:val="2"/>
-        </w:numPr>
-        <w:rPr>
-          <w:b/>
-          <w:bCs/>
-          <w:color w:val="FF0000"/>
-          <w:sz w:val="32"/>
-          <w:szCs w:val="32"/>
-          <w:vertAlign w:val="subscript"/>
-          <w:lang w:val="es-ES"/>
-        </w:rPr>
-      </w:pPr>
-      <w:r>
-        <w:rPr>
-          <w:b/>
-          <w:bCs/>
-          <w:color w:val="FF0000"/>
-          <w:sz w:val="32"/>
-          <w:szCs w:val="32"/>
-          <w:vertAlign w:val="subscript"/>
-          <w:lang w:val="es-ES"/>
-        </w:rPr>
-        <w:t>– Configuración</w:t>
-      </w:r>
-    </w:p>
-    <w:p>
-      <w:pPr>
-        <w:rPr>
-          <w:b/>
-          <w:bCs/>
-          <w:color w:val="FF0000"/>
-          <w:sz w:val="32"/>
-          <w:szCs w:val="32"/>
-          <w:vertAlign w:val="subscript"/>
-          <w:lang w:val="es-ES"/>
-        </w:rPr>
-      </w:pPr>
-    </w:p>
-    <w:p>
-      <w:pPr>
-        <w:pStyle w:val="Prrafodelista"/>
-        <w:numPr>
-          <w:ilvl w:val="2"/>
-          <w:numId w:val="2"/>
-        </w:numPr>
-        <w:rPr>
-          <w:b/>
-          <w:bCs/>
-          <w:color w:val="FF0000"/>
-          <w:sz w:val="32"/>
-          <w:szCs w:val="32"/>
-          <w:vertAlign w:val="subscript"/>
-          <w:lang w:val="es-ES"/>
-        </w:rPr>
-      </w:pPr>
-      <w:r>
-        <w:rPr>
-          <w:b/>
-          <w:bCs/>
-          <w:color w:val="FF0000"/>
-          <w:sz w:val="32"/>
-          <w:szCs w:val="32"/>
-          <w:vertAlign w:val="subscript"/>
-          <w:lang w:val="es-ES"/>
-        </w:rPr>
         <w:t>– Cerrar Sesión</w:t>
       </w:r>
     </w:p>
@@ -4289,75 +3985,6 @@
           <w:lang w:val="es-ES"/>
         </w:rPr>
       </w:pPr>
-    </w:p>
-    <w:p>
-      <w:pPr>
-        <w:rPr>
-          <w:sz w:val="32"/>
-          <w:szCs w:val="32"/>
-          <w:vertAlign w:val="subscript"/>
-          <w:lang w:val="es-ES"/>
-        </w:rPr>
-      </w:pPr>
-    </w:p>
-    <w:p>
-      <w:pPr>
-        <w:tabs>
-          <w:tab w:val="left" w:pos="6195"/>
-        </w:tabs>
-        <w:rPr>
-          <w:sz w:val="32"/>
-          <w:szCs w:val="32"/>
-          <w:vertAlign w:val="subscript"/>
-          <w:lang w:val="es-ES"/>
-        </w:rPr>
-      </w:pPr>
-      <w:r>
-        <w:rPr>
-          <w:sz w:val="32"/>
-          <w:szCs w:val="32"/>
-          <w:vertAlign w:val="subscript"/>
-          <w:lang w:val="es-ES"/>
-        </w:rPr>
-        <w:tab/>
-      </w:r>
-    </w:p>
-    <w:p>
-      <w:pPr>
-        <w:rPr>
-          <w:b/>
-          <w:bCs/>
-          <w:color w:val="FF0000"/>
-          <w:sz w:val="32"/>
-          <w:szCs w:val="32"/>
-          <w:vertAlign w:val="subscript"/>
-          <w:lang w:val="es-ES"/>
-        </w:rPr>
-      </w:pPr>
-      <w:r>
-        <w:rPr>
-          <w:b/>
-          <w:bCs/>
-          <w:color w:val="FF0000"/>
-          <w:sz w:val="32"/>
-          <w:szCs w:val="32"/>
-          <w:vertAlign w:val="subscript"/>
-          <w:lang w:val="es-ES"/>
-        </w:rPr>
-        <w:t xml:space="preserve">1.2 - </w:t>
-      </w:r>
-      <w:r>
-        <w:rPr>
-          <w:b/>
-          <w:bCs/>
-          <w:color w:val="FF0000"/>
-          <w:sz w:val="32"/>
-          <w:szCs w:val="32"/>
-          <w:vertAlign w:val="subscript"/>
-          <w:lang w:val="es-ES"/>
-        </w:rPr>
-        <w:t>MENU USUARIO</w:t>
-      </w:r>
     </w:p>
     <w:p>
       <w:pPr>
@@ -6279,28 +5906,28 @@
 </file>
 
 <file path=customXml/item1.xml><?xml version="1.0" encoding="utf-8"?>
-<b:Sources xmlns:b="http://schemas.openxmlformats.org/officeDocument/2006/bibliography" xmlns="http://schemas.openxmlformats.org/officeDocument/2006/bibliography" SelectedStyle="\APASixthEditionOfficeOnline.xsl" StyleName="APA" Version="6"/>
-</file>
-
-<file path=customXml/item2.xml><?xml version="1.0" encoding="utf-8"?>
 <go:gDocsCustomXmlDataStorage xmlns:go="http://customooxmlschemas.google.com/" xmlns:r="http://schemas.openxmlformats.org/officeDocument/2006/relationships">
   <go:docsCustomData xmlns:go="http://customooxmlschemas.google.com/" roundtripDataSignature="AMtx7mgl+2i+IeBLJP0d+re0XLdSOpSahg==">AMUW2mVpOAMfmVmLZiAfNI30cZ32LpQR0zIJl6iPIJo5nrnNBvnZJaTfw8iG2g60HcMoKubhpTHBeZdgkWP9pjLirRpsA7pgIuS5s0OxVpsf9eKgBIMA0tocfIakCcx0ZlHQ8NE1BCXxj7KdmlAqpzas48YyMAKT9NFNs3kmIpXlLTjJhY6pLaM=</go:docsCustomData>
 </go:gDocsCustomXmlDataStorage>
 </file>
 
-<file path=customXml/itemProps1.xml><?xml version="1.0" encoding="utf-8"?>
-<ds:datastoreItem xmlns:ds="http://schemas.openxmlformats.org/officeDocument/2006/customXml" ds:itemID="{50DBE7BF-86CF-40D0-8A4D-321814961933}">
-  <ds:schemaRefs>
-    <ds:schemaRef ds:uri="http://schemas.openxmlformats.org/officeDocument/2006/bibliography"/>
-  </ds:schemaRefs>
-</ds:datastoreItem>
+<file path=customXml/item2.xml><?xml version="1.0" encoding="utf-8"?>
+<b:Sources xmlns:b="http://schemas.openxmlformats.org/officeDocument/2006/bibliography" xmlns="http://schemas.openxmlformats.org/officeDocument/2006/bibliography" SelectedStyle="\APASixthEditionOfficeOnline.xsl" StyleName="APA" Version="6"/>
 </file>
 
-<file path=customXml/itemProps2.xml><?xml version="1.0" encoding="utf-8"?>
+<file path=customXml/itemProps1.xml><?xml version="1.0" encoding="utf-8"?>
 <ds:datastoreItem xmlns:ds="http://schemas.openxmlformats.org/officeDocument/2006/customXml" ds:itemID="{11111111-1234-1234-1234-123412341234}">
   <ds:schemaRefs>
     <ds:schemaRef ds:uri="http://customooxmlschemas.google.com/"/>
     <ds:schemaRef ds:uri="http://schemas.openxmlformats.org/officeDocument/2006/relationships"/>
   </ds:schemaRefs>
 </ds:datastoreItem>
+</file>
+
+<file path=customXml/itemProps2.xml><?xml version="1.0" encoding="utf-8"?>
+<ds:datastoreItem xmlns:ds="http://schemas.openxmlformats.org/officeDocument/2006/customXml" ds:itemID="{50DBE7BF-86CF-40D0-8A4D-321814961933}">
+  <ds:schemaRefs>
+    <ds:schemaRef ds:uri="http://schemas.openxmlformats.org/officeDocument/2006/bibliography"/>
+  </ds:schemaRefs>
+</ds:datastoreItem>
 </file>
</xml_diff>

<commit_message>
Diagramas Casos de Uso y Diagramas de Clases
</commit_message>
<xml_diff>
--- a/Memoria_Proyecto.docx
+++ b/Memoria_Proyecto.docx
@@ -1204,6 +1204,16 @@
     <w:p>
       <w:pPr>
         <w:rPr>
+          <w:color w:val="000000" w:themeColor="text1"/>
+          <w:szCs w:val="22"/>
+          <w:vertAlign w:val="subscript"/>
+          <w:lang w:val="es-ES"/>
+        </w:rPr>
+      </w:pPr>
+    </w:p>
+    <w:p>
+      <w:pPr>
+        <w:rPr>
           <w:b/>
           <w:bCs/>
           <w:color w:val="1F497D" w:themeColor="text2"/>
@@ -1326,6 +1336,16 @@
     <w:p>
       <w:pPr>
         <w:rPr>
+          <w:color w:val="000000" w:themeColor="text1"/>
+          <w:szCs w:val="22"/>
+          <w:vertAlign w:val="subscript"/>
+          <w:lang w:val="es-ES"/>
+        </w:rPr>
+      </w:pPr>
+    </w:p>
+    <w:p>
+      <w:pPr>
+        <w:rPr>
           <w:b/>
           <w:bCs/>
           <w:color w:val="1F497D" w:themeColor="text2"/>
@@ -1345,6 +1365,7 @@
           <w:vertAlign w:val="subscript"/>
           <w:lang w:val="en-GB"/>
         </w:rPr>
+        <w:lastRenderedPageBreak/>
         <w:t xml:space="preserve">3.- </w:t>
       </w:r>
       <w:r>
@@ -1398,10 +1419,10 @@
           <w:vertAlign w:val="subscript"/>
           <w:lang w:val="en-GB"/>
         </w:rPr>
-        <w:lastRenderedPageBreak/>
         <w:t xml:space="preserve">The highlight of this application is the ease with which the administrator can assign tasks to the workers. In addition, it is extremely easy to create, modify and delete tasks, users and </w:t>
       </w:r>
       <w:proofErr w:type="spellStart"/>
+      <w:proofErr w:type="gramStart"/>
       <w:r>
         <w:rPr>
           <w:color w:val="000000" w:themeColor="text1"/>
@@ -1412,6 +1433,7 @@
         <w:t>clients.This</w:t>
       </w:r>
       <w:proofErr w:type="spellEnd"/>
+      <w:proofErr w:type="gramEnd"/>
       <w:r>
         <w:rPr>
           <w:color w:val="000000" w:themeColor="text1"/>
@@ -1460,6 +1482,16 @@
         </w:rPr>
         <w:t xml:space="preserve"> and the logo.</w:t>
       </w:r>
+    </w:p>
+    <w:p>
+      <w:pPr>
+        <w:rPr>
+          <w:color w:val="000000" w:themeColor="text1"/>
+          <w:szCs w:val="22"/>
+          <w:vertAlign w:val="subscript"/>
+          <w:lang w:val="en-GB"/>
+        </w:rPr>
+      </w:pPr>
     </w:p>
     <w:p>
       <w:pPr>
@@ -1650,7 +1682,7 @@
           <w:color w:val="000000" w:themeColor="text1"/>
           <w:szCs w:val="22"/>
           <w:vertAlign w:val="subscript"/>
-          <w:lang w:val="es-ES"/>
+          <w:lang w:val="en-GB"/>
         </w:rPr>
       </w:pPr>
       <w:r>
@@ -1661,6 +1693,14 @@
           <w:lang w:val="es-ES"/>
         </w:rPr>
         <w:tab/>
+      </w:r>
+      <w:r>
+        <w:rPr>
+          <w:color w:val="000000" w:themeColor="text1"/>
+          <w:szCs w:val="22"/>
+          <w:vertAlign w:val="subscript"/>
+          <w:lang w:val="en-GB"/>
+        </w:rPr>
         <w:t>-HTML</w:t>
       </w:r>
     </w:p>
@@ -1670,15 +1710,15 @@
           <w:color w:val="000000" w:themeColor="text1"/>
           <w:szCs w:val="22"/>
           <w:vertAlign w:val="subscript"/>
-          <w:lang w:val="es-ES"/>
-        </w:rPr>
-      </w:pPr>
-      <w:r>
-        <w:rPr>
-          <w:color w:val="000000" w:themeColor="text1"/>
-          <w:szCs w:val="22"/>
-          <w:vertAlign w:val="subscript"/>
-          <w:lang w:val="es-ES"/>
+          <w:lang w:val="en-GB"/>
+        </w:rPr>
+      </w:pPr>
+      <w:r>
+        <w:rPr>
+          <w:color w:val="000000" w:themeColor="text1"/>
+          <w:szCs w:val="22"/>
+          <w:vertAlign w:val="subscript"/>
+          <w:lang w:val="en-GB"/>
         </w:rPr>
         <w:tab/>
         <w:t>-CSS</w:t>
@@ -1690,15 +1730,15 @@
           <w:color w:val="000000" w:themeColor="text1"/>
           <w:szCs w:val="22"/>
           <w:vertAlign w:val="subscript"/>
-          <w:lang w:val="es-ES"/>
-        </w:rPr>
-      </w:pPr>
-      <w:r>
-        <w:rPr>
-          <w:color w:val="000000" w:themeColor="text1"/>
-          <w:szCs w:val="22"/>
-          <w:vertAlign w:val="subscript"/>
-          <w:lang w:val="es-ES"/>
+          <w:lang w:val="en-GB"/>
+        </w:rPr>
+      </w:pPr>
+      <w:r>
+        <w:rPr>
+          <w:color w:val="000000" w:themeColor="text1"/>
+          <w:szCs w:val="22"/>
+          <w:vertAlign w:val="subscript"/>
+          <w:lang w:val="en-GB"/>
         </w:rPr>
         <w:tab/>
         <w:t>-JavaScript</w:t>
@@ -1710,15 +1750,15 @@
           <w:color w:val="000000" w:themeColor="text1"/>
           <w:szCs w:val="22"/>
           <w:vertAlign w:val="subscript"/>
-          <w:lang w:val="es-ES"/>
-        </w:rPr>
-      </w:pPr>
-      <w:r>
-        <w:rPr>
-          <w:color w:val="000000" w:themeColor="text1"/>
-          <w:szCs w:val="22"/>
-          <w:vertAlign w:val="subscript"/>
-          <w:lang w:val="es-ES"/>
+          <w:lang w:val="en-GB"/>
+        </w:rPr>
+      </w:pPr>
+      <w:r>
+        <w:rPr>
+          <w:color w:val="000000" w:themeColor="text1"/>
+          <w:szCs w:val="22"/>
+          <w:vertAlign w:val="subscript"/>
+          <w:lang w:val="en-GB"/>
         </w:rPr>
         <w:tab/>
         <w:t>-</w:t>
@@ -1729,7 +1769,7 @@
           <w:color w:val="000000" w:themeColor="text1"/>
           <w:szCs w:val="22"/>
           <w:vertAlign w:val="subscript"/>
-          <w:lang w:val="es-ES"/>
+          <w:lang w:val="en-GB"/>
         </w:rPr>
         <w:t>Jquery</w:t>
       </w:r>
@@ -1741,15 +1781,15 @@
           <w:color w:val="000000" w:themeColor="text1"/>
           <w:szCs w:val="22"/>
           <w:vertAlign w:val="subscript"/>
-          <w:lang w:val="es-ES"/>
-        </w:rPr>
-      </w:pPr>
-      <w:r>
-        <w:rPr>
-          <w:color w:val="000000" w:themeColor="text1"/>
-          <w:szCs w:val="22"/>
-          <w:vertAlign w:val="subscript"/>
-          <w:lang w:val="es-ES"/>
+          <w:lang w:val="en-GB"/>
+        </w:rPr>
+      </w:pPr>
+      <w:r>
+        <w:rPr>
+          <w:color w:val="000000" w:themeColor="text1"/>
+          <w:szCs w:val="22"/>
+          <w:vertAlign w:val="subscript"/>
+          <w:lang w:val="en-GB"/>
         </w:rPr>
         <w:tab/>
         <w:t>-PHP</w:t>
@@ -1761,15 +1801,15 @@
           <w:color w:val="000000" w:themeColor="text1"/>
           <w:szCs w:val="22"/>
           <w:vertAlign w:val="subscript"/>
-          <w:lang w:val="es-ES"/>
-        </w:rPr>
-      </w:pPr>
-      <w:r>
-        <w:rPr>
-          <w:color w:val="000000" w:themeColor="text1"/>
-          <w:szCs w:val="22"/>
-          <w:vertAlign w:val="subscript"/>
-          <w:lang w:val="es-ES"/>
+          <w:lang w:val="en-GB"/>
+        </w:rPr>
+      </w:pPr>
+      <w:r>
+        <w:rPr>
+          <w:color w:val="000000" w:themeColor="text1"/>
+          <w:szCs w:val="22"/>
+          <w:vertAlign w:val="subscript"/>
+          <w:lang w:val="en-GB"/>
         </w:rPr>
         <w:tab/>
         <w:t>-Bootstrap4</w:t>
@@ -1970,8 +2010,19 @@
           <w:vertAlign w:val="subscript"/>
           <w:lang w:val="es-ES"/>
         </w:rPr>
-        <w:t>Aprender a llevar un control y gestión sobre el avance de los proyectos :</w:t>
-      </w:r>
+        <w:t xml:space="preserve">Aprender a llevar un control y gestión sobre el avance de los </w:t>
+      </w:r>
+      <w:proofErr w:type="gramStart"/>
+      <w:r>
+        <w:rPr>
+          <w:color w:val="000000" w:themeColor="text1"/>
+          <w:szCs w:val="22"/>
+          <w:vertAlign w:val="subscript"/>
+          <w:lang w:val="es-ES"/>
+        </w:rPr>
+        <w:t>proyectos :</w:t>
+      </w:r>
+      <w:proofErr w:type="gramEnd"/>
     </w:p>
     <w:p>
       <w:pPr>
@@ -2059,6 +2110,7 @@
           <w:vertAlign w:val="subscript"/>
           <w:lang w:val="es-ES"/>
         </w:rPr>
+        <w:lastRenderedPageBreak/>
         <w:t>Practicar el diseño de diagramas para los Casos de Uso y Modelos de Datos:</w:t>
       </w:r>
     </w:p>
@@ -2105,8 +2157,7 @@
       <w:pPr>
         <w:rPr>
           <w:color w:val="000000" w:themeColor="text1"/>
-          <w:sz w:val="32"/>
-          <w:szCs w:val="32"/>
+          <w:szCs w:val="22"/>
           <w:vertAlign w:val="subscript"/>
           <w:lang w:val="es-ES"/>
         </w:rPr>
@@ -2120,6 +2171,17 @@
         </w:rPr>
         <w:t>Diseño responsivo.</w:t>
       </w:r>
+    </w:p>
+    <w:p>
+      <w:pPr>
+        <w:rPr>
+          <w:color w:val="000000" w:themeColor="text1"/>
+          <w:sz w:val="32"/>
+          <w:szCs w:val="32"/>
+          <w:vertAlign w:val="subscript"/>
+          <w:lang w:val="es-ES"/>
+        </w:rPr>
+      </w:pPr>
     </w:p>
     <w:p>
       <w:pPr>
@@ -2141,7 +2203,6 @@
           <w:vertAlign w:val="subscript"/>
           <w:lang w:val="es-ES"/>
         </w:rPr>
-        <w:lastRenderedPageBreak/>
         <w:t xml:space="preserve">5.- </w:t>
       </w:r>
       <w:r>
@@ -2563,6 +2624,16 @@
     <w:p>
       <w:pPr>
         <w:rPr>
+          <w:color w:val="000000" w:themeColor="text1"/>
+          <w:szCs w:val="22"/>
+          <w:vertAlign w:val="subscript"/>
+          <w:lang w:val="es-ES"/>
+        </w:rPr>
+      </w:pPr>
+    </w:p>
+    <w:p>
+      <w:pPr>
+        <w:rPr>
           <w:b/>
           <w:bCs/>
           <w:color w:val="1F497D" w:themeColor="text2"/>
@@ -2642,6 +2713,7 @@
           <w:vertAlign w:val="subscript"/>
           <w:lang w:val="es-ES"/>
         </w:rPr>
+        <w:lastRenderedPageBreak/>
         <w:t>El equipo que se ha utilizado para el desarrollo se compone de un ordenador portátil de la marca LG, modelo gran (gama alta)</w:t>
       </w:r>
       <w:r>
@@ -2881,7 +2953,6 @@
           <w:vertAlign w:val="subscript"/>
           <w:lang w:val="es-ES"/>
         </w:rPr>
-        <w:lastRenderedPageBreak/>
         <w:t xml:space="preserve">Como base de datos se ha utilizado MySQL y el gestor </w:t>
       </w:r>
       <w:proofErr w:type="spellStart"/>
@@ -2981,24 +3052,24 @@
         </w:rPr>
       </w:pPr>
       <w:r>
-        <w:t xml:space="preserve">      Ilustración </w:t>
-      </w:r>
-      <w:fldSimple w:instr=" SEQ Ilustración \* ARABIC ">
-        <w:r>
-          <w:rPr>
-            <w:noProof/>
-          </w:rPr>
-          <w:t>1</w:t>
-        </w:r>
-      </w:fldSimple>
-      <w:r>
-        <w:t xml:space="preserve"> Título: Equipo hogar </w:t>
+        <w:t xml:space="preserve">      Título: Equipo </w:t>
+      </w:r>
+      <w:proofErr w:type="gramStart"/>
+      <w:r>
+        <w:t xml:space="preserve">hogar </w:t>
       </w:r>
       <w:r>
         <w:rPr>
           <w:noProof/>
         </w:rPr>
-        <w:t xml:space="preserve"> Fuente: Elaboración propia</w:t>
+        <w:t xml:space="preserve"> Fuente</w:t>
+      </w:r>
+      <w:proofErr w:type="gramEnd"/>
+      <w:r>
+        <w:rPr>
+          <w:noProof/>
+        </w:rPr>
+        <w:t>: Elaboración propia</w:t>
       </w:r>
     </w:p>
     <w:p>
@@ -3239,6 +3310,7 @@
           <w:vertAlign w:val="subscript"/>
           <w:lang w:val="es-ES"/>
         </w:rPr>
+        <w:lastRenderedPageBreak/>
         <w:t>-Bootstrap4</w:t>
       </w:r>
     </w:p>
@@ -3349,8 +3421,40 @@
           <w:vertAlign w:val="subscript"/>
           <w:lang w:val="es-ES"/>
         </w:rPr>
-        <w:t>Para el control de versiones se ha utilizado Git. El proyecto está subido a GitHub.</w:t>
-      </w:r>
+        <w:t>Para el control de versiones se ha utilizado Git. El proyecto está subido a GitHub</w:t>
+      </w:r>
+      <w:r>
+        <w:rPr>
+          <w:color w:val="000000" w:themeColor="text1"/>
+          <w:szCs w:val="22"/>
+          <w:vertAlign w:val="subscript"/>
+          <w:lang w:val="es-ES"/>
+        </w:rPr>
+        <w:t>. Enlace al proyecto:</w:t>
+      </w:r>
+    </w:p>
+    <w:p>
+      <w:pPr>
+        <w:pStyle w:val="Prrafodelista"/>
+        <w:ind w:left="720"/>
+        <w:rPr>
+          <w:rStyle w:val="Hipervnculo"/>
+          <w:szCs w:val="22"/>
+          <w:vertAlign w:val="subscript"/>
+          <w:lang w:val="es-ES"/>
+        </w:rPr>
+      </w:pPr>
+      <w:hyperlink r:id="rId13" w:history="1">
+        <w:r>
+          <w:rPr>
+            <w:rStyle w:val="Hipervnculo"/>
+            <w:szCs w:val="22"/>
+            <w:vertAlign w:val="subscript"/>
+            <w:lang w:val="es-ES"/>
+          </w:rPr>
+          <w:t>https://github.com/asiermgonzalez/t_gira</w:t>
+        </w:r>
+      </w:hyperlink>
     </w:p>
     <w:p>
       <w:pPr>
@@ -3360,6 +3464,50 @@
           <w:numId w:val="6"/>
         </w:numPr>
         <w:rPr>
+          <w:color w:val="000000" w:themeColor="text1"/>
+          <w:szCs w:val="22"/>
+          <w:vertAlign w:val="subscript"/>
+          <w:lang w:val="es-ES"/>
+        </w:rPr>
+      </w:pPr>
+      <w:r>
+        <w:rPr>
+          <w:color w:val="000000" w:themeColor="text1"/>
+          <w:szCs w:val="22"/>
+          <w:vertAlign w:val="subscript"/>
+          <w:lang w:val="es-ES"/>
+        </w:rPr>
+        <w:t xml:space="preserve">Para el diseño de clases, diagramas, etc. se ha utilizado </w:t>
+      </w:r>
+      <w:proofErr w:type="spellStart"/>
+      <w:r>
+        <w:rPr>
+          <w:color w:val="000000" w:themeColor="text1"/>
+          <w:szCs w:val="22"/>
+          <w:vertAlign w:val="subscript"/>
+          <w:lang w:val="es-ES"/>
+        </w:rPr>
+        <w:t>Lucidchart</w:t>
+      </w:r>
+      <w:proofErr w:type="spellEnd"/>
+      <w:r>
+        <w:rPr>
+          <w:color w:val="000000" w:themeColor="text1"/>
+          <w:szCs w:val="22"/>
+          <w:vertAlign w:val="subscript"/>
+          <w:lang w:val="es-ES"/>
+        </w:rPr>
+        <w:t>, por ser gratuito y de fácil uso.</w:t>
+      </w:r>
+    </w:p>
+    <w:p>
+      <w:pPr>
+        <w:pStyle w:val="Prrafodelista"/>
+        <w:numPr>
+          <w:ilvl w:val="0"/>
+          <w:numId w:val="6"/>
+        </w:numPr>
+        <w:rPr>
           <w:b/>
           <w:bCs/>
           <w:color w:val="000000" w:themeColor="text1"/>
@@ -3400,6 +3548,30 @@
     </w:p>
     <w:p>
       <w:pPr>
+        <w:pStyle w:val="Prrafodelista"/>
+        <w:ind w:left="720"/>
+        <w:rPr>
+          <w:b/>
+          <w:bCs/>
+          <w:color w:val="000000" w:themeColor="text1"/>
+          <w:szCs w:val="22"/>
+          <w:vertAlign w:val="subscript"/>
+          <w:lang w:val="es-ES"/>
+        </w:rPr>
+      </w:pPr>
+    </w:p>
+    <w:p>
+      <w:pPr>
+        <w:rPr>
+          <w:b/>
+          <w:bCs/>
+          <w:color w:val="000000" w:themeColor="text1"/>
+          <w:szCs w:val="22"/>
+          <w:vertAlign w:val="subscript"/>
+          <w:lang w:val="es-ES"/>
+        </w:rPr>
+      </w:pPr>
+      <w:r>
         <w:rPr>
           <w:b/>
           <w:bCs/>
@@ -3409,10 +3581,9 @@
           <w:vertAlign w:val="subscript"/>
           <w:lang w:val="es-ES"/>
         </w:rPr>
-      </w:pPr>
-    </w:p>
-    <w:p>
-      <w:pPr>
+        <w:t xml:space="preserve">7.- </w:t>
+      </w:r>
+      <w:r>
         <w:rPr>
           <w:b/>
           <w:bCs/>
@@ -3422,8 +3593,195 @@
           <w:vertAlign w:val="subscript"/>
           <w:lang w:val="es-ES"/>
         </w:rPr>
-      </w:pPr>
-      <w:r>
+        <w:t>ESTIMACION DE RECURSOS Y PLANIFICACION</w:t>
+      </w:r>
+    </w:p>
+    <w:p>
+      <w:pPr>
+        <w:rPr>
+          <w:color w:val="000000" w:themeColor="text1"/>
+          <w:szCs w:val="22"/>
+          <w:vertAlign w:val="subscript"/>
+          <w:lang w:val="es-ES"/>
+        </w:rPr>
+      </w:pPr>
+      <w:r>
+        <w:rPr>
+          <w:color w:val="000000" w:themeColor="text1"/>
+          <w:szCs w:val="22"/>
+          <w:vertAlign w:val="subscript"/>
+          <w:lang w:val="es-ES"/>
+        </w:rPr>
+        <w:t>Para llevar a cabo un control de la planificación, se ha creado un diagrama de Gantt muy sencillo. Puesto que el proyecto se ve sometido a cambios durante su desarrollo, es difícil llegar a cumplir todos los objetivos marcados en su plazo determinado. No obstante, se ha intentado acercarse lo máximo posible a los plazos. Las franjas están separadas por días.</w:t>
+      </w:r>
+    </w:p>
+    <w:p>
+      <w:pPr>
+        <w:rPr>
+          <w:color w:val="000000" w:themeColor="text1"/>
+          <w:szCs w:val="22"/>
+          <w:vertAlign w:val="subscript"/>
+          <w:lang w:val="es-ES"/>
+        </w:rPr>
+      </w:pPr>
+      <w:r>
+        <w:rPr>
+          <w:color w:val="000000" w:themeColor="text1"/>
+          <w:szCs w:val="22"/>
+          <w:vertAlign w:val="subscript"/>
+          <w:lang w:val="es-ES"/>
+        </w:rPr>
+        <w:t>El diagrama está realizado teniendo en cuenta la fecha de entrega ordinaria.</w:t>
+      </w:r>
+    </w:p>
+    <w:p>
+      <w:pPr>
+        <w:rPr>
+          <w:color w:val="000000" w:themeColor="text1"/>
+          <w:szCs w:val="22"/>
+          <w:vertAlign w:val="subscript"/>
+          <w:lang w:val="es-ES"/>
+        </w:rPr>
+      </w:pPr>
+      <w:r>
+        <w:rPr>
+          <w:color w:val="000000" w:themeColor="text1"/>
+          <w:szCs w:val="22"/>
+          <w:vertAlign w:val="subscript"/>
+          <w:lang w:val="es-ES"/>
+        </w:rPr>
+        <w:t>En cada actividad, se muestra el tiempo real empleado y, justo debajo de cada una de ellas, el tiempo que se había estimado antes de comenzar la aplicación.</w:t>
+      </w:r>
+    </w:p>
+    <w:p>
+      <w:pPr>
+        <w:keepNext/>
+      </w:pPr>
+      <w:r>
+        <w:rPr>
+          <w:noProof/>
+          <w:color w:val="000000" w:themeColor="text1"/>
+          <w:szCs w:val="22"/>
+          <w:vertAlign w:val="subscript"/>
+          <w:lang w:val="es-ES"/>
+        </w:rPr>
+        <w:drawing>
+          <wp:inline distT="0" distB="0" distL="0" distR="0" wp14:anchorId="51C51E11" wp14:editId="287CD4A2">
+            <wp:extent cx="5733415" cy="2895600"/>
+            <wp:effectExtent l="0" t="0" r="635" b="0"/>
+            <wp:docPr id="3" name="Imagen 3"/>
+            <wp:cNvGraphicFramePr>
+              <a:graphicFrameLocks xmlns:a="http://schemas.openxmlformats.org/drawingml/2006/main" noChangeAspect="1"/>
+            </wp:cNvGraphicFramePr>
+            <a:graphic xmlns:a="http://schemas.openxmlformats.org/drawingml/2006/main">
+              <a:graphicData uri="http://schemas.openxmlformats.org/drawingml/2006/picture">
+                <pic:pic xmlns:pic="http://schemas.openxmlformats.org/drawingml/2006/picture">
+                  <pic:nvPicPr>
+                    <pic:cNvPr id="3" name="Imagen 3"/>
+                    <pic:cNvPicPr/>
+                  </pic:nvPicPr>
+                  <pic:blipFill>
+                    <a:blip r:embed="rId14">
+                      <a:extLst>
+                        <a:ext uri="{28A0092B-C50C-407E-A947-70E740481C1C}">
+                          <a14:useLocalDpi xmlns:a14="http://schemas.microsoft.com/office/drawing/2010/main" val="0"/>
+                        </a:ext>
+                      </a:extLst>
+                    </a:blip>
+                    <a:stretch>
+                      <a:fillRect/>
+                    </a:stretch>
+                  </pic:blipFill>
+                  <pic:spPr>
+                    <a:xfrm>
+                      <a:off x="0" y="0"/>
+                      <a:ext cx="5733415" cy="2895600"/>
+                    </a:xfrm>
+                    <a:prstGeom prst="rect">
+                      <a:avLst/>
+                    </a:prstGeom>
+                  </pic:spPr>
+                </pic:pic>
+              </a:graphicData>
+            </a:graphic>
+          </wp:inline>
+        </w:drawing>
+      </w:r>
+    </w:p>
+    <w:p>
+      <w:pPr>
+        <w:pStyle w:val="Descripcin"/>
+        <w:rPr>
+          <w:color w:val="000000" w:themeColor="text1"/>
+          <w:szCs w:val="22"/>
+          <w:vertAlign w:val="subscript"/>
+          <w:lang w:val="es-ES"/>
+        </w:rPr>
+      </w:pPr>
+      <w:r>
+        <w:t>Título: Diagrama de Gantt Fuente: Elaboración propia</w:t>
+      </w:r>
+    </w:p>
+    <w:p>
+      <w:pPr>
+        <w:rPr>
+          <w:color w:val="000000" w:themeColor="text1"/>
+          <w:szCs w:val="22"/>
+          <w:vertAlign w:val="subscript"/>
+          <w:lang w:val="es-ES"/>
+        </w:rPr>
+      </w:pPr>
+      <w:r>
+        <w:rPr>
+          <w:color w:val="000000" w:themeColor="text1"/>
+          <w:szCs w:val="22"/>
+          <w:vertAlign w:val="subscript"/>
+          <w:lang w:val="es-ES"/>
+        </w:rPr>
+        <w:t xml:space="preserve">Debido al horario laboral, las horas destinadas al proyecto han sido prácticamente siempre las misas: de las 19:00 a las 22:30h. </w:t>
+      </w:r>
+    </w:p>
+    <w:p>
+      <w:pPr>
+        <w:rPr>
+          <w:color w:val="000000" w:themeColor="text1"/>
+          <w:szCs w:val="22"/>
+          <w:vertAlign w:val="subscript"/>
+          <w:lang w:val="es-ES"/>
+        </w:rPr>
+      </w:pPr>
+      <w:r>
+        <w:rPr>
+          <w:color w:val="000000" w:themeColor="text1"/>
+          <w:szCs w:val="22"/>
+          <w:vertAlign w:val="subscript"/>
+          <w:lang w:val="es-ES"/>
+        </w:rPr>
+        <w:t>El tiempo total aproximado ha sido de unas 300 horas.</w:t>
+      </w:r>
+    </w:p>
+    <w:p>
+      <w:pPr>
+        <w:rPr>
+          <w:color w:val="000000" w:themeColor="text1"/>
+          <w:szCs w:val="22"/>
+          <w:vertAlign w:val="subscript"/>
+          <w:lang w:val="es-ES"/>
+        </w:rPr>
+      </w:pPr>
+    </w:p>
+    <w:p>
+      <w:pPr>
+        <w:rPr>
+          <w:color w:val="000000" w:themeColor="text1"/>
+          <w:szCs w:val="22"/>
+          <w:vertAlign w:val="subscript"/>
+          <w:lang w:val="es-ES"/>
+        </w:rPr>
+      </w:pPr>
+    </w:p>
+    <w:p>
+      <w:pPr>
         <w:rPr>
           <w:b/>
           <w:bCs/>
@@ -3433,9 +3791,7 @@
           <w:vertAlign w:val="subscript"/>
           <w:lang w:val="es-ES"/>
         </w:rPr>
-        <w:lastRenderedPageBreak/>
-        <w:t xml:space="preserve">7.- </w:t>
-      </w:r>
+      </w:pPr>
       <w:r>
         <w:rPr>
           <w:b/>
@@ -3446,59 +3802,10 @@
           <w:vertAlign w:val="subscript"/>
           <w:lang w:val="es-ES"/>
         </w:rPr>
-        <w:t>ESTIMACION DE RECURSOS Y PLANIFICACION</w:t>
-      </w:r>
-    </w:p>
-    <w:p>
-      <w:pPr>
-        <w:rPr>
-          <w:color w:val="000000" w:themeColor="text1"/>
-          <w:szCs w:val="22"/>
-          <w:vertAlign w:val="subscript"/>
-          <w:lang w:val="es-ES"/>
-        </w:rPr>
-      </w:pPr>
-      <w:r>
-        <w:rPr>
-          <w:color w:val="000000" w:themeColor="text1"/>
-          <w:szCs w:val="22"/>
-          <w:vertAlign w:val="subscript"/>
-          <w:lang w:val="es-ES"/>
-        </w:rPr>
-        <w:t>Para llevar a cabo un control de la planificación, se ha creado un diagrama de Gantt muy sencillo. Puesto que el proyecto se ve sometido a cambios durante su desarrollo, es difícil llegar a cumplir todos los objetivos marcados en su plazo determinado. No obstante, se ha intentado acercarse lo máximo posible a los plazos. Las franjas están separadas por días.</w:t>
-      </w:r>
-    </w:p>
-    <w:p>
-      <w:pPr>
-        <w:rPr>
-          <w:color w:val="000000" w:themeColor="text1"/>
-          <w:szCs w:val="22"/>
-          <w:vertAlign w:val="subscript"/>
-          <w:lang w:val="es-ES"/>
-        </w:rPr>
-      </w:pPr>
-      <w:r>
-        <w:rPr>
-          <w:color w:val="000000" w:themeColor="text1"/>
-          <w:szCs w:val="22"/>
-          <w:vertAlign w:val="subscript"/>
-          <w:lang w:val="es-ES"/>
-        </w:rPr>
-        <w:t>El diagrama está realizado teniendo en cuenta la fecha de entrega ordinaria.</w:t>
-      </w:r>
-    </w:p>
-    <w:p>
-      <w:pPr>
-        <w:rPr>
-          <w:color w:val="000000" w:themeColor="text1"/>
-          <w:szCs w:val="22"/>
-          <w:vertAlign w:val="subscript"/>
-          <w:lang w:val="es-ES"/>
-        </w:rPr>
-      </w:pPr>
-    </w:p>
-    <w:p>
-      <w:pPr>
+        <w:lastRenderedPageBreak/>
+        <w:t xml:space="preserve">8.- </w:t>
+      </w:r>
+      <w:r>
         <w:rPr>
           <w:b/>
           <w:bCs/>
@@ -3508,8 +3815,2302 @@
           <w:vertAlign w:val="subscript"/>
           <w:lang w:val="es-ES"/>
         </w:rPr>
-      </w:pPr>
-      <w:r>
+        <w:t>ANALISIS</w:t>
+      </w:r>
+    </w:p>
+    <w:p>
+      <w:pPr>
+        <w:rPr>
+          <w:b/>
+          <w:bCs/>
+          <w:color w:val="000000" w:themeColor="text1"/>
+          <w:sz w:val="28"/>
+          <w:vertAlign w:val="subscript"/>
+          <w:lang w:val="es-ES"/>
+        </w:rPr>
+      </w:pPr>
+      <w:r>
+        <w:rPr>
+          <w:b/>
+          <w:bCs/>
+          <w:color w:val="000000" w:themeColor="text1"/>
+          <w:sz w:val="28"/>
+          <w:vertAlign w:val="subscript"/>
+          <w:lang w:val="es-ES"/>
+        </w:rPr>
+        <w:t xml:space="preserve">REQUISITOS </w:t>
+      </w:r>
+      <w:r>
+        <w:rPr>
+          <w:b/>
+          <w:bCs/>
+          <w:color w:val="000000" w:themeColor="text1"/>
+          <w:sz w:val="28"/>
+          <w:vertAlign w:val="subscript"/>
+          <w:lang w:val="es-ES"/>
+        </w:rPr>
+        <w:t>FUNCIONALES</w:t>
+      </w:r>
+    </w:p>
+    <w:p>
+      <w:pPr>
+        <w:rPr>
+          <w:color w:val="000000" w:themeColor="text1"/>
+          <w:szCs w:val="22"/>
+          <w:vertAlign w:val="subscript"/>
+          <w:lang w:val="es-ES"/>
+        </w:rPr>
+      </w:pPr>
+      <w:r>
+        <w:rPr>
+          <w:color w:val="000000" w:themeColor="text1"/>
+          <w:szCs w:val="22"/>
+          <w:vertAlign w:val="subscript"/>
+          <w:lang w:val="es-ES"/>
+        </w:rPr>
+        <w:t xml:space="preserve">RF-01: El administrador o los usuarios deben </w:t>
+      </w:r>
+      <w:proofErr w:type="spellStart"/>
+      <w:r>
+        <w:rPr>
+          <w:color w:val="000000" w:themeColor="text1"/>
+          <w:szCs w:val="22"/>
+          <w:vertAlign w:val="subscript"/>
+          <w:lang w:val="es-ES"/>
+        </w:rPr>
+        <w:t>logearse</w:t>
+      </w:r>
+      <w:proofErr w:type="spellEnd"/>
+      <w:r>
+        <w:rPr>
+          <w:color w:val="000000" w:themeColor="text1"/>
+          <w:szCs w:val="22"/>
+          <w:vertAlign w:val="subscript"/>
+          <w:lang w:val="es-ES"/>
+        </w:rPr>
+        <w:t xml:space="preserve"> para poder acceder a sus respectivos menús.</w:t>
+      </w:r>
+    </w:p>
+    <w:p>
+      <w:pPr>
+        <w:rPr>
+          <w:color w:val="000000" w:themeColor="text1"/>
+          <w:szCs w:val="22"/>
+          <w:vertAlign w:val="subscript"/>
+          <w:lang w:val="es-ES"/>
+        </w:rPr>
+      </w:pPr>
+      <w:r>
+        <w:rPr>
+          <w:color w:val="000000" w:themeColor="text1"/>
+          <w:szCs w:val="22"/>
+          <w:vertAlign w:val="subscript"/>
+          <w:lang w:val="es-ES"/>
+        </w:rPr>
+        <w:t>RF-02: El administrador debe poder crear, modificar, eliminar y asignar tareas a los usuarios.</w:t>
+      </w:r>
+    </w:p>
+    <w:p>
+      <w:pPr>
+        <w:rPr>
+          <w:color w:val="000000" w:themeColor="text1"/>
+          <w:szCs w:val="22"/>
+          <w:vertAlign w:val="subscript"/>
+          <w:lang w:val="es-ES"/>
+        </w:rPr>
+      </w:pPr>
+      <w:r>
+        <w:rPr>
+          <w:color w:val="000000" w:themeColor="text1"/>
+          <w:szCs w:val="22"/>
+          <w:vertAlign w:val="subscript"/>
+          <w:lang w:val="es-ES"/>
+        </w:rPr>
+        <w:t>RF-03: El administrador debe poder crear, modificar y eliminar usuarios.</w:t>
+      </w:r>
+    </w:p>
+    <w:p>
+      <w:pPr>
+        <w:rPr>
+          <w:color w:val="000000" w:themeColor="text1"/>
+          <w:szCs w:val="22"/>
+          <w:vertAlign w:val="subscript"/>
+          <w:lang w:val="es-ES"/>
+        </w:rPr>
+      </w:pPr>
+      <w:r>
+        <w:rPr>
+          <w:color w:val="000000" w:themeColor="text1"/>
+          <w:szCs w:val="22"/>
+          <w:vertAlign w:val="subscript"/>
+          <w:lang w:val="es-ES"/>
+        </w:rPr>
+        <w:t>RF-04: El administrador debe poder crear, modificar y eliminar clientes.</w:t>
+      </w:r>
+    </w:p>
+    <w:p>
+      <w:pPr>
+        <w:rPr>
+          <w:color w:val="000000" w:themeColor="text1"/>
+          <w:szCs w:val="22"/>
+          <w:vertAlign w:val="subscript"/>
+          <w:lang w:val="es-ES"/>
+        </w:rPr>
+      </w:pPr>
+      <w:r>
+        <w:rPr>
+          <w:color w:val="000000" w:themeColor="text1"/>
+          <w:szCs w:val="22"/>
+          <w:vertAlign w:val="subscript"/>
+          <w:lang w:val="es-ES"/>
+        </w:rPr>
+        <w:t>RF-05: El administrador debe poder modificar algunos aspectos gráficos del diseño de la aplicación.</w:t>
+      </w:r>
+    </w:p>
+    <w:p>
+      <w:pPr>
+        <w:rPr>
+          <w:color w:val="000000" w:themeColor="text1"/>
+          <w:szCs w:val="22"/>
+          <w:vertAlign w:val="subscript"/>
+          <w:lang w:val="es-ES"/>
+        </w:rPr>
+      </w:pPr>
+      <w:r>
+        <w:rPr>
+          <w:color w:val="000000" w:themeColor="text1"/>
+          <w:szCs w:val="22"/>
+          <w:vertAlign w:val="subscript"/>
+          <w:lang w:val="es-ES"/>
+        </w:rPr>
+        <w:t>RF-06: El administrador debe poder visualizar las tareas que has realizado los usuarios o estén pendientes de realizar.</w:t>
+      </w:r>
+    </w:p>
+    <w:p>
+      <w:pPr>
+        <w:rPr>
+          <w:color w:val="000000" w:themeColor="text1"/>
+          <w:szCs w:val="22"/>
+          <w:vertAlign w:val="subscript"/>
+          <w:lang w:val="es-ES"/>
+        </w:rPr>
+      </w:pPr>
+      <w:r>
+        <w:rPr>
+          <w:color w:val="000000" w:themeColor="text1"/>
+          <w:szCs w:val="22"/>
+          <w:vertAlign w:val="subscript"/>
+          <w:lang w:val="es-ES"/>
+        </w:rPr>
+        <w:t>RF-07: El administrador debe poder eliminar tareas asignadas a los usuarios tanto si ya se han realizado como si aún no se han realizado.</w:t>
+      </w:r>
+    </w:p>
+    <w:p>
+      <w:pPr>
+        <w:rPr>
+          <w:color w:val="000000" w:themeColor="text1"/>
+          <w:szCs w:val="22"/>
+          <w:vertAlign w:val="subscript"/>
+          <w:lang w:val="es-ES"/>
+        </w:rPr>
+      </w:pPr>
+      <w:r>
+        <w:rPr>
+          <w:color w:val="000000" w:themeColor="text1"/>
+          <w:szCs w:val="22"/>
+          <w:vertAlign w:val="subscript"/>
+          <w:lang w:val="es-ES"/>
+        </w:rPr>
+        <w:t>RF-08: El usuario debe poder desplegar las tareas que le han sido asignadas.</w:t>
+      </w:r>
+    </w:p>
+    <w:p>
+      <w:pPr>
+        <w:rPr>
+          <w:color w:val="000000" w:themeColor="text1"/>
+          <w:szCs w:val="22"/>
+          <w:vertAlign w:val="subscript"/>
+          <w:lang w:val="es-ES"/>
+        </w:rPr>
+      </w:pPr>
+      <w:r>
+        <w:rPr>
+          <w:color w:val="000000" w:themeColor="text1"/>
+          <w:szCs w:val="22"/>
+          <w:vertAlign w:val="subscript"/>
+          <w:lang w:val="es-ES"/>
+        </w:rPr>
+        <w:t>RF-09: El usuario debe poder visualizar el listado de clientes.</w:t>
+      </w:r>
+    </w:p>
+    <w:p>
+      <w:pPr>
+        <w:rPr>
+          <w:color w:val="000000" w:themeColor="text1"/>
+          <w:szCs w:val="22"/>
+          <w:vertAlign w:val="subscript"/>
+          <w:lang w:val="es-ES"/>
+        </w:rPr>
+      </w:pPr>
+      <w:r>
+        <w:rPr>
+          <w:color w:val="000000" w:themeColor="text1"/>
+          <w:szCs w:val="22"/>
+          <w:vertAlign w:val="subscript"/>
+          <w:lang w:val="es-ES"/>
+        </w:rPr>
+        <w:t>RF-10: El usuario debe poder visualizar el listado de los usuarios.</w:t>
+      </w:r>
+    </w:p>
+    <w:p>
+      <w:pPr>
+        <w:rPr>
+          <w:color w:val="000000" w:themeColor="text1"/>
+          <w:szCs w:val="22"/>
+          <w:vertAlign w:val="subscript"/>
+          <w:lang w:val="es-ES"/>
+        </w:rPr>
+      </w:pPr>
+      <w:r>
+        <w:rPr>
+          <w:color w:val="000000" w:themeColor="text1"/>
+          <w:szCs w:val="22"/>
+          <w:vertAlign w:val="subscript"/>
+          <w:lang w:val="es-ES"/>
+        </w:rPr>
+        <w:t>RF-11: El usuario debe poder marcar como finalizada una tarea asignada.</w:t>
+      </w:r>
+    </w:p>
+    <w:p>
+      <w:pPr>
+        <w:rPr>
+          <w:color w:val="000000" w:themeColor="text1"/>
+          <w:szCs w:val="22"/>
+          <w:vertAlign w:val="subscript"/>
+          <w:lang w:val="es-ES"/>
+        </w:rPr>
+      </w:pPr>
+      <w:r>
+        <w:rPr>
+          <w:color w:val="000000" w:themeColor="text1"/>
+          <w:szCs w:val="22"/>
+          <w:vertAlign w:val="subscript"/>
+          <w:lang w:val="es-ES"/>
+        </w:rPr>
+        <w:t xml:space="preserve">RF-12: </w:t>
+      </w:r>
+      <w:r>
+        <w:rPr>
+          <w:color w:val="000000" w:themeColor="text1"/>
+          <w:szCs w:val="22"/>
+          <w:vertAlign w:val="subscript"/>
+          <w:lang w:val="es-ES"/>
+        </w:rPr>
+        <w:t>El listado de los clientes será por orden alfabético del nombre.</w:t>
+      </w:r>
+    </w:p>
+    <w:p>
+      <w:pPr>
+        <w:rPr>
+          <w:color w:val="000000" w:themeColor="text1"/>
+          <w:szCs w:val="22"/>
+          <w:vertAlign w:val="subscript"/>
+          <w:lang w:val="es-ES"/>
+        </w:rPr>
+      </w:pPr>
+      <w:r>
+        <w:rPr>
+          <w:color w:val="000000" w:themeColor="text1"/>
+          <w:szCs w:val="22"/>
+          <w:vertAlign w:val="subscript"/>
+          <w:lang w:val="es-ES"/>
+        </w:rPr>
+        <w:t>RF-13: El listado de los usuarios será por orden alfabético del nombre comercial.</w:t>
+      </w:r>
+    </w:p>
+    <w:p>
+      <w:pPr>
+        <w:rPr>
+          <w:color w:val="000000" w:themeColor="text1"/>
+          <w:szCs w:val="22"/>
+          <w:vertAlign w:val="subscript"/>
+          <w:lang w:val="es-ES"/>
+        </w:rPr>
+      </w:pPr>
+      <w:r>
+        <w:rPr>
+          <w:color w:val="000000" w:themeColor="text1"/>
+          <w:szCs w:val="22"/>
+          <w:vertAlign w:val="subscript"/>
+          <w:lang w:val="es-ES"/>
+        </w:rPr>
+        <w:t>RF-14: Tanto el administrador como los usuarios deben de poder cerrar sesión desde cualquier menú en el que se encuentre.</w:t>
+      </w:r>
+    </w:p>
+    <w:p>
+      <w:pPr>
+        <w:rPr>
+          <w:b/>
+          <w:bCs/>
+          <w:color w:val="000000" w:themeColor="text1"/>
+          <w:sz w:val="28"/>
+          <w:vertAlign w:val="subscript"/>
+          <w:lang w:val="es-ES"/>
+        </w:rPr>
+      </w:pPr>
+      <w:r>
+        <w:rPr>
+          <w:b/>
+          <w:bCs/>
+          <w:color w:val="000000" w:themeColor="text1"/>
+          <w:sz w:val="28"/>
+          <w:vertAlign w:val="subscript"/>
+          <w:lang w:val="es-ES"/>
+        </w:rPr>
+        <w:t>REQUISITOS NO FUNCIONALES</w:t>
+      </w:r>
+    </w:p>
+    <w:p>
+      <w:pPr>
+        <w:rPr>
+          <w:color w:val="000000" w:themeColor="text1"/>
+          <w:szCs w:val="22"/>
+          <w:vertAlign w:val="subscript"/>
+          <w:lang w:val="es-ES"/>
+        </w:rPr>
+      </w:pPr>
+      <w:r>
+        <w:rPr>
+          <w:color w:val="000000" w:themeColor="text1"/>
+          <w:szCs w:val="22"/>
+          <w:vertAlign w:val="subscript"/>
+          <w:lang w:val="es-ES"/>
+        </w:rPr>
+        <w:t xml:space="preserve">RNF-01: </w:t>
+      </w:r>
+      <w:r>
+        <w:rPr>
+          <w:color w:val="000000" w:themeColor="text1"/>
+          <w:szCs w:val="22"/>
+          <w:vertAlign w:val="subscript"/>
+          <w:lang w:val="es-ES"/>
+        </w:rPr>
+        <w:t xml:space="preserve">Los lenguajes de programación del </w:t>
+      </w:r>
+      <w:proofErr w:type="spellStart"/>
+      <w:r>
+        <w:rPr>
+          <w:color w:val="000000" w:themeColor="text1"/>
+          <w:szCs w:val="22"/>
+          <w:vertAlign w:val="subscript"/>
+          <w:lang w:val="es-ES"/>
+        </w:rPr>
+        <w:t>fronted</w:t>
+      </w:r>
+      <w:proofErr w:type="spellEnd"/>
+      <w:r>
+        <w:rPr>
+          <w:color w:val="000000" w:themeColor="text1"/>
+          <w:szCs w:val="22"/>
+          <w:vertAlign w:val="subscript"/>
+          <w:lang w:val="es-ES"/>
+        </w:rPr>
+        <w:t xml:space="preserve"> deben ser JavaScript y JQuery.</w:t>
+      </w:r>
+    </w:p>
+    <w:p>
+      <w:pPr>
+        <w:rPr>
+          <w:color w:val="000000" w:themeColor="text1"/>
+          <w:szCs w:val="22"/>
+          <w:vertAlign w:val="subscript"/>
+          <w:lang w:val="es-ES"/>
+        </w:rPr>
+      </w:pPr>
+      <w:r>
+        <w:rPr>
+          <w:color w:val="000000" w:themeColor="text1"/>
+          <w:szCs w:val="22"/>
+          <w:vertAlign w:val="subscript"/>
+          <w:lang w:val="es-ES"/>
+        </w:rPr>
+        <w:t xml:space="preserve">RNF-02: El </w:t>
+      </w:r>
+      <w:proofErr w:type="spellStart"/>
+      <w:r>
+        <w:rPr>
+          <w:color w:val="000000" w:themeColor="text1"/>
+          <w:szCs w:val="22"/>
+          <w:vertAlign w:val="subscript"/>
+          <w:lang w:val="es-ES"/>
+        </w:rPr>
+        <w:t>framework</w:t>
+      </w:r>
+      <w:proofErr w:type="spellEnd"/>
+      <w:r>
+        <w:rPr>
+          <w:color w:val="000000" w:themeColor="text1"/>
+          <w:szCs w:val="22"/>
+          <w:vertAlign w:val="subscript"/>
+          <w:lang w:val="es-ES"/>
+        </w:rPr>
+        <w:t xml:space="preserve"> para el diseño será Bootstrap4.</w:t>
+      </w:r>
+    </w:p>
+    <w:p>
+      <w:pPr>
+        <w:rPr>
+          <w:color w:val="000000" w:themeColor="text1"/>
+          <w:szCs w:val="22"/>
+          <w:vertAlign w:val="subscript"/>
+          <w:lang w:val="es-ES"/>
+        </w:rPr>
+      </w:pPr>
+      <w:r>
+        <w:rPr>
+          <w:color w:val="000000" w:themeColor="text1"/>
+          <w:szCs w:val="22"/>
+          <w:vertAlign w:val="subscript"/>
+          <w:lang w:val="es-ES"/>
+        </w:rPr>
+        <w:t>RNF-0</w:t>
+      </w:r>
+      <w:r>
+        <w:rPr>
+          <w:color w:val="000000" w:themeColor="text1"/>
+          <w:szCs w:val="22"/>
+          <w:vertAlign w:val="subscript"/>
+          <w:lang w:val="es-ES"/>
+        </w:rPr>
+        <w:t>3</w:t>
+      </w:r>
+      <w:r>
+        <w:rPr>
+          <w:color w:val="000000" w:themeColor="text1"/>
+          <w:szCs w:val="22"/>
+          <w:vertAlign w:val="subscript"/>
+          <w:lang w:val="es-ES"/>
+        </w:rPr>
+        <w:t xml:space="preserve">: El lenguaje del </w:t>
+      </w:r>
+      <w:proofErr w:type="spellStart"/>
+      <w:r>
+        <w:rPr>
+          <w:color w:val="000000" w:themeColor="text1"/>
+          <w:szCs w:val="22"/>
+          <w:vertAlign w:val="subscript"/>
+          <w:lang w:val="es-ES"/>
+        </w:rPr>
+        <w:t>backend</w:t>
+      </w:r>
+      <w:proofErr w:type="spellEnd"/>
+      <w:r>
+        <w:rPr>
+          <w:color w:val="000000" w:themeColor="text1"/>
+          <w:szCs w:val="22"/>
+          <w:vertAlign w:val="subscript"/>
+          <w:lang w:val="es-ES"/>
+        </w:rPr>
+        <w:t xml:space="preserve"> debe ser PHP.</w:t>
+      </w:r>
+    </w:p>
+    <w:p>
+      <w:pPr>
+        <w:rPr>
+          <w:color w:val="000000" w:themeColor="text1"/>
+          <w:szCs w:val="22"/>
+          <w:vertAlign w:val="subscript"/>
+          <w:lang w:val="es-ES"/>
+        </w:rPr>
+      </w:pPr>
+      <w:r>
+        <w:rPr>
+          <w:color w:val="000000" w:themeColor="text1"/>
+          <w:szCs w:val="22"/>
+          <w:vertAlign w:val="subscript"/>
+          <w:lang w:val="es-ES"/>
+        </w:rPr>
+        <w:t>RNF-0</w:t>
+      </w:r>
+      <w:r>
+        <w:rPr>
+          <w:color w:val="000000" w:themeColor="text1"/>
+          <w:szCs w:val="22"/>
+          <w:vertAlign w:val="subscript"/>
+          <w:lang w:val="es-ES"/>
+        </w:rPr>
+        <w:t>4</w:t>
+      </w:r>
+      <w:r>
+        <w:rPr>
+          <w:color w:val="000000" w:themeColor="text1"/>
+          <w:szCs w:val="22"/>
+          <w:vertAlign w:val="subscript"/>
+          <w:lang w:val="es-ES"/>
+        </w:rPr>
+        <w:t>: El acceso a los distintos menús deberá ser instantáneo, no podrá demorarse más de 1 segundo.</w:t>
+      </w:r>
+    </w:p>
+    <w:p>
+      <w:pPr>
+        <w:rPr>
+          <w:color w:val="000000" w:themeColor="text1"/>
+          <w:szCs w:val="22"/>
+          <w:vertAlign w:val="subscript"/>
+          <w:lang w:val="es-ES"/>
+        </w:rPr>
+      </w:pPr>
+      <w:r>
+        <w:rPr>
+          <w:color w:val="000000" w:themeColor="text1"/>
+          <w:szCs w:val="22"/>
+          <w:vertAlign w:val="subscript"/>
+          <w:lang w:val="es-ES"/>
+        </w:rPr>
+        <w:t>RNF-0</w:t>
+      </w:r>
+      <w:r>
+        <w:rPr>
+          <w:color w:val="000000" w:themeColor="text1"/>
+          <w:szCs w:val="22"/>
+          <w:vertAlign w:val="subscript"/>
+          <w:lang w:val="es-ES"/>
+        </w:rPr>
+        <w:t>5</w:t>
+      </w:r>
+      <w:r>
+        <w:rPr>
+          <w:color w:val="000000" w:themeColor="text1"/>
+          <w:szCs w:val="22"/>
+          <w:vertAlign w:val="subscript"/>
+          <w:lang w:val="es-ES"/>
+        </w:rPr>
+        <w:t>: Las tablas y formularios deben ser de diseño claro.</w:t>
+      </w:r>
+    </w:p>
+    <w:p>
+      <w:pPr>
+        <w:rPr>
+          <w:color w:val="000000" w:themeColor="text1"/>
+          <w:szCs w:val="22"/>
+          <w:vertAlign w:val="subscript"/>
+          <w:lang w:val="es-ES"/>
+        </w:rPr>
+      </w:pPr>
+      <w:r>
+        <w:rPr>
+          <w:color w:val="000000" w:themeColor="text1"/>
+          <w:szCs w:val="22"/>
+          <w:vertAlign w:val="subscript"/>
+          <w:lang w:val="es-ES"/>
+        </w:rPr>
+        <w:t>RNF-0</w:t>
+      </w:r>
+      <w:r>
+        <w:rPr>
+          <w:color w:val="000000" w:themeColor="text1"/>
+          <w:szCs w:val="22"/>
+          <w:vertAlign w:val="subscript"/>
+          <w:lang w:val="es-ES"/>
+        </w:rPr>
+        <w:t>6</w:t>
+      </w:r>
+      <w:r>
+        <w:rPr>
+          <w:color w:val="000000" w:themeColor="text1"/>
+          <w:szCs w:val="22"/>
+          <w:vertAlign w:val="subscript"/>
+          <w:lang w:val="es-ES"/>
+        </w:rPr>
+        <w:t>: La paleta de colores empleada debe ser la misma para todas las páginas.</w:t>
+      </w:r>
+    </w:p>
+    <w:p>
+      <w:pPr>
+        <w:rPr>
+          <w:color w:val="000000" w:themeColor="text1"/>
+          <w:szCs w:val="22"/>
+          <w:vertAlign w:val="subscript"/>
+          <w:lang w:val="es-ES"/>
+        </w:rPr>
+      </w:pPr>
+      <w:r>
+        <w:rPr>
+          <w:color w:val="000000" w:themeColor="text1"/>
+          <w:szCs w:val="22"/>
+          <w:vertAlign w:val="subscript"/>
+          <w:lang w:val="es-ES"/>
+        </w:rPr>
+        <w:t>RNF-0</w:t>
+      </w:r>
+      <w:r>
+        <w:rPr>
+          <w:color w:val="000000" w:themeColor="text1"/>
+          <w:szCs w:val="22"/>
+          <w:vertAlign w:val="subscript"/>
+          <w:lang w:val="es-ES"/>
+        </w:rPr>
+        <w:t>7</w:t>
+      </w:r>
+      <w:r>
+        <w:rPr>
+          <w:color w:val="000000" w:themeColor="text1"/>
+          <w:szCs w:val="22"/>
+          <w:vertAlign w:val="subscript"/>
+          <w:lang w:val="es-ES"/>
+        </w:rPr>
+        <w:t>: En lo posible, se utilizarán mayúsculas para facilitar la lectura.</w:t>
+      </w:r>
+    </w:p>
+    <w:p>
+      <w:pPr>
+        <w:rPr>
+          <w:color w:val="000000" w:themeColor="text1"/>
+          <w:szCs w:val="22"/>
+          <w:vertAlign w:val="subscript"/>
+          <w:lang w:val="es-ES"/>
+        </w:rPr>
+      </w:pPr>
+      <w:r>
+        <w:rPr>
+          <w:color w:val="000000" w:themeColor="text1"/>
+          <w:szCs w:val="22"/>
+          <w:vertAlign w:val="subscript"/>
+          <w:lang w:val="es-ES"/>
+        </w:rPr>
+        <w:t>RNF-0</w:t>
+      </w:r>
+      <w:r>
+        <w:rPr>
+          <w:color w:val="000000" w:themeColor="text1"/>
+          <w:szCs w:val="22"/>
+          <w:vertAlign w:val="subscript"/>
+          <w:lang w:val="es-ES"/>
+        </w:rPr>
+        <w:t>8</w:t>
+      </w:r>
+      <w:r>
+        <w:rPr>
+          <w:color w:val="000000" w:themeColor="text1"/>
+          <w:szCs w:val="22"/>
+          <w:vertAlign w:val="subscript"/>
+          <w:lang w:val="es-ES"/>
+        </w:rPr>
+        <w:t>: Separar el código en distintos archivos para un fácil mantenimiento.</w:t>
+      </w:r>
+    </w:p>
+    <w:p>
+      <w:pPr>
+        <w:rPr>
+          <w:color w:val="000000" w:themeColor="text1"/>
+          <w:szCs w:val="22"/>
+          <w:vertAlign w:val="subscript"/>
+          <w:lang w:val="es-ES"/>
+        </w:rPr>
+      </w:pPr>
+      <w:r>
+        <w:rPr>
+          <w:color w:val="000000" w:themeColor="text1"/>
+          <w:szCs w:val="22"/>
+          <w:vertAlign w:val="subscript"/>
+          <w:lang w:val="es-ES"/>
+        </w:rPr>
+        <w:t>RNF-0</w:t>
+      </w:r>
+      <w:r>
+        <w:rPr>
+          <w:color w:val="000000" w:themeColor="text1"/>
+          <w:szCs w:val="22"/>
+          <w:vertAlign w:val="subscript"/>
+          <w:lang w:val="es-ES"/>
+        </w:rPr>
+        <w:t>9</w:t>
+      </w:r>
+      <w:r>
+        <w:rPr>
+          <w:color w:val="000000" w:themeColor="text1"/>
+          <w:szCs w:val="22"/>
+          <w:vertAlign w:val="subscript"/>
+          <w:lang w:val="es-ES"/>
+        </w:rPr>
+        <w:t>: Utilizar comentarios en el código.</w:t>
+      </w:r>
+    </w:p>
+    <w:p>
+      <w:pPr>
+        <w:rPr>
+          <w:color w:val="000000" w:themeColor="text1"/>
+          <w:szCs w:val="22"/>
+          <w:vertAlign w:val="subscript"/>
+          <w:lang w:val="es-ES"/>
+        </w:rPr>
+      </w:pPr>
+      <w:r>
+        <w:rPr>
+          <w:color w:val="000000" w:themeColor="text1"/>
+          <w:szCs w:val="22"/>
+          <w:vertAlign w:val="subscript"/>
+          <w:lang w:val="es-ES"/>
+        </w:rPr>
+        <w:t>RNF-</w:t>
+      </w:r>
+      <w:r>
+        <w:rPr>
+          <w:color w:val="000000" w:themeColor="text1"/>
+          <w:szCs w:val="22"/>
+          <w:vertAlign w:val="subscript"/>
+          <w:lang w:val="es-ES"/>
+        </w:rPr>
+        <w:t>10</w:t>
+      </w:r>
+      <w:r>
+        <w:rPr>
+          <w:color w:val="000000" w:themeColor="text1"/>
+          <w:szCs w:val="22"/>
+          <w:vertAlign w:val="subscript"/>
+          <w:lang w:val="es-ES"/>
+        </w:rPr>
+        <w:t>: Primar la funcionalidad por encima del diseño.</w:t>
+      </w:r>
+    </w:p>
+    <w:p>
+      <w:pPr>
+        <w:rPr>
+          <w:color w:val="000000" w:themeColor="text1"/>
+          <w:szCs w:val="22"/>
+          <w:vertAlign w:val="subscript"/>
+          <w:lang w:val="es-ES"/>
+        </w:rPr>
+      </w:pPr>
+      <w:r>
+        <w:rPr>
+          <w:color w:val="000000" w:themeColor="text1"/>
+          <w:szCs w:val="22"/>
+          <w:vertAlign w:val="subscript"/>
+          <w:lang w:val="es-ES"/>
+        </w:rPr>
+        <w:t>RNF-1</w:t>
+      </w:r>
+      <w:r>
+        <w:rPr>
+          <w:color w:val="000000" w:themeColor="text1"/>
+          <w:szCs w:val="22"/>
+          <w:vertAlign w:val="subscript"/>
+          <w:lang w:val="es-ES"/>
+        </w:rPr>
+        <w:t>1</w:t>
+      </w:r>
+      <w:r>
+        <w:rPr>
+          <w:color w:val="000000" w:themeColor="text1"/>
+          <w:szCs w:val="22"/>
+          <w:vertAlign w:val="subscript"/>
+          <w:lang w:val="es-ES"/>
+        </w:rPr>
+        <w:t>: Usar Git para controlar las versiones.</w:t>
+      </w:r>
+    </w:p>
+    <w:p>
+      <w:pPr>
+        <w:rPr>
+          <w:b/>
+          <w:bCs/>
+          <w:color w:val="000000" w:themeColor="text1"/>
+          <w:sz w:val="28"/>
+          <w:vertAlign w:val="subscript"/>
+          <w:lang w:val="es-ES"/>
+        </w:rPr>
+      </w:pPr>
+    </w:p>
+    <w:p>
+      <w:pPr>
+        <w:rPr>
+          <w:b/>
+          <w:bCs/>
+          <w:color w:val="000000" w:themeColor="text1"/>
+          <w:sz w:val="32"/>
+          <w:szCs w:val="32"/>
+          <w:vertAlign w:val="subscript"/>
+          <w:lang w:val="es-ES"/>
+        </w:rPr>
+      </w:pPr>
+    </w:p>
+    <w:p>
+      <w:pPr>
+        <w:rPr>
+          <w:b/>
+          <w:bCs/>
+          <w:color w:val="000000" w:themeColor="text1"/>
+          <w:sz w:val="32"/>
+          <w:szCs w:val="32"/>
+          <w:vertAlign w:val="subscript"/>
+          <w:lang w:val="es-ES"/>
+        </w:rPr>
+      </w:pPr>
+    </w:p>
+    <w:p>
+      <w:pPr>
+        <w:rPr>
+          <w:b/>
+          <w:bCs/>
+          <w:color w:val="000000" w:themeColor="text1"/>
+          <w:sz w:val="32"/>
+          <w:szCs w:val="32"/>
+          <w:vertAlign w:val="subscript"/>
+          <w:lang w:val="es-ES"/>
+        </w:rPr>
+      </w:pPr>
+    </w:p>
+    <w:p>
+      <w:pPr>
+        <w:rPr>
+          <w:b/>
+          <w:bCs/>
+          <w:color w:val="000000" w:themeColor="text1"/>
+          <w:sz w:val="28"/>
+          <w:vertAlign w:val="subscript"/>
+          <w:lang w:val="es-ES"/>
+        </w:rPr>
+      </w:pPr>
+      <w:r>
+        <w:rPr>
+          <w:b/>
+          <w:bCs/>
+          <w:color w:val="000000" w:themeColor="text1"/>
+          <w:sz w:val="28"/>
+          <w:vertAlign w:val="subscript"/>
+          <w:lang w:val="es-ES"/>
+        </w:rPr>
+        <w:lastRenderedPageBreak/>
+        <w:t>DIAGRAMA DE CLASES</w:t>
+      </w:r>
+    </w:p>
+    <w:p>
+      <w:pPr>
+        <w:keepNext/>
+      </w:pPr>
+      <w:r>
+        <w:rPr>
+          <w:b/>
+          <w:bCs/>
+          <w:noProof/>
+          <w:color w:val="000000" w:themeColor="text1"/>
+          <w:sz w:val="32"/>
+          <w:szCs w:val="32"/>
+          <w:vertAlign w:val="subscript"/>
+          <w:lang w:val="es-ES"/>
+        </w:rPr>
+        <w:drawing>
+          <wp:inline distT="0" distB="0" distL="0" distR="0" wp14:anchorId="60FF2D5B" wp14:editId="387BEF60">
+            <wp:extent cx="5733415" cy="5158740"/>
+            <wp:effectExtent l="0" t="0" r="635" b="3810"/>
+            <wp:docPr id="8" name="Imagen 8"/>
+            <wp:cNvGraphicFramePr>
+              <a:graphicFrameLocks xmlns:a="http://schemas.openxmlformats.org/drawingml/2006/main" noChangeAspect="1"/>
+            </wp:cNvGraphicFramePr>
+            <a:graphic xmlns:a="http://schemas.openxmlformats.org/drawingml/2006/main">
+              <a:graphicData uri="http://schemas.openxmlformats.org/drawingml/2006/picture">
+                <pic:pic xmlns:pic="http://schemas.openxmlformats.org/drawingml/2006/picture">
+                  <pic:nvPicPr>
+                    <pic:cNvPr id="8" name="Imagen 8"/>
+                    <pic:cNvPicPr/>
+                  </pic:nvPicPr>
+                  <pic:blipFill>
+                    <a:blip r:embed="rId15">
+                      <a:extLst>
+                        <a:ext uri="{28A0092B-C50C-407E-A947-70E740481C1C}">
+                          <a14:useLocalDpi xmlns:a14="http://schemas.microsoft.com/office/drawing/2010/main" val="0"/>
+                        </a:ext>
+                      </a:extLst>
+                    </a:blip>
+                    <a:stretch>
+                      <a:fillRect/>
+                    </a:stretch>
+                  </pic:blipFill>
+                  <pic:spPr>
+                    <a:xfrm>
+                      <a:off x="0" y="0"/>
+                      <a:ext cx="5733415" cy="5158740"/>
+                    </a:xfrm>
+                    <a:prstGeom prst="rect">
+                      <a:avLst/>
+                    </a:prstGeom>
+                  </pic:spPr>
+                </pic:pic>
+              </a:graphicData>
+            </a:graphic>
+          </wp:inline>
+        </w:drawing>
+      </w:r>
+    </w:p>
+    <w:p>
+      <w:pPr>
+        <w:pStyle w:val="Descripcin"/>
+        <w:rPr>
+          <w:b/>
+          <w:bCs/>
+          <w:color w:val="000000" w:themeColor="text1"/>
+          <w:sz w:val="32"/>
+          <w:szCs w:val="32"/>
+          <w:vertAlign w:val="subscript"/>
+          <w:lang w:val="es-ES"/>
+        </w:rPr>
+      </w:pPr>
+      <w:r>
+        <w:t xml:space="preserve">Título: Diagrama de </w:t>
+      </w:r>
+      <w:proofErr w:type="gramStart"/>
+      <w:r>
+        <w:t>Clases  Fuente</w:t>
+      </w:r>
+      <w:proofErr w:type="gramEnd"/>
+      <w:r>
+        <w:t>: Elaboración propia</w:t>
+      </w:r>
+    </w:p>
+    <w:p>
+      <w:pPr>
+        <w:rPr>
+          <w:b/>
+          <w:bCs/>
+          <w:color w:val="000000" w:themeColor="text1"/>
+          <w:sz w:val="28"/>
+          <w:vertAlign w:val="subscript"/>
+          <w:lang w:val="es-ES"/>
+        </w:rPr>
+      </w:pPr>
+    </w:p>
+    <w:p>
+      <w:pPr>
+        <w:rPr>
+          <w:b/>
+          <w:bCs/>
+          <w:color w:val="000000" w:themeColor="text1"/>
+          <w:sz w:val="28"/>
+          <w:vertAlign w:val="subscript"/>
+          <w:lang w:val="es-ES"/>
+        </w:rPr>
+      </w:pPr>
+      <w:r>
+        <w:rPr>
+          <w:b/>
+          <w:bCs/>
+          <w:color w:val="000000" w:themeColor="text1"/>
+          <w:sz w:val="28"/>
+          <w:vertAlign w:val="subscript"/>
+          <w:lang w:val="es-ES"/>
+        </w:rPr>
+        <w:t>CASOS DE USO</w:t>
+      </w:r>
+    </w:p>
+    <w:p>
+      <w:pPr>
+        <w:keepNext/>
+      </w:pPr>
+      <w:r>
+        <w:rPr>
+          <w:b/>
+          <w:bCs/>
+          <w:noProof/>
+          <w:color w:val="000000" w:themeColor="text1"/>
+          <w:sz w:val="32"/>
+          <w:szCs w:val="32"/>
+          <w:vertAlign w:val="subscript"/>
+          <w:lang w:val="es-ES"/>
+        </w:rPr>
+        <w:drawing>
+          <wp:inline distT="0" distB="0" distL="0" distR="0" wp14:anchorId="20535AD7" wp14:editId="47D82CA1">
+            <wp:extent cx="5726637" cy="1765005"/>
+            <wp:effectExtent l="0" t="0" r="7620" b="6985"/>
+            <wp:docPr id="31" name="Imagen 31"/>
+            <wp:cNvGraphicFramePr>
+              <a:graphicFrameLocks xmlns:a="http://schemas.openxmlformats.org/drawingml/2006/main" noChangeAspect="1"/>
+            </wp:cNvGraphicFramePr>
+            <a:graphic xmlns:a="http://schemas.openxmlformats.org/drawingml/2006/main">
+              <a:graphicData uri="http://schemas.openxmlformats.org/drawingml/2006/picture">
+                <pic:pic xmlns:pic="http://schemas.openxmlformats.org/drawingml/2006/picture">
+                  <pic:nvPicPr>
+                    <pic:cNvPr id="31" name="Imagen 31"/>
+                    <pic:cNvPicPr/>
+                  </pic:nvPicPr>
+                  <pic:blipFill>
+                    <a:blip r:embed="rId16">
+                      <a:extLst>
+                        <a:ext uri="{28A0092B-C50C-407E-A947-70E740481C1C}">
+                          <a14:useLocalDpi xmlns:a14="http://schemas.microsoft.com/office/drawing/2010/main" val="0"/>
+                        </a:ext>
+                      </a:extLst>
+                    </a:blip>
+                    <a:stretch>
+                      <a:fillRect/>
+                    </a:stretch>
+                  </pic:blipFill>
+                  <pic:spPr>
+                    <a:xfrm>
+                      <a:off x="0" y="0"/>
+                      <a:ext cx="5845790" cy="1801729"/>
+                    </a:xfrm>
+                    <a:prstGeom prst="rect">
+                      <a:avLst/>
+                    </a:prstGeom>
+                  </pic:spPr>
+                </pic:pic>
+              </a:graphicData>
+            </a:graphic>
+          </wp:inline>
+        </w:drawing>
+      </w:r>
+    </w:p>
+    <w:p>
+      <w:pPr>
+        <w:pStyle w:val="Descripcin"/>
+        <w:rPr>
+          <w:b/>
+          <w:bCs/>
+          <w:color w:val="000000" w:themeColor="text1"/>
+          <w:sz w:val="32"/>
+          <w:szCs w:val="32"/>
+          <w:vertAlign w:val="subscript"/>
+          <w:lang w:val="es-ES"/>
+        </w:rPr>
+      </w:pPr>
+      <w:r>
+        <w:t>Título: UC.001 Fuente: Elaboración propia</w:t>
+      </w:r>
+    </w:p>
+    <w:p>
+      <w:pPr>
+        <w:keepNext/>
+      </w:pPr>
+      <w:r>
+        <w:rPr>
+          <w:b/>
+          <w:bCs/>
+          <w:noProof/>
+          <w:color w:val="000000" w:themeColor="text1"/>
+          <w:sz w:val="32"/>
+          <w:szCs w:val="32"/>
+          <w:vertAlign w:val="subscript"/>
+          <w:lang w:val="es-ES"/>
+        </w:rPr>
+        <w:lastRenderedPageBreak/>
+        <w:drawing>
+          <wp:inline distT="0" distB="0" distL="0" distR="0" wp14:anchorId="3B290491" wp14:editId="7A879375">
+            <wp:extent cx="5733415" cy="1171575"/>
+            <wp:effectExtent l="0" t="0" r="635" b="9525"/>
+            <wp:docPr id="32" name="Imagen 32"/>
+            <wp:cNvGraphicFramePr>
+              <a:graphicFrameLocks xmlns:a="http://schemas.openxmlformats.org/drawingml/2006/main" noChangeAspect="1"/>
+            </wp:cNvGraphicFramePr>
+            <a:graphic xmlns:a="http://schemas.openxmlformats.org/drawingml/2006/main">
+              <a:graphicData uri="http://schemas.openxmlformats.org/drawingml/2006/picture">
+                <pic:pic xmlns:pic="http://schemas.openxmlformats.org/drawingml/2006/picture">
+                  <pic:nvPicPr>
+                    <pic:cNvPr id="32" name="Imagen 32"/>
+                    <pic:cNvPicPr/>
+                  </pic:nvPicPr>
+                  <pic:blipFill>
+                    <a:blip r:embed="rId17">
+                      <a:extLst>
+                        <a:ext uri="{28A0092B-C50C-407E-A947-70E740481C1C}">
+                          <a14:useLocalDpi xmlns:a14="http://schemas.microsoft.com/office/drawing/2010/main" val="0"/>
+                        </a:ext>
+                      </a:extLst>
+                    </a:blip>
+                    <a:stretch>
+                      <a:fillRect/>
+                    </a:stretch>
+                  </pic:blipFill>
+                  <pic:spPr>
+                    <a:xfrm>
+                      <a:off x="0" y="0"/>
+                      <a:ext cx="5733415" cy="1171575"/>
+                    </a:xfrm>
+                    <a:prstGeom prst="rect">
+                      <a:avLst/>
+                    </a:prstGeom>
+                  </pic:spPr>
+                </pic:pic>
+              </a:graphicData>
+            </a:graphic>
+          </wp:inline>
+        </w:drawing>
+      </w:r>
+    </w:p>
+    <w:p>
+      <w:pPr>
+        <w:pStyle w:val="Descripcin"/>
+        <w:rPr>
+          <w:b/>
+          <w:bCs/>
+          <w:color w:val="000000" w:themeColor="text1"/>
+          <w:sz w:val="32"/>
+          <w:szCs w:val="32"/>
+          <w:vertAlign w:val="subscript"/>
+          <w:lang w:val="es-ES"/>
+        </w:rPr>
+      </w:pPr>
+      <w:r>
+        <w:t>Título: UC.002 Fuente: Elaboración propia</w:t>
+      </w:r>
+    </w:p>
+    <w:p>
+      <w:pPr>
+        <w:keepNext/>
+      </w:pPr>
+      <w:r>
+        <w:rPr>
+          <w:b/>
+          <w:bCs/>
+          <w:noProof/>
+          <w:color w:val="000000" w:themeColor="text1"/>
+          <w:sz w:val="32"/>
+          <w:szCs w:val="32"/>
+          <w:vertAlign w:val="subscript"/>
+          <w:lang w:val="es-ES"/>
+        </w:rPr>
+        <w:drawing>
+          <wp:inline distT="0" distB="0" distL="0" distR="0" wp14:anchorId="38554428" wp14:editId="36CEDB6A">
+            <wp:extent cx="5733415" cy="1857375"/>
+            <wp:effectExtent l="0" t="0" r="635" b="9525"/>
+            <wp:docPr id="33" name="Imagen 33"/>
+            <wp:cNvGraphicFramePr>
+              <a:graphicFrameLocks xmlns:a="http://schemas.openxmlformats.org/drawingml/2006/main" noChangeAspect="1"/>
+            </wp:cNvGraphicFramePr>
+            <a:graphic xmlns:a="http://schemas.openxmlformats.org/drawingml/2006/main">
+              <a:graphicData uri="http://schemas.openxmlformats.org/drawingml/2006/picture">
+                <pic:pic xmlns:pic="http://schemas.openxmlformats.org/drawingml/2006/picture">
+                  <pic:nvPicPr>
+                    <pic:cNvPr id="33" name="Imagen 33"/>
+                    <pic:cNvPicPr/>
+                  </pic:nvPicPr>
+                  <pic:blipFill>
+                    <a:blip r:embed="rId18">
+                      <a:extLst>
+                        <a:ext uri="{28A0092B-C50C-407E-A947-70E740481C1C}">
+                          <a14:useLocalDpi xmlns:a14="http://schemas.microsoft.com/office/drawing/2010/main" val="0"/>
+                        </a:ext>
+                      </a:extLst>
+                    </a:blip>
+                    <a:stretch>
+                      <a:fillRect/>
+                    </a:stretch>
+                  </pic:blipFill>
+                  <pic:spPr>
+                    <a:xfrm>
+                      <a:off x="0" y="0"/>
+                      <a:ext cx="5733415" cy="1857375"/>
+                    </a:xfrm>
+                    <a:prstGeom prst="rect">
+                      <a:avLst/>
+                    </a:prstGeom>
+                  </pic:spPr>
+                </pic:pic>
+              </a:graphicData>
+            </a:graphic>
+          </wp:inline>
+        </w:drawing>
+      </w:r>
+    </w:p>
+    <w:p>
+      <w:pPr>
+        <w:pStyle w:val="Descripcin"/>
+        <w:rPr>
+          <w:b/>
+          <w:bCs/>
+          <w:color w:val="000000" w:themeColor="text1"/>
+          <w:sz w:val="32"/>
+          <w:szCs w:val="32"/>
+          <w:vertAlign w:val="subscript"/>
+          <w:lang w:val="es-ES"/>
+        </w:rPr>
+      </w:pPr>
+      <w:r>
+        <w:t>Título: UC.003 Fuente: Elaboración propia</w:t>
+      </w:r>
+    </w:p>
+    <w:p>
+      <w:pPr>
+        <w:keepNext/>
+      </w:pPr>
+      <w:r>
+        <w:rPr>
+          <w:b/>
+          <w:bCs/>
+          <w:noProof/>
+          <w:color w:val="000000" w:themeColor="text1"/>
+          <w:sz w:val="32"/>
+          <w:szCs w:val="32"/>
+          <w:vertAlign w:val="subscript"/>
+          <w:lang w:val="es-ES"/>
+        </w:rPr>
+        <w:drawing>
+          <wp:inline distT="0" distB="0" distL="0" distR="0" wp14:anchorId="07B012B4" wp14:editId="3133FA51">
+            <wp:extent cx="5733415" cy="2009775"/>
+            <wp:effectExtent l="0" t="0" r="635" b="9525"/>
+            <wp:docPr id="34" name="Imagen 34"/>
+            <wp:cNvGraphicFramePr>
+              <a:graphicFrameLocks xmlns:a="http://schemas.openxmlformats.org/drawingml/2006/main" noChangeAspect="1"/>
+            </wp:cNvGraphicFramePr>
+            <a:graphic xmlns:a="http://schemas.openxmlformats.org/drawingml/2006/main">
+              <a:graphicData uri="http://schemas.openxmlformats.org/drawingml/2006/picture">
+                <pic:pic xmlns:pic="http://schemas.openxmlformats.org/drawingml/2006/picture">
+                  <pic:nvPicPr>
+                    <pic:cNvPr id="34" name="Imagen 34"/>
+                    <pic:cNvPicPr/>
+                  </pic:nvPicPr>
+                  <pic:blipFill>
+                    <a:blip r:embed="rId19">
+                      <a:extLst>
+                        <a:ext uri="{28A0092B-C50C-407E-A947-70E740481C1C}">
+                          <a14:useLocalDpi xmlns:a14="http://schemas.microsoft.com/office/drawing/2010/main" val="0"/>
+                        </a:ext>
+                      </a:extLst>
+                    </a:blip>
+                    <a:stretch>
+                      <a:fillRect/>
+                    </a:stretch>
+                  </pic:blipFill>
+                  <pic:spPr>
+                    <a:xfrm>
+                      <a:off x="0" y="0"/>
+                      <a:ext cx="5733415" cy="2009775"/>
+                    </a:xfrm>
+                    <a:prstGeom prst="rect">
+                      <a:avLst/>
+                    </a:prstGeom>
+                  </pic:spPr>
+                </pic:pic>
+              </a:graphicData>
+            </a:graphic>
+          </wp:inline>
+        </w:drawing>
+      </w:r>
+    </w:p>
+    <w:p>
+      <w:pPr>
+        <w:pStyle w:val="Descripcin"/>
+        <w:rPr>
+          <w:b/>
+          <w:bCs/>
+          <w:color w:val="000000" w:themeColor="text1"/>
+          <w:sz w:val="32"/>
+          <w:szCs w:val="32"/>
+          <w:vertAlign w:val="subscript"/>
+          <w:lang w:val="es-ES"/>
+        </w:rPr>
+      </w:pPr>
+      <w:r>
+        <w:t>Título: UC.004 Fuente: Elaboración propia</w:t>
+      </w:r>
+    </w:p>
+    <w:p>
+      <w:pPr>
+        <w:keepNext/>
+      </w:pPr>
+      <w:r>
+        <w:rPr>
+          <w:b/>
+          <w:bCs/>
+          <w:noProof/>
+          <w:color w:val="000000" w:themeColor="text1"/>
+          <w:sz w:val="32"/>
+          <w:szCs w:val="32"/>
+          <w:vertAlign w:val="subscript"/>
+          <w:lang w:val="es-ES"/>
+        </w:rPr>
+        <w:drawing>
+          <wp:inline distT="0" distB="0" distL="0" distR="0" wp14:anchorId="142705DC" wp14:editId="55773616">
+            <wp:extent cx="5733415" cy="1628775"/>
+            <wp:effectExtent l="0" t="0" r="635" b="9525"/>
+            <wp:docPr id="35" name="Imagen 35"/>
+            <wp:cNvGraphicFramePr>
+              <a:graphicFrameLocks xmlns:a="http://schemas.openxmlformats.org/drawingml/2006/main" noChangeAspect="1"/>
+            </wp:cNvGraphicFramePr>
+            <a:graphic xmlns:a="http://schemas.openxmlformats.org/drawingml/2006/main">
+              <a:graphicData uri="http://schemas.openxmlformats.org/drawingml/2006/picture">
+                <pic:pic xmlns:pic="http://schemas.openxmlformats.org/drawingml/2006/picture">
+                  <pic:nvPicPr>
+                    <pic:cNvPr id="35" name="Imagen 35"/>
+                    <pic:cNvPicPr/>
+                  </pic:nvPicPr>
+                  <pic:blipFill>
+                    <a:blip r:embed="rId20">
+                      <a:extLst>
+                        <a:ext uri="{28A0092B-C50C-407E-A947-70E740481C1C}">
+                          <a14:useLocalDpi xmlns:a14="http://schemas.microsoft.com/office/drawing/2010/main" val="0"/>
+                        </a:ext>
+                      </a:extLst>
+                    </a:blip>
+                    <a:stretch>
+                      <a:fillRect/>
+                    </a:stretch>
+                  </pic:blipFill>
+                  <pic:spPr>
+                    <a:xfrm>
+                      <a:off x="0" y="0"/>
+                      <a:ext cx="5733415" cy="1628775"/>
+                    </a:xfrm>
+                    <a:prstGeom prst="rect">
+                      <a:avLst/>
+                    </a:prstGeom>
+                  </pic:spPr>
+                </pic:pic>
+              </a:graphicData>
+            </a:graphic>
+          </wp:inline>
+        </w:drawing>
+      </w:r>
+    </w:p>
+    <w:p>
+      <w:pPr>
+        <w:pStyle w:val="Descripcin"/>
+        <w:rPr>
+          <w:b/>
+          <w:bCs/>
+          <w:color w:val="000000" w:themeColor="text1"/>
+          <w:sz w:val="32"/>
+          <w:szCs w:val="32"/>
+          <w:vertAlign w:val="subscript"/>
+          <w:lang w:val="es-ES"/>
+        </w:rPr>
+      </w:pPr>
+      <w:r>
+        <w:t>Título: UC.005 Fuente: Elaboración propia</w:t>
+      </w:r>
+    </w:p>
+    <w:p>
+      <w:pPr>
+        <w:keepNext/>
+      </w:pPr>
+      <w:r>
+        <w:rPr>
+          <w:b/>
+          <w:bCs/>
+          <w:noProof/>
+          <w:color w:val="000000" w:themeColor="text1"/>
+          <w:sz w:val="32"/>
+          <w:szCs w:val="32"/>
+          <w:vertAlign w:val="subscript"/>
+          <w:lang w:val="es-ES"/>
+        </w:rPr>
+        <w:lastRenderedPageBreak/>
+        <w:drawing>
+          <wp:inline distT="0" distB="0" distL="0" distR="0" wp14:anchorId="27A79A57" wp14:editId="4B318172">
+            <wp:extent cx="5733415" cy="1790700"/>
+            <wp:effectExtent l="0" t="0" r="635" b="0"/>
+            <wp:docPr id="36" name="Imagen 36"/>
+            <wp:cNvGraphicFramePr>
+              <a:graphicFrameLocks xmlns:a="http://schemas.openxmlformats.org/drawingml/2006/main" noChangeAspect="1"/>
+            </wp:cNvGraphicFramePr>
+            <a:graphic xmlns:a="http://schemas.openxmlformats.org/drawingml/2006/main">
+              <a:graphicData uri="http://schemas.openxmlformats.org/drawingml/2006/picture">
+                <pic:pic xmlns:pic="http://schemas.openxmlformats.org/drawingml/2006/picture">
+                  <pic:nvPicPr>
+                    <pic:cNvPr id="36" name="Imagen 36"/>
+                    <pic:cNvPicPr/>
+                  </pic:nvPicPr>
+                  <pic:blipFill>
+                    <a:blip r:embed="rId21">
+                      <a:extLst>
+                        <a:ext uri="{28A0092B-C50C-407E-A947-70E740481C1C}">
+                          <a14:useLocalDpi xmlns:a14="http://schemas.microsoft.com/office/drawing/2010/main" val="0"/>
+                        </a:ext>
+                      </a:extLst>
+                    </a:blip>
+                    <a:stretch>
+                      <a:fillRect/>
+                    </a:stretch>
+                  </pic:blipFill>
+                  <pic:spPr>
+                    <a:xfrm>
+                      <a:off x="0" y="0"/>
+                      <a:ext cx="5733415" cy="1790700"/>
+                    </a:xfrm>
+                    <a:prstGeom prst="rect">
+                      <a:avLst/>
+                    </a:prstGeom>
+                  </pic:spPr>
+                </pic:pic>
+              </a:graphicData>
+            </a:graphic>
+          </wp:inline>
+        </w:drawing>
+      </w:r>
+    </w:p>
+    <w:p>
+      <w:pPr>
+        <w:pStyle w:val="Descripcin"/>
+        <w:rPr>
+          <w:b/>
+          <w:bCs/>
+          <w:color w:val="000000" w:themeColor="text1"/>
+          <w:sz w:val="32"/>
+          <w:szCs w:val="32"/>
+          <w:vertAlign w:val="subscript"/>
+          <w:lang w:val="es-ES"/>
+        </w:rPr>
+      </w:pPr>
+      <w:r>
+        <w:t>Título: UC.006 Fuente: Elaboración propia</w:t>
+      </w:r>
+    </w:p>
+    <w:p>
+      <w:pPr>
+        <w:keepNext/>
+      </w:pPr>
+      <w:r>
+        <w:rPr>
+          <w:b/>
+          <w:bCs/>
+          <w:noProof/>
+          <w:color w:val="000000" w:themeColor="text1"/>
+          <w:sz w:val="32"/>
+          <w:szCs w:val="32"/>
+          <w:vertAlign w:val="subscript"/>
+          <w:lang w:val="es-ES"/>
+        </w:rPr>
+        <w:drawing>
+          <wp:inline distT="0" distB="0" distL="0" distR="0" wp14:anchorId="64B1AB88" wp14:editId="761F74DC">
+            <wp:extent cx="5733415" cy="1590675"/>
+            <wp:effectExtent l="0" t="0" r="635" b="9525"/>
+            <wp:docPr id="37" name="Imagen 37"/>
+            <wp:cNvGraphicFramePr>
+              <a:graphicFrameLocks xmlns:a="http://schemas.openxmlformats.org/drawingml/2006/main" noChangeAspect="1"/>
+            </wp:cNvGraphicFramePr>
+            <a:graphic xmlns:a="http://schemas.openxmlformats.org/drawingml/2006/main">
+              <a:graphicData uri="http://schemas.openxmlformats.org/drawingml/2006/picture">
+                <pic:pic xmlns:pic="http://schemas.openxmlformats.org/drawingml/2006/picture">
+                  <pic:nvPicPr>
+                    <pic:cNvPr id="37" name="Imagen 37"/>
+                    <pic:cNvPicPr/>
+                  </pic:nvPicPr>
+                  <pic:blipFill>
+                    <a:blip r:embed="rId22">
+                      <a:extLst>
+                        <a:ext uri="{28A0092B-C50C-407E-A947-70E740481C1C}">
+                          <a14:useLocalDpi xmlns:a14="http://schemas.microsoft.com/office/drawing/2010/main" val="0"/>
+                        </a:ext>
+                      </a:extLst>
+                    </a:blip>
+                    <a:stretch>
+                      <a:fillRect/>
+                    </a:stretch>
+                  </pic:blipFill>
+                  <pic:spPr>
+                    <a:xfrm>
+                      <a:off x="0" y="0"/>
+                      <a:ext cx="5733415" cy="1590675"/>
+                    </a:xfrm>
+                    <a:prstGeom prst="rect">
+                      <a:avLst/>
+                    </a:prstGeom>
+                  </pic:spPr>
+                </pic:pic>
+              </a:graphicData>
+            </a:graphic>
+          </wp:inline>
+        </w:drawing>
+      </w:r>
+    </w:p>
+    <w:p>
+      <w:pPr>
+        <w:pStyle w:val="Descripcin"/>
+        <w:rPr>
+          <w:b/>
+          <w:bCs/>
+          <w:color w:val="000000" w:themeColor="text1"/>
+          <w:sz w:val="32"/>
+          <w:szCs w:val="32"/>
+          <w:vertAlign w:val="subscript"/>
+          <w:lang w:val="es-ES"/>
+        </w:rPr>
+      </w:pPr>
+      <w:r>
+        <w:t>Título: UC.007 Fuente: Elaboración propia</w:t>
+      </w:r>
+    </w:p>
+    <w:p>
+      <w:pPr>
+        <w:keepNext/>
+      </w:pPr>
+      <w:r>
+        <w:rPr>
+          <w:b/>
+          <w:bCs/>
+          <w:noProof/>
+          <w:color w:val="000000" w:themeColor="text1"/>
+          <w:sz w:val="32"/>
+          <w:szCs w:val="32"/>
+          <w:vertAlign w:val="subscript"/>
+          <w:lang w:val="es-ES"/>
+        </w:rPr>
+        <w:drawing>
+          <wp:inline distT="0" distB="0" distL="0" distR="0" wp14:anchorId="02C693C0" wp14:editId="1AF6C7D9">
+            <wp:extent cx="5733415" cy="1619250"/>
+            <wp:effectExtent l="0" t="0" r="635" b="0"/>
+            <wp:docPr id="38" name="Imagen 38"/>
+            <wp:cNvGraphicFramePr>
+              <a:graphicFrameLocks xmlns:a="http://schemas.openxmlformats.org/drawingml/2006/main" noChangeAspect="1"/>
+            </wp:cNvGraphicFramePr>
+            <a:graphic xmlns:a="http://schemas.openxmlformats.org/drawingml/2006/main">
+              <a:graphicData uri="http://schemas.openxmlformats.org/drawingml/2006/picture">
+                <pic:pic xmlns:pic="http://schemas.openxmlformats.org/drawingml/2006/picture">
+                  <pic:nvPicPr>
+                    <pic:cNvPr id="38" name="Imagen 38"/>
+                    <pic:cNvPicPr/>
+                  </pic:nvPicPr>
+                  <pic:blipFill>
+                    <a:blip r:embed="rId23">
+                      <a:extLst>
+                        <a:ext uri="{28A0092B-C50C-407E-A947-70E740481C1C}">
+                          <a14:useLocalDpi xmlns:a14="http://schemas.microsoft.com/office/drawing/2010/main" val="0"/>
+                        </a:ext>
+                      </a:extLst>
+                    </a:blip>
+                    <a:stretch>
+                      <a:fillRect/>
+                    </a:stretch>
+                  </pic:blipFill>
+                  <pic:spPr>
+                    <a:xfrm>
+                      <a:off x="0" y="0"/>
+                      <a:ext cx="5733415" cy="1619250"/>
+                    </a:xfrm>
+                    <a:prstGeom prst="rect">
+                      <a:avLst/>
+                    </a:prstGeom>
+                  </pic:spPr>
+                </pic:pic>
+              </a:graphicData>
+            </a:graphic>
+          </wp:inline>
+        </w:drawing>
+      </w:r>
+    </w:p>
+    <w:p>
+      <w:pPr>
+        <w:pStyle w:val="Descripcin"/>
+        <w:rPr>
+          <w:b/>
+          <w:bCs/>
+          <w:color w:val="000000" w:themeColor="text1"/>
+          <w:sz w:val="32"/>
+          <w:szCs w:val="32"/>
+          <w:vertAlign w:val="subscript"/>
+          <w:lang w:val="es-ES"/>
+        </w:rPr>
+      </w:pPr>
+      <w:r>
+        <w:t>Título: UC.008 Fuente: Elaboración propia</w:t>
+      </w:r>
+    </w:p>
+    <w:p>
+      <w:pPr>
+        <w:keepNext/>
+      </w:pPr>
+      <w:r>
+        <w:rPr>
+          <w:b/>
+          <w:bCs/>
+          <w:noProof/>
+          <w:color w:val="000000" w:themeColor="text1"/>
+          <w:sz w:val="32"/>
+          <w:szCs w:val="32"/>
+          <w:vertAlign w:val="subscript"/>
+          <w:lang w:val="es-ES"/>
+        </w:rPr>
+        <w:drawing>
+          <wp:inline distT="0" distB="0" distL="0" distR="0" wp14:anchorId="673BA1C2" wp14:editId="7933CA19">
+            <wp:extent cx="5733415" cy="1952625"/>
+            <wp:effectExtent l="0" t="0" r="635" b="9525"/>
+            <wp:docPr id="39" name="Imagen 39"/>
+            <wp:cNvGraphicFramePr>
+              <a:graphicFrameLocks xmlns:a="http://schemas.openxmlformats.org/drawingml/2006/main" noChangeAspect="1"/>
+            </wp:cNvGraphicFramePr>
+            <a:graphic xmlns:a="http://schemas.openxmlformats.org/drawingml/2006/main">
+              <a:graphicData uri="http://schemas.openxmlformats.org/drawingml/2006/picture">
+                <pic:pic xmlns:pic="http://schemas.openxmlformats.org/drawingml/2006/picture">
+                  <pic:nvPicPr>
+                    <pic:cNvPr id="39" name="Imagen 39"/>
+                    <pic:cNvPicPr/>
+                  </pic:nvPicPr>
+                  <pic:blipFill>
+                    <a:blip r:embed="rId24">
+                      <a:extLst>
+                        <a:ext uri="{28A0092B-C50C-407E-A947-70E740481C1C}">
+                          <a14:useLocalDpi xmlns:a14="http://schemas.microsoft.com/office/drawing/2010/main" val="0"/>
+                        </a:ext>
+                      </a:extLst>
+                    </a:blip>
+                    <a:stretch>
+                      <a:fillRect/>
+                    </a:stretch>
+                  </pic:blipFill>
+                  <pic:spPr>
+                    <a:xfrm>
+                      <a:off x="0" y="0"/>
+                      <a:ext cx="5733415" cy="1952625"/>
+                    </a:xfrm>
+                    <a:prstGeom prst="rect">
+                      <a:avLst/>
+                    </a:prstGeom>
+                  </pic:spPr>
+                </pic:pic>
+              </a:graphicData>
+            </a:graphic>
+          </wp:inline>
+        </w:drawing>
+      </w:r>
+    </w:p>
+    <w:p>
+      <w:pPr>
+        <w:pStyle w:val="Descripcin"/>
+        <w:rPr>
+          <w:b/>
+          <w:bCs/>
+          <w:color w:val="000000" w:themeColor="text1"/>
+          <w:sz w:val="32"/>
+          <w:szCs w:val="32"/>
+          <w:vertAlign w:val="subscript"/>
+          <w:lang w:val="es-ES"/>
+        </w:rPr>
+      </w:pPr>
+      <w:r>
+        <w:t>Título: UC.009 Fuente: Elaboración propia</w:t>
+      </w:r>
+    </w:p>
+    <w:p>
+      <w:pPr>
+        <w:keepNext/>
+      </w:pPr>
+      <w:r>
+        <w:rPr>
+          <w:b/>
+          <w:bCs/>
+          <w:noProof/>
+          <w:color w:val="000000" w:themeColor="text1"/>
+          <w:sz w:val="32"/>
+          <w:szCs w:val="32"/>
+          <w:vertAlign w:val="subscript"/>
+          <w:lang w:val="es-ES"/>
+        </w:rPr>
+        <w:lastRenderedPageBreak/>
+        <w:drawing>
+          <wp:inline distT="0" distB="0" distL="0" distR="0" wp14:anchorId="4247C7EC" wp14:editId="52081B34">
+            <wp:extent cx="5733415" cy="1323975"/>
+            <wp:effectExtent l="0" t="0" r="635" b="9525"/>
+            <wp:docPr id="40" name="Imagen 40"/>
+            <wp:cNvGraphicFramePr>
+              <a:graphicFrameLocks xmlns:a="http://schemas.openxmlformats.org/drawingml/2006/main" noChangeAspect="1"/>
+            </wp:cNvGraphicFramePr>
+            <a:graphic xmlns:a="http://schemas.openxmlformats.org/drawingml/2006/main">
+              <a:graphicData uri="http://schemas.openxmlformats.org/drawingml/2006/picture">
+                <pic:pic xmlns:pic="http://schemas.openxmlformats.org/drawingml/2006/picture">
+                  <pic:nvPicPr>
+                    <pic:cNvPr id="40" name="Imagen 40"/>
+                    <pic:cNvPicPr/>
+                  </pic:nvPicPr>
+                  <pic:blipFill>
+                    <a:blip r:embed="rId25">
+                      <a:extLst>
+                        <a:ext uri="{28A0092B-C50C-407E-A947-70E740481C1C}">
+                          <a14:useLocalDpi xmlns:a14="http://schemas.microsoft.com/office/drawing/2010/main" val="0"/>
+                        </a:ext>
+                      </a:extLst>
+                    </a:blip>
+                    <a:stretch>
+                      <a:fillRect/>
+                    </a:stretch>
+                  </pic:blipFill>
+                  <pic:spPr>
+                    <a:xfrm>
+                      <a:off x="0" y="0"/>
+                      <a:ext cx="5733415" cy="1323975"/>
+                    </a:xfrm>
+                    <a:prstGeom prst="rect">
+                      <a:avLst/>
+                    </a:prstGeom>
+                  </pic:spPr>
+                </pic:pic>
+              </a:graphicData>
+            </a:graphic>
+          </wp:inline>
+        </w:drawing>
+      </w:r>
+    </w:p>
+    <w:p>
+      <w:pPr>
+        <w:pStyle w:val="Descripcin"/>
+      </w:pPr>
+      <w:r>
+        <w:t>Título: UC.010 Fuente: Elaboración propia</w:t>
+      </w:r>
+    </w:p>
+    <w:p/>
+    <w:p>
+      <w:pPr>
+        <w:rPr>
+          <w:b/>
+          <w:bCs/>
+          <w:sz w:val="28"/>
+        </w:rPr>
+      </w:pPr>
+      <w:r>
+        <w:rPr>
+          <w:b/>
+          <w:bCs/>
+          <w:color w:val="000000" w:themeColor="text1"/>
+          <w:sz w:val="28"/>
+          <w:vertAlign w:val="subscript"/>
+          <w:lang w:val="es-ES"/>
+        </w:rPr>
+        <w:t>DIAGRAMAS DE CASOS DE USO</w:t>
+      </w:r>
+    </w:p>
+    <w:p>
+      <w:pPr>
+        <w:rPr>
+          <w:b/>
+          <w:bCs/>
+          <w:color w:val="000000" w:themeColor="text1"/>
+          <w:sz w:val="28"/>
+          <w:vertAlign w:val="subscript"/>
+          <w:lang w:val="es-ES"/>
+        </w:rPr>
+      </w:pPr>
+      <w:r>
+        <w:rPr>
+          <w:b/>
+          <w:bCs/>
+          <w:color w:val="000000" w:themeColor="text1"/>
+          <w:sz w:val="28"/>
+          <w:vertAlign w:val="subscript"/>
+          <w:lang w:val="es-ES"/>
+        </w:rPr>
+        <w:t xml:space="preserve">Proceso de </w:t>
+      </w:r>
+      <w:proofErr w:type="spellStart"/>
+      <w:r>
+        <w:rPr>
+          <w:b/>
+          <w:bCs/>
+          <w:color w:val="000000" w:themeColor="text1"/>
+          <w:sz w:val="28"/>
+          <w:vertAlign w:val="subscript"/>
+          <w:lang w:val="es-ES"/>
+        </w:rPr>
+        <w:t>Login</w:t>
+      </w:r>
+      <w:proofErr w:type="spellEnd"/>
+    </w:p>
+    <w:p>
+      <w:pPr>
+        <w:keepNext/>
+      </w:pPr>
+      <w:r>
+        <w:rPr>
+          <w:b/>
+          <w:bCs/>
+          <w:noProof/>
+          <w:sz w:val="28"/>
+        </w:rPr>
+        <w:drawing>
+          <wp:inline distT="0" distB="0" distL="0" distR="0" wp14:anchorId="4D34A8C6" wp14:editId="6A3ED14B">
+            <wp:extent cx="5733415" cy="1440180"/>
+            <wp:effectExtent l="0" t="0" r="635" b="7620"/>
+            <wp:docPr id="45" name="Imagen 45"/>
+            <wp:cNvGraphicFramePr>
+              <a:graphicFrameLocks xmlns:a="http://schemas.openxmlformats.org/drawingml/2006/main" noChangeAspect="1"/>
+            </wp:cNvGraphicFramePr>
+            <a:graphic xmlns:a="http://schemas.openxmlformats.org/drawingml/2006/main">
+              <a:graphicData uri="http://schemas.openxmlformats.org/drawingml/2006/picture">
+                <pic:pic xmlns:pic="http://schemas.openxmlformats.org/drawingml/2006/picture">
+                  <pic:nvPicPr>
+                    <pic:cNvPr id="45" name="Imagen 45"/>
+                    <pic:cNvPicPr/>
+                  </pic:nvPicPr>
+                  <pic:blipFill>
+                    <a:blip r:embed="rId26">
+                      <a:extLst>
+                        <a:ext uri="{28A0092B-C50C-407E-A947-70E740481C1C}">
+                          <a14:useLocalDpi xmlns:a14="http://schemas.microsoft.com/office/drawing/2010/main" val="0"/>
+                        </a:ext>
+                      </a:extLst>
+                    </a:blip>
+                    <a:stretch>
+                      <a:fillRect/>
+                    </a:stretch>
+                  </pic:blipFill>
+                  <pic:spPr>
+                    <a:xfrm>
+                      <a:off x="0" y="0"/>
+                      <a:ext cx="5733415" cy="1440180"/>
+                    </a:xfrm>
+                    <a:prstGeom prst="rect">
+                      <a:avLst/>
+                    </a:prstGeom>
+                  </pic:spPr>
+                </pic:pic>
+              </a:graphicData>
+            </a:graphic>
+          </wp:inline>
+        </w:drawing>
+      </w:r>
+    </w:p>
+    <w:p>
+      <w:pPr>
+        <w:pStyle w:val="Descripcin"/>
+      </w:pPr>
+      <w:r>
+        <w:t xml:space="preserve">Título: CU Proceso de </w:t>
+      </w:r>
+      <w:proofErr w:type="spellStart"/>
+      <w:proofErr w:type="gramStart"/>
+      <w:r>
+        <w:t>login</w:t>
+      </w:r>
+      <w:proofErr w:type="spellEnd"/>
+      <w:r>
+        <w:t xml:space="preserve">  Fuente</w:t>
+      </w:r>
+      <w:proofErr w:type="gramEnd"/>
+      <w:r>
+        <w:t>: Elaboración propia</w:t>
+      </w:r>
+    </w:p>
+    <w:p/>
+    <w:p>
+      <w:pPr>
+        <w:rPr>
+          <w:b/>
+          <w:bCs/>
+          <w:color w:val="000000" w:themeColor="text1"/>
+          <w:sz w:val="28"/>
+          <w:vertAlign w:val="subscript"/>
+          <w:lang w:val="es-ES"/>
+        </w:rPr>
+      </w:pPr>
+      <w:r>
+        <w:rPr>
+          <w:b/>
+          <w:bCs/>
+          <w:color w:val="000000" w:themeColor="text1"/>
+          <w:sz w:val="28"/>
+          <w:vertAlign w:val="subscript"/>
+          <w:lang w:val="es-ES"/>
+        </w:rPr>
+        <w:t>Opciones</w:t>
+      </w:r>
+      <w:r>
+        <w:rPr>
+          <w:b/>
+          <w:bCs/>
+          <w:color w:val="000000" w:themeColor="text1"/>
+          <w:sz w:val="28"/>
+          <w:vertAlign w:val="subscript"/>
+          <w:lang w:val="es-ES"/>
+        </w:rPr>
+        <w:t xml:space="preserve"> de</w:t>
+      </w:r>
+      <w:r>
+        <w:rPr>
+          <w:b/>
+          <w:bCs/>
+          <w:color w:val="000000" w:themeColor="text1"/>
+          <w:sz w:val="28"/>
+          <w:vertAlign w:val="subscript"/>
+          <w:lang w:val="es-ES"/>
+        </w:rPr>
+        <w:t>l</w:t>
+      </w:r>
+      <w:r>
+        <w:rPr>
+          <w:b/>
+          <w:bCs/>
+          <w:color w:val="000000" w:themeColor="text1"/>
+          <w:sz w:val="28"/>
+          <w:vertAlign w:val="subscript"/>
+          <w:lang w:val="es-ES"/>
+        </w:rPr>
+        <w:t xml:space="preserve"> </w:t>
+      </w:r>
+      <w:r>
+        <w:rPr>
+          <w:b/>
+          <w:bCs/>
+          <w:color w:val="000000" w:themeColor="text1"/>
+          <w:sz w:val="28"/>
+          <w:vertAlign w:val="subscript"/>
+          <w:lang w:val="es-ES"/>
+        </w:rPr>
+        <w:t>Administrador</w:t>
+      </w:r>
+    </w:p>
+    <w:p>
+      <w:pPr>
+        <w:keepNext/>
+      </w:pPr>
+      <w:r>
+        <w:rPr>
+          <w:b/>
+          <w:bCs/>
+          <w:noProof/>
+          <w:color w:val="000000" w:themeColor="text1"/>
+          <w:sz w:val="28"/>
+          <w:vertAlign w:val="subscript"/>
+          <w:lang w:val="es-ES"/>
+        </w:rPr>
+        <w:drawing>
+          <wp:inline distT="0" distB="0" distL="0" distR="0" wp14:anchorId="1E955177" wp14:editId="5CCE388B">
+            <wp:extent cx="5733415" cy="3400425"/>
+            <wp:effectExtent l="0" t="0" r="635" b="9525"/>
+            <wp:docPr id="47" name="Imagen 47"/>
+            <wp:cNvGraphicFramePr>
+              <a:graphicFrameLocks xmlns:a="http://schemas.openxmlformats.org/drawingml/2006/main" noChangeAspect="1"/>
+            </wp:cNvGraphicFramePr>
+            <a:graphic xmlns:a="http://schemas.openxmlformats.org/drawingml/2006/main">
+              <a:graphicData uri="http://schemas.openxmlformats.org/drawingml/2006/picture">
+                <pic:pic xmlns:pic="http://schemas.openxmlformats.org/drawingml/2006/picture">
+                  <pic:nvPicPr>
+                    <pic:cNvPr id="47" name="Imagen 47"/>
+                    <pic:cNvPicPr/>
+                  </pic:nvPicPr>
+                  <pic:blipFill>
+                    <a:blip r:embed="rId27">
+                      <a:extLst>
+                        <a:ext uri="{28A0092B-C50C-407E-A947-70E740481C1C}">
+                          <a14:useLocalDpi xmlns:a14="http://schemas.microsoft.com/office/drawing/2010/main" val="0"/>
+                        </a:ext>
+                      </a:extLst>
+                    </a:blip>
+                    <a:stretch>
+                      <a:fillRect/>
+                    </a:stretch>
+                  </pic:blipFill>
+                  <pic:spPr>
+                    <a:xfrm>
+                      <a:off x="0" y="0"/>
+                      <a:ext cx="5733415" cy="3400425"/>
+                    </a:xfrm>
+                    <a:prstGeom prst="rect">
+                      <a:avLst/>
+                    </a:prstGeom>
+                  </pic:spPr>
+                </pic:pic>
+              </a:graphicData>
+            </a:graphic>
+          </wp:inline>
+        </w:drawing>
+      </w:r>
+    </w:p>
+    <w:p>
+      <w:pPr>
+        <w:pStyle w:val="Descripcin"/>
+        <w:rPr>
+          <w:b/>
+          <w:bCs/>
+          <w:color w:val="000000" w:themeColor="text1"/>
+          <w:sz w:val="28"/>
+          <w:vertAlign w:val="subscript"/>
+          <w:lang w:val="es-ES"/>
+        </w:rPr>
+      </w:pPr>
+      <w:r>
+        <w:t>Título</w:t>
+      </w:r>
+      <w:r>
+        <w:t>:</w:t>
+      </w:r>
+      <w:r>
+        <w:t xml:space="preserve"> Opciones del </w:t>
+      </w:r>
+      <w:proofErr w:type="gramStart"/>
+      <w:r>
+        <w:t>Administrador  Fuente</w:t>
+      </w:r>
+      <w:proofErr w:type="gramEnd"/>
+      <w:r>
+        <w:t>: Elaboración propia</w:t>
+      </w:r>
+    </w:p>
+    <w:p>
+      <w:pPr>
+        <w:rPr>
+          <w:b/>
+          <w:bCs/>
+          <w:color w:val="000000" w:themeColor="text1"/>
+          <w:sz w:val="28"/>
+          <w:vertAlign w:val="subscript"/>
+          <w:lang w:val="es-ES"/>
+        </w:rPr>
+      </w:pPr>
+      <w:r>
+        <w:rPr>
+          <w:b/>
+          <w:bCs/>
+          <w:color w:val="000000" w:themeColor="text1"/>
+          <w:sz w:val="28"/>
+          <w:vertAlign w:val="subscript"/>
+          <w:lang w:val="es-ES"/>
+        </w:rPr>
+        <w:lastRenderedPageBreak/>
+        <w:t xml:space="preserve">Opciones del </w:t>
+      </w:r>
+      <w:r>
+        <w:rPr>
+          <w:b/>
+          <w:bCs/>
+          <w:color w:val="000000" w:themeColor="text1"/>
+          <w:sz w:val="28"/>
+          <w:vertAlign w:val="subscript"/>
+          <w:lang w:val="es-ES"/>
+        </w:rPr>
+        <w:t>Usuario</w:t>
+      </w:r>
+    </w:p>
+    <w:p>
+      <w:pPr>
+        <w:keepNext/>
+      </w:pPr>
+      <w:r>
+        <w:rPr>
+          <w:b/>
+          <w:bCs/>
+          <w:noProof/>
+          <w:color w:val="000000" w:themeColor="text1"/>
+          <w:sz w:val="28"/>
+          <w:vertAlign w:val="subscript"/>
+          <w:lang w:val="es-ES"/>
+        </w:rPr>
+        <w:drawing>
+          <wp:inline distT="0" distB="0" distL="0" distR="0" wp14:anchorId="7B797D8B" wp14:editId="007A14F4">
+            <wp:extent cx="5733415" cy="1857375"/>
+            <wp:effectExtent l="0" t="0" r="635" b="9525"/>
+            <wp:docPr id="48" name="Imagen 48"/>
+            <wp:cNvGraphicFramePr>
+              <a:graphicFrameLocks xmlns:a="http://schemas.openxmlformats.org/drawingml/2006/main" noChangeAspect="1"/>
+            </wp:cNvGraphicFramePr>
+            <a:graphic xmlns:a="http://schemas.openxmlformats.org/drawingml/2006/main">
+              <a:graphicData uri="http://schemas.openxmlformats.org/drawingml/2006/picture">
+                <pic:pic xmlns:pic="http://schemas.openxmlformats.org/drawingml/2006/picture">
+                  <pic:nvPicPr>
+                    <pic:cNvPr id="48" name="Imagen 48"/>
+                    <pic:cNvPicPr/>
+                  </pic:nvPicPr>
+                  <pic:blipFill>
+                    <a:blip r:embed="rId28">
+                      <a:extLst>
+                        <a:ext uri="{28A0092B-C50C-407E-A947-70E740481C1C}">
+                          <a14:useLocalDpi xmlns:a14="http://schemas.microsoft.com/office/drawing/2010/main" val="0"/>
+                        </a:ext>
+                      </a:extLst>
+                    </a:blip>
+                    <a:stretch>
+                      <a:fillRect/>
+                    </a:stretch>
+                  </pic:blipFill>
+                  <pic:spPr>
+                    <a:xfrm>
+                      <a:off x="0" y="0"/>
+                      <a:ext cx="5733415" cy="1857375"/>
+                    </a:xfrm>
+                    <a:prstGeom prst="rect">
+                      <a:avLst/>
+                    </a:prstGeom>
+                  </pic:spPr>
+                </pic:pic>
+              </a:graphicData>
+            </a:graphic>
+          </wp:inline>
+        </w:drawing>
+      </w:r>
+    </w:p>
+    <w:p>
+      <w:pPr>
+        <w:pStyle w:val="Descripcin"/>
+        <w:rPr>
+          <w:b/>
+          <w:bCs/>
+          <w:color w:val="000000" w:themeColor="text1"/>
+          <w:sz w:val="28"/>
+          <w:vertAlign w:val="subscript"/>
+          <w:lang w:val="es-ES"/>
+        </w:rPr>
+      </w:pPr>
+      <w:r>
+        <w:t xml:space="preserve">Título: Opciones del </w:t>
+      </w:r>
+      <w:proofErr w:type="gramStart"/>
+      <w:r>
+        <w:t>Usuario  Fuente</w:t>
+      </w:r>
+      <w:proofErr w:type="gramEnd"/>
+      <w:r>
+        <w:t>: Elaboración propia</w:t>
+      </w:r>
+    </w:p>
+    <w:p/>
+    <w:p>
+      <w:pPr>
+        <w:rPr>
+          <w:b/>
+          <w:bCs/>
+          <w:color w:val="000000" w:themeColor="text1"/>
+          <w:sz w:val="28"/>
+          <w:vertAlign w:val="subscript"/>
+          <w:lang w:val="es-ES"/>
+        </w:rPr>
+      </w:pPr>
+      <w:r>
+        <w:rPr>
+          <w:b/>
+          <w:bCs/>
+          <w:color w:val="000000" w:themeColor="text1"/>
+          <w:sz w:val="28"/>
+          <w:vertAlign w:val="subscript"/>
+          <w:lang w:val="es-ES"/>
+        </w:rPr>
+        <w:t>Tareas</w:t>
+      </w:r>
+      <w:r>
+        <w:rPr>
+          <w:b/>
+          <w:bCs/>
+          <w:color w:val="000000" w:themeColor="text1"/>
+          <w:sz w:val="28"/>
+          <w:vertAlign w:val="subscript"/>
+          <w:lang w:val="es-ES"/>
+        </w:rPr>
+        <w:t xml:space="preserve"> </w:t>
+      </w:r>
+      <w:r>
+        <w:rPr>
+          <w:b/>
+          <w:bCs/>
+          <w:color w:val="000000" w:themeColor="text1"/>
+          <w:sz w:val="28"/>
+          <w:vertAlign w:val="subscript"/>
+          <w:lang w:val="es-ES"/>
+        </w:rPr>
+        <w:t>Asignadas</w:t>
+      </w:r>
+    </w:p>
+    <w:p>
+      <w:pPr>
+        <w:keepNext/>
+      </w:pPr>
+      <w:r>
+        <w:rPr>
+          <w:b/>
+          <w:bCs/>
+          <w:noProof/>
+          <w:color w:val="000000" w:themeColor="text1"/>
+          <w:sz w:val="28"/>
+          <w:vertAlign w:val="subscript"/>
+          <w:lang w:val="es-ES"/>
+        </w:rPr>
+        <w:drawing>
+          <wp:inline distT="0" distB="0" distL="0" distR="0" wp14:anchorId="074D0F93" wp14:editId="66ED70AA">
+            <wp:extent cx="4400550" cy="1609725"/>
+            <wp:effectExtent l="0" t="0" r="0" b="9525"/>
+            <wp:docPr id="49" name="Imagen 49"/>
+            <wp:cNvGraphicFramePr>
+              <a:graphicFrameLocks xmlns:a="http://schemas.openxmlformats.org/drawingml/2006/main" noChangeAspect="1"/>
+            </wp:cNvGraphicFramePr>
+            <a:graphic xmlns:a="http://schemas.openxmlformats.org/drawingml/2006/main">
+              <a:graphicData uri="http://schemas.openxmlformats.org/drawingml/2006/picture">
+                <pic:pic xmlns:pic="http://schemas.openxmlformats.org/drawingml/2006/picture">
+                  <pic:nvPicPr>
+                    <pic:cNvPr id="49" name="Imagen 49"/>
+                    <pic:cNvPicPr/>
+                  </pic:nvPicPr>
+                  <pic:blipFill>
+                    <a:blip r:embed="rId29">
+                      <a:extLst>
+                        <a:ext uri="{28A0092B-C50C-407E-A947-70E740481C1C}">
+                          <a14:useLocalDpi xmlns:a14="http://schemas.microsoft.com/office/drawing/2010/main" val="0"/>
+                        </a:ext>
+                      </a:extLst>
+                    </a:blip>
+                    <a:stretch>
+                      <a:fillRect/>
+                    </a:stretch>
+                  </pic:blipFill>
+                  <pic:spPr>
+                    <a:xfrm>
+                      <a:off x="0" y="0"/>
+                      <a:ext cx="4401174" cy="1609953"/>
+                    </a:xfrm>
+                    <a:prstGeom prst="rect">
+                      <a:avLst/>
+                    </a:prstGeom>
+                  </pic:spPr>
+                </pic:pic>
+              </a:graphicData>
+            </a:graphic>
+          </wp:inline>
+        </w:drawing>
+      </w:r>
+    </w:p>
+    <w:p>
+      <w:pPr>
+        <w:pStyle w:val="Descripcin"/>
+      </w:pPr>
+      <w:r>
+        <w:t xml:space="preserve">Título: Tareas </w:t>
+      </w:r>
+      <w:proofErr w:type="gramStart"/>
+      <w:r>
+        <w:t>Asignadas  Fuente</w:t>
+      </w:r>
+      <w:proofErr w:type="gramEnd"/>
+      <w:r>
+        <w:t>: Elaboración propia</w:t>
+      </w:r>
+    </w:p>
+    <w:p/>
+    <w:p/>
+    <w:p/>
+    <w:p>
+      <w:pPr>
+        <w:rPr>
+          <w:b/>
+          <w:bCs/>
+          <w:sz w:val="28"/>
+        </w:rPr>
+      </w:pPr>
+    </w:p>
+    <w:p>
+      <w:pPr>
+        <w:rPr>
+          <w:b/>
+          <w:bCs/>
+          <w:sz w:val="28"/>
+        </w:rPr>
+      </w:pPr>
+    </w:p>
+    <w:p>
+      <w:pPr>
+        <w:rPr>
+          <w:b/>
+          <w:bCs/>
+          <w:sz w:val="28"/>
+        </w:rPr>
+      </w:pPr>
+    </w:p>
+    <w:p>
+      <w:pPr>
+        <w:rPr>
+          <w:b/>
+          <w:bCs/>
+          <w:sz w:val="28"/>
+        </w:rPr>
+      </w:pPr>
+    </w:p>
+    <w:p/>
+    <w:p>
+      <w:pPr>
         <w:rPr>
           <w:b/>
           <w:bCs/>
@@ -3519,8 +6120,7 @@
           <w:vertAlign w:val="subscript"/>
           <w:lang w:val="es-ES"/>
         </w:rPr>
-        <w:t xml:space="preserve">8.- </w:t>
-      </w:r>
+      </w:pPr>
       <w:r>
         <w:rPr>
           <w:b/>
@@ -3531,11 +6131,9 @@
           <w:vertAlign w:val="subscript"/>
           <w:lang w:val="es-ES"/>
         </w:rPr>
-        <w:t>ANALISIS</w:t>
-      </w:r>
-    </w:p>
-    <w:p>
-      <w:pPr>
+        <w:t xml:space="preserve">9.- </w:t>
+      </w:r>
+      <w:r>
         <w:rPr>
           <w:b/>
           <w:bCs/>
@@ -3545,29 +6143,6 @@
           <w:vertAlign w:val="subscript"/>
           <w:lang w:val="es-ES"/>
         </w:rPr>
-      </w:pPr>
-      <w:r>
-        <w:rPr>
-          <w:b/>
-          <w:bCs/>
-          <w:color w:val="1F497D" w:themeColor="text2"/>
-          <w:sz w:val="40"/>
-          <w:szCs w:val="40"/>
-          <w:vertAlign w:val="subscript"/>
-          <w:lang w:val="es-ES"/>
-        </w:rPr>
-        <w:t xml:space="preserve">9.- </w:t>
-      </w:r>
-      <w:r>
-        <w:rPr>
-          <w:b/>
-          <w:bCs/>
-          <w:color w:val="1F497D" w:themeColor="text2"/>
-          <w:sz w:val="40"/>
-          <w:szCs w:val="40"/>
-          <w:vertAlign w:val="subscript"/>
-          <w:lang w:val="es-ES"/>
-        </w:rPr>
         <w:t>DISEÑO</w:t>
       </w:r>
     </w:p>
@@ -3577,38 +6152,300 @@
           <w:b/>
           <w:bCs/>
           <w:color w:val="000000" w:themeColor="text1"/>
-          <w:sz w:val="32"/>
-          <w:szCs w:val="32"/>
-          <w:vertAlign w:val="subscript"/>
-          <w:lang w:val="es-ES"/>
-        </w:rPr>
-      </w:pPr>
-      <w:r>
-        <w:rPr>
-          <w:b/>
-          <w:bCs/>
-          <w:color w:val="000000" w:themeColor="text1"/>
-          <w:sz w:val="32"/>
-          <w:szCs w:val="32"/>
-          <w:vertAlign w:val="subscript"/>
-          <w:lang w:val="es-ES"/>
-        </w:rPr>
-        <w:t>FUNCIONAMIENTO</w:t>
-      </w:r>
-    </w:p>
-    <w:p>
-      <w:pPr>
-        <w:rPr>
-          <w:color w:val="000000" w:themeColor="text1"/>
-          <w:szCs w:val="22"/>
-          <w:vertAlign w:val="subscript"/>
-          <w:lang w:val="es-ES"/>
-        </w:rPr>
-      </w:pPr>
-      <w:r>
-        <w:rPr>
+          <w:sz w:val="28"/>
+          <w:vertAlign w:val="subscript"/>
+          <w:lang w:val="es-ES"/>
+        </w:rPr>
+      </w:pPr>
+      <w:r>
+        <w:rPr>
+          <w:b/>
+          <w:bCs/>
+          <w:color w:val="000000" w:themeColor="text1"/>
+          <w:sz w:val="28"/>
+          <w:vertAlign w:val="subscript"/>
+          <w:lang w:val="es-ES"/>
+        </w:rPr>
+        <w:t>DISEÑO INICIAL</w:t>
+      </w:r>
+    </w:p>
+    <w:p>
+      <w:pPr>
+        <w:rPr>
+          <w:color w:val="000000" w:themeColor="text1"/>
+          <w:szCs w:val="22"/>
+          <w:vertAlign w:val="subscript"/>
+          <w:lang w:val="es-ES"/>
+        </w:rPr>
+      </w:pPr>
+      <w:r>
+        <w:rPr>
+          <w:color w:val="000000" w:themeColor="text1"/>
+          <w:szCs w:val="22"/>
+          <w:vertAlign w:val="subscript"/>
+          <w:lang w:val="es-ES"/>
+        </w:rPr>
+        <w:t>Diseño inicial de las pantallas</w:t>
+      </w:r>
+      <w:r>
+        <w:rPr>
+          <w:color w:val="000000" w:themeColor="text1"/>
+          <w:szCs w:val="22"/>
+          <w:vertAlign w:val="subscript"/>
+          <w:lang w:val="es-ES"/>
+        </w:rPr>
+        <w:t>:</w:t>
+      </w:r>
+    </w:p>
+    <w:p>
+      <w:pPr>
+        <w:rPr>
+          <w:b/>
+          <w:bCs/>
+          <w:color w:val="000000" w:themeColor="text1"/>
+          <w:sz w:val="28"/>
+          <w:vertAlign w:val="subscript"/>
+          <w:lang w:val="es-ES"/>
+        </w:rPr>
+      </w:pPr>
+      <w:r>
+        <w:rPr>
+          <w:b/>
+          <w:bCs/>
           <w:noProof/>
-        </w:rPr>
+          <w:color w:val="000000" w:themeColor="text1"/>
+          <w:sz w:val="28"/>
+          <w:vertAlign w:val="subscript"/>
+          <w:lang w:val="es-ES"/>
+        </w:rPr>
+        <w:lastRenderedPageBreak/>
+        <w:drawing>
+          <wp:inline distT="0" distB="0" distL="0" distR="0" wp14:anchorId="21C28127" wp14:editId="3DE187AA">
+            <wp:extent cx="5732935" cy="2721935"/>
+            <wp:effectExtent l="0" t="0" r="1270" b="2540"/>
+            <wp:docPr id="29" name="Imagen 29"/>
+            <wp:cNvGraphicFramePr>
+              <a:graphicFrameLocks xmlns:a="http://schemas.openxmlformats.org/drawingml/2006/main" noChangeAspect="1"/>
+            </wp:cNvGraphicFramePr>
+            <a:graphic xmlns:a="http://schemas.openxmlformats.org/drawingml/2006/main">
+              <a:graphicData uri="http://schemas.openxmlformats.org/drawingml/2006/picture">
+                <pic:pic xmlns:pic="http://schemas.openxmlformats.org/drawingml/2006/picture">
+                  <pic:nvPicPr>
+                    <pic:cNvPr id="29" name="Imagen 29"/>
+                    <pic:cNvPicPr/>
+                  </pic:nvPicPr>
+                  <pic:blipFill>
+                    <a:blip r:embed="rId30" cstate="print">
+                      <a:extLst>
+                        <a:ext uri="{28A0092B-C50C-407E-A947-70E740481C1C}">
+                          <a14:useLocalDpi xmlns:a14="http://schemas.microsoft.com/office/drawing/2010/main" val="0"/>
+                        </a:ext>
+                      </a:extLst>
+                    </a:blip>
+                    <a:stretch>
+                      <a:fillRect/>
+                    </a:stretch>
+                  </pic:blipFill>
+                  <pic:spPr>
+                    <a:xfrm>
+                      <a:off x="0" y="0"/>
+                      <a:ext cx="5744706" cy="2727524"/>
+                    </a:xfrm>
+                    <a:prstGeom prst="rect">
+                      <a:avLst/>
+                    </a:prstGeom>
+                  </pic:spPr>
+                </pic:pic>
+              </a:graphicData>
+            </a:graphic>
+          </wp:inline>
+        </w:drawing>
+      </w:r>
+    </w:p>
+    <w:p>
+      <w:pPr>
+        <w:rPr>
+          <w:b/>
+          <w:bCs/>
+          <w:color w:val="000000" w:themeColor="text1"/>
+          <w:sz w:val="28"/>
+          <w:vertAlign w:val="subscript"/>
+          <w:lang w:val="es-ES"/>
+        </w:rPr>
+      </w:pPr>
+      <w:r>
+        <w:rPr>
+          <w:b/>
+          <w:bCs/>
+          <w:noProof/>
+          <w:color w:val="000000" w:themeColor="text1"/>
+          <w:sz w:val="28"/>
+          <w:vertAlign w:val="subscript"/>
+          <w:lang w:val="es-ES"/>
+        </w:rPr>
+        <w:drawing>
+          <wp:inline distT="0" distB="0" distL="0" distR="0" wp14:anchorId="101E5E13" wp14:editId="780BC628">
+            <wp:extent cx="5733415" cy="2770495"/>
+            <wp:effectExtent l="0" t="0" r="635" b="0"/>
+            <wp:docPr id="30" name="Imagen 30"/>
+            <wp:cNvGraphicFramePr>
+              <a:graphicFrameLocks xmlns:a="http://schemas.openxmlformats.org/drawingml/2006/main" noChangeAspect="1"/>
+            </wp:cNvGraphicFramePr>
+            <a:graphic xmlns:a="http://schemas.openxmlformats.org/drawingml/2006/main">
+              <a:graphicData uri="http://schemas.openxmlformats.org/drawingml/2006/picture">
+                <pic:pic xmlns:pic="http://schemas.openxmlformats.org/drawingml/2006/picture">
+                  <pic:nvPicPr>
+                    <pic:cNvPr id="30" name="Imagen 30"/>
+                    <pic:cNvPicPr/>
+                  </pic:nvPicPr>
+                  <pic:blipFill>
+                    <a:blip r:embed="rId31" cstate="print">
+                      <a:extLst>
+                        <a:ext uri="{28A0092B-C50C-407E-A947-70E740481C1C}">
+                          <a14:useLocalDpi xmlns:a14="http://schemas.microsoft.com/office/drawing/2010/main" val="0"/>
+                        </a:ext>
+                      </a:extLst>
+                    </a:blip>
+                    <a:stretch>
+                      <a:fillRect/>
+                    </a:stretch>
+                  </pic:blipFill>
+                  <pic:spPr>
+                    <a:xfrm>
+                      <a:off x="0" y="0"/>
+                      <a:ext cx="5741455" cy="2774380"/>
+                    </a:xfrm>
+                    <a:prstGeom prst="rect">
+                      <a:avLst/>
+                    </a:prstGeom>
+                  </pic:spPr>
+                </pic:pic>
+              </a:graphicData>
+            </a:graphic>
+          </wp:inline>
+        </w:drawing>
+      </w:r>
+    </w:p>
+    <w:p>
+      <w:pPr>
+        <w:rPr>
+          <w:color w:val="000000" w:themeColor="text1"/>
+          <w:szCs w:val="22"/>
+          <w:vertAlign w:val="subscript"/>
+          <w:lang w:val="es-ES"/>
+        </w:rPr>
+      </w:pPr>
+      <w:r>
+        <w:rPr>
+          <w:color w:val="000000" w:themeColor="text1"/>
+          <w:szCs w:val="22"/>
+          <w:vertAlign w:val="subscript"/>
+          <w:lang w:val="es-ES"/>
+        </w:rPr>
+        <w:t>En la pantalla Tareas, si se pulsa en crear, modificar o asignar, se despliega un formulario en la misma pantalla.</w:t>
+      </w:r>
+    </w:p>
+    <w:p>
+      <w:pPr>
+        <w:rPr>
+          <w:color w:val="000000" w:themeColor="text1"/>
+          <w:szCs w:val="22"/>
+          <w:vertAlign w:val="subscript"/>
+          <w:lang w:val="es-ES"/>
+        </w:rPr>
+      </w:pPr>
+      <w:r>
+        <w:rPr>
+          <w:color w:val="000000" w:themeColor="text1"/>
+          <w:szCs w:val="22"/>
+          <w:vertAlign w:val="subscript"/>
+          <w:lang w:val="es-ES"/>
+        </w:rPr>
+        <w:t>En la pantalla Clientes, si se pulsa en crear o modificar, se despliega un formulario en la misma pantalla.</w:t>
+      </w:r>
+    </w:p>
+    <w:p>
+      <w:pPr>
+        <w:rPr>
+          <w:color w:val="000000" w:themeColor="text1"/>
+          <w:szCs w:val="22"/>
+          <w:vertAlign w:val="subscript"/>
+          <w:lang w:val="es-ES"/>
+        </w:rPr>
+      </w:pPr>
+      <w:r>
+        <w:rPr>
+          <w:color w:val="000000" w:themeColor="text1"/>
+          <w:szCs w:val="22"/>
+          <w:vertAlign w:val="subscript"/>
+          <w:lang w:val="es-ES"/>
+        </w:rPr>
+        <w:t>En la pantalla Usuarios, si se pulsa en crear o modificar, se despliega un formulario en la misma pantalla.</w:t>
+      </w:r>
+    </w:p>
+    <w:p>
+      <w:pPr>
+        <w:rPr>
+          <w:color w:val="000000" w:themeColor="text1"/>
+          <w:szCs w:val="22"/>
+          <w:vertAlign w:val="subscript"/>
+          <w:lang w:val="es-ES"/>
+        </w:rPr>
+      </w:pPr>
+      <w:r>
+        <w:rPr>
+          <w:color w:val="000000" w:themeColor="text1"/>
+          <w:szCs w:val="22"/>
+          <w:vertAlign w:val="subscript"/>
+          <w:lang w:val="es-ES"/>
+        </w:rPr>
+        <w:t>En algunas opciones, como TAREAS ASIGNADAS, LISTADO DE CLIENTES y LISTADO DE USUARIO, se dirige a otra página por el hecho de no sobrecargar de información la página y de esta manera que sea el visionado más claro.</w:t>
+      </w:r>
+    </w:p>
+    <w:p>
+      <w:pPr>
+        <w:rPr>
+          <w:lang w:val="es-ES"/>
+        </w:rPr>
+      </w:pPr>
+    </w:p>
+    <w:p>
+      <w:pPr>
+        <w:rPr>
+          <w:b/>
+          <w:bCs/>
+          <w:color w:val="000000" w:themeColor="text1"/>
+          <w:sz w:val="28"/>
+          <w:vertAlign w:val="subscript"/>
+          <w:lang w:val="es-ES"/>
+        </w:rPr>
+      </w:pPr>
+      <w:r>
+        <w:rPr>
+          <w:b/>
+          <w:bCs/>
+          <w:color w:val="000000" w:themeColor="text1"/>
+          <w:sz w:val="28"/>
+          <w:vertAlign w:val="subscript"/>
+          <w:lang w:val="es-ES"/>
+        </w:rPr>
+        <w:t>EXPLICACION DETALLADA</w:t>
+      </w:r>
+    </w:p>
+    <w:p>
+      <w:pPr>
+        <w:rPr>
+          <w:color w:val="000000" w:themeColor="text1"/>
+          <w:szCs w:val="22"/>
+          <w:vertAlign w:val="subscript"/>
+          <w:lang w:val="es-ES"/>
+        </w:rPr>
+      </w:pPr>
+      <w:r>
+        <w:rPr>
+          <w:noProof/>
+        </w:rPr>
+        <w:lastRenderedPageBreak/>
         <mc:AlternateContent>
           <mc:Choice Requires="wps">
             <w:drawing>
@@ -3660,6 +6497,7 @@
                               <w:t xml:space="preserve">Título: Formulario </w:t>
                             </w:r>
                             <w:proofErr w:type="spellStart"/>
+                            <w:proofErr w:type="gramStart"/>
                             <w:r>
                               <w:rPr>
                                 <w:lang w:val="es-ES"/>
@@ -3671,7 +6509,26 @@
                               <w:rPr>
                                 <w:lang w:val="es-ES"/>
                               </w:rPr>
-                              <w:t xml:space="preserve"> Fuente: Elaboración propia</w:t>
+                              <w:t xml:space="preserve"> </w:t>
+                            </w:r>
+                            <w:r>
+                              <w:rPr>
+                                <w:lang w:val="es-ES"/>
+                              </w:rPr>
+                              <w:t xml:space="preserve"> </w:t>
+                            </w:r>
+                            <w:r>
+                              <w:rPr>
+                                <w:lang w:val="es-ES"/>
+                              </w:rPr>
+                              <w:t>Fuente</w:t>
+                            </w:r>
+                            <w:proofErr w:type="gramEnd"/>
+                            <w:r>
+                              <w:rPr>
+                                <w:lang w:val="es-ES"/>
+                              </w:rPr>
+                              <w:t>: Elaboración propia</w:t>
                             </w:r>
                           </w:p>
                         </w:txbxContent>
@@ -3713,6 +6570,7 @@
                         <w:t xml:space="preserve">Título: Formulario </w:t>
                       </w:r>
                       <w:proofErr w:type="spellStart"/>
+                      <w:proofErr w:type="gramStart"/>
                       <w:r>
                         <w:rPr>
                           <w:lang w:val="es-ES"/>
@@ -3724,7 +6582,26 @@
                         <w:rPr>
                           <w:lang w:val="es-ES"/>
                         </w:rPr>
-                        <w:t xml:space="preserve"> Fuente: Elaboración propia</w:t>
+                        <w:t xml:space="preserve"> </w:t>
+                      </w:r>
+                      <w:r>
+                        <w:rPr>
+                          <w:lang w:val="es-ES"/>
+                        </w:rPr>
+                        <w:t xml:space="preserve"> </w:t>
+                      </w:r>
+                      <w:r>
+                        <w:rPr>
+                          <w:lang w:val="es-ES"/>
+                        </w:rPr>
+                        <w:t>Fuente</w:t>
+                      </w:r>
+                      <w:proofErr w:type="gramEnd"/>
+                      <w:r>
+                        <w:rPr>
+                          <w:lang w:val="es-ES"/>
+                        </w:rPr>
+                        <w:t>: Elaboración propia</w:t>
                       </w:r>
                     </w:p>
                   </w:txbxContent>
@@ -3767,7 +6644,7 @@
                     <pic:cNvPicPr/>
                   </pic:nvPicPr>
                   <pic:blipFill>
-                    <a:blip r:embed="rId13" cstate="print">
+                    <a:blip r:embed="rId32" cstate="print">
                       <a:extLst>
                         <a:ext uri="{28A0092B-C50C-407E-A947-70E740481C1C}">
                           <a14:useLocalDpi xmlns:a14="http://schemas.microsoft.com/office/drawing/2010/main" val="0"/>
@@ -3957,13 +6834,24 @@
                               </w:rPr>
                             </w:pPr>
                             <w:r>
-                              <w:t>Título: Menú Administrador</w:t>
+                              <w:t xml:space="preserve">Título: Menú </w:t>
+                            </w:r>
+                            <w:proofErr w:type="gramStart"/>
+                            <w:r>
+                              <w:t>Administrador</w:t>
                             </w:r>
                             <w:r>
                               <w:rPr>
                                 <w:noProof/>
                               </w:rPr>
-                              <w:t xml:space="preserve">  Fuente: Elaboración propia</w:t>
+                              <w:t xml:space="preserve">  Fuente</w:t>
+                            </w:r>
+                            <w:proofErr w:type="gramEnd"/>
+                            <w:r>
+                              <w:rPr>
+                                <w:noProof/>
+                              </w:rPr>
+                              <w:t>: Elaboración propia</w:t>
                             </w:r>
                           </w:p>
                         </w:txbxContent>
@@ -3999,13 +6887,24 @@
                         </w:rPr>
                       </w:pPr>
                       <w:r>
-                        <w:t>Título: Menú Administrador</w:t>
+                        <w:t xml:space="preserve">Título: Menú </w:t>
+                      </w:r>
+                      <w:proofErr w:type="gramStart"/>
+                      <w:r>
+                        <w:t>Administrador</w:t>
                       </w:r>
                       <w:r>
                         <w:rPr>
                           <w:noProof/>
                         </w:rPr>
-                        <w:t xml:space="preserve">  Fuente: Elaboración propia</w:t>
+                        <w:t xml:space="preserve">  Fuente</w:t>
+                      </w:r>
+                      <w:proofErr w:type="gramEnd"/>
+                      <w:r>
+                        <w:rPr>
+                          <w:noProof/>
+                        </w:rPr>
+                        <w:t>: Elaboración propia</w:t>
                       </w:r>
                     </w:p>
                   </w:txbxContent>
@@ -4056,7 +6955,7 @@
                     <pic:cNvPicPr/>
                   </pic:nvPicPr>
                   <pic:blipFill>
-                    <a:blip r:embed="rId14" cstate="print">
+                    <a:blip r:embed="rId33" cstate="print">
                       <a:extLst>
                         <a:ext uri="{28A0092B-C50C-407E-A947-70E740481C1C}">
                           <a14:useLocalDpi xmlns:a14="http://schemas.microsoft.com/office/drawing/2010/main" val="0"/>
@@ -4215,7 +7114,7 @@
                     <pic:cNvPicPr/>
                   </pic:nvPicPr>
                   <pic:blipFill>
-                    <a:blip r:embed="rId15" cstate="print">
+                    <a:blip r:embed="rId34" cstate="print">
                       <a:extLst>
                         <a:ext uri="{28A0092B-C50C-407E-A947-70E740481C1C}">
                           <a14:useLocalDpi xmlns:a14="http://schemas.microsoft.com/office/drawing/2010/main" val="0"/>
@@ -4389,7 +7288,7 @@
                     <pic:cNvPicPr/>
                   </pic:nvPicPr>
                   <pic:blipFill>
-                    <a:blip r:embed="rId16" cstate="print">
+                    <a:blip r:embed="rId35" cstate="print">
                       <a:extLst>
                         <a:ext uri="{28A0092B-C50C-407E-A947-70E740481C1C}">
                           <a14:useLocalDpi xmlns:a14="http://schemas.microsoft.com/office/drawing/2010/main" val="0"/>
@@ -4630,7 +7529,7 @@
                     <pic:cNvPicPr/>
                   </pic:nvPicPr>
                   <pic:blipFill>
-                    <a:blip r:embed="rId17" cstate="print">
+                    <a:blip r:embed="rId36" cstate="print">
                       <a:extLst>
                         <a:ext uri="{28A0092B-C50C-407E-A947-70E740481C1C}">
                           <a14:useLocalDpi xmlns:a14="http://schemas.microsoft.com/office/drawing/2010/main" val="0"/>
@@ -5049,7 +7948,7 @@
                     <pic:cNvPicPr/>
                   </pic:nvPicPr>
                   <pic:blipFill>
-                    <a:blip r:embed="rId18" cstate="print">
+                    <a:blip r:embed="rId37" cstate="print">
                       <a:extLst>
                         <a:ext uri="{28A0092B-C50C-407E-A947-70E740481C1C}">
                           <a14:useLocalDpi xmlns:a14="http://schemas.microsoft.com/office/drawing/2010/main" val="0"/>
@@ -5324,7 +8223,7 @@
                     <pic:cNvPicPr/>
                   </pic:nvPicPr>
                   <pic:blipFill>
-                    <a:blip r:embed="rId19" cstate="print">
+                    <a:blip r:embed="rId38" cstate="print">
                       <a:extLst>
                         <a:ext uri="{28A0092B-C50C-407E-A947-70E740481C1C}">
                           <a14:useLocalDpi xmlns:a14="http://schemas.microsoft.com/office/drawing/2010/main" val="0"/>
@@ -5366,7 +8265,27 @@
           <w:vertAlign w:val="subscript"/>
           <w:lang w:val="es-ES"/>
         </w:rPr>
-        <w:t>Los parámetros que se pueden modificar son: color fondo cabecera, color texto cabecera, color borde cabecera, logotipo cabecera, color cuerpo, color fondo pie, color texto pie, color borde pie y color fondo tabla.</w:t>
+        <w:t xml:space="preserve">Los parámetros que se pueden modificar son: color fondo cabecera, color texto cabecera, color borde cabecera, </w:t>
+      </w:r>
+      <w:proofErr w:type="gramStart"/>
+      <w:r>
+        <w:rPr>
+          <w:color w:val="000000" w:themeColor="text1"/>
+          <w:szCs w:val="22"/>
+          <w:vertAlign w:val="subscript"/>
+          <w:lang w:val="es-ES"/>
+        </w:rPr>
+        <w:t>logotipo cabecera</w:t>
+      </w:r>
+      <w:proofErr w:type="gramEnd"/>
+      <w:r>
+        <w:rPr>
+          <w:color w:val="000000" w:themeColor="text1"/>
+          <w:szCs w:val="22"/>
+          <w:vertAlign w:val="subscript"/>
+          <w:lang w:val="es-ES"/>
+        </w:rPr>
+        <w:t>, color cuerpo, color fondo pie, color texto pie, color borde pie y color fondo tabla.</w:t>
       </w:r>
     </w:p>
     <w:p>
@@ -5708,7 +8627,7 @@
                     <pic:cNvPicPr/>
                   </pic:nvPicPr>
                   <pic:blipFill>
-                    <a:blip r:embed="rId20" cstate="print">
+                    <a:blip r:embed="rId39" cstate="print">
                       <a:extLst>
                         <a:ext uri="{28A0092B-C50C-407E-A947-70E740481C1C}">
                           <a14:useLocalDpi xmlns:a14="http://schemas.microsoft.com/office/drawing/2010/main" val="0"/>
@@ -5908,7 +8827,7 @@
                     <pic:cNvPicPr/>
                   </pic:nvPicPr>
                   <pic:blipFill>
-                    <a:blip r:embed="rId21" cstate="print">
+                    <a:blip r:embed="rId40" cstate="print">
                       <a:extLst>
                         <a:ext uri="{28A0092B-C50C-407E-A947-70E740481C1C}">
                           <a14:useLocalDpi xmlns:a14="http://schemas.microsoft.com/office/drawing/2010/main" val="0"/>
@@ -6156,7 +9075,7 @@
                     <pic:cNvPicPr/>
                   </pic:nvPicPr>
                   <pic:blipFill>
-                    <a:blip r:embed="rId22" cstate="print">
+                    <a:blip r:embed="rId41" cstate="print">
                       <a:extLst>
                         <a:ext uri="{28A0092B-C50C-407E-A947-70E740481C1C}">
                           <a14:useLocalDpi xmlns:a14="http://schemas.microsoft.com/office/drawing/2010/main" val="0"/>
@@ -6192,6 +9111,7 @@
         <w:t xml:space="preserve">estas acciones solo pueden ser llevadas a cabo por el administrador. Los clientes se muestran ordenados alfabéticamente. Esta página cuenta con un botón VOLVER, el cual dirige al usuario al Menú Usuario y el botón CERRAR SESION, el cual cierra la sesión del usuario y le dirige al formulario de </w:t>
       </w:r>
       <w:proofErr w:type="spellStart"/>
+      <w:proofErr w:type="gramStart"/>
       <w:r>
         <w:rPr>
           <w:color w:val="000000" w:themeColor="text1"/>
@@ -6211,6 +9131,7 @@
         </w:rPr>
         <w:t>..</w:t>
       </w:r>
+      <w:proofErr w:type="gramEnd"/>
     </w:p>
     <w:p>
       <w:pPr>
@@ -6272,7 +9193,7 @@
                     <pic:cNvPicPr/>
                   </pic:nvPicPr>
                   <pic:blipFill>
-                    <a:blip r:embed="rId23" cstate="print">
+                    <a:blip r:embed="rId42" cstate="print">
                       <a:extLst>
                         <a:ext uri="{28A0092B-C50C-407E-A947-70E740481C1C}">
                           <a14:useLocalDpi xmlns:a14="http://schemas.microsoft.com/office/drawing/2010/main" val="0"/>
@@ -6997,7 +9918,49 @@
           <w:sz w:val="32"/>
           <w:szCs w:val="32"/>
           <w:vertAlign w:val="subscript"/>
-          <w:lang w:val="es-ES"/>
+          <w:lang w:val="en-GB"/>
+        </w:rPr>
+      </w:pPr>
+      <w:r>
+        <w:rPr>
+          <w:color w:val="000000" w:themeColor="text1"/>
+          <w:sz w:val="32"/>
+          <w:szCs w:val="32"/>
+          <w:vertAlign w:val="subscript"/>
+          <w:lang w:val="en-GB"/>
+        </w:rPr>
+        <w:t>Backend</w:t>
+      </w:r>
+    </w:p>
+    <w:p>
+      <w:pPr>
+        <w:rPr>
+          <w:color w:val="000000" w:themeColor="text1"/>
+          <w:sz w:val="32"/>
+          <w:szCs w:val="32"/>
+          <w:vertAlign w:val="subscript"/>
+          <w:lang w:val="en-GB"/>
+        </w:rPr>
+      </w:pPr>
+      <w:r>
+        <w:rPr>
+          <w:color w:val="000000" w:themeColor="text1"/>
+          <w:sz w:val="32"/>
+          <w:szCs w:val="32"/>
+          <w:vertAlign w:val="subscript"/>
+          <w:lang w:val="en-GB"/>
+        </w:rPr>
+        <w:t>Login</w:t>
+      </w:r>
+    </w:p>
+    <w:p>
+      <w:pPr>
+        <w:rPr>
+          <w:color w:val="000000" w:themeColor="text1"/>
+          <w:sz w:val="32"/>
+          <w:szCs w:val="32"/>
+          <w:vertAlign w:val="subscript"/>
+          <w:lang w:val="en-GB"/>
         </w:rPr>
       </w:pPr>
       <w:proofErr w:type="spellStart"/>
@@ -7007,9 +9970,9 @@
           <w:sz w:val="32"/>
           <w:szCs w:val="32"/>
           <w:vertAlign w:val="subscript"/>
-          <w:lang w:val="es-ES"/>
-        </w:rPr>
-        <w:t>Backend</w:t>
+          <w:lang w:val="en-GB"/>
+        </w:rPr>
+        <w:t>Logearse</w:t>
       </w:r>
       <w:proofErr w:type="spellEnd"/>
     </w:p>
@@ -7020,7 +9983,28 @@
           <w:sz w:val="32"/>
           <w:szCs w:val="32"/>
           <w:vertAlign w:val="subscript"/>
-          <w:lang w:val="es-ES"/>
+          <w:lang w:val="en-GB"/>
+        </w:rPr>
+      </w:pPr>
+      <w:r>
+        <w:rPr>
+          <w:color w:val="000000" w:themeColor="text1"/>
+          <w:sz w:val="32"/>
+          <w:szCs w:val="32"/>
+          <w:vertAlign w:val="subscript"/>
+          <w:lang w:val="en-GB"/>
+        </w:rPr>
+        <w:t>MySQL</w:t>
+      </w:r>
+    </w:p>
+    <w:p>
+      <w:pPr>
+        <w:rPr>
+          <w:color w:val="000000" w:themeColor="text1"/>
+          <w:sz w:val="32"/>
+          <w:szCs w:val="32"/>
+          <w:vertAlign w:val="subscript"/>
+          <w:lang w:val="en-GB"/>
         </w:rPr>
       </w:pPr>
       <w:proofErr w:type="spellStart"/>
@@ -7030,9 +10014,9 @@
           <w:sz w:val="32"/>
           <w:szCs w:val="32"/>
           <w:vertAlign w:val="subscript"/>
-          <w:lang w:val="es-ES"/>
-        </w:rPr>
-        <w:t>Login</w:t>
+          <w:lang w:val="en-GB"/>
+        </w:rPr>
+        <w:t>PHPMyAdmin</w:t>
       </w:r>
       <w:proofErr w:type="spellEnd"/>
     </w:p>
@@ -7043,6 +10027,69 @@
           <w:sz w:val="32"/>
           <w:szCs w:val="32"/>
           <w:vertAlign w:val="subscript"/>
+          <w:lang w:val="en-GB"/>
+        </w:rPr>
+      </w:pPr>
+      <w:r>
+        <w:rPr>
+          <w:color w:val="000000" w:themeColor="text1"/>
+          <w:sz w:val="32"/>
+          <w:szCs w:val="32"/>
+          <w:vertAlign w:val="subscript"/>
+          <w:lang w:val="en-GB"/>
+        </w:rPr>
+        <w:t>UML</w:t>
+      </w:r>
+    </w:p>
+    <w:p>
+      <w:pPr>
+        <w:rPr>
+          <w:color w:val="000000" w:themeColor="text1"/>
+          <w:sz w:val="32"/>
+          <w:szCs w:val="32"/>
+          <w:vertAlign w:val="subscript"/>
+          <w:lang w:val="es-ES"/>
+        </w:rPr>
+      </w:pPr>
+      <w:r>
+        <w:rPr>
+          <w:color w:val="000000" w:themeColor="text1"/>
+          <w:sz w:val="32"/>
+          <w:szCs w:val="32"/>
+          <w:vertAlign w:val="subscript"/>
+          <w:lang w:val="es-ES"/>
+        </w:rPr>
+        <w:t>GitHub</w:t>
+      </w:r>
+    </w:p>
+    <w:p>
+      <w:pPr>
+        <w:rPr>
+          <w:color w:val="000000" w:themeColor="text1"/>
+          <w:sz w:val="32"/>
+          <w:szCs w:val="32"/>
+          <w:vertAlign w:val="subscript"/>
+          <w:lang w:val="es-ES"/>
+        </w:rPr>
+      </w:pPr>
+      <w:r>
+        <w:rPr>
+          <w:color w:val="000000" w:themeColor="text1"/>
+          <w:sz w:val="32"/>
+          <w:szCs w:val="32"/>
+          <w:vertAlign w:val="subscript"/>
+          <w:lang w:val="es-ES"/>
+        </w:rPr>
+        <w:t>SO (Sistema Operativo)</w:t>
+      </w:r>
+    </w:p>
+    <w:p>
+      <w:pPr>
+        <w:rPr>
+          <w:color w:val="000000" w:themeColor="text1"/>
+          <w:sz w:val="32"/>
+          <w:szCs w:val="32"/>
+          <w:vertAlign w:val="subscript"/>
           <w:lang w:val="es-ES"/>
         </w:rPr>
       </w:pPr>
@@ -7055,7 +10102,7 @@
           <w:vertAlign w:val="subscript"/>
           <w:lang w:val="es-ES"/>
         </w:rPr>
-        <w:t>Logearse</w:t>
+        <w:t>Lucidchart</w:t>
       </w:r>
       <w:proofErr w:type="spellEnd"/>
     </w:p>
@@ -7077,19 +10124,8 @@
           <w:vertAlign w:val="subscript"/>
           <w:lang w:val="es-ES"/>
         </w:rPr>
-        <w:t>MySQL</w:t>
-      </w:r>
-    </w:p>
-    <w:p>
-      <w:pPr>
-        <w:rPr>
-          <w:color w:val="000000" w:themeColor="text1"/>
-          <w:sz w:val="32"/>
-          <w:szCs w:val="32"/>
-          <w:vertAlign w:val="subscript"/>
-          <w:lang w:val="es-ES"/>
-        </w:rPr>
-      </w:pPr>
+        <w:t xml:space="preserve">Visual Studio </w:t>
+      </w:r>
       <w:proofErr w:type="spellStart"/>
       <w:r>
         <w:rPr>
@@ -7099,7 +10135,7 @@
           <w:vertAlign w:val="subscript"/>
           <w:lang w:val="es-ES"/>
         </w:rPr>
-        <w:t>PHPMyAdmin</w:t>
+        <w:t>Code</w:t>
       </w:r>
       <w:proofErr w:type="spellEnd"/>
     </w:p>
@@ -7113,58 +10149,6 @@
           <w:lang w:val="es-ES"/>
         </w:rPr>
       </w:pPr>
-      <w:r>
-        <w:rPr>
-          <w:color w:val="000000" w:themeColor="text1"/>
-          <w:sz w:val="32"/>
-          <w:szCs w:val="32"/>
-          <w:vertAlign w:val="subscript"/>
-          <w:lang w:val="es-ES"/>
-        </w:rPr>
-        <w:t>UML</w:t>
-      </w:r>
-    </w:p>
-    <w:p>
-      <w:pPr>
-        <w:rPr>
-          <w:color w:val="000000" w:themeColor="text1"/>
-          <w:sz w:val="32"/>
-          <w:szCs w:val="32"/>
-          <w:vertAlign w:val="subscript"/>
-          <w:lang w:val="es-ES"/>
-        </w:rPr>
-      </w:pPr>
-      <w:r>
-        <w:rPr>
-          <w:color w:val="000000" w:themeColor="text1"/>
-          <w:sz w:val="32"/>
-          <w:szCs w:val="32"/>
-          <w:vertAlign w:val="subscript"/>
-          <w:lang w:val="es-ES"/>
-        </w:rPr>
-        <w:t>GitHub</w:t>
-      </w:r>
-    </w:p>
-    <w:p>
-      <w:pPr>
-        <w:rPr>
-          <w:color w:val="000000" w:themeColor="text1"/>
-          <w:sz w:val="32"/>
-          <w:szCs w:val="32"/>
-          <w:vertAlign w:val="subscript"/>
-          <w:lang w:val="es-ES"/>
-        </w:rPr>
-      </w:pPr>
-      <w:r>
-        <w:rPr>
-          <w:color w:val="000000" w:themeColor="text1"/>
-          <w:sz w:val="32"/>
-          <w:szCs w:val="32"/>
-          <w:vertAlign w:val="subscript"/>
-          <w:lang w:val="es-ES"/>
-        </w:rPr>
-        <w:t>SO (Sistema Operativo)</w:t>
-      </w:r>
     </w:p>
     <w:p>
       <w:pPr>
@@ -7293,7 +10277,7 @@
           <w:lang w:val="es-ES"/>
         </w:rPr>
       </w:pPr>
-      <w:hyperlink r:id="rId24" w:history="1">
+      <w:hyperlink r:id="rId43" w:history="1">
         <w:r>
           <w:rPr>
             <w:rStyle w:val="Hipervnculo"/>
@@ -7337,7 +10321,7 @@
           <w:lang w:val="es-ES"/>
         </w:rPr>
       </w:pPr>
-      <w:hyperlink r:id="rId25" w:history="1">
+      <w:hyperlink r:id="rId44" w:history="1">
         <w:r>
           <w:rPr>
             <w:rStyle w:val="Hipervnculo"/>
@@ -7381,7 +10365,7 @@
           <w:lang w:val="en-GB"/>
         </w:rPr>
       </w:pPr>
-      <w:hyperlink r:id="rId26" w:history="1">
+      <w:hyperlink r:id="rId45" w:history="1">
         <w:r>
           <w:rPr>
             <w:rStyle w:val="Hipervnculo"/>
@@ -7447,7 +10431,7 @@
           <w:lang w:val="en-GB"/>
         </w:rPr>
       </w:pPr>
-      <w:hyperlink r:id="rId27" w:history="1">
+      <w:hyperlink r:id="rId46" w:history="1">
         <w:r>
           <w:rPr>
             <w:rStyle w:val="Hipervnculo"/>
@@ -7491,7 +10475,7 @@
           <w:lang w:val="en-GB"/>
         </w:rPr>
       </w:pPr>
-      <w:hyperlink r:id="rId28" w:history="1">
+      <w:hyperlink r:id="rId47" w:history="1">
         <w:r>
           <w:rPr>
             <w:rStyle w:val="Hipervnculo"/>
@@ -7535,6 +10519,73 @@
           <w:lang w:val="es-ES"/>
         </w:rPr>
       </w:pPr>
+      <w:r>
+        <w:rPr>
+          <w:color w:val="000000" w:themeColor="text1"/>
+          <w:sz w:val="32"/>
+          <w:szCs w:val="32"/>
+          <w:vertAlign w:val="subscript"/>
+          <w:lang w:val="es-ES"/>
+        </w:rPr>
+        <w:t>-</w:t>
+      </w:r>
+      <w:proofErr w:type="spellStart"/>
+      <w:r>
+        <w:rPr>
+          <w:color w:val="000000" w:themeColor="text1"/>
+          <w:sz w:val="32"/>
+          <w:szCs w:val="32"/>
+          <w:vertAlign w:val="subscript"/>
+          <w:lang w:val="es-ES"/>
+        </w:rPr>
+        <w:t>DiagramasUML</w:t>
+      </w:r>
+      <w:proofErr w:type="spellEnd"/>
+    </w:p>
+    <w:p>
+      <w:pPr>
+        <w:rPr>
+          <w:color w:val="000000" w:themeColor="text1"/>
+          <w:sz w:val="32"/>
+          <w:szCs w:val="32"/>
+          <w:vertAlign w:val="subscript"/>
+          <w:lang w:val="es-ES"/>
+        </w:rPr>
+      </w:pPr>
+      <w:hyperlink r:id="rId48" w:history="1">
+        <w:r>
+          <w:rPr>
+            <w:rStyle w:val="Hipervnculo"/>
+            <w:sz w:val="32"/>
+            <w:szCs w:val="32"/>
+            <w:vertAlign w:val="subscript"/>
+            <w:lang w:val="es-ES"/>
+          </w:rPr>
+          <w:t>https://diagramasuml.com/diagrama-de-clases/</w:t>
+        </w:r>
+      </w:hyperlink>
+    </w:p>
+    <w:p>
+      <w:pPr>
+        <w:rPr>
+          <w:color w:val="000000" w:themeColor="text1"/>
+          <w:sz w:val="32"/>
+          <w:szCs w:val="32"/>
+          <w:vertAlign w:val="subscript"/>
+          <w:lang w:val="es-ES"/>
+        </w:rPr>
+      </w:pPr>
+    </w:p>
+    <w:p>
+      <w:pPr>
+        <w:rPr>
+          <w:color w:val="000000" w:themeColor="text1"/>
+          <w:sz w:val="32"/>
+          <w:szCs w:val="32"/>
+          <w:vertAlign w:val="subscript"/>
+          <w:lang w:val="es-ES"/>
+        </w:rPr>
+      </w:pPr>
     </w:p>
     <w:p>
       <w:pPr>
@@ -7637,358 +10688,6 @@
           <w:lang w:val="es-ES"/>
         </w:rPr>
       </w:pPr>
-    </w:p>
-    <w:p>
-      <w:pPr>
-        <w:rPr>
-          <w:sz w:val="32"/>
-          <w:szCs w:val="32"/>
-          <w:vertAlign w:val="subscript"/>
-          <w:lang w:val="es-ES"/>
-        </w:rPr>
-      </w:pPr>
-      <w:r>
-        <w:rPr>
-          <w:b/>
-          <w:bCs/>
-          <w:sz w:val="32"/>
-          <w:szCs w:val="32"/>
-          <w:vertAlign w:val="subscript"/>
-          <w:lang w:val="es-ES"/>
-        </w:rPr>
-        <w:t>Crear Tarea :</w:t>
-      </w:r>
-      <w:r>
-        <w:rPr>
-          <w:b/>
-          <w:bCs/>
-          <w:sz w:val="32"/>
-          <w:szCs w:val="32"/>
-          <w:vertAlign w:val="subscript"/>
-          <w:lang w:val="es-ES"/>
-        </w:rPr>
-        <w:t xml:space="preserve"> </w:t>
-      </w:r>
-      <w:r>
-        <w:rPr>
-          <w:sz w:val="32"/>
-          <w:szCs w:val="32"/>
-          <w:vertAlign w:val="subscript"/>
-          <w:lang w:val="es-ES"/>
-        </w:rPr>
-        <w:t>Al hacer clic sobre el botón se despliega un formulario con el título “Nueva Tarea”</w:t>
-      </w:r>
-      <w:r>
-        <w:rPr>
-          <w:sz w:val="32"/>
-          <w:szCs w:val="32"/>
-          <w:vertAlign w:val="subscript"/>
-          <w:lang w:val="es-ES"/>
-        </w:rPr>
-        <w:t xml:space="preserve">. </w:t>
-      </w:r>
-      <w:r>
-        <w:rPr>
-          <w:sz w:val="32"/>
-          <w:szCs w:val="32"/>
-          <w:vertAlign w:val="subscript"/>
-          <w:lang w:val="es-ES"/>
-        </w:rPr>
-        <w:t>El “Nombre” es obligatorio por lo que si no se introduce mostrará una advertencia. Dispone de 12 campos para indicar como realizar la tarea indicada. Estos campos son opcionales por lo que no es obligatorio rellenarlos.</w:t>
-      </w:r>
-      <w:r>
-        <w:rPr>
-          <w:sz w:val="32"/>
-          <w:szCs w:val="32"/>
-          <w:vertAlign w:val="subscript"/>
-          <w:lang w:val="es-ES"/>
-        </w:rPr>
-        <w:t xml:space="preserve"> </w:t>
-      </w:r>
-      <w:r>
-        <w:rPr>
-          <w:sz w:val="32"/>
-          <w:szCs w:val="32"/>
-          <w:vertAlign w:val="subscript"/>
-          <w:lang w:val="es-ES"/>
-        </w:rPr>
-        <w:t>L</w:t>
-      </w:r>
-      <w:r>
-        <w:rPr>
-          <w:sz w:val="32"/>
-          <w:szCs w:val="32"/>
-          <w:vertAlign w:val="subscript"/>
-          <w:lang w:val="es-ES"/>
-        </w:rPr>
-        <w:t xml:space="preserve">os datos del formulario se envían a </w:t>
-      </w:r>
-      <w:proofErr w:type="spellStart"/>
-      <w:r>
-        <w:rPr>
-          <w:sz w:val="32"/>
-          <w:szCs w:val="32"/>
-          <w:vertAlign w:val="subscript"/>
-          <w:lang w:val="es-ES"/>
-        </w:rPr>
-        <w:t>bbdd</w:t>
-      </w:r>
-      <w:proofErr w:type="spellEnd"/>
-      <w:r>
-        <w:rPr>
-          <w:sz w:val="32"/>
-          <w:szCs w:val="32"/>
-          <w:vertAlign w:val="subscript"/>
-          <w:lang w:val="es-ES"/>
-        </w:rPr>
-        <w:t>/</w:t>
-      </w:r>
-      <w:proofErr w:type="spellStart"/>
-      <w:r>
-        <w:rPr>
-          <w:sz w:val="32"/>
-          <w:szCs w:val="32"/>
-          <w:vertAlign w:val="subscript"/>
-          <w:lang w:val="es-ES"/>
-        </w:rPr>
-        <w:t>opciones_tareas.php</w:t>
-      </w:r>
-      <w:proofErr w:type="spellEnd"/>
-      <w:r>
-        <w:rPr>
-          <w:sz w:val="32"/>
-          <w:szCs w:val="32"/>
-          <w:vertAlign w:val="subscript"/>
-          <w:lang w:val="es-ES"/>
-        </w:rPr>
-        <w:t xml:space="preserve"> Crea un objeto de la Clase Tarea y con la función </w:t>
-      </w:r>
-      <w:proofErr w:type="spellStart"/>
-      <w:r>
-        <w:rPr>
-          <w:sz w:val="32"/>
-          <w:szCs w:val="32"/>
-          <w:vertAlign w:val="subscript"/>
-          <w:lang w:val="es-ES"/>
-        </w:rPr>
-        <w:t>crearTarea</w:t>
-      </w:r>
-      <w:proofErr w:type="spellEnd"/>
-      <w:r>
-        <w:rPr>
-          <w:sz w:val="32"/>
-          <w:szCs w:val="32"/>
-          <w:vertAlign w:val="subscript"/>
-          <w:lang w:val="es-ES"/>
-        </w:rPr>
-        <w:t xml:space="preserve">() guarda los datos en la tabla “tarea”. </w:t>
-      </w:r>
-      <w:r>
-        <w:rPr>
-          <w:sz w:val="32"/>
-          <w:szCs w:val="32"/>
-          <w:vertAlign w:val="subscript"/>
-          <w:lang w:val="es-ES"/>
-        </w:rPr>
-        <w:t>Nos indica con una alerta si la tarea ha sido creada o no.</w:t>
-      </w:r>
-    </w:p>
-    <w:p>
-      <w:pPr>
-        <w:rPr>
-          <w:sz w:val="32"/>
-          <w:szCs w:val="32"/>
-          <w:vertAlign w:val="subscript"/>
-          <w:lang w:val="es-ES"/>
-        </w:rPr>
-      </w:pPr>
-      <w:r>
-        <w:rPr>
-          <w:sz w:val="32"/>
-          <w:szCs w:val="32"/>
-          <w:u w:val="single"/>
-          <w:vertAlign w:val="subscript"/>
-          <w:lang w:val="es-ES"/>
-        </w:rPr>
-        <w:t>Pruebas:</w:t>
-      </w:r>
-      <w:r>
-        <w:rPr>
-          <w:sz w:val="32"/>
-          <w:szCs w:val="32"/>
-          <w:vertAlign w:val="subscript"/>
-          <w:lang w:val="es-ES"/>
-        </w:rPr>
-        <w:t xml:space="preserve"> </w:t>
-      </w:r>
-    </w:p>
-    <w:p>
-      <w:pPr>
-        <w:rPr>
-          <w:sz w:val="32"/>
-          <w:szCs w:val="32"/>
-          <w:vertAlign w:val="subscript"/>
-          <w:lang w:val="es-ES"/>
-        </w:rPr>
-      </w:pPr>
-      <w:r>
-        <w:rPr>
-          <w:sz w:val="32"/>
-          <w:szCs w:val="32"/>
-          <w:vertAlign w:val="subscript"/>
-          <w:lang w:val="es-ES"/>
-        </w:rPr>
-        <w:lastRenderedPageBreak/>
-        <w:t>Se comprueba</w:t>
-      </w:r>
-      <w:r>
-        <w:rPr>
-          <w:sz w:val="32"/>
-          <w:szCs w:val="32"/>
-          <w:vertAlign w:val="subscript"/>
-          <w:lang w:val="es-ES"/>
-        </w:rPr>
-        <w:t xml:space="preserve"> que no se </w:t>
-      </w:r>
-      <w:r>
-        <w:rPr>
-          <w:sz w:val="32"/>
-          <w:szCs w:val="32"/>
-          <w:vertAlign w:val="subscript"/>
-          <w:lang w:val="es-ES"/>
-        </w:rPr>
-        <w:t>guarda la Tarea sin poner el Nombre.</w:t>
-      </w:r>
-    </w:p>
-    <w:p>
-      <w:pPr>
-        <w:rPr>
-          <w:sz w:val="32"/>
-          <w:szCs w:val="32"/>
-          <w:vertAlign w:val="subscript"/>
-          <w:lang w:val="es-ES"/>
-        </w:rPr>
-      </w:pPr>
-      <w:r>
-        <w:rPr>
-          <w:sz w:val="32"/>
-          <w:szCs w:val="32"/>
-          <w:vertAlign w:val="subscript"/>
-          <w:lang w:val="es-ES"/>
-        </w:rPr>
-        <w:t>Se comprueba que las alertas manden el mensaje correcto de cada acción.</w:t>
-      </w:r>
-    </w:p>
-    <w:p>
-      <w:pPr>
-        <w:rPr>
-          <w:sz w:val="32"/>
-          <w:szCs w:val="32"/>
-          <w:vertAlign w:val="subscript"/>
-          <w:lang w:val="es-ES"/>
-        </w:rPr>
-      </w:pPr>
-      <w:r>
-        <w:rPr>
-          <w:sz w:val="32"/>
-          <w:szCs w:val="32"/>
-          <w:vertAlign w:val="subscript"/>
-          <w:lang w:val="es-ES"/>
-        </w:rPr>
-        <w:t>Se comprueba que el formulario “Nueva Tarea” se despliegue y repliegue correctamente.</w:t>
-      </w:r>
-    </w:p>
-    <w:p>
-      <w:pPr>
-        <w:rPr>
-          <w:sz w:val="32"/>
-          <w:szCs w:val="32"/>
-          <w:vertAlign w:val="subscript"/>
-          <w:lang w:val="es-ES"/>
-        </w:rPr>
-      </w:pPr>
-    </w:p>
-    <w:p>
-      <w:pPr>
-        <w:rPr>
-          <w:b/>
-          <w:bCs/>
-          <w:color w:val="FF0000"/>
-          <w:sz w:val="32"/>
-          <w:szCs w:val="32"/>
-          <w:vertAlign w:val="subscript"/>
-          <w:lang w:val="es-ES"/>
-        </w:rPr>
-      </w:pPr>
-    </w:p>
-    <w:p>
-      <w:pPr>
-        <w:pStyle w:val="Prrafodelista"/>
-        <w:numPr>
-          <w:ilvl w:val="2"/>
-          <w:numId w:val="2"/>
-        </w:numPr>
-        <w:rPr>
-          <w:b/>
-          <w:bCs/>
-          <w:color w:val="FF0000"/>
-          <w:sz w:val="32"/>
-          <w:szCs w:val="32"/>
-          <w:vertAlign w:val="subscript"/>
-          <w:lang w:val="es-ES"/>
-        </w:rPr>
-      </w:pPr>
-      <w:r>
-        <w:rPr>
-          <w:b/>
-          <w:bCs/>
-          <w:color w:val="FF0000"/>
-          <w:sz w:val="32"/>
-          <w:szCs w:val="32"/>
-          <w:vertAlign w:val="subscript"/>
-          <w:lang w:val="es-ES"/>
-        </w:rPr>
-        <w:t>– Cerrar Sesión</w:t>
-      </w:r>
-    </w:p>
-    <w:p>
-      <w:pPr>
-        <w:rPr>
-          <w:sz w:val="32"/>
-          <w:szCs w:val="32"/>
-          <w:vertAlign w:val="subscript"/>
-          <w:lang w:val="es-ES"/>
-        </w:rPr>
-      </w:pPr>
-      <w:r>
-        <w:rPr>
-          <w:sz w:val="32"/>
-          <w:szCs w:val="32"/>
-          <w:vertAlign w:val="subscript"/>
-          <w:lang w:val="es-ES"/>
-        </w:rPr>
-        <w:t xml:space="preserve">Para terminar de manera segura, si el usuario clica sobre el botón “Cerrar Sesión”, se destruirá la sesión y será redirigido al menú de </w:t>
-      </w:r>
-      <w:proofErr w:type="spellStart"/>
-      <w:r>
-        <w:rPr>
-          <w:sz w:val="32"/>
-          <w:szCs w:val="32"/>
-          <w:vertAlign w:val="subscript"/>
-          <w:lang w:val="es-ES"/>
-        </w:rPr>
-        <w:t>Login</w:t>
-      </w:r>
-      <w:proofErr w:type="spellEnd"/>
-      <w:r>
-        <w:rPr>
-          <w:sz w:val="32"/>
-          <w:szCs w:val="32"/>
-          <w:vertAlign w:val="subscript"/>
-          <w:lang w:val="es-ES"/>
-        </w:rPr>
-        <w:t>.</w:t>
-      </w:r>
     </w:p>
     <w:p>
       <w:pPr>
@@ -8292,8 +10991,8 @@
       </w:r>
     </w:p>
     <w:sectPr>
-      <w:headerReference w:type="default" r:id="rId29"/>
-      <w:headerReference w:type="first" r:id="rId30"/>
+      <w:headerReference w:type="default" r:id="rId49"/>
+      <w:headerReference w:type="first" r:id="rId50"/>
       <w:pgSz w:w="11909" w:h="16834"/>
       <w:pgMar w:top="1440" w:right="1440" w:bottom="1440" w:left="1440" w:header="720" w:footer="0" w:gutter="0"/>
       <w:pgNumType w:start="1"/>
@@ -8580,7 +11279,7 @@
   <w:abstractNum w:abstractNumId="1" w15:restartNumberingAfterBreak="0">
     <w:nsid w:val="32232B11"/>
     <w:multiLevelType w:val="hybridMultilevel"/>
-    <w:tmpl w:val="0A3E3E54"/>
+    <w:tmpl w:val="970E826C"/>
     <w:lvl w:ilvl="0" w:tplc="0C0A0001">
       <w:start w:val="1"/>
       <w:numFmt w:val="bullet"/>

</xml_diff>

<commit_message>
Pruebas final y Modificaciones futuras
</commit_message>
<xml_diff>
--- a/Memoria_Proyecto.docx
+++ b/Memoria_Proyecto.docx
@@ -2256,7 +2256,27 @@
           <w:vertAlign w:val="subscript"/>
           <w:lang w:val="es-ES"/>
         </w:rPr>
-        <w:t xml:space="preserve">Para la realización del proyecto, en un principio se optó por el Modelo de Desarrollo en Cascada. Al poco de comenzar el proyecto se vio que no era la metodología correcta, ya que a veces era necesario realizar cambios en alguno de los pasos que ya se habían realizado. Por tanto, se descarto la utilización del Modelo en Cascada y se optó por el Modelo </w:t>
+        <w:t xml:space="preserve">Para la realización del proyecto, en un principio se optó por el Modelo de Desarrollo en Cascada. Al poco de comenzar el proyecto se vio que no era la metodología correcta, ya que a veces era necesario realizar cambios en alguno de los pasos que ya se habían realizado. Por tanto, se </w:t>
+      </w:r>
+      <w:proofErr w:type="spellStart"/>
+      <w:r>
+        <w:rPr>
+          <w:color w:val="000000" w:themeColor="text1"/>
+          <w:szCs w:val="22"/>
+          <w:vertAlign w:val="subscript"/>
+          <w:lang w:val="es-ES"/>
+        </w:rPr>
+        <w:t>descarto</w:t>
+      </w:r>
+      <w:proofErr w:type="spellEnd"/>
+      <w:r>
+        <w:rPr>
+          <w:color w:val="000000" w:themeColor="text1"/>
+          <w:szCs w:val="22"/>
+          <w:vertAlign w:val="subscript"/>
+          <w:lang w:val="es-ES"/>
+        </w:rPr>
+        <w:t xml:space="preserve"> la utilización del Modelo en Cascada y se optó por el Modelo </w:t>
       </w:r>
       <w:r>
         <w:rPr>
@@ -10652,6 +10672,141 @@
           <w:lang w:val="es-ES"/>
         </w:rPr>
       </w:pPr>
+      <w:r>
+        <w:rPr>
+          <w:noProof/>
+          <w:color w:val="000000" w:themeColor="text1"/>
+          <w:sz w:val="32"/>
+          <w:szCs w:val="32"/>
+          <w:vertAlign w:val="subscript"/>
+          <w:lang w:val="es-ES"/>
+        </w:rPr>
+        <w:drawing>
+          <wp:inline distT="0" distB="0" distL="0" distR="0" wp14:anchorId="187CA310" wp14:editId="3DF96783">
+            <wp:extent cx="3572044" cy="779765"/>
+            <wp:effectExtent l="0" t="0" r="0" b="1905"/>
+            <wp:docPr id="50" name="Imagen 50"/>
+            <wp:cNvGraphicFramePr>
+              <a:graphicFrameLocks xmlns:a="http://schemas.openxmlformats.org/drawingml/2006/main" noChangeAspect="1"/>
+            </wp:cNvGraphicFramePr>
+            <a:graphic xmlns:a="http://schemas.openxmlformats.org/drawingml/2006/main">
+              <a:graphicData uri="http://schemas.openxmlformats.org/drawingml/2006/picture">
+                <pic:pic xmlns:pic="http://schemas.openxmlformats.org/drawingml/2006/picture">
+                  <pic:nvPicPr>
+                    <pic:cNvPr id="50" name="Imagen 50"/>
+                    <pic:cNvPicPr/>
+                  </pic:nvPicPr>
+                  <pic:blipFill>
+                    <a:blip r:embed="rId55">
+                      <a:extLst>
+                        <a:ext uri="{28A0092B-C50C-407E-A947-70E740481C1C}">
+                          <a14:useLocalDpi xmlns:a14="http://schemas.microsoft.com/office/drawing/2010/main" val="0"/>
+                        </a:ext>
+                      </a:extLst>
+                    </a:blip>
+                    <a:stretch>
+                      <a:fillRect/>
+                    </a:stretch>
+                  </pic:blipFill>
+                  <pic:spPr>
+                    <a:xfrm>
+                      <a:off x="0" y="0"/>
+                      <a:ext cx="3658669" cy="798675"/>
+                    </a:xfrm>
+                    <a:prstGeom prst="rect">
+                      <a:avLst/>
+                    </a:prstGeom>
+                  </pic:spPr>
+                </pic:pic>
+              </a:graphicData>
+            </a:graphic>
+          </wp:inline>
+        </w:drawing>
+      </w:r>
+    </w:p>
+    <w:p>
+      <w:pPr>
+        <w:rPr>
+          <w:color w:val="000000" w:themeColor="text1"/>
+          <w:sz w:val="32"/>
+          <w:szCs w:val="32"/>
+          <w:vertAlign w:val="subscript"/>
+          <w:lang w:val="es-ES"/>
+        </w:rPr>
+      </w:pPr>
+      <w:r>
+        <w:rPr>
+          <w:noProof/>
+          <w:color w:val="000000" w:themeColor="text1"/>
+          <w:sz w:val="32"/>
+          <w:szCs w:val="32"/>
+          <w:vertAlign w:val="subscript"/>
+          <w:lang w:val="es-ES"/>
+        </w:rPr>
+        <w:drawing>
+          <wp:inline distT="0" distB="0" distL="0" distR="0" wp14:anchorId="369F39AF" wp14:editId="71EB47EC">
+            <wp:extent cx="3593057" cy="1273428"/>
+            <wp:effectExtent l="0" t="0" r="7620" b="3175"/>
+            <wp:docPr id="62" name="Imagen 62"/>
+            <wp:cNvGraphicFramePr>
+              <a:graphicFrameLocks xmlns:a="http://schemas.openxmlformats.org/drawingml/2006/main" noChangeAspect="1"/>
+            </wp:cNvGraphicFramePr>
+            <a:graphic xmlns:a="http://schemas.openxmlformats.org/drawingml/2006/main">
+              <a:graphicData uri="http://schemas.openxmlformats.org/drawingml/2006/picture">
+                <pic:pic xmlns:pic="http://schemas.openxmlformats.org/drawingml/2006/picture">
+                  <pic:nvPicPr>
+                    <pic:cNvPr id="62" name="Imagen 62"/>
+                    <pic:cNvPicPr/>
+                  </pic:nvPicPr>
+                  <pic:blipFill>
+                    <a:blip r:embed="rId56">
+                      <a:extLst>
+                        <a:ext uri="{28A0092B-C50C-407E-A947-70E740481C1C}">
+                          <a14:useLocalDpi xmlns:a14="http://schemas.microsoft.com/office/drawing/2010/main" val="0"/>
+                        </a:ext>
+                      </a:extLst>
+                    </a:blip>
+                    <a:stretch>
+                      <a:fillRect/>
+                    </a:stretch>
+                  </pic:blipFill>
+                  <pic:spPr>
+                    <a:xfrm>
+                      <a:off x="0" y="0"/>
+                      <a:ext cx="3615614" cy="1281423"/>
+                    </a:xfrm>
+                    <a:prstGeom prst="rect">
+                      <a:avLst/>
+                    </a:prstGeom>
+                  </pic:spPr>
+                </pic:pic>
+              </a:graphicData>
+            </a:graphic>
+          </wp:inline>
+        </w:drawing>
+      </w:r>
+    </w:p>
+    <w:p>
+      <w:pPr>
+        <w:rPr>
+          <w:color w:val="000000" w:themeColor="text1"/>
+          <w:sz w:val="32"/>
+          <w:szCs w:val="32"/>
+          <w:vertAlign w:val="subscript"/>
+          <w:lang w:val="es-ES"/>
+        </w:rPr>
+      </w:pPr>
+    </w:p>
+    <w:p>
+      <w:pPr>
+        <w:rPr>
+          <w:color w:val="000000" w:themeColor="text1"/>
+          <w:sz w:val="32"/>
+          <w:szCs w:val="32"/>
+          <w:vertAlign w:val="subscript"/>
+          <w:lang w:val="es-ES"/>
+        </w:rPr>
+      </w:pPr>
     </w:p>
     <w:p>
       <w:pPr>
@@ -10741,13 +10896,408 @@
     <w:p>
       <w:pPr>
         <w:rPr>
+          <w:color w:val="000000" w:themeColor="text1"/>
+          <w:szCs w:val="22"/>
+          <w:vertAlign w:val="subscript"/>
+          <w:lang w:val="es-ES"/>
+        </w:rPr>
+      </w:pPr>
+      <w:r>
+        <w:rPr>
+          <w:color w:val="000000" w:themeColor="text1"/>
+          <w:szCs w:val="22"/>
+          <w:vertAlign w:val="subscript"/>
+          <w:lang w:val="es-ES"/>
+        </w:rPr>
+        <w:t>Según se ha ido realizando el proyecto y probando, se ha visto que hay bastantes posibilidades de ir mejorando la aplicación en un futuro.</w:t>
+      </w:r>
+      <w:r>
+        <w:rPr>
+          <w:color w:val="000000" w:themeColor="text1"/>
+          <w:szCs w:val="22"/>
+          <w:vertAlign w:val="subscript"/>
+          <w:lang w:val="es-ES"/>
+        </w:rPr>
+        <w:t xml:space="preserve"> Estos cambios pueden ser tanto de las funcionalidades ya programadas, como la creación de nuevos módulos para ampliar la funcionalidad de la aplicación.</w:t>
+      </w:r>
+    </w:p>
+    <w:p>
+      <w:pPr>
+        <w:rPr>
+          <w:b/>
+          <w:bCs/>
+          <w:color w:val="000000" w:themeColor="text1"/>
+          <w:szCs w:val="22"/>
+          <w:vertAlign w:val="subscript"/>
+          <w:lang w:val="es-ES"/>
+        </w:rPr>
+      </w:pPr>
+      <w:r>
+        <w:rPr>
+          <w:b/>
+          <w:bCs/>
+          <w:color w:val="000000" w:themeColor="text1"/>
+          <w:szCs w:val="22"/>
+          <w:vertAlign w:val="subscript"/>
+          <w:lang w:val="es-ES"/>
+        </w:rPr>
+        <w:t xml:space="preserve">- Formulario de </w:t>
+      </w:r>
+      <w:proofErr w:type="spellStart"/>
+      <w:r>
+        <w:rPr>
+          <w:b/>
+          <w:bCs/>
+          <w:color w:val="000000" w:themeColor="text1"/>
+          <w:szCs w:val="22"/>
+          <w:vertAlign w:val="subscript"/>
+          <w:lang w:val="es-ES"/>
+        </w:rPr>
+        <w:t>Login</w:t>
+      </w:r>
+      <w:proofErr w:type="spellEnd"/>
+      <w:r>
+        <w:rPr>
+          <w:b/>
+          <w:bCs/>
+          <w:color w:val="000000" w:themeColor="text1"/>
+          <w:szCs w:val="22"/>
+          <w:vertAlign w:val="subscript"/>
+          <w:lang w:val="es-ES"/>
+        </w:rPr>
+        <w:t xml:space="preserve">: </w:t>
+      </w:r>
+      <w:r>
+        <w:rPr>
+          <w:color w:val="000000" w:themeColor="text1"/>
+          <w:szCs w:val="22"/>
+          <w:vertAlign w:val="subscript"/>
+          <w:lang w:val="es-ES"/>
+        </w:rPr>
+        <w:t xml:space="preserve">Permitir que se pueda guardan las sesiones por un tiempo determinado, para evitar que los usuarios tengan que volver a </w:t>
+      </w:r>
+      <w:proofErr w:type="spellStart"/>
+      <w:r>
+        <w:rPr>
+          <w:color w:val="000000" w:themeColor="text1"/>
+          <w:szCs w:val="22"/>
+          <w:vertAlign w:val="subscript"/>
+          <w:lang w:val="es-ES"/>
+        </w:rPr>
+        <w:t>logearse</w:t>
+      </w:r>
+      <w:proofErr w:type="spellEnd"/>
+      <w:r>
+        <w:rPr>
+          <w:color w:val="000000" w:themeColor="text1"/>
+          <w:szCs w:val="22"/>
+          <w:vertAlign w:val="subscript"/>
+          <w:lang w:val="es-ES"/>
+        </w:rPr>
+        <w:t>.</w:t>
+      </w:r>
+    </w:p>
+    <w:p>
+      <w:pPr>
+        <w:rPr>
+          <w:color w:val="000000" w:themeColor="text1"/>
+          <w:szCs w:val="22"/>
+          <w:vertAlign w:val="subscript"/>
+          <w:lang w:val="es-ES"/>
+        </w:rPr>
+      </w:pPr>
+      <w:r>
+        <w:rPr>
+          <w:b/>
+          <w:bCs/>
+          <w:color w:val="000000" w:themeColor="text1"/>
+          <w:szCs w:val="22"/>
+          <w:vertAlign w:val="subscript"/>
+          <w:lang w:val="es-ES"/>
+        </w:rPr>
+        <w:t>- Buscador clientes</w:t>
+      </w:r>
+      <w:r>
+        <w:rPr>
+          <w:b/>
+          <w:bCs/>
+          <w:color w:val="000000" w:themeColor="text1"/>
+          <w:szCs w:val="22"/>
+          <w:vertAlign w:val="subscript"/>
+          <w:lang w:val="es-ES"/>
+        </w:rPr>
+        <w:t xml:space="preserve">: </w:t>
+      </w:r>
+      <w:r>
+        <w:rPr>
+          <w:color w:val="000000" w:themeColor="text1"/>
+          <w:szCs w:val="22"/>
+          <w:vertAlign w:val="subscript"/>
+          <w:lang w:val="es-ES"/>
+        </w:rPr>
+        <w:t>El listado de clientes se puede mejorar incluyendo un buscador para que cuando haya un número elevado de clientes, sea más sencillo encontrar a un cliente determinado.</w:t>
+      </w:r>
+    </w:p>
+    <w:p>
+      <w:pPr>
+        <w:rPr>
+          <w:b/>
+          <w:bCs/>
+          <w:color w:val="000000" w:themeColor="text1"/>
+          <w:szCs w:val="22"/>
+          <w:vertAlign w:val="subscript"/>
+          <w:lang w:val="es-ES"/>
+        </w:rPr>
+      </w:pPr>
+      <w:r>
+        <w:rPr>
+          <w:color w:val="000000" w:themeColor="text1"/>
+          <w:szCs w:val="22"/>
+          <w:vertAlign w:val="subscript"/>
+          <w:lang w:val="es-ES"/>
+        </w:rPr>
+        <w:t xml:space="preserve">- </w:t>
+      </w:r>
+      <w:r>
+        <w:rPr>
+          <w:b/>
+          <w:bCs/>
+          <w:color w:val="000000" w:themeColor="text1"/>
+          <w:szCs w:val="22"/>
+          <w:vertAlign w:val="subscript"/>
+          <w:lang w:val="es-ES"/>
+        </w:rPr>
+        <w:t xml:space="preserve">Paginación: </w:t>
+      </w:r>
+      <w:r>
+        <w:rPr>
+          <w:color w:val="000000" w:themeColor="text1"/>
+          <w:szCs w:val="22"/>
+          <w:vertAlign w:val="subscript"/>
+          <w:lang w:val="es-ES"/>
+        </w:rPr>
+        <w:t xml:space="preserve">En los listados de clientes, usuarios y tareas, se podrá incluir una paginación para evitar el uso excesivo del </w:t>
+      </w:r>
+      <w:proofErr w:type="spellStart"/>
+      <w:r>
+        <w:rPr>
+          <w:color w:val="000000" w:themeColor="text1"/>
+          <w:szCs w:val="22"/>
+          <w:vertAlign w:val="subscript"/>
+          <w:lang w:val="es-ES"/>
+        </w:rPr>
+        <w:t>scroll</w:t>
+      </w:r>
+      <w:proofErr w:type="spellEnd"/>
+      <w:r>
+        <w:rPr>
+          <w:color w:val="000000" w:themeColor="text1"/>
+          <w:szCs w:val="22"/>
+          <w:vertAlign w:val="subscript"/>
+          <w:lang w:val="es-ES"/>
+        </w:rPr>
+        <w:t>.</w:t>
+      </w:r>
+    </w:p>
+    <w:p>
+      <w:pPr>
+        <w:rPr>
+          <w:b/>
+          <w:bCs/>
+          <w:color w:val="000000" w:themeColor="text1"/>
+          <w:szCs w:val="22"/>
+          <w:vertAlign w:val="subscript"/>
+          <w:lang w:val="es-ES"/>
+        </w:rPr>
+      </w:pPr>
+      <w:r>
+        <w:rPr>
+          <w:b/>
+          <w:bCs/>
+          <w:color w:val="000000" w:themeColor="text1"/>
+          <w:szCs w:val="22"/>
+          <w:vertAlign w:val="subscript"/>
+          <w:lang w:val="es-ES"/>
+        </w:rPr>
+        <w:t>- Tareas para el administrador</w:t>
+      </w:r>
+      <w:r>
+        <w:rPr>
+          <w:b/>
+          <w:bCs/>
+          <w:color w:val="000000" w:themeColor="text1"/>
+          <w:szCs w:val="22"/>
+          <w:vertAlign w:val="subscript"/>
+          <w:lang w:val="es-ES"/>
+        </w:rPr>
+        <w:t xml:space="preserve">: </w:t>
+      </w:r>
+      <w:r>
+        <w:rPr>
+          <w:color w:val="000000" w:themeColor="text1"/>
+          <w:szCs w:val="22"/>
+          <w:vertAlign w:val="subscript"/>
+          <w:lang w:val="es-ES"/>
+        </w:rPr>
+        <w:t xml:space="preserve">Actualmente, el administrador solo puede asignar tareas a los usuarios. Se pretende que el administrador pueda adjudicarse tareas también a </w:t>
+      </w:r>
+      <w:proofErr w:type="spellStart"/>
+      <w:r>
+        <w:rPr>
+          <w:color w:val="000000" w:themeColor="text1"/>
+          <w:szCs w:val="22"/>
+          <w:vertAlign w:val="subscript"/>
+          <w:lang w:val="es-ES"/>
+        </w:rPr>
+        <w:t>si</w:t>
+      </w:r>
+      <w:proofErr w:type="spellEnd"/>
+      <w:r>
+        <w:rPr>
+          <w:color w:val="000000" w:themeColor="text1"/>
+          <w:szCs w:val="22"/>
+          <w:vertAlign w:val="subscript"/>
+          <w:lang w:val="es-ES"/>
+        </w:rPr>
+        <w:t xml:space="preserve"> mismo.</w:t>
+      </w:r>
+    </w:p>
+    <w:p>
+      <w:pPr>
+        <w:rPr>
+          <w:b/>
+          <w:bCs/>
+          <w:color w:val="000000" w:themeColor="text1"/>
+          <w:szCs w:val="22"/>
+          <w:vertAlign w:val="subscript"/>
+          <w:lang w:val="es-ES"/>
+        </w:rPr>
+      </w:pPr>
+      <w:r>
+        <w:rPr>
+          <w:b/>
+          <w:bCs/>
+          <w:color w:val="000000" w:themeColor="text1"/>
+          <w:szCs w:val="22"/>
+          <w:vertAlign w:val="subscript"/>
+          <w:lang w:val="es-ES"/>
+        </w:rPr>
+        <w:lastRenderedPageBreak/>
+        <w:t>- Preguntar antes de llevar una acción a ca</w:t>
+      </w:r>
+      <w:r>
+        <w:rPr>
+          <w:b/>
+          <w:bCs/>
+          <w:color w:val="000000" w:themeColor="text1"/>
+          <w:szCs w:val="22"/>
+          <w:vertAlign w:val="subscript"/>
+          <w:lang w:val="es-ES"/>
+        </w:rPr>
+        <w:t xml:space="preserve">bo: </w:t>
+      </w:r>
+      <w:r>
+        <w:rPr>
+          <w:color w:val="000000" w:themeColor="text1"/>
+          <w:szCs w:val="22"/>
+          <w:vertAlign w:val="subscript"/>
+          <w:lang w:val="es-ES"/>
+        </w:rPr>
+        <w:t>Para evitar ejecutar una acción no deseada, se incluirá una pregunta de refuerzo</w:t>
+      </w:r>
+      <w:r>
+        <w:rPr>
+          <w:color w:val="000000" w:themeColor="text1"/>
+          <w:szCs w:val="22"/>
+          <w:vertAlign w:val="subscript"/>
+          <w:lang w:val="es-ES"/>
+        </w:rPr>
+        <w:t>,</w:t>
+      </w:r>
+      <w:r>
+        <w:rPr>
+          <w:color w:val="000000" w:themeColor="text1"/>
+          <w:szCs w:val="22"/>
+          <w:vertAlign w:val="subscript"/>
+          <w:lang w:val="es-ES"/>
+        </w:rPr>
+        <w:t xml:space="preserve"> para </w:t>
+      </w:r>
+      <w:r>
+        <w:rPr>
+          <w:color w:val="000000" w:themeColor="text1"/>
+          <w:szCs w:val="22"/>
+          <w:vertAlign w:val="subscript"/>
+          <w:lang w:val="es-ES"/>
+        </w:rPr>
+        <w:t>evitar llevar a cabo una acción accidentalmente.</w:t>
+      </w:r>
+    </w:p>
+    <w:p>
+      <w:pPr>
+        <w:rPr>
+          <w:b/>
+          <w:bCs/>
+          <w:color w:val="000000" w:themeColor="text1"/>
+          <w:szCs w:val="22"/>
+          <w:vertAlign w:val="subscript"/>
+          <w:lang w:val="es-ES"/>
+        </w:rPr>
+      </w:pPr>
+      <w:r>
+        <w:rPr>
+          <w:b/>
+          <w:bCs/>
+          <w:color w:val="000000" w:themeColor="text1"/>
+          <w:szCs w:val="22"/>
+          <w:vertAlign w:val="subscript"/>
+          <w:lang w:val="es-ES"/>
+        </w:rPr>
+        <w:t>- Crear una tabla para guardar todas las tareas realizadas</w:t>
+      </w:r>
+      <w:r>
+        <w:rPr>
+          <w:b/>
+          <w:bCs/>
+          <w:color w:val="000000" w:themeColor="text1"/>
+          <w:szCs w:val="22"/>
+          <w:vertAlign w:val="subscript"/>
+          <w:lang w:val="es-ES"/>
+        </w:rPr>
+        <w:t xml:space="preserve">: </w:t>
+      </w:r>
+      <w:r>
+        <w:rPr>
+          <w:color w:val="000000" w:themeColor="text1"/>
+          <w:szCs w:val="22"/>
+          <w:vertAlign w:val="subscript"/>
+          <w:lang w:val="es-ES"/>
+        </w:rPr>
+        <w:t>Actualmente, una vez que el administrador elimina una tarea, esta desaparece del sistema. Se pretende crear una nueva tabla, donde se guarden todas las tareas que se han eliminado, por si en el futuro hay que realizar alguna consulta.</w:t>
+      </w:r>
+    </w:p>
+    <w:p>
+      <w:pPr>
+        <w:rPr>
+          <w:b/>
+          <w:bCs/>
+          <w:color w:val="000000" w:themeColor="text1"/>
+          <w:sz w:val="28"/>
+          <w:vertAlign w:val="subscript"/>
+          <w:lang w:val="es-ES"/>
+        </w:rPr>
+      </w:pPr>
+    </w:p>
+    <w:p>
+      <w:pPr>
+        <w:rPr>
           <w:b/>
           <w:bCs/>
           <w:color w:val="1F497D" w:themeColor="text2"/>
           <w:sz w:val="40"/>
           <w:szCs w:val="40"/>
           <w:vertAlign w:val="subscript"/>
-          <w:lang w:val="es-ES"/>
+          <w:lang w:val="en-GB"/>
         </w:rPr>
       </w:pPr>
       <w:r>
@@ -10758,7 +11308,7 @@
           <w:sz w:val="40"/>
           <w:szCs w:val="40"/>
           <w:vertAlign w:val="subscript"/>
-          <w:lang w:val="es-ES"/>
+          <w:lang w:val="en-GB"/>
         </w:rPr>
         <w:t xml:space="preserve">13.- </w:t>
       </w:r>
@@ -10770,7 +11320,7 @@
           <w:sz w:val="40"/>
           <w:szCs w:val="40"/>
           <w:vertAlign w:val="subscript"/>
-          <w:lang w:val="es-ES"/>
+          <w:lang w:val="en-GB"/>
         </w:rPr>
         <w:t>GLOSARIO</w:t>
       </w:r>
@@ -11076,105 +11626,128 @@
           <w:vertAlign w:val="subscript"/>
           <w:lang w:val="es-ES"/>
         </w:rPr>
+        <w:t>UML</w:t>
+      </w:r>
+    </w:p>
+    <w:p>
+      <w:pPr>
+        <w:rPr>
+          <w:color w:val="000000" w:themeColor="text1"/>
+          <w:sz w:val="32"/>
+          <w:szCs w:val="32"/>
+          <w:vertAlign w:val="subscript"/>
+          <w:lang w:val="es-ES"/>
+        </w:rPr>
+      </w:pPr>
+      <w:r>
+        <w:rPr>
+          <w:color w:val="000000" w:themeColor="text1"/>
+          <w:sz w:val="32"/>
+          <w:szCs w:val="32"/>
+          <w:vertAlign w:val="subscript"/>
+          <w:lang w:val="es-ES"/>
+        </w:rPr>
+        <w:t>GitHub</w:t>
+      </w:r>
+    </w:p>
+    <w:p>
+      <w:pPr>
+        <w:rPr>
+          <w:color w:val="000000" w:themeColor="text1"/>
+          <w:sz w:val="32"/>
+          <w:szCs w:val="32"/>
+          <w:vertAlign w:val="subscript"/>
+          <w:lang w:val="es-ES"/>
+        </w:rPr>
+      </w:pPr>
+      <w:r>
+        <w:rPr>
+          <w:color w:val="000000" w:themeColor="text1"/>
+          <w:sz w:val="32"/>
+          <w:szCs w:val="32"/>
+          <w:vertAlign w:val="subscript"/>
+          <w:lang w:val="es-ES"/>
+        </w:rPr>
+        <w:t>SO (Sistema Operativo)</w:t>
+      </w:r>
+    </w:p>
+    <w:p>
+      <w:pPr>
+        <w:rPr>
+          <w:color w:val="000000" w:themeColor="text1"/>
+          <w:sz w:val="32"/>
+          <w:szCs w:val="32"/>
+          <w:vertAlign w:val="subscript"/>
+          <w:lang w:val="es-ES"/>
+        </w:rPr>
+      </w:pPr>
+      <w:proofErr w:type="spellStart"/>
+      <w:r>
+        <w:rPr>
+          <w:color w:val="000000" w:themeColor="text1"/>
+          <w:sz w:val="32"/>
+          <w:szCs w:val="32"/>
+          <w:vertAlign w:val="subscript"/>
+          <w:lang w:val="es-ES"/>
+        </w:rPr>
+        <w:t>Lucidchart</w:t>
+      </w:r>
+      <w:proofErr w:type="spellEnd"/>
+    </w:p>
+    <w:p>
+      <w:pPr>
+        <w:rPr>
+          <w:color w:val="000000" w:themeColor="text1"/>
+          <w:sz w:val="32"/>
+          <w:szCs w:val="32"/>
+          <w:vertAlign w:val="subscript"/>
+          <w:lang w:val="es-ES"/>
+        </w:rPr>
+      </w:pPr>
+      <w:r>
+        <w:rPr>
+          <w:color w:val="000000" w:themeColor="text1"/>
+          <w:sz w:val="32"/>
+          <w:szCs w:val="32"/>
+          <w:vertAlign w:val="subscript"/>
+          <w:lang w:val="es-ES"/>
+        </w:rPr>
+        <w:t xml:space="preserve">Visual Studio </w:t>
+      </w:r>
+      <w:proofErr w:type="spellStart"/>
+      <w:r>
+        <w:rPr>
+          <w:color w:val="000000" w:themeColor="text1"/>
+          <w:sz w:val="32"/>
+          <w:szCs w:val="32"/>
+          <w:vertAlign w:val="subscript"/>
+          <w:lang w:val="es-ES"/>
+        </w:rPr>
+        <w:t>Code</w:t>
+      </w:r>
+      <w:proofErr w:type="spellEnd"/>
+    </w:p>
+    <w:p>
+      <w:pPr>
+        <w:rPr>
+          <w:color w:val="000000" w:themeColor="text1"/>
+          <w:sz w:val="32"/>
+          <w:szCs w:val="32"/>
+          <w:vertAlign w:val="subscript"/>
+          <w:lang w:val="es-ES"/>
+        </w:rPr>
+      </w:pPr>
+      <w:proofErr w:type="spellStart"/>
+      <w:r>
+        <w:rPr>
+          <w:color w:val="000000" w:themeColor="text1"/>
+          <w:sz w:val="32"/>
+          <w:szCs w:val="32"/>
+          <w:vertAlign w:val="subscript"/>
+          <w:lang w:val="es-ES"/>
+        </w:rPr>
         <w:lastRenderedPageBreak/>
-        <w:t>UML</w:t>
-      </w:r>
-    </w:p>
-    <w:p>
-      <w:pPr>
-        <w:rPr>
-          <w:color w:val="000000" w:themeColor="text1"/>
-          <w:sz w:val="32"/>
-          <w:szCs w:val="32"/>
-          <w:vertAlign w:val="subscript"/>
-          <w:lang w:val="es-ES"/>
-        </w:rPr>
-      </w:pPr>
-      <w:r>
-        <w:rPr>
-          <w:color w:val="000000" w:themeColor="text1"/>
-          <w:sz w:val="32"/>
-          <w:szCs w:val="32"/>
-          <w:vertAlign w:val="subscript"/>
-          <w:lang w:val="es-ES"/>
-        </w:rPr>
-        <w:t>GitHub</w:t>
-      </w:r>
-    </w:p>
-    <w:p>
-      <w:pPr>
-        <w:rPr>
-          <w:color w:val="000000" w:themeColor="text1"/>
-          <w:sz w:val="32"/>
-          <w:szCs w:val="32"/>
-          <w:vertAlign w:val="subscript"/>
-          <w:lang w:val="es-ES"/>
-        </w:rPr>
-      </w:pPr>
-      <w:r>
-        <w:rPr>
-          <w:color w:val="000000" w:themeColor="text1"/>
-          <w:sz w:val="32"/>
-          <w:szCs w:val="32"/>
-          <w:vertAlign w:val="subscript"/>
-          <w:lang w:val="es-ES"/>
-        </w:rPr>
-        <w:t>SO (Sistema Operativo)</w:t>
-      </w:r>
-    </w:p>
-    <w:p>
-      <w:pPr>
-        <w:rPr>
-          <w:color w:val="000000" w:themeColor="text1"/>
-          <w:sz w:val="32"/>
-          <w:szCs w:val="32"/>
-          <w:vertAlign w:val="subscript"/>
-          <w:lang w:val="es-ES"/>
-        </w:rPr>
-      </w:pPr>
-      <w:proofErr w:type="spellStart"/>
-      <w:r>
-        <w:rPr>
-          <w:color w:val="000000" w:themeColor="text1"/>
-          <w:sz w:val="32"/>
-          <w:szCs w:val="32"/>
-          <w:vertAlign w:val="subscript"/>
-          <w:lang w:val="es-ES"/>
-        </w:rPr>
-        <w:t>Lucidchart</w:t>
-      </w:r>
-      <w:proofErr w:type="spellEnd"/>
-    </w:p>
-    <w:p>
-      <w:pPr>
-        <w:rPr>
-          <w:color w:val="000000" w:themeColor="text1"/>
-          <w:sz w:val="32"/>
-          <w:szCs w:val="32"/>
-          <w:vertAlign w:val="subscript"/>
-          <w:lang w:val="es-ES"/>
-        </w:rPr>
-      </w:pPr>
-      <w:r>
-        <w:rPr>
-          <w:color w:val="000000" w:themeColor="text1"/>
-          <w:sz w:val="32"/>
-          <w:szCs w:val="32"/>
-          <w:vertAlign w:val="subscript"/>
-          <w:lang w:val="es-ES"/>
-        </w:rPr>
-        <w:t xml:space="preserve">Visual Studio </w:t>
-      </w:r>
-      <w:proofErr w:type="spellStart"/>
-      <w:r>
-        <w:rPr>
-          <w:color w:val="000000" w:themeColor="text1"/>
-          <w:sz w:val="32"/>
-          <w:szCs w:val="32"/>
-          <w:vertAlign w:val="subscript"/>
-          <w:lang w:val="es-ES"/>
-        </w:rPr>
-        <w:t>Code</w:t>
+        <w:t>Scroll</w:t>
       </w:r>
       <w:proofErr w:type="spellEnd"/>
     </w:p>
@@ -11316,7 +11889,7 @@
           <w:lang w:val="es-ES"/>
         </w:rPr>
       </w:pPr>
-      <w:hyperlink r:id="rId55" w:history="1">
+      <w:hyperlink r:id="rId57" w:history="1">
         <w:r>
           <w:rPr>
             <w:rStyle w:val="Hipervnculo"/>
@@ -11360,7 +11933,7 @@
           <w:lang w:val="es-ES"/>
         </w:rPr>
       </w:pPr>
-      <w:hyperlink r:id="rId56" w:history="1">
+      <w:hyperlink r:id="rId58" w:history="1">
         <w:r>
           <w:rPr>
             <w:rStyle w:val="Hipervnculo"/>
@@ -11404,7 +11977,7 @@
           <w:lang w:val="en-GB"/>
         </w:rPr>
       </w:pPr>
-      <w:hyperlink r:id="rId57" w:history="1">
+      <w:hyperlink r:id="rId59" w:history="1">
         <w:r>
           <w:rPr>
             <w:rStyle w:val="Hipervnculo"/>
@@ -11470,7 +12043,7 @@
           <w:lang w:val="en-GB"/>
         </w:rPr>
       </w:pPr>
-      <w:hyperlink r:id="rId58" w:history="1">
+      <w:hyperlink r:id="rId60" w:history="1">
         <w:r>
           <w:rPr>
             <w:rStyle w:val="Hipervnculo"/>
@@ -11514,7 +12087,7 @@
           <w:lang w:val="en-GB"/>
         </w:rPr>
       </w:pPr>
-      <w:hyperlink r:id="rId59" w:history="1">
+      <w:hyperlink r:id="rId61" w:history="1">
         <w:r>
           <w:rPr>
             <w:rStyle w:val="Hipervnculo"/>
@@ -11591,7 +12164,7 @@
           <w:lang w:val="es-ES"/>
         </w:rPr>
       </w:pPr>
-      <w:hyperlink r:id="rId60" w:history="1">
+      <w:hyperlink r:id="rId62" w:history="1">
         <w:r>
           <w:rPr>
             <w:rStyle w:val="Hipervnculo"/>
@@ -11676,7 +12249,6 @@
           <w:vertAlign w:val="subscript"/>
           <w:lang w:val="es-ES"/>
         </w:rPr>
-        <w:lastRenderedPageBreak/>
         <w:t>RESPONSIVE</w:t>
       </w:r>
     </w:p>
@@ -12031,8 +12603,8 @@
       </w:r>
     </w:p>
     <w:sectPr>
-      <w:headerReference w:type="default" r:id="rId61"/>
-      <w:headerReference w:type="first" r:id="rId62"/>
+      <w:headerReference w:type="default" r:id="rId63"/>
+      <w:headerReference w:type="first" r:id="rId64"/>
       <w:pgSz w:w="11909" w:h="16834"/>
       <w:pgMar w:top="1440" w:right="1440" w:bottom="1440" w:left="1440" w:header="720" w:footer="0" w:gutter="0"/>
       <w:pgNumType w:start="1"/>

</xml_diff>